<commit_message>
Aggiunte funzioni per il cassiere e modifiche al Makefile
</commit_message>
<xml_diff>
--- a/Documentazione/Documentazione.docx
+++ b/Documentazione/Documentazione.docx
@@ -698,7 +698,7 @@
           <w:noProof/>
         </w:rPr>
         <w:drawing>
-          <wp:anchor distT="0" distB="0" distL="114300" distR="114300" simplePos="0" relativeHeight="251658242" behindDoc="1" locked="0" layoutInCell="1" allowOverlap="1" wp14:anchorId="78DA8363" wp14:editId="1A17063F">
+          <wp:anchor distT="0" distB="0" distL="114300" distR="114300" simplePos="0" relativeHeight="251658242" behindDoc="1" locked="0" layoutInCell="1" allowOverlap="1" wp14:anchorId="78DA8363" wp14:editId="31BBC20E">
             <wp:simplePos x="0" y="0"/>
             <wp:positionH relativeFrom="column">
               <wp:posOffset>-156210</wp:posOffset>
@@ -1047,7 +1047,7 @@
           <w:r>
             <w:fldChar w:fldCharType="separate"/>
           </w:r>
-          <w:hyperlink w:anchor="_Toc159248685" w:history="1">
+          <w:hyperlink w:anchor="_Toc159251975" w:history="1">
             <w:r>
               <w:rPr>
                 <w:rStyle w:val="Collegamentoipertestuale"/>
@@ -1074,7 +1074,291 @@
                 <w:noProof/>
                 <w:webHidden/>
               </w:rPr>
-              <w:instrText xml:space="preserve"> PAGEREF _Toc159248685 \h </w:instrText>
+              <w:instrText xml:space="preserve"> PAGEREF _Toc159251975 \h </w:instrText>
+            </w:r>
+            <w:r>
+              <w:rPr>
+                <w:noProof/>
+                <w:webHidden/>
+              </w:rPr>
+            </w:r>
+            <w:r>
+              <w:rPr>
+                <w:noProof/>
+                <w:webHidden/>
+              </w:rPr>
+              <w:fldChar w:fldCharType="separate"/>
+            </w:r>
+            <w:r>
+              <w:rPr>
+                <w:noProof/>
+                <w:webHidden/>
+              </w:rPr>
+              <w:t>4</w:t>
+            </w:r>
+            <w:r>
+              <w:rPr>
+                <w:noProof/>
+                <w:webHidden/>
+              </w:rPr>
+              <w:fldChar w:fldCharType="end"/>
+            </w:r>
+          </w:hyperlink>
+        </w:p>
+        <w:p>
+          <w:pPr>
+            <w:pStyle w:val="Sommario3"/>
+            <w:tabs>
+              <w:tab w:val="right" w:leader="dot" w:pos="9628"/>
+            </w:tabs>
+            <w:rPr>
+              <w:rFonts w:cstheme="minorBidi"/>
+              <w:noProof/>
+              <w:kern w:val="2"/>
+              <w14:ligatures w14:val="standardContextual"/>
+            </w:rPr>
+          </w:pPr>
+          <w:hyperlink w:anchor="_Toc159251976" w:history="1">
+            <w:r>
+              <w:rPr>
+                <w:rStyle w:val="Collegamentoipertestuale"/>
+                <w:noProof/>
+              </w:rPr>
+              <w:t>Il supermercato</w:t>
+            </w:r>
+            <w:r>
+              <w:rPr>
+                <w:noProof/>
+                <w:webHidden/>
+              </w:rPr>
+              <w:tab/>
+            </w:r>
+            <w:r>
+              <w:rPr>
+                <w:noProof/>
+                <w:webHidden/>
+              </w:rPr>
+              <w:fldChar w:fldCharType="begin"/>
+            </w:r>
+            <w:r>
+              <w:rPr>
+                <w:noProof/>
+                <w:webHidden/>
+              </w:rPr>
+              <w:instrText xml:space="preserve"> PAGEREF _Toc159251976 \h </w:instrText>
+            </w:r>
+            <w:r>
+              <w:rPr>
+                <w:noProof/>
+                <w:webHidden/>
+              </w:rPr>
+            </w:r>
+            <w:r>
+              <w:rPr>
+                <w:noProof/>
+                <w:webHidden/>
+              </w:rPr>
+              <w:fldChar w:fldCharType="separate"/>
+            </w:r>
+            <w:r>
+              <w:rPr>
+                <w:noProof/>
+                <w:webHidden/>
+              </w:rPr>
+              <w:t>4</w:t>
+            </w:r>
+            <w:r>
+              <w:rPr>
+                <w:noProof/>
+                <w:webHidden/>
+              </w:rPr>
+              <w:fldChar w:fldCharType="end"/>
+            </w:r>
+          </w:hyperlink>
+        </w:p>
+        <w:p>
+          <w:pPr>
+            <w:pStyle w:val="Sommario3"/>
+            <w:tabs>
+              <w:tab w:val="right" w:leader="dot" w:pos="9628"/>
+            </w:tabs>
+            <w:rPr>
+              <w:rFonts w:cstheme="minorBidi"/>
+              <w:noProof/>
+              <w:kern w:val="2"/>
+              <w14:ligatures w14:val="standardContextual"/>
+            </w:rPr>
+          </w:pPr>
+          <w:hyperlink w:anchor="_Toc159251977" w:history="1">
+            <w:r>
+              <w:rPr>
+                <w:rStyle w:val="Collegamentoipertestuale"/>
+                <w:noProof/>
+              </w:rPr>
+              <w:t>Ingresso e uscita del supermercato</w:t>
+            </w:r>
+            <w:r>
+              <w:rPr>
+                <w:noProof/>
+                <w:webHidden/>
+              </w:rPr>
+              <w:tab/>
+            </w:r>
+            <w:r>
+              <w:rPr>
+                <w:noProof/>
+                <w:webHidden/>
+              </w:rPr>
+              <w:fldChar w:fldCharType="begin"/>
+            </w:r>
+            <w:r>
+              <w:rPr>
+                <w:noProof/>
+                <w:webHidden/>
+              </w:rPr>
+              <w:instrText xml:space="preserve"> PAGEREF _Toc159251977 \h </w:instrText>
+            </w:r>
+            <w:r>
+              <w:rPr>
+                <w:noProof/>
+                <w:webHidden/>
+              </w:rPr>
+            </w:r>
+            <w:r>
+              <w:rPr>
+                <w:noProof/>
+                <w:webHidden/>
+              </w:rPr>
+              <w:fldChar w:fldCharType="separate"/>
+            </w:r>
+            <w:r>
+              <w:rPr>
+                <w:noProof/>
+                <w:webHidden/>
+              </w:rPr>
+              <w:t>4</w:t>
+            </w:r>
+            <w:r>
+              <w:rPr>
+                <w:noProof/>
+                <w:webHidden/>
+              </w:rPr>
+              <w:fldChar w:fldCharType="end"/>
+            </w:r>
+          </w:hyperlink>
+        </w:p>
+        <w:p>
+          <w:pPr>
+            <w:pStyle w:val="Sommario3"/>
+            <w:tabs>
+              <w:tab w:val="right" w:leader="dot" w:pos="9628"/>
+            </w:tabs>
+            <w:rPr>
+              <w:rFonts w:cstheme="minorBidi"/>
+              <w:noProof/>
+              <w:kern w:val="2"/>
+              <w14:ligatures w14:val="standardContextual"/>
+            </w:rPr>
+          </w:pPr>
+          <w:hyperlink w:anchor="_Toc159251978" w:history="1">
+            <w:r>
+              <w:rPr>
+                <w:rStyle w:val="Collegamentoipertestuale"/>
+                <w:noProof/>
+              </w:rPr>
+              <w:t>I cassieri</w:t>
+            </w:r>
+            <w:r>
+              <w:rPr>
+                <w:noProof/>
+                <w:webHidden/>
+              </w:rPr>
+              <w:tab/>
+            </w:r>
+            <w:r>
+              <w:rPr>
+                <w:noProof/>
+                <w:webHidden/>
+              </w:rPr>
+              <w:fldChar w:fldCharType="begin"/>
+            </w:r>
+            <w:r>
+              <w:rPr>
+                <w:noProof/>
+                <w:webHidden/>
+              </w:rPr>
+              <w:instrText xml:space="preserve"> PAGEREF _Toc159251978 \h </w:instrText>
+            </w:r>
+            <w:r>
+              <w:rPr>
+                <w:noProof/>
+                <w:webHidden/>
+              </w:rPr>
+            </w:r>
+            <w:r>
+              <w:rPr>
+                <w:noProof/>
+                <w:webHidden/>
+              </w:rPr>
+              <w:fldChar w:fldCharType="separate"/>
+            </w:r>
+            <w:r>
+              <w:rPr>
+                <w:noProof/>
+                <w:webHidden/>
+              </w:rPr>
+              <w:t>4</w:t>
+            </w:r>
+            <w:r>
+              <w:rPr>
+                <w:noProof/>
+                <w:webHidden/>
+              </w:rPr>
+              <w:fldChar w:fldCharType="end"/>
+            </w:r>
+          </w:hyperlink>
+        </w:p>
+        <w:p>
+          <w:pPr>
+            <w:pStyle w:val="Sommario3"/>
+            <w:tabs>
+              <w:tab w:val="right" w:leader="dot" w:pos="9628"/>
+            </w:tabs>
+            <w:rPr>
+              <w:rFonts w:cstheme="minorBidi"/>
+              <w:noProof/>
+              <w:kern w:val="2"/>
+              <w14:ligatures w14:val="standardContextual"/>
+            </w:rPr>
+          </w:pPr>
+          <w:hyperlink w:anchor="_Toc159251979" w:history="1">
+            <w:r>
+              <w:rPr>
+                <w:rStyle w:val="Collegamentoipertestuale"/>
+                <w:noProof/>
+              </w:rPr>
+              <w:t>Acquisti del cliente</w:t>
+            </w:r>
+            <w:r>
+              <w:rPr>
+                <w:noProof/>
+                <w:webHidden/>
+              </w:rPr>
+              <w:tab/>
+            </w:r>
+            <w:r>
+              <w:rPr>
+                <w:noProof/>
+                <w:webHidden/>
+              </w:rPr>
+              <w:fldChar w:fldCharType="begin"/>
+            </w:r>
+            <w:r>
+              <w:rPr>
+                <w:noProof/>
+                <w:webHidden/>
+              </w:rPr>
+              <w:instrText xml:space="preserve"> PAGEREF _Toc159251979 \h </w:instrText>
             </w:r>
             <w:r>
               <w:rPr>
@@ -1118,7 +1402,7 @@
               <w14:ligatures w14:val="standardContextual"/>
             </w:rPr>
           </w:pPr>
-          <w:hyperlink w:anchor="_Toc159248686" w:history="1">
+          <w:hyperlink w:anchor="_Toc159251980" w:history="1">
             <w:r>
               <w:rPr>
                 <w:rStyle w:val="Collegamentoipertestuale"/>
@@ -1145,7 +1429,7 @@
                 <w:noProof/>
                 <w:webHidden/>
               </w:rPr>
-              <w:instrText xml:space="preserve"> PAGEREF _Toc159248686 \h </w:instrText>
+              <w:instrText xml:space="preserve"> PAGEREF _Toc159251980 \h </w:instrText>
             </w:r>
             <w:r>
               <w:rPr>
@@ -1165,7 +1449,7 @@
                 <w:noProof/>
                 <w:webHidden/>
               </w:rPr>
-              <w:t>4</w:t>
+              <w:t>5</w:t>
             </w:r>
             <w:r>
               <w:rPr>
@@ -1189,7 +1473,7 @@
               <w14:ligatures w14:val="standardContextual"/>
             </w:rPr>
           </w:pPr>
-          <w:hyperlink w:anchor="_Toc159248687" w:history="1">
+          <w:hyperlink w:anchor="_Toc159251981" w:history="1">
             <w:r>
               <w:rPr>
                 <w:rStyle w:val="Collegamentoipertestuale"/>
@@ -1216,7 +1500,7 @@
                 <w:noProof/>
                 <w:webHidden/>
               </w:rPr>
-              <w:instrText xml:space="preserve"> PAGEREF _Toc159248687 \h </w:instrText>
+              <w:instrText xml:space="preserve"> PAGEREF _Toc159251981 \h </w:instrText>
             </w:r>
             <w:r>
               <w:rPr>
@@ -1236,7 +1520,7 @@
                 <w:noProof/>
                 <w:webHidden/>
               </w:rPr>
-              <w:t>4</w:t>
+              <w:t>5</w:t>
             </w:r>
             <w:r>
               <w:rPr>
@@ -1260,7 +1544,7 @@
               <w14:ligatures w14:val="standardContextual"/>
             </w:rPr>
           </w:pPr>
-          <w:hyperlink w:anchor="_Toc159248688" w:history="1">
+          <w:hyperlink w:anchor="_Toc159251982" w:history="1">
             <w:r>
               <w:rPr>
                 <w:rStyle w:val="Collegamentoipertestuale"/>
@@ -1287,7 +1571,7 @@
                 <w:noProof/>
                 <w:webHidden/>
               </w:rPr>
-              <w:instrText xml:space="preserve"> PAGEREF _Toc159248688 \h </w:instrText>
+              <w:instrText xml:space="preserve"> PAGEREF _Toc159251982 \h </w:instrText>
             </w:r>
             <w:r>
               <w:rPr>
@@ -1307,7 +1591,7 @@
                 <w:noProof/>
                 <w:webHidden/>
               </w:rPr>
-              <w:t>4</w:t>
+              <w:t>6</w:t>
             </w:r>
             <w:r>
               <w:rPr>
@@ -1331,7 +1615,7 @@
               <w14:ligatures w14:val="standardContextual"/>
             </w:rPr>
           </w:pPr>
-          <w:hyperlink w:anchor="_Toc159248689" w:history="1">
+          <w:hyperlink w:anchor="_Toc159251983" w:history="1">
             <w:r>
               <w:rPr>
                 <w:rStyle w:val="Collegamentoipertestuale"/>
@@ -1358,7 +1642,7 @@
                 <w:noProof/>
                 <w:webHidden/>
               </w:rPr>
-              <w:instrText xml:space="preserve"> PAGEREF _Toc159248689 \h </w:instrText>
+              <w:instrText xml:space="preserve"> PAGEREF _Toc159251983 \h </w:instrText>
             </w:r>
             <w:r>
               <w:rPr>
@@ -1378,7 +1662,7 @@
                 <w:noProof/>
                 <w:webHidden/>
               </w:rPr>
-              <w:t>4</w:t>
+              <w:t>6</w:t>
             </w:r>
             <w:r>
               <w:rPr>
@@ -1402,7 +1686,7 @@
               <w14:ligatures w14:val="standardContextual"/>
             </w:rPr>
           </w:pPr>
-          <w:hyperlink w:anchor="_Toc159248690" w:history="1">
+          <w:hyperlink w:anchor="_Toc159251984" w:history="1">
             <w:r>
               <w:rPr>
                 <w:rStyle w:val="Collegamentoipertestuale"/>
@@ -1429,7 +1713,7 @@
                 <w:noProof/>
                 <w:webHidden/>
               </w:rPr>
-              <w:instrText xml:space="preserve"> PAGEREF _Toc159248690 \h </w:instrText>
+              <w:instrText xml:space="preserve"> PAGEREF _Toc159251984 \h </w:instrText>
             </w:r>
             <w:r>
               <w:rPr>
@@ -1449,7 +1733,7 @@
                 <w:noProof/>
                 <w:webHidden/>
               </w:rPr>
-              <w:t>5</w:t>
+              <w:t>6</w:t>
             </w:r>
             <w:r>
               <w:rPr>
@@ -1473,7 +1757,7 @@
               <w14:ligatures w14:val="standardContextual"/>
             </w:rPr>
           </w:pPr>
-          <w:hyperlink w:anchor="_Toc159248691" w:history="1">
+          <w:hyperlink w:anchor="_Toc159251985" w:history="1">
             <w:r>
               <w:rPr>
                 <w:rStyle w:val="Collegamentoipertestuale"/>
@@ -1500,7 +1784,7 @@
                 <w:noProof/>
                 <w:webHidden/>
               </w:rPr>
-              <w:instrText xml:space="preserve"> PAGEREF _Toc159248691 \h </w:instrText>
+              <w:instrText xml:space="preserve"> PAGEREF _Toc159251985 \h </w:instrText>
             </w:r>
             <w:r>
               <w:rPr>
@@ -1520,7 +1804,7 @@
                 <w:noProof/>
                 <w:webHidden/>
               </w:rPr>
-              <w:t>5</w:t>
+              <w:t>6</w:t>
             </w:r>
             <w:r>
               <w:rPr>
@@ -1544,7 +1828,7 @@
               <w14:ligatures w14:val="standardContextual"/>
             </w:rPr>
           </w:pPr>
-          <w:hyperlink w:anchor="_Toc159248692" w:history="1">
+          <w:hyperlink w:anchor="_Toc159251986" w:history="1">
             <w:r>
               <w:rPr>
                 <w:rStyle w:val="Collegamentoipertestuale"/>
@@ -1571,7 +1855,7 @@
                 <w:noProof/>
                 <w:webHidden/>
               </w:rPr>
-              <w:instrText xml:space="preserve"> PAGEREF _Toc159248692 \h </w:instrText>
+              <w:instrText xml:space="preserve"> PAGEREF _Toc159251986 \h </w:instrText>
             </w:r>
             <w:r>
               <w:rPr>
@@ -1591,7 +1875,7 @@
                 <w:noProof/>
                 <w:webHidden/>
               </w:rPr>
-              <w:t>5</w:t>
+              <w:t>7</w:t>
             </w:r>
             <w:r>
               <w:rPr>
@@ -1631,20 +1915,198 @@
     <w:p/>
     <w:p/>
     <w:p/>
-    <w:p/>
-    <w:p/>
-    <w:p/>
-    <w:p/>
-    <w:p/>
     <w:p>
       <w:pPr>
         <w:pStyle w:val="Titolo2"/>
       </w:pPr>
-      <w:bookmarkStart w:id="0" w:name="_Toc159248685"/>
-      <w:r>
+      <w:bookmarkStart w:id="0" w:name="_Toc159251975"/>
+      <w:r>
+        <w:lastRenderedPageBreak/>
         <w:t>Analisi e specifica dei requisiti</w:t>
       </w:r>
       <w:bookmarkEnd w:id="0"/>
+    </w:p>
+    <w:p>
+      <w:pPr>
+        <w:pStyle w:val="Titolo3"/>
+      </w:pPr>
+      <w:bookmarkStart w:id="1" w:name="_Toc159251976"/>
+      <w:r>
+        <w:t>Il supermercato</w:t>
+      </w:r>
+      <w:bookmarkEnd w:id="1"/>
+    </w:p>
+    <w:p>
+      <w:r>
+        <w:t xml:space="preserve">Il </w:t>
+      </w:r>
+      <w:r>
+        <w:t xml:space="preserve">nostro </w:t>
+      </w:r>
+      <w:r>
+        <w:t xml:space="preserve">supermercato è dotato di un numero </w:t>
+      </w:r>
+      <w:r>
+        <w:t>predefinito di casse con annessi cassieri</w:t>
+      </w:r>
+      <w:r>
+        <w:t xml:space="preserve">, apre le sue porte ai suoi clienti affezionati </w:t>
+      </w:r>
+      <w:r>
+        <w:t>e fornisce loro dei prodotti di prima necessità con ottimo rapporto qualità prezzo.</w:t>
+      </w:r>
+    </w:p>
+    <w:p>
+      <w:pPr>
+        <w:rPr>
+          <w:rStyle w:val="Titolo3Carattere"/>
+        </w:rPr>
+      </w:pPr>
+      <w:bookmarkStart w:id="2" w:name="_Toc159251977"/>
+      <w:r>
+        <w:rPr>
+          <w:rStyle w:val="Titolo3Carattere"/>
+        </w:rPr>
+        <w:t>Ingresso</w:t>
+      </w:r>
+      <w:r>
+        <w:rPr>
+          <w:rStyle w:val="Titolo3Carattere"/>
+        </w:rPr>
+        <w:t xml:space="preserve"> </w:t>
+      </w:r>
+      <w:r>
+        <w:rPr>
+          <w:rStyle w:val="Titolo3Carattere"/>
+        </w:rPr>
+        <w:t>e</w:t>
+      </w:r>
+      <w:r>
+        <w:rPr>
+          <w:rStyle w:val="Titolo3Carattere"/>
+        </w:rPr>
+        <w:t xml:space="preserve"> uscita del</w:t>
+      </w:r>
+      <w:r>
+        <w:rPr>
+          <w:rStyle w:val="Titolo3Carattere"/>
+        </w:rPr>
+        <w:t xml:space="preserve"> supermercato</w:t>
+      </w:r>
+      <w:bookmarkEnd w:id="2"/>
+    </w:p>
+    <w:p>
+      <w:r>
+        <w:t xml:space="preserve">L’ingresso dei clienti al supermercato è supervisionato: non è possibile la presenza di più </w:t>
+      </w:r>
+      <w:r>
+        <w:t xml:space="preserve">di C </w:t>
+      </w:r>
+      <w:r>
+        <w:t>clienti all’interno del supermercato</w:t>
+      </w:r>
+      <w:r>
+        <w:t>.</w:t>
+      </w:r>
+      <w:r>
+        <w:br/>
+      </w:r>
+      <w:r>
+        <w:t>Quando il supermercato è pieno</w:t>
+      </w:r>
+      <w:r>
+        <w:t>, non appena</w:t>
+      </w:r>
+      <w:r>
+        <w:t xml:space="preserve"> si raggiungono C-E clienti allora è possibile farne entrare </w:t>
+      </w:r>
+      <w:r>
+        <w:t xml:space="preserve">altri </w:t>
+      </w:r>
+      <w:r>
+        <w:t>E.</w:t>
+      </w:r>
+      <w:r>
+        <w:br/>
+        <w:t>I clienti possono girovagare all’interno del negozio per un tempo variabile, non appena un cliente ha ultimato di decidere quali prodotti acquistare</w:t>
+      </w:r>
+      <w:r>
+        <w:t xml:space="preserve"> inseriti nel proprio carrello</w:t>
+      </w:r>
+      <w:r>
+        <w:t xml:space="preserve"> si mette in fila e aspetta il suo turno per pagare</w:t>
+      </w:r>
+      <w:r>
+        <w:t>, una volta pagati i prodotti</w:t>
+      </w:r>
+      <w:r>
+        <w:t xml:space="preserve"> lascia il supermercato.</w:t>
+      </w:r>
+      <w:r>
+        <w:br/>
+        <w:t>Un cliente che non ha trovato i prodotti desiderati non si mett</w:t>
+      </w:r>
+      <w:r>
+        <w:t>e</w:t>
+      </w:r>
+      <w:r>
+        <w:t xml:space="preserve"> in coda alla cassa ma esc</w:t>
+      </w:r>
+      <w:r>
+        <w:t xml:space="preserve">e </w:t>
+      </w:r>
+      <w:r>
+        <w:t>direttamente dal negozio.</w:t>
+      </w:r>
+    </w:p>
+    <w:p>
+      <w:bookmarkStart w:id="3" w:name="_Toc159251978"/>
+      <w:r>
+        <w:rPr>
+          <w:rStyle w:val="Titolo3Carattere"/>
+        </w:rPr>
+        <w:t>I cassieri</w:t>
+      </w:r>
+      <w:bookmarkEnd w:id="3"/>
+      <w:r>
+        <w:br/>
+      </w:r>
+      <w:r>
+        <w:t>Per ogni cassa c’è un cassiere che chiama i clienti in ordine First in First out ovvero il primo a mettersi in coda sarà il primo ad essere servito</w:t>
+      </w:r>
+      <w:r>
+        <w:t>, questo servizio avviene in un tempo costante o variabile a seconda di quanta spesa è stata fatta</w:t>
+      </w:r>
+      <w:r>
+        <w:t>.</w:t>
+      </w:r>
+    </w:p>
+    <w:p>
+      <w:pPr>
+        <w:pStyle w:val="Titolo3"/>
+      </w:pPr>
+      <w:bookmarkStart w:id="4" w:name="_Toc159251979"/>
+      <w:r>
+        <w:t>Acquisti del client</w:t>
+      </w:r>
+      <w:r>
+        <w:t>e</w:t>
+      </w:r>
+      <w:bookmarkEnd w:id="4"/>
+    </w:p>
+    <w:p>
+      <w:r>
+        <w:t>Il cliente può comodamente acquistare i prodotti dall’applicazione</w:t>
+      </w:r>
+      <w:r>
+        <w:t xml:space="preserve"> facile ed intuitiva</w:t>
+      </w:r>
+      <w:r>
+        <w:t xml:space="preserve"> messa in dotazione dal supermercat</w:t>
+      </w:r>
+      <w:r>
+        <w:t>o.</w:t>
+      </w:r>
     </w:p>
     <w:p/>
     <w:p/>
@@ -1653,15 +2115,20 @@
     <w:p/>
     <w:p/>
     <w:p/>
+    <w:p/>
+    <w:p/>
+    <w:p/>
+    <w:p/>
     <w:p>
       <w:pPr>
         <w:pStyle w:val="Titolo2"/>
       </w:pPr>
-      <w:bookmarkStart w:id="1" w:name="_Toc159248686"/>
-      <w:r>
+      <w:bookmarkStart w:id="5" w:name="_Toc159251980"/>
+      <w:r>
+        <w:lastRenderedPageBreak/>
         <w:t>Requisiti</w:t>
       </w:r>
-      <w:bookmarkEnd w:id="1"/>
+      <w:bookmarkEnd w:id="5"/>
     </w:p>
     <w:tbl>
       <w:tblPr>
@@ -1738,6 +2205,13 @@
                 <w:szCs w:val="28"/>
               </w:rPr>
             </w:pPr>
+            <w:r>
+              <w:rPr>
+                <w:sz w:val="32"/>
+                <w:szCs w:val="28"/>
+              </w:rPr>
+              <w:t>Inserimento prodotto nel carrello</w:t>
+            </w:r>
           </w:p>
         </w:tc>
         <w:tc>
@@ -1752,6 +2226,306 @@
                 <w:szCs w:val="28"/>
               </w:rPr>
             </w:pPr>
+            <w:r>
+              <w:rPr>
+                <w:sz w:val="28"/>
+                <w:szCs w:val="28"/>
+              </w:rPr>
+              <w:t>Un cliente all’interno del supermercato deve poter inserire un prodotto nel proprio carrello.</w:t>
+            </w:r>
+          </w:p>
+        </w:tc>
+      </w:tr>
+      <w:tr>
+        <w:tc>
+          <w:tcPr>
+            <w:cnfStyle w:val="001000000000" w:firstRow="0" w:lastRow="0" w:firstColumn="1" w:lastColumn="0" w:oddVBand="0" w:evenVBand="0" w:oddHBand="0" w:evenHBand="0" w:firstRowFirstColumn="0" w:firstRowLastColumn="0" w:lastRowFirstColumn="0" w:lastRowLastColumn="0"/>
+            <w:tcW w:w="2835" w:type="dxa"/>
+          </w:tcPr>
+          <w:p>
+            <w:pPr>
+              <w:jc w:val="left"/>
+              <w:rPr>
+                <w:sz w:val="32"/>
+                <w:szCs w:val="28"/>
+              </w:rPr>
+            </w:pPr>
+            <w:r>
+              <w:rPr>
+                <w:sz w:val="32"/>
+                <w:szCs w:val="28"/>
+              </w:rPr>
+              <w:t>Togliere un prodotto dal carrello</w:t>
+            </w:r>
+          </w:p>
+        </w:tc>
+        <w:tc>
+          <w:tcPr>
+            <w:tcW w:w="6986" w:type="dxa"/>
+          </w:tcPr>
+          <w:p>
+            <w:pPr>
+              <w:cnfStyle w:val="000000000000" w:firstRow="0" w:lastRow="0" w:firstColumn="0" w:lastColumn="0" w:oddVBand="0" w:evenVBand="0" w:oddHBand="0" w:evenHBand="0" w:firstRowFirstColumn="0" w:firstRowLastColumn="0" w:lastRowFirstColumn="0" w:lastRowLastColumn="0"/>
+              <w:rPr>
+                <w:sz w:val="28"/>
+                <w:szCs w:val="28"/>
+              </w:rPr>
+            </w:pPr>
+            <w:r>
+              <w:rPr>
+                <w:sz w:val="28"/>
+                <w:szCs w:val="28"/>
+              </w:rPr>
+              <w:t xml:space="preserve">Un cliente deve poter </w:t>
+            </w:r>
+            <w:r>
+              <w:rPr>
+                <w:sz w:val="28"/>
+                <w:szCs w:val="28"/>
+              </w:rPr>
+              <w:t>togliere un prodotto non desiderato dal carrello.</w:t>
+            </w:r>
+          </w:p>
+        </w:tc>
+      </w:tr>
+      <w:tr>
+        <w:trPr>
+          <w:cnfStyle w:val="000000100000" w:firstRow="0" w:lastRow="0" w:firstColumn="0" w:lastColumn="0" w:oddVBand="0" w:evenVBand="0" w:oddHBand="1" w:evenHBand="0" w:firstRowFirstColumn="0" w:firstRowLastColumn="0" w:lastRowFirstColumn="0" w:lastRowLastColumn="0"/>
+        </w:trPr>
+        <w:tc>
+          <w:tcPr>
+            <w:cnfStyle w:val="001000000000" w:firstRow="0" w:lastRow="0" w:firstColumn="1" w:lastColumn="0" w:oddVBand="0" w:evenVBand="0" w:oddHBand="0" w:evenHBand="0" w:firstRowFirstColumn="0" w:firstRowLastColumn="0" w:lastRowFirstColumn="0" w:lastRowLastColumn="0"/>
+            <w:tcW w:w="2835" w:type="dxa"/>
+          </w:tcPr>
+          <w:p>
+            <w:pPr>
+              <w:jc w:val="left"/>
+              <w:rPr>
+                <w:sz w:val="32"/>
+                <w:szCs w:val="28"/>
+              </w:rPr>
+            </w:pPr>
+            <w:r>
+              <w:rPr>
+                <w:sz w:val="32"/>
+                <w:szCs w:val="28"/>
+              </w:rPr>
+              <w:t>Inserimento in coda</w:t>
+            </w:r>
+          </w:p>
+        </w:tc>
+        <w:tc>
+          <w:tcPr>
+            <w:tcW w:w="6986" w:type="dxa"/>
+          </w:tcPr>
+          <w:p>
+            <w:pPr>
+              <w:cnfStyle w:val="000000100000" w:firstRow="0" w:lastRow="0" w:firstColumn="0" w:lastColumn="0" w:oddVBand="0" w:evenVBand="0" w:oddHBand="1" w:evenHBand="0" w:firstRowFirstColumn="0" w:firstRowLastColumn="0" w:lastRowFirstColumn="0" w:lastRowLastColumn="0"/>
+              <w:rPr>
+                <w:sz w:val="28"/>
+                <w:szCs w:val="28"/>
+              </w:rPr>
+            </w:pPr>
+            <w:r>
+              <w:rPr>
+                <w:sz w:val="28"/>
+                <w:szCs w:val="28"/>
+              </w:rPr>
+              <w:t>Un cliente deve poter mettersi in coda una volta scelti i prodotti da acquistare.</w:t>
+            </w:r>
+          </w:p>
+        </w:tc>
+      </w:tr>
+      <w:tr>
+        <w:tc>
+          <w:tcPr>
+            <w:cnfStyle w:val="001000000000" w:firstRow="0" w:lastRow="0" w:firstColumn="1" w:lastColumn="0" w:oddVBand="0" w:evenVBand="0" w:oddHBand="0" w:evenHBand="0" w:firstRowFirstColumn="0" w:firstRowLastColumn="0" w:lastRowFirstColumn="0" w:lastRowLastColumn="0"/>
+            <w:tcW w:w="2835" w:type="dxa"/>
+          </w:tcPr>
+          <w:p>
+            <w:pPr>
+              <w:jc w:val="left"/>
+              <w:rPr>
+                <w:sz w:val="32"/>
+                <w:szCs w:val="28"/>
+              </w:rPr>
+            </w:pPr>
+            <w:r>
+              <w:rPr>
+                <w:sz w:val="32"/>
+                <w:szCs w:val="28"/>
+              </w:rPr>
+              <w:t>Pagamento</w:t>
+            </w:r>
+          </w:p>
+        </w:tc>
+        <w:tc>
+          <w:tcPr>
+            <w:tcW w:w="6986" w:type="dxa"/>
+          </w:tcPr>
+          <w:p>
+            <w:pPr>
+              <w:cnfStyle w:val="000000000000" w:firstRow="0" w:lastRow="0" w:firstColumn="0" w:lastColumn="0" w:oddVBand="0" w:evenVBand="0" w:oddHBand="0" w:evenHBand="0" w:firstRowFirstColumn="0" w:firstRowLastColumn="0" w:lastRowFirstColumn="0" w:lastRowLastColumn="0"/>
+              <w:rPr>
+                <w:sz w:val="28"/>
+                <w:szCs w:val="28"/>
+              </w:rPr>
+            </w:pPr>
+            <w:r>
+              <w:rPr>
+                <w:sz w:val="28"/>
+                <w:szCs w:val="28"/>
+              </w:rPr>
+              <w:t>Una volta raggiunto il suo turno un cliente deve poter pagare la merce presente nel suo carrello.</w:t>
+            </w:r>
+          </w:p>
+        </w:tc>
+      </w:tr>
+      <w:tr>
+        <w:trPr>
+          <w:cnfStyle w:val="000000100000" w:firstRow="0" w:lastRow="0" w:firstColumn="0" w:lastColumn="0" w:oddVBand="0" w:evenVBand="0" w:oddHBand="1" w:evenHBand="0" w:firstRowFirstColumn="0" w:firstRowLastColumn="0" w:lastRowFirstColumn="0" w:lastRowLastColumn="0"/>
+        </w:trPr>
+        <w:tc>
+          <w:tcPr>
+            <w:cnfStyle w:val="001000000000" w:firstRow="0" w:lastRow="0" w:firstColumn="1" w:lastColumn="0" w:oddVBand="0" w:evenVBand="0" w:oddHBand="0" w:evenHBand="0" w:firstRowFirstColumn="0" w:firstRowLastColumn="0" w:lastRowFirstColumn="0" w:lastRowLastColumn="0"/>
+            <w:tcW w:w="2835" w:type="dxa"/>
+          </w:tcPr>
+          <w:p>
+            <w:pPr>
+              <w:jc w:val="left"/>
+              <w:rPr>
+                <w:sz w:val="32"/>
+                <w:szCs w:val="28"/>
+              </w:rPr>
+            </w:pPr>
+            <w:r>
+              <w:rPr>
+                <w:sz w:val="32"/>
+                <w:szCs w:val="28"/>
+              </w:rPr>
+              <w:t>Uscita con prodotti</w:t>
+            </w:r>
+          </w:p>
+        </w:tc>
+        <w:tc>
+          <w:tcPr>
+            <w:tcW w:w="6986" w:type="dxa"/>
+          </w:tcPr>
+          <w:p>
+            <w:pPr>
+              <w:cnfStyle w:val="000000100000" w:firstRow="0" w:lastRow="0" w:firstColumn="0" w:lastColumn="0" w:oddVBand="0" w:evenVBand="0" w:oddHBand="1" w:evenHBand="0" w:firstRowFirstColumn="0" w:firstRowLastColumn="0" w:lastRowFirstColumn="0" w:lastRowLastColumn="0"/>
+              <w:rPr>
+                <w:sz w:val="28"/>
+                <w:szCs w:val="28"/>
+              </w:rPr>
+            </w:pPr>
+            <w:r>
+              <w:rPr>
+                <w:sz w:val="28"/>
+                <w:szCs w:val="28"/>
+              </w:rPr>
+              <w:t>Un cliente dopo aver acquistato i prodotti deve poter lasciare il supermercato.</w:t>
+            </w:r>
+          </w:p>
+        </w:tc>
+      </w:tr>
+      <w:tr>
+        <w:tc>
+          <w:tcPr>
+            <w:cnfStyle w:val="001000000000" w:firstRow="0" w:lastRow="0" w:firstColumn="1" w:lastColumn="0" w:oddVBand="0" w:evenVBand="0" w:oddHBand="0" w:evenHBand="0" w:firstRowFirstColumn="0" w:firstRowLastColumn="0" w:lastRowFirstColumn="0" w:lastRowLastColumn="0"/>
+            <w:tcW w:w="2835" w:type="dxa"/>
+          </w:tcPr>
+          <w:p>
+            <w:pPr>
+              <w:jc w:val="left"/>
+              <w:rPr>
+                <w:sz w:val="32"/>
+                <w:szCs w:val="28"/>
+              </w:rPr>
+            </w:pPr>
+            <w:r>
+              <w:rPr>
+                <w:sz w:val="32"/>
+                <w:szCs w:val="28"/>
+              </w:rPr>
+              <w:t>Uscita senza prodotti</w:t>
+            </w:r>
+          </w:p>
+        </w:tc>
+        <w:tc>
+          <w:tcPr>
+            <w:tcW w:w="6986" w:type="dxa"/>
+          </w:tcPr>
+          <w:p>
+            <w:pPr>
+              <w:cnfStyle w:val="000000000000" w:firstRow="0" w:lastRow="0" w:firstColumn="0" w:lastColumn="0" w:oddVBand="0" w:evenVBand="0" w:oddHBand="0" w:evenHBand="0" w:firstRowFirstColumn="0" w:firstRowLastColumn="0" w:lastRowFirstColumn="0" w:lastRowLastColumn="0"/>
+              <w:rPr>
+                <w:sz w:val="28"/>
+                <w:szCs w:val="28"/>
+              </w:rPr>
+            </w:pPr>
+            <w:r>
+              <w:rPr>
+                <w:sz w:val="28"/>
+                <w:szCs w:val="28"/>
+              </w:rPr>
+              <w:t xml:space="preserve">Un cliente che non ha acquistato nulla </w:t>
+            </w:r>
+            <w:r>
+              <w:rPr>
+                <w:sz w:val="28"/>
+                <w:szCs w:val="28"/>
+              </w:rPr>
+              <w:t>non deve passare dalle casse ma deve poter uscire direttamente dal supermercato.</w:t>
+            </w:r>
+          </w:p>
+        </w:tc>
+      </w:tr>
+      <w:tr>
+        <w:trPr>
+          <w:cnfStyle w:val="000000100000" w:firstRow="0" w:lastRow="0" w:firstColumn="0" w:lastColumn="0" w:oddVBand="0" w:evenVBand="0" w:oddHBand="1" w:evenHBand="0" w:firstRowFirstColumn="0" w:firstRowLastColumn="0" w:lastRowFirstColumn="0" w:lastRowLastColumn="0"/>
+        </w:trPr>
+        <w:tc>
+          <w:tcPr>
+            <w:cnfStyle w:val="001000000000" w:firstRow="0" w:lastRow="0" w:firstColumn="1" w:lastColumn="0" w:oddVBand="0" w:evenVBand="0" w:oddHBand="0" w:evenHBand="0" w:firstRowFirstColumn="0" w:firstRowLastColumn="0" w:lastRowFirstColumn="0" w:lastRowLastColumn="0"/>
+            <w:tcW w:w="2835" w:type="dxa"/>
+          </w:tcPr>
+          <w:p>
+            <w:pPr>
+              <w:jc w:val="left"/>
+              <w:rPr>
+                <w:sz w:val="32"/>
+                <w:szCs w:val="28"/>
+              </w:rPr>
+            </w:pPr>
+            <w:r>
+              <w:rPr>
+                <w:sz w:val="32"/>
+                <w:szCs w:val="28"/>
+              </w:rPr>
+              <w:t>Coda</w:t>
+            </w:r>
+          </w:p>
+        </w:tc>
+        <w:tc>
+          <w:tcPr>
+            <w:tcW w:w="6986" w:type="dxa"/>
+          </w:tcPr>
+          <w:p>
+            <w:pPr>
+              <w:cnfStyle w:val="000000100000" w:firstRow="0" w:lastRow="0" w:firstColumn="0" w:lastColumn="0" w:oddVBand="0" w:evenVBand="0" w:oddHBand="1" w:evenHBand="0" w:firstRowFirstColumn="0" w:firstRowLastColumn="0" w:lastRowFirstColumn="0" w:lastRowLastColumn="0"/>
+              <w:rPr>
+                <w:sz w:val="28"/>
+                <w:szCs w:val="28"/>
+              </w:rPr>
+            </w:pPr>
+            <w:r>
+              <w:rPr>
+                <w:sz w:val="28"/>
+                <w:szCs w:val="28"/>
+              </w:rPr>
+              <w:t>Un cassiere deve poter servire i clienti in ordine FIFO.</w:t>
+            </w:r>
           </w:p>
         </w:tc>
       </w:tr>
@@ -1762,11 +2536,11 @@
       <w:pPr>
         <w:pStyle w:val="Titolo2"/>
       </w:pPr>
-      <w:bookmarkStart w:id="2" w:name="_Toc159248687"/>
+      <w:bookmarkStart w:id="6" w:name="_Toc159251981"/>
       <w:r>
         <w:t>Vincoli</w:t>
       </w:r>
-      <w:bookmarkEnd w:id="2"/>
+      <w:bookmarkEnd w:id="6"/>
     </w:p>
     <w:tbl>
       <w:tblPr>
@@ -1843,6 +2617,13 @@
                 <w:szCs w:val="28"/>
               </w:rPr>
             </w:pPr>
+            <w:r>
+              <w:rPr>
+                <w:sz w:val="32"/>
+                <w:szCs w:val="28"/>
+              </w:rPr>
+              <w:t>Numero clienti nel supermercato</w:t>
+            </w:r>
           </w:p>
         </w:tc>
         <w:tc>
@@ -1857,6 +2638,100 @@
                 <w:szCs w:val="28"/>
               </w:rPr>
             </w:pPr>
+            <w:r>
+              <w:rPr>
+                <w:sz w:val="28"/>
+                <w:szCs w:val="28"/>
+              </w:rPr>
+              <w:t>Non ci possono essere più di C clienti all’interno del supermercato.</w:t>
+            </w:r>
+          </w:p>
+        </w:tc>
+      </w:tr>
+      <w:tr>
+        <w:tc>
+          <w:tcPr>
+            <w:cnfStyle w:val="001000000000" w:firstRow="0" w:lastRow="0" w:firstColumn="1" w:lastColumn="0" w:oddVBand="0" w:evenVBand="0" w:oddHBand="0" w:evenHBand="0" w:firstRowFirstColumn="0" w:firstRowLastColumn="0" w:lastRowFirstColumn="0" w:lastRowLastColumn="0"/>
+            <w:tcW w:w="2835" w:type="dxa"/>
+          </w:tcPr>
+          <w:p>
+            <w:pPr>
+              <w:jc w:val="left"/>
+              <w:rPr>
+                <w:sz w:val="32"/>
+                <w:szCs w:val="28"/>
+              </w:rPr>
+            </w:pPr>
+            <w:r>
+              <w:rPr>
+                <w:sz w:val="32"/>
+                <w:szCs w:val="28"/>
+              </w:rPr>
+              <w:t>Fuori uscita di un cliente</w:t>
+            </w:r>
+          </w:p>
+        </w:tc>
+        <w:tc>
+          <w:tcPr>
+            <w:tcW w:w="6986" w:type="dxa"/>
+          </w:tcPr>
+          <w:p>
+            <w:pPr>
+              <w:cnfStyle w:val="000000000000" w:firstRow="0" w:lastRow="0" w:firstColumn="0" w:lastColumn="0" w:oddVBand="0" w:evenVBand="0" w:oddHBand="0" w:evenHBand="0" w:firstRowFirstColumn="0" w:firstRowLastColumn="0" w:lastRowFirstColumn="0" w:lastRowLastColumn="0"/>
+              <w:rPr>
+                <w:sz w:val="28"/>
+                <w:szCs w:val="28"/>
+              </w:rPr>
+            </w:pPr>
+            <w:r>
+              <w:rPr>
+                <w:sz w:val="28"/>
+                <w:szCs w:val="28"/>
+              </w:rPr>
+              <w:t xml:space="preserve">Un cliente che non interagisce più con il sistema </w:t>
+            </w:r>
+            <w:r>
+              <w:rPr>
+                <w:sz w:val="28"/>
+                <w:szCs w:val="28"/>
+              </w:rPr>
+              <w:t xml:space="preserve">viene automaticamente considerato come </w:t>
+            </w:r>
+            <w:r>
+              <w:rPr>
+                <w:sz w:val="28"/>
+                <w:szCs w:val="28"/>
+              </w:rPr>
+              <w:t>se avesse abbandonato il</w:t>
+            </w:r>
+            <w:r>
+              <w:rPr>
+                <w:sz w:val="28"/>
+                <w:szCs w:val="28"/>
+              </w:rPr>
+              <w:t xml:space="preserve"> supermercato</w:t>
+            </w:r>
+            <w:r>
+              <w:rPr>
+                <w:sz w:val="28"/>
+                <w:szCs w:val="28"/>
+              </w:rPr>
+              <w:t>,</w:t>
+            </w:r>
+            <w:r>
+              <w:rPr>
+                <w:sz w:val="28"/>
+                <w:szCs w:val="28"/>
+              </w:rPr>
+              <w:t xml:space="preserve"> perdendo così il suo carrello</w:t>
+            </w:r>
+            <w:r>
+              <w:rPr>
+                <w:sz w:val="28"/>
+                <w:szCs w:val="28"/>
+              </w:rPr>
+              <w:t>.</w:t>
+            </w:r>
           </w:p>
         </w:tc>
       </w:tr>
@@ -1865,55 +2740,6 @@
     <w:p/>
     <w:p/>
     <w:p/>
-    <w:p>
-      <w:pPr>
-        <w:pStyle w:val="Titolo2"/>
-      </w:pPr>
-      <w:bookmarkStart w:id="3" w:name="_Toc159248688"/>
-      <w:r>
-        <w:t>Protocollo</w:t>
-      </w:r>
-      <w:bookmarkEnd w:id="3"/>
-    </w:p>
-    <w:p/>
-    <w:p/>
-    <w:p/>
-    <w:p>
-      <w:pPr>
-        <w:pStyle w:val="Titolo2"/>
-      </w:pPr>
-      <w:bookmarkStart w:id="4" w:name="_Toc159248689"/>
-      <w:r>
-        <w:t>Metodi</w:t>
-      </w:r>
-      <w:bookmarkEnd w:id="4"/>
-    </w:p>
-    <w:p/>
-    <w:p/>
-    <w:p/>
-    <w:p>
-      <w:pPr>
-        <w:pStyle w:val="Titolo2"/>
-      </w:pPr>
-      <w:bookmarkStart w:id="5" w:name="_Toc159248690"/>
-      <w:r>
-        <w:t>Flusso di esecuzione</w:t>
-      </w:r>
-      <w:bookmarkEnd w:id="5"/>
-    </w:p>
-    <w:p/>
-    <w:p/>
-    <w:p/>
-    <w:p>
-      <w:pPr>
-        <w:pStyle w:val="Titolo2"/>
-      </w:pPr>
-      <w:bookmarkStart w:id="6" w:name="_Toc159248691"/>
-      <w:r>
-        <w:t>Interfaccia grafica</w:t>
-      </w:r>
-      <w:bookmarkEnd w:id="6"/>
-    </w:p>
     <w:p/>
     <w:p/>
     <w:p/>
@@ -1922,14 +2748,798 @@
       <w:pPr>
         <w:pStyle w:val="Titolo2"/>
       </w:pPr>
-      <w:bookmarkStart w:id="7" w:name="_Toc159248692"/>
+      <w:bookmarkStart w:id="7" w:name="_Toc159251982"/>
+      <w:r>
+        <w:lastRenderedPageBreak/>
+        <w:t>Protocollo</w:t>
+      </w:r>
+      <w:bookmarkEnd w:id="7"/>
+    </w:p>
+    <w:p>
+      <w:r>
+        <w:t xml:space="preserve">Le richieste rivolte al server sono </w:t>
+      </w:r>
+      <w:r>
+        <w:t>di</w:t>
+      </w:r>
+      <w:r>
+        <w:t xml:space="preserve"> </w:t>
+      </w:r>
+      <w:r>
+        <w:t xml:space="preserve">tre </w:t>
+      </w:r>
+      <w:r>
+        <w:t>tipologie</w:t>
+      </w:r>
+      <w:r>
+        <w:t xml:space="preserve">: </w:t>
+      </w:r>
+      <w:r>
+        <w:t xml:space="preserve">da parte del </w:t>
+      </w:r>
+      <w:r>
+        <w:t xml:space="preserve">cliente, </w:t>
+      </w:r>
+      <w:r>
+        <w:t xml:space="preserve">da parte del </w:t>
+      </w:r>
+      <w:r>
+        <w:t xml:space="preserve">cassiere e </w:t>
+      </w:r>
+      <w:r>
+        <w:t xml:space="preserve">per la richiesta del </w:t>
+      </w:r>
+      <w:r>
+        <w:t>catalogo.</w:t>
+      </w:r>
+    </w:p>
+    <w:p>
+      <w:r>
+        <w:t xml:space="preserve">Il tipo di richiesta avviene secondo la seguente sintassi: </w:t>
+      </w:r>
+    </w:p>
+    <w:tbl>
+      <w:tblPr>
+        <w:tblStyle w:val="Tabellaelenco2"/>
+        <w:tblW w:w="0" w:type="auto"/>
+        <w:jc w:val="center"/>
+        <w:tblLook w:val="04A0" w:firstRow="1" w:lastRow="0" w:firstColumn="1" w:lastColumn="0" w:noHBand="0" w:noVBand="1"/>
+      </w:tblPr>
+      <w:tblGrid>
+        <w:gridCol w:w="1090"/>
+        <w:gridCol w:w="397"/>
+        <w:gridCol w:w="1910"/>
+        <w:gridCol w:w="397"/>
+        <w:gridCol w:w="1241"/>
+        <w:gridCol w:w="530"/>
+      </w:tblGrid>
+      <w:tr>
+        <w:trPr>
+          <w:cnfStyle w:val="100000000000" w:firstRow="1" w:lastRow="0" w:firstColumn="0" w:lastColumn="0" w:oddVBand="0" w:evenVBand="0" w:oddHBand="0" w:evenHBand="0" w:firstRowFirstColumn="0" w:firstRowLastColumn="0" w:lastRowFirstColumn="0" w:lastRowLastColumn="0"/>
+          <w:jc w:val="center"/>
+        </w:trPr>
+        <w:tc>
+          <w:tcPr>
+            <w:cnfStyle w:val="001000000000" w:firstRow="0" w:lastRow="0" w:firstColumn="1" w:lastColumn="0" w:oddVBand="0" w:evenVBand="0" w:oddHBand="0" w:evenHBand="0" w:firstRowFirstColumn="0" w:firstRowLastColumn="0" w:lastRowFirstColumn="0" w:lastRowLastColumn="0"/>
+            <w:tcW w:w="1090" w:type="dxa"/>
+          </w:tcPr>
+          <w:p>
+            <w:pPr>
+              <w:jc w:val="center"/>
+              <w:rPr>
+                <w:rFonts w:ascii="Consolas" w:hAnsi="Consolas"/>
+              </w:rPr>
+            </w:pPr>
+            <w:r>
+              <w:rPr>
+                <w:rFonts w:ascii="Consolas" w:hAnsi="Consolas"/>
+              </w:rPr>
+              <w:t>tipo</w:t>
+            </w:r>
+          </w:p>
+        </w:tc>
+        <w:tc>
+          <w:tcPr>
+            <w:tcW w:w="397" w:type="dxa"/>
+          </w:tcPr>
+          <w:p>
+            <w:pPr>
+              <w:jc w:val="center"/>
+              <w:cnfStyle w:val="100000000000" w:firstRow="1" w:lastRow="0" w:firstColumn="0" w:lastColumn="0" w:oddVBand="0" w:evenVBand="0" w:oddHBand="0" w:evenHBand="0" w:firstRowFirstColumn="0" w:firstRowLastColumn="0" w:lastRowFirstColumn="0" w:lastRowLastColumn="0"/>
+              <w:rPr>
+                <w:rFonts w:ascii="Consolas" w:hAnsi="Consolas"/>
+              </w:rPr>
+            </w:pPr>
+            <w:r>
+              <w:rPr>
+                <w:rFonts w:ascii="Consolas" w:hAnsi="Consolas"/>
+              </w:rPr>
+              <w:t>:</w:t>
+            </w:r>
+          </w:p>
+        </w:tc>
+        <w:tc>
+          <w:tcPr>
+            <w:tcW w:w="1561" w:type="dxa"/>
+          </w:tcPr>
+          <w:p>
+            <w:pPr>
+              <w:jc w:val="center"/>
+              <w:cnfStyle w:val="100000000000" w:firstRow="1" w:lastRow="0" w:firstColumn="0" w:lastColumn="0" w:oddVBand="0" w:evenVBand="0" w:oddHBand="0" w:evenHBand="0" w:firstRowFirstColumn="0" w:firstRowLastColumn="0" w:lastRowFirstColumn="0" w:lastRowLastColumn="0"/>
+              <w:rPr>
+                <w:rFonts w:ascii="Consolas" w:hAnsi="Consolas"/>
+              </w:rPr>
+            </w:pPr>
+            <w:r>
+              <w:rPr>
+                <w:rFonts w:ascii="Consolas" w:hAnsi="Consolas"/>
+              </w:rPr>
+              <w:t>identificativo</w:t>
+            </w:r>
+          </w:p>
+        </w:tc>
+        <w:tc>
+          <w:tcPr>
+            <w:tcW w:w="397" w:type="dxa"/>
+          </w:tcPr>
+          <w:p>
+            <w:pPr>
+              <w:jc w:val="center"/>
+              <w:cnfStyle w:val="100000000000" w:firstRow="1" w:lastRow="0" w:firstColumn="0" w:lastColumn="0" w:oddVBand="0" w:evenVBand="0" w:oddHBand="0" w:evenHBand="0" w:firstRowFirstColumn="0" w:firstRowLastColumn="0" w:lastRowFirstColumn="0" w:lastRowLastColumn="0"/>
+              <w:rPr>
+                <w:rFonts w:ascii="Consolas" w:hAnsi="Consolas"/>
+              </w:rPr>
+            </w:pPr>
+            <w:r>
+              <w:rPr>
+                <w:rFonts w:ascii="Consolas" w:hAnsi="Consolas"/>
+              </w:rPr>
+              <w:t>:</w:t>
+            </w:r>
+          </w:p>
+        </w:tc>
+        <w:tc>
+          <w:tcPr>
+            <w:tcW w:w="1241" w:type="dxa"/>
+          </w:tcPr>
+          <w:p>
+            <w:pPr>
+              <w:jc w:val="center"/>
+              <w:cnfStyle w:val="100000000000" w:firstRow="1" w:lastRow="0" w:firstColumn="0" w:lastColumn="0" w:oddVBand="0" w:evenVBand="0" w:oddHBand="0" w:evenHBand="0" w:firstRowFirstColumn="0" w:firstRowLastColumn="0" w:lastRowFirstColumn="0" w:lastRowLastColumn="0"/>
+              <w:rPr>
+                <w:rFonts w:ascii="Consolas" w:hAnsi="Consolas"/>
+              </w:rPr>
+            </w:pPr>
+            <w:r>
+              <w:rPr>
+                <w:rFonts w:ascii="Consolas" w:hAnsi="Consolas"/>
+              </w:rPr>
+              <w:t>comando</w:t>
+            </w:r>
+          </w:p>
+        </w:tc>
+        <w:tc>
+          <w:tcPr>
+            <w:tcW w:w="530" w:type="dxa"/>
+          </w:tcPr>
+          <w:p>
+            <w:pPr>
+              <w:jc w:val="center"/>
+              <w:cnfStyle w:val="100000000000" w:firstRow="1" w:lastRow="0" w:firstColumn="0" w:lastColumn="0" w:oddVBand="0" w:evenVBand="0" w:oddHBand="0" w:evenHBand="0" w:firstRowFirstColumn="0" w:firstRowLastColumn="0" w:lastRowFirstColumn="0" w:lastRowLastColumn="0"/>
+              <w:rPr>
+                <w:rFonts w:ascii="Consolas" w:hAnsi="Consolas"/>
+              </w:rPr>
+            </w:pPr>
+            <w:r>
+              <w:rPr>
+                <w:rFonts w:ascii="Consolas" w:hAnsi="Consolas"/>
+              </w:rPr>
+              <w:t>\n</w:t>
+            </w:r>
+          </w:p>
+        </w:tc>
+      </w:tr>
+      <w:tr>
+        <w:trPr>
+          <w:cnfStyle w:val="000000100000" w:firstRow="0" w:lastRow="0" w:firstColumn="0" w:lastColumn="0" w:oddVBand="0" w:evenVBand="0" w:oddHBand="1" w:evenHBand="0" w:firstRowFirstColumn="0" w:firstRowLastColumn="0" w:lastRowFirstColumn="0" w:lastRowLastColumn="0"/>
+          <w:jc w:val="center"/>
+        </w:trPr>
+        <w:tc>
+          <w:tcPr>
+            <w:cnfStyle w:val="001000000000" w:firstRow="0" w:lastRow="0" w:firstColumn="1" w:lastColumn="0" w:oddVBand="0" w:evenVBand="0" w:oddHBand="0" w:evenHBand="0" w:firstRowFirstColumn="0" w:firstRowLastColumn="0" w:lastRowFirstColumn="0" w:lastRowLastColumn="0"/>
+            <w:tcW w:w="1090" w:type="dxa"/>
+          </w:tcPr>
+          <w:p>
+            <w:pPr>
+              <w:jc w:val="center"/>
+              <w:rPr>
+                <w:rFonts w:ascii="Consolas" w:hAnsi="Consolas"/>
+              </w:rPr>
+            </w:pPr>
+            <w:r>
+              <w:rPr>
+                <w:rFonts w:ascii="Consolas" w:hAnsi="Consolas"/>
+              </w:rPr>
+              <w:t>payload</w:t>
+            </w:r>
+          </w:p>
+        </w:tc>
+        <w:tc>
+          <w:tcPr>
+            <w:tcW w:w="397" w:type="dxa"/>
+          </w:tcPr>
+          <w:p>
+            <w:pPr>
+              <w:jc w:val="center"/>
+              <w:cnfStyle w:val="000000100000" w:firstRow="0" w:lastRow="0" w:firstColumn="0" w:lastColumn="0" w:oddVBand="0" w:evenVBand="0" w:oddHBand="1" w:evenHBand="0" w:firstRowFirstColumn="0" w:firstRowLastColumn="0" w:lastRowFirstColumn="0" w:lastRowLastColumn="0"/>
+              <w:rPr>
+                <w:rFonts w:ascii="Consolas" w:hAnsi="Consolas"/>
+              </w:rPr>
+            </w:pPr>
+          </w:p>
+        </w:tc>
+        <w:tc>
+          <w:tcPr>
+            <w:tcW w:w="1561" w:type="dxa"/>
+          </w:tcPr>
+          <w:p>
+            <w:pPr>
+              <w:jc w:val="center"/>
+              <w:cnfStyle w:val="000000100000" w:firstRow="0" w:lastRow="0" w:firstColumn="0" w:lastColumn="0" w:oddVBand="0" w:evenVBand="0" w:oddHBand="1" w:evenHBand="0" w:firstRowFirstColumn="0" w:firstRowLastColumn="0" w:lastRowFirstColumn="0" w:lastRowLastColumn="0"/>
+              <w:rPr>
+                <w:rFonts w:ascii="Consolas" w:hAnsi="Consolas"/>
+              </w:rPr>
+            </w:pPr>
+          </w:p>
+        </w:tc>
+        <w:tc>
+          <w:tcPr>
+            <w:tcW w:w="397" w:type="dxa"/>
+          </w:tcPr>
+          <w:p>
+            <w:pPr>
+              <w:jc w:val="center"/>
+              <w:cnfStyle w:val="000000100000" w:firstRow="0" w:lastRow="0" w:firstColumn="0" w:lastColumn="0" w:oddVBand="0" w:evenVBand="0" w:oddHBand="1" w:evenHBand="0" w:firstRowFirstColumn="0" w:firstRowLastColumn="0" w:lastRowFirstColumn="0" w:lastRowLastColumn="0"/>
+              <w:rPr>
+                <w:rFonts w:ascii="Consolas" w:hAnsi="Consolas"/>
+              </w:rPr>
+            </w:pPr>
+          </w:p>
+        </w:tc>
+        <w:tc>
+          <w:tcPr>
+            <w:tcW w:w="1241" w:type="dxa"/>
+          </w:tcPr>
+          <w:p>
+            <w:pPr>
+              <w:jc w:val="center"/>
+              <w:cnfStyle w:val="000000100000" w:firstRow="0" w:lastRow="0" w:firstColumn="0" w:lastColumn="0" w:oddVBand="0" w:evenVBand="0" w:oddHBand="1" w:evenHBand="0" w:firstRowFirstColumn="0" w:firstRowLastColumn="0" w:lastRowFirstColumn="0" w:lastRowLastColumn="0"/>
+              <w:rPr>
+                <w:rFonts w:ascii="Consolas" w:hAnsi="Consolas"/>
+              </w:rPr>
+            </w:pPr>
+          </w:p>
+        </w:tc>
+        <w:tc>
+          <w:tcPr>
+            <w:tcW w:w="530" w:type="dxa"/>
+          </w:tcPr>
+          <w:p>
+            <w:pPr>
+              <w:jc w:val="center"/>
+              <w:cnfStyle w:val="000000100000" w:firstRow="0" w:lastRow="0" w:firstColumn="0" w:lastColumn="0" w:oddVBand="0" w:evenVBand="0" w:oddHBand="1" w:evenHBand="0" w:firstRowFirstColumn="0" w:firstRowLastColumn="0" w:lastRowFirstColumn="0" w:lastRowLastColumn="0"/>
+              <w:rPr>
+                <w:rFonts w:ascii="Consolas" w:hAnsi="Consolas"/>
+              </w:rPr>
+            </w:pPr>
+          </w:p>
+        </w:tc>
+      </w:tr>
+    </w:tbl>
+    <w:p/>
+    <w:p>
+      <w:pPr>
+        <w:pStyle w:val="Paragrafoelenco"/>
+        <w:numPr>
+          <w:ilvl w:val="0"/>
+          <w:numId w:val="6"/>
+        </w:numPr>
+      </w:pPr>
+      <w:r>
+        <w:rPr>
+          <w:b/>
+          <w:bCs/>
+        </w:rPr>
+        <w:t>tipo</w:t>
+      </w:r>
+      <w:r>
+        <w:t xml:space="preserve">: definisce il tipo di richiesta </w:t>
+      </w:r>
+      <w:r>
+        <w:t>e</w:t>
+      </w:r>
+      <w:r>
+        <w:t xml:space="preserve"> pu</w:t>
+      </w:r>
+      <w:r>
+        <w:t>ò assumere i seguenti valori:</w:t>
+      </w:r>
+    </w:p>
+    <w:p>
+      <w:pPr>
+        <w:pStyle w:val="Paragrafoelenco"/>
+        <w:numPr>
+          <w:ilvl w:val="1"/>
+          <w:numId w:val="6"/>
+        </w:numPr>
+      </w:pPr>
+      <w:r>
+        <w:rPr>
+          <w:b/>
+          <w:bCs/>
+        </w:rPr>
+        <w:t>cliente</w:t>
+      </w:r>
+      <w:r>
+        <w:t>: utilizzato per una richiesta da parte del cliente</w:t>
+      </w:r>
+    </w:p>
+    <w:p>
+      <w:pPr>
+        <w:pStyle w:val="Paragrafoelenco"/>
+        <w:numPr>
+          <w:ilvl w:val="1"/>
+          <w:numId w:val="6"/>
+        </w:numPr>
+      </w:pPr>
+      <w:r>
+        <w:rPr>
+          <w:b/>
+          <w:bCs/>
+        </w:rPr>
+        <w:t>cassiere</w:t>
+      </w:r>
+      <w:r>
+        <w:t xml:space="preserve">: </w:t>
+      </w:r>
+      <w:r>
+        <w:t>utilizzato per una richiesta da parte del cassiere.</w:t>
+      </w:r>
+    </w:p>
+    <w:p>
+      <w:pPr>
+        <w:pStyle w:val="Paragrafoelenco"/>
+        <w:ind w:left="2124"/>
+        <w:rPr>
+          <w:i/>
+          <w:iCs/>
+        </w:rPr>
+      </w:pPr>
+      <w:r>
+        <w:rPr>
+          <w:i/>
+          <w:iCs/>
+        </w:rPr>
+        <w:t>Questa funzionalità non è stata ancora implementata in quanto i requisiti del cassiere sono stati soddisfatti da un thread interno al server.</w:t>
+      </w:r>
+    </w:p>
+    <w:p>
+      <w:pPr>
+        <w:pStyle w:val="Paragrafoelenco"/>
+        <w:numPr>
+          <w:ilvl w:val="1"/>
+          <w:numId w:val="6"/>
+        </w:numPr>
+        <w:rPr>
+          <w:i/>
+          <w:iCs/>
+        </w:rPr>
+      </w:pPr>
+      <w:r>
+        <w:rPr>
+          <w:b/>
+          <w:bCs/>
+        </w:rPr>
+        <w:t>catalogo</w:t>
+      </w:r>
+      <w:r>
+        <w:t>: utilizzato per richiedere il catalogo dei prodotti disponibili.</w:t>
+      </w:r>
+    </w:p>
+    <w:p>
+      <w:pPr>
+        <w:pStyle w:val="Paragrafoelenco"/>
+        <w:ind w:left="2124"/>
+        <w:rPr>
+          <w:i/>
+          <w:iCs/>
+        </w:rPr>
+      </w:pPr>
+      <w:r>
+        <w:rPr>
+          <w:i/>
+          <w:iCs/>
+        </w:rPr>
+        <w:t>In questo caso i campi identificativo, comando e payload sono assenti. La decisione di creare una richiesta separata per il catalogo è stata presa per permettere ad utenti non autenticati di visualizzarlo.</w:t>
+      </w:r>
+    </w:p>
+    <w:p>
+      <w:pPr>
+        <w:pStyle w:val="Paragrafoelenco"/>
+        <w:numPr>
+          <w:ilvl w:val="0"/>
+          <w:numId w:val="6"/>
+        </w:numPr>
+        <w:rPr>
+          <w:i/>
+          <w:iCs/>
+        </w:rPr>
+      </w:pPr>
+      <w:r>
+        <w:rPr>
+          <w:b/>
+          <w:bCs/>
+        </w:rPr>
+        <w:t>identificativo</w:t>
+      </w:r>
+      <w:r>
+        <w:t>: contiene l’id dell’utente (cliente o cassiere) che effettua una richiesta al server.</w:t>
+      </w:r>
+      <w:bookmarkStart w:id="8" w:name="_Toc159251983"/>
+    </w:p>
+    <w:p>
+      <w:pPr>
+        <w:pStyle w:val="Paragrafoelenco"/>
+        <w:numPr>
+          <w:ilvl w:val="0"/>
+          <w:numId w:val="6"/>
+        </w:numPr>
+        <w:rPr>
+          <w:i/>
+          <w:iCs/>
+        </w:rPr>
+      </w:pPr>
+      <w:r>
+        <w:rPr>
+          <w:b/>
+          <w:bCs/>
+        </w:rPr>
+        <w:t>comando</w:t>
+      </w:r>
+      <w:r>
+        <w:rPr>
+          <w:i/>
+          <w:iCs/>
+        </w:rPr>
+        <w:t>:</w:t>
+      </w:r>
+      <w:r>
+        <w:rPr>
+          <w:i/>
+          <w:iCs/>
+        </w:rPr>
+        <w:t xml:space="preserve"> </w:t>
+      </w:r>
+      <w:r>
+        <w:t>contiene il comando da eseguire sul server.</w:t>
+      </w:r>
+    </w:p>
+    <w:p>
+      <w:pPr>
+        <w:pStyle w:val="Paragrafoelenco"/>
+        <w:numPr>
+          <w:ilvl w:val="1"/>
+          <w:numId w:val="6"/>
+        </w:numPr>
+        <w:rPr>
+          <w:i/>
+          <w:iCs/>
+        </w:rPr>
+      </w:pPr>
+      <w:r>
+        <w:rPr>
+          <w:b/>
+          <w:bCs/>
+        </w:rPr>
+        <w:t>Per il cliente:</w:t>
+      </w:r>
+    </w:p>
+    <w:p>
+      <w:pPr>
+        <w:pStyle w:val="Paragrafoelenco"/>
+        <w:numPr>
+          <w:ilvl w:val="2"/>
+          <w:numId w:val="6"/>
+        </w:numPr>
+        <w:rPr>
+          <w:i/>
+          <w:iCs/>
+        </w:rPr>
+      </w:pPr>
+      <w:r>
+        <w:rPr>
+          <w:i/>
+          <w:iCs/>
+        </w:rPr>
+        <w:t>entra</w:t>
+      </w:r>
+      <w:r>
+        <w:t xml:space="preserve"> permette all’utente di entrare nel negozio</w:t>
+      </w:r>
+    </w:p>
+    <w:p>
+      <w:pPr>
+        <w:pStyle w:val="Paragrafoelenco"/>
+        <w:numPr>
+          <w:ilvl w:val="2"/>
+          <w:numId w:val="6"/>
+        </w:numPr>
+        <w:rPr>
+          <w:i/>
+          <w:iCs/>
+        </w:rPr>
+      </w:pPr>
+      <w:r>
+        <w:rPr>
+          <w:i/>
+          <w:iCs/>
+        </w:rPr>
+        <w:t xml:space="preserve">esce </w:t>
+      </w:r>
+      <w:r>
+        <w:t>permette all’utente di uscire dal negozio</w:t>
+      </w:r>
+    </w:p>
+    <w:p>
+      <w:pPr>
+        <w:pStyle w:val="Paragrafoelenco"/>
+        <w:numPr>
+          <w:ilvl w:val="2"/>
+          <w:numId w:val="6"/>
+        </w:numPr>
+        <w:rPr>
+          <w:i/>
+          <w:iCs/>
+        </w:rPr>
+      </w:pPr>
+      <w:r>
+        <w:rPr>
+          <w:i/>
+          <w:iCs/>
+        </w:rPr>
+        <w:t xml:space="preserve">aggiungi </w:t>
+      </w:r>
+      <w:r>
+        <w:t>permette all’utente di aggiungere un prodotto al carrello</w:t>
+      </w:r>
+    </w:p>
+    <w:p>
+      <w:pPr>
+        <w:pStyle w:val="Paragrafoelenco"/>
+        <w:numPr>
+          <w:ilvl w:val="2"/>
+          <w:numId w:val="6"/>
+        </w:numPr>
+        <w:rPr>
+          <w:i/>
+          <w:iCs/>
+        </w:rPr>
+      </w:pPr>
+      <w:r>
+        <w:rPr>
+          <w:i/>
+          <w:iCs/>
+        </w:rPr>
+        <w:t xml:space="preserve">rimuovi </w:t>
+      </w:r>
+      <w:r>
+        <w:t>permette all’utente di rimuovere un prodotto dal carrello</w:t>
+      </w:r>
+    </w:p>
+    <w:p>
+      <w:pPr>
+        <w:pStyle w:val="Paragrafoelenco"/>
+        <w:numPr>
+          <w:ilvl w:val="2"/>
+          <w:numId w:val="6"/>
+        </w:numPr>
+        <w:rPr>
+          <w:i/>
+          <w:iCs/>
+        </w:rPr>
+      </w:pPr>
+      <w:r>
+        <w:rPr>
+          <w:i/>
+          <w:iCs/>
+        </w:rPr>
+        <w:t xml:space="preserve">stampa </w:t>
+      </w:r>
+      <w:r>
+        <w:t>permette di stampare il contenuto d</w:t>
+      </w:r>
+      <w:r>
+        <w:t>el carrello</w:t>
+      </w:r>
+    </w:p>
+    <w:p>
+      <w:pPr>
+        <w:pStyle w:val="Paragrafoelenco"/>
+        <w:numPr>
+          <w:ilvl w:val="2"/>
+          <w:numId w:val="6"/>
+        </w:numPr>
+        <w:rPr>
+          <w:i/>
+          <w:iCs/>
+        </w:rPr>
+      </w:pPr>
+      <w:r>
+        <w:rPr>
+          <w:i/>
+          <w:iCs/>
+        </w:rPr>
+        <w:t xml:space="preserve">coda </w:t>
+      </w:r>
+      <w:r>
+        <w:t>permette di mettersi in coda alle casse</w:t>
+      </w:r>
+    </w:p>
+    <w:p>
+      <w:pPr>
+        <w:pStyle w:val="Paragrafoelenco"/>
+        <w:numPr>
+          <w:ilvl w:val="2"/>
+          <w:numId w:val="6"/>
+        </w:numPr>
+        <w:rPr>
+          <w:i/>
+          <w:iCs/>
+        </w:rPr>
+      </w:pPr>
+      <w:r>
+        <w:rPr>
+          <w:i/>
+          <w:iCs/>
+        </w:rPr>
+        <w:t xml:space="preserve">paga </w:t>
+      </w:r>
+      <w:r>
+        <w:t>permette di effettuare il pagamento</w:t>
+      </w:r>
+    </w:p>
+    <w:p>
+      <w:pPr>
+        <w:pStyle w:val="Paragrafoelenco"/>
+        <w:numPr>
+          <w:ilvl w:val="1"/>
+          <w:numId w:val="6"/>
+        </w:numPr>
+        <w:rPr>
+          <w:i/>
+          <w:iCs/>
+        </w:rPr>
+      </w:pPr>
+      <w:r>
+        <w:rPr>
+          <w:b/>
+          <w:bCs/>
+          <w:i/>
+          <w:iCs/>
+        </w:rPr>
+        <w:t>Per il cassiere:</w:t>
+      </w:r>
+    </w:p>
+    <w:p>
+      <w:pPr>
+        <w:pStyle w:val="Paragrafoelenco"/>
+        <w:ind w:left="2124"/>
+        <w:rPr>
+          <w:i/>
+          <w:iCs/>
+        </w:rPr>
+      </w:pPr>
+      <w:r>
+        <w:rPr>
+          <w:i/>
+          <w:iCs/>
+        </w:rPr>
+        <w:t>Riservato per scopi futuri</w:t>
+      </w:r>
+    </w:p>
+    <w:p>
+      <w:pPr>
+        <w:pStyle w:val="Paragrafoelenco"/>
+        <w:numPr>
+          <w:ilvl w:val="0"/>
+          <w:numId w:val="7"/>
+        </w:numPr>
+        <w:rPr>
+          <w:b/>
+          <w:bCs/>
+        </w:rPr>
+      </w:pPr>
+      <w:r>
+        <w:rPr>
+          <w:b/>
+          <w:bCs/>
+        </w:rPr>
+        <w:t>p</w:t>
+      </w:r>
+      <w:r>
+        <w:rPr>
+          <w:b/>
+          <w:bCs/>
+        </w:rPr>
+        <w:t>ayload</w:t>
+      </w:r>
+      <w:r>
+        <w:t>: permette di specificare informazioni aggiuntive per il comando.</w:t>
+      </w:r>
+    </w:p>
+    <w:p>
+      <w:pPr>
+        <w:pStyle w:val="Titolo2"/>
+      </w:pPr>
+      <w:r>
+        <w:t>Metodi</w:t>
+      </w:r>
+      <w:bookmarkEnd w:id="8"/>
+    </w:p>
+    <w:p/>
+    <w:p/>
+    <w:p/>
+    <w:p>
+      <w:pPr>
+        <w:pStyle w:val="Titolo2"/>
+      </w:pPr>
+      <w:bookmarkStart w:id="9" w:name="_Toc159251984"/>
+      <w:r>
+        <w:t>Flusso di esecuzione</w:t>
+      </w:r>
+      <w:bookmarkEnd w:id="9"/>
+    </w:p>
+    <w:p/>
+    <w:p/>
+    <w:p/>
+    <w:p>
+      <w:pPr>
+        <w:pStyle w:val="Titolo2"/>
+      </w:pPr>
+      <w:bookmarkStart w:id="10" w:name="_Toc159251985"/>
+      <w:r>
+        <w:t>Interfaccia grafica</w:t>
+      </w:r>
+      <w:bookmarkEnd w:id="10"/>
+    </w:p>
+    <w:p/>
+    <w:p/>
+    <w:p/>
+    <w:p/>
+    <w:p/>
+    <w:p/>
+    <w:p/>
+    <w:p/>
+    <w:p/>
+    <w:p/>
+    <w:p/>
+    <w:p/>
+    <w:p/>
+    <w:p/>
+    <w:p/>
+    <w:p/>
+    <w:p>
+      <w:pPr>
+        <w:pStyle w:val="Titolo2"/>
+      </w:pPr>
+      <w:bookmarkStart w:id="11" w:name="_Toc159251986"/>
       <w:r>
         <w:t xml:space="preserve">Cronologia </w:t>
       </w:r>
       <w:r>
         <w:t>lavoro</w:t>
       </w:r>
-      <w:bookmarkEnd w:id="7"/>
+      <w:bookmarkEnd w:id="11"/>
     </w:p>
     <w:tbl>
       <w:tblPr>
@@ -2179,6 +3789,7 @@
           <w:dataBinding w:prefixMappings="xmlns:ns0='http://purl.org/dc/elements/1.1/' xmlns:ns1='http://schemas.openxmlformats.org/package/2006/metadata/core-properties' " w:xpath="/ns1:coreProperties[1]/ns0:creator[1]" w:storeItemID="{6C3C8BC8-F283-45AE-878A-BAB7291924A1}"/>
           <w:text/>
         </w:sdtPr>
+        <w:sdtEndPr/>
         <w:sdtContent>
           <w:tc>
             <w:tcPr>
@@ -2404,6 +4015,7 @@
                             <w:dataBinding w:prefixMappings="xmlns:ns0='http://purl.org/dc/elements/1.1/' xmlns:ns1='http://schemas.openxmlformats.org/package/2006/metadata/core-properties' " w:xpath="/ns1:coreProperties[1]/ns0:title[1]" w:storeItemID="{6C3C8BC8-F283-45AE-878A-BAB7291924A1}"/>
                             <w:text/>
                           </w:sdtPr>
+                          <w:sdtEndPr/>
                           <w:sdtContent>
                             <w:p>
                               <w:pPr>
@@ -2462,6 +4074,7 @@
                       <w:dataBinding w:prefixMappings="xmlns:ns0='http://purl.org/dc/elements/1.1/' xmlns:ns1='http://schemas.openxmlformats.org/package/2006/metadata/core-properties' " w:xpath="/ns1:coreProperties[1]/ns0:title[1]" w:storeItemID="{6C3C8BC8-F283-45AE-878A-BAB7291924A1}"/>
                       <w:text/>
                     </w:sdtPr>
+                    <w:sdtEndPr/>
                     <w:sdtContent>
                       <w:p>
                         <w:pPr>
@@ -2502,6 +4115,232 @@
 <file path=word/numbering.xml><?xml version="1.0" encoding="utf-8"?>
 <w:numbering xmlns:wpc="http://schemas.microsoft.com/office/word/2010/wordprocessingCanvas" xmlns:cx="http://schemas.microsoft.com/office/drawing/2014/chartex" xmlns:cx1="http://schemas.microsoft.com/office/drawing/2015/9/8/chartex" xmlns:cx2="http://schemas.microsoft.com/office/drawing/2015/10/21/chartex" xmlns:cx3="http://schemas.microsoft.com/office/drawing/2016/5/9/chartex" xmlns:cx4="http://schemas.microsoft.com/office/drawing/2016/5/10/chartex" xmlns:cx5="http://schemas.microsoft.com/office/drawing/2016/5/11/chartex" xmlns:cx6="http://schemas.microsoft.com/office/drawing/2016/5/12/chartex" xmlns:cx7="http://schemas.microsoft.com/office/drawing/2016/5/13/chartex" xmlns:cx8="http://schemas.microsoft.com/office/drawing/2016/5/14/chartex" xmlns:mc="http://schemas.openxmlformats.org/markup-compatibility/2006" xmlns:aink="http://schemas.microsoft.com/office/drawing/2016/ink" xmlns:am3d="http://schemas.microsoft.com/office/drawing/2017/model3d" xmlns:o="urn:schemas-microsoft-com:office:office" xmlns:oel="http://schemas.microsoft.com/office/2019/extlst" xmlns:r="http://schemas.openxmlformats.org/officeDocument/2006/relationships" xmlns:m="http://schemas.openxmlformats.org/officeDocument/2006/math" xmlns:v="urn:schemas-microsoft-com:vml" xmlns:wp14="http://schemas.microsoft.com/office/word/2010/wordprocessingDrawing" xmlns:wp="http://schemas.openxmlformats.org/drawingml/2006/wordprocessingDrawing" xmlns:w10="urn:schemas-microsoft-com:office:word" xmlns:w="http://schemas.openxmlformats.org/wordprocessingml/2006/main" xmlns:w14="http://schemas.microsoft.com/office/word/2010/wordml" xmlns:w15="http://schemas.microsoft.com/office/word/2012/wordml" xmlns:w16cex="http://schemas.microsoft.com/office/word/2018/wordml/cex" xmlns:w16cid="http://schemas.microsoft.com/office/word/2016/wordml/cid" xmlns:w16="http://schemas.microsoft.com/office/word/2018/wordml" xmlns:w16sdtdh="http://schemas.microsoft.com/office/word/2020/wordml/sdtdatahash" xmlns:w16se="http://schemas.microsoft.com/office/word/2015/wordml/symex" xmlns:wpg="http://schemas.microsoft.com/office/word/2010/wordprocessingGroup" xmlns:wpi="http://schemas.microsoft.com/office/word/2010/wordprocessingInk" xmlns:wne="http://schemas.microsoft.com/office/word/2006/wordml" xmlns:wps="http://schemas.microsoft.com/office/word/2010/wordprocessingShape" mc:Ignorable="w14 w15 w16se w16cid w16 w16cex w16sdtdh wp14">
   <w:abstractNum w:abstractNumId="0" w15:restartNumberingAfterBreak="0">
+    <w:nsid w:val="00283388"/>
+    <w:multiLevelType w:val="hybridMultilevel"/>
+    <w:tmpl w:val="43045E16"/>
+    <w:lvl w:ilvl="0" w:tplc="04100001">
+      <w:start w:val="1"/>
+      <w:numFmt w:val="bullet"/>
+      <w:lvlText w:val=""/>
+      <w:lvlJc w:val="left"/>
+      <w:pPr>
+        <w:ind w:left="720" w:hanging="360"/>
+      </w:pPr>
+      <w:rPr>
+        <w:rFonts w:ascii="Symbol" w:hAnsi="Symbol" w:hint="default"/>
+      </w:rPr>
+    </w:lvl>
+    <w:lvl w:ilvl="1" w:tplc="04100003" w:tentative="1">
+      <w:start w:val="1"/>
+      <w:numFmt w:val="bullet"/>
+      <w:lvlText w:val="o"/>
+      <w:lvlJc w:val="left"/>
+      <w:pPr>
+        <w:ind w:left="1440" w:hanging="360"/>
+      </w:pPr>
+      <w:rPr>
+        <w:rFonts w:ascii="Courier New" w:hAnsi="Courier New" w:cs="Courier New" w:hint="default"/>
+      </w:rPr>
+    </w:lvl>
+    <w:lvl w:ilvl="2" w:tplc="04100005" w:tentative="1">
+      <w:start w:val="1"/>
+      <w:numFmt w:val="bullet"/>
+      <w:lvlText w:val=""/>
+      <w:lvlJc w:val="left"/>
+      <w:pPr>
+        <w:ind w:left="2160" w:hanging="360"/>
+      </w:pPr>
+      <w:rPr>
+        <w:rFonts w:ascii="Wingdings" w:hAnsi="Wingdings" w:hint="default"/>
+      </w:rPr>
+    </w:lvl>
+    <w:lvl w:ilvl="3" w:tplc="04100001" w:tentative="1">
+      <w:start w:val="1"/>
+      <w:numFmt w:val="bullet"/>
+      <w:lvlText w:val=""/>
+      <w:lvlJc w:val="left"/>
+      <w:pPr>
+        <w:ind w:left="2880" w:hanging="360"/>
+      </w:pPr>
+      <w:rPr>
+        <w:rFonts w:ascii="Symbol" w:hAnsi="Symbol" w:hint="default"/>
+      </w:rPr>
+    </w:lvl>
+    <w:lvl w:ilvl="4" w:tplc="04100003" w:tentative="1">
+      <w:start w:val="1"/>
+      <w:numFmt w:val="bullet"/>
+      <w:lvlText w:val="o"/>
+      <w:lvlJc w:val="left"/>
+      <w:pPr>
+        <w:ind w:left="3600" w:hanging="360"/>
+      </w:pPr>
+      <w:rPr>
+        <w:rFonts w:ascii="Courier New" w:hAnsi="Courier New" w:cs="Courier New" w:hint="default"/>
+      </w:rPr>
+    </w:lvl>
+    <w:lvl w:ilvl="5" w:tplc="04100005" w:tentative="1">
+      <w:start w:val="1"/>
+      <w:numFmt w:val="bullet"/>
+      <w:lvlText w:val=""/>
+      <w:lvlJc w:val="left"/>
+      <w:pPr>
+        <w:ind w:left="4320" w:hanging="360"/>
+      </w:pPr>
+      <w:rPr>
+        <w:rFonts w:ascii="Wingdings" w:hAnsi="Wingdings" w:hint="default"/>
+      </w:rPr>
+    </w:lvl>
+    <w:lvl w:ilvl="6" w:tplc="04100001" w:tentative="1">
+      <w:start w:val="1"/>
+      <w:numFmt w:val="bullet"/>
+      <w:lvlText w:val=""/>
+      <w:lvlJc w:val="left"/>
+      <w:pPr>
+        <w:ind w:left="5040" w:hanging="360"/>
+      </w:pPr>
+      <w:rPr>
+        <w:rFonts w:ascii="Symbol" w:hAnsi="Symbol" w:hint="default"/>
+      </w:rPr>
+    </w:lvl>
+    <w:lvl w:ilvl="7" w:tplc="04100003" w:tentative="1">
+      <w:start w:val="1"/>
+      <w:numFmt w:val="bullet"/>
+      <w:lvlText w:val="o"/>
+      <w:lvlJc w:val="left"/>
+      <w:pPr>
+        <w:ind w:left="5760" w:hanging="360"/>
+      </w:pPr>
+      <w:rPr>
+        <w:rFonts w:ascii="Courier New" w:hAnsi="Courier New" w:cs="Courier New" w:hint="default"/>
+      </w:rPr>
+    </w:lvl>
+    <w:lvl w:ilvl="8" w:tplc="04100005" w:tentative="1">
+      <w:start w:val="1"/>
+      <w:numFmt w:val="bullet"/>
+      <w:lvlText w:val=""/>
+      <w:lvlJc w:val="left"/>
+      <w:pPr>
+        <w:ind w:left="6480" w:hanging="360"/>
+      </w:pPr>
+      <w:rPr>
+        <w:rFonts w:ascii="Wingdings" w:hAnsi="Wingdings" w:hint="default"/>
+      </w:rPr>
+    </w:lvl>
+  </w:abstractNum>
+  <w:abstractNum w:abstractNumId="1" w15:restartNumberingAfterBreak="0">
+    <w:nsid w:val="19AF0A44"/>
+    <w:multiLevelType w:val="hybridMultilevel"/>
+    <w:tmpl w:val="F11A2BBE"/>
+    <w:lvl w:ilvl="0" w:tplc="04100005">
+      <w:start w:val="1"/>
+      <w:numFmt w:val="bullet"/>
+      <w:lvlText w:val=""/>
+      <w:lvlJc w:val="left"/>
+      <w:pPr>
+        <w:ind w:left="720" w:hanging="360"/>
+      </w:pPr>
+      <w:rPr>
+        <w:rFonts w:ascii="Wingdings" w:hAnsi="Wingdings" w:hint="default"/>
+      </w:rPr>
+    </w:lvl>
+    <w:lvl w:ilvl="1" w:tplc="04100003" w:tentative="1">
+      <w:start w:val="1"/>
+      <w:numFmt w:val="bullet"/>
+      <w:lvlText w:val="o"/>
+      <w:lvlJc w:val="left"/>
+      <w:pPr>
+        <w:ind w:left="1440" w:hanging="360"/>
+      </w:pPr>
+      <w:rPr>
+        <w:rFonts w:ascii="Courier New" w:hAnsi="Courier New" w:cs="Courier New" w:hint="default"/>
+      </w:rPr>
+    </w:lvl>
+    <w:lvl w:ilvl="2" w:tplc="04100005" w:tentative="1">
+      <w:start w:val="1"/>
+      <w:numFmt w:val="bullet"/>
+      <w:lvlText w:val=""/>
+      <w:lvlJc w:val="left"/>
+      <w:pPr>
+        <w:ind w:left="2160" w:hanging="360"/>
+      </w:pPr>
+      <w:rPr>
+        <w:rFonts w:ascii="Wingdings" w:hAnsi="Wingdings" w:hint="default"/>
+      </w:rPr>
+    </w:lvl>
+    <w:lvl w:ilvl="3" w:tplc="04100001" w:tentative="1">
+      <w:start w:val="1"/>
+      <w:numFmt w:val="bullet"/>
+      <w:lvlText w:val=""/>
+      <w:lvlJc w:val="left"/>
+      <w:pPr>
+        <w:ind w:left="2880" w:hanging="360"/>
+      </w:pPr>
+      <w:rPr>
+        <w:rFonts w:ascii="Symbol" w:hAnsi="Symbol" w:hint="default"/>
+      </w:rPr>
+    </w:lvl>
+    <w:lvl w:ilvl="4" w:tplc="04100003" w:tentative="1">
+      <w:start w:val="1"/>
+      <w:numFmt w:val="bullet"/>
+      <w:lvlText w:val="o"/>
+      <w:lvlJc w:val="left"/>
+      <w:pPr>
+        <w:ind w:left="3600" w:hanging="360"/>
+      </w:pPr>
+      <w:rPr>
+        <w:rFonts w:ascii="Courier New" w:hAnsi="Courier New" w:cs="Courier New" w:hint="default"/>
+      </w:rPr>
+    </w:lvl>
+    <w:lvl w:ilvl="5" w:tplc="04100005" w:tentative="1">
+      <w:start w:val="1"/>
+      <w:numFmt w:val="bullet"/>
+      <w:lvlText w:val=""/>
+      <w:lvlJc w:val="left"/>
+      <w:pPr>
+        <w:ind w:left="4320" w:hanging="360"/>
+      </w:pPr>
+      <w:rPr>
+        <w:rFonts w:ascii="Wingdings" w:hAnsi="Wingdings" w:hint="default"/>
+      </w:rPr>
+    </w:lvl>
+    <w:lvl w:ilvl="6" w:tplc="04100001" w:tentative="1">
+      <w:start w:val="1"/>
+      <w:numFmt w:val="bullet"/>
+      <w:lvlText w:val=""/>
+      <w:lvlJc w:val="left"/>
+      <w:pPr>
+        <w:ind w:left="5040" w:hanging="360"/>
+      </w:pPr>
+      <w:rPr>
+        <w:rFonts w:ascii="Symbol" w:hAnsi="Symbol" w:hint="default"/>
+      </w:rPr>
+    </w:lvl>
+    <w:lvl w:ilvl="7" w:tplc="04100003" w:tentative="1">
+      <w:start w:val="1"/>
+      <w:numFmt w:val="bullet"/>
+      <w:lvlText w:val="o"/>
+      <w:lvlJc w:val="left"/>
+      <w:pPr>
+        <w:ind w:left="5760" w:hanging="360"/>
+      </w:pPr>
+      <w:rPr>
+        <w:rFonts w:ascii="Courier New" w:hAnsi="Courier New" w:cs="Courier New" w:hint="default"/>
+      </w:rPr>
+    </w:lvl>
+    <w:lvl w:ilvl="8" w:tplc="04100005" w:tentative="1">
+      <w:start w:val="1"/>
+      <w:numFmt w:val="bullet"/>
+      <w:lvlText w:val=""/>
+      <w:lvlJc w:val="left"/>
+      <w:pPr>
+        <w:ind w:left="6480" w:hanging="360"/>
+      </w:pPr>
+      <w:rPr>
+        <w:rFonts w:ascii="Wingdings" w:hAnsi="Wingdings" w:hint="default"/>
+      </w:rPr>
+    </w:lvl>
+  </w:abstractNum>
+  <w:abstractNum w:abstractNumId="2" w15:restartNumberingAfterBreak="0">
     <w:nsid w:val="468776C0"/>
     <w:multiLevelType w:val="multilevel"/>
     <w:tmpl w:val="E21853D4"/>
@@ -2650,7 +4489,7 @@
       </w:rPr>
     </w:lvl>
   </w:abstractNum>
-  <w:abstractNum w:abstractNumId="1" w15:restartNumberingAfterBreak="0">
+  <w:abstractNum w:abstractNumId="3" w15:restartNumberingAfterBreak="0">
     <w:nsid w:val="47D044D1"/>
     <w:multiLevelType w:val="multilevel"/>
     <w:tmpl w:val="AAC26374"/>
@@ -2799,7 +4638,120 @@
       </w:rPr>
     </w:lvl>
   </w:abstractNum>
-  <w:abstractNum w:abstractNumId="2" w15:restartNumberingAfterBreak="0">
+  <w:abstractNum w:abstractNumId="4" w15:restartNumberingAfterBreak="0">
+    <w:nsid w:val="54AB74A9"/>
+    <w:multiLevelType w:val="hybridMultilevel"/>
+    <w:tmpl w:val="4552EC06"/>
+    <w:lvl w:ilvl="0" w:tplc="04100001">
+      <w:start w:val="1"/>
+      <w:numFmt w:val="bullet"/>
+      <w:lvlText w:val=""/>
+      <w:lvlJc w:val="left"/>
+      <w:pPr>
+        <w:ind w:left="720" w:hanging="360"/>
+      </w:pPr>
+      <w:rPr>
+        <w:rFonts w:ascii="Symbol" w:hAnsi="Symbol" w:hint="default"/>
+      </w:rPr>
+    </w:lvl>
+    <w:lvl w:ilvl="1" w:tplc="04100003">
+      <w:start w:val="1"/>
+      <w:numFmt w:val="bullet"/>
+      <w:lvlText w:val="o"/>
+      <w:lvlJc w:val="left"/>
+      <w:pPr>
+        <w:ind w:left="1440" w:hanging="360"/>
+      </w:pPr>
+      <w:rPr>
+        <w:rFonts w:ascii="Courier New" w:hAnsi="Courier New" w:cs="Courier New" w:hint="default"/>
+      </w:rPr>
+    </w:lvl>
+    <w:lvl w:ilvl="2" w:tplc="04100005">
+      <w:start w:val="1"/>
+      <w:numFmt w:val="bullet"/>
+      <w:lvlText w:val=""/>
+      <w:lvlJc w:val="left"/>
+      <w:pPr>
+        <w:ind w:left="2160" w:hanging="360"/>
+      </w:pPr>
+      <w:rPr>
+        <w:rFonts w:ascii="Wingdings" w:hAnsi="Wingdings" w:hint="default"/>
+      </w:rPr>
+    </w:lvl>
+    <w:lvl w:ilvl="3" w:tplc="04100001" w:tentative="1">
+      <w:start w:val="1"/>
+      <w:numFmt w:val="bullet"/>
+      <w:lvlText w:val=""/>
+      <w:lvlJc w:val="left"/>
+      <w:pPr>
+        <w:ind w:left="2880" w:hanging="360"/>
+      </w:pPr>
+      <w:rPr>
+        <w:rFonts w:ascii="Symbol" w:hAnsi="Symbol" w:hint="default"/>
+      </w:rPr>
+    </w:lvl>
+    <w:lvl w:ilvl="4" w:tplc="04100003" w:tentative="1">
+      <w:start w:val="1"/>
+      <w:numFmt w:val="bullet"/>
+      <w:lvlText w:val="o"/>
+      <w:lvlJc w:val="left"/>
+      <w:pPr>
+        <w:ind w:left="3600" w:hanging="360"/>
+      </w:pPr>
+      <w:rPr>
+        <w:rFonts w:ascii="Courier New" w:hAnsi="Courier New" w:cs="Courier New" w:hint="default"/>
+      </w:rPr>
+    </w:lvl>
+    <w:lvl w:ilvl="5" w:tplc="04100005" w:tentative="1">
+      <w:start w:val="1"/>
+      <w:numFmt w:val="bullet"/>
+      <w:lvlText w:val=""/>
+      <w:lvlJc w:val="left"/>
+      <w:pPr>
+        <w:ind w:left="4320" w:hanging="360"/>
+      </w:pPr>
+      <w:rPr>
+        <w:rFonts w:ascii="Wingdings" w:hAnsi="Wingdings" w:hint="default"/>
+      </w:rPr>
+    </w:lvl>
+    <w:lvl w:ilvl="6" w:tplc="04100001" w:tentative="1">
+      <w:start w:val="1"/>
+      <w:numFmt w:val="bullet"/>
+      <w:lvlText w:val=""/>
+      <w:lvlJc w:val="left"/>
+      <w:pPr>
+        <w:ind w:left="5040" w:hanging="360"/>
+      </w:pPr>
+      <w:rPr>
+        <w:rFonts w:ascii="Symbol" w:hAnsi="Symbol" w:hint="default"/>
+      </w:rPr>
+    </w:lvl>
+    <w:lvl w:ilvl="7" w:tplc="04100003" w:tentative="1">
+      <w:start w:val="1"/>
+      <w:numFmt w:val="bullet"/>
+      <w:lvlText w:val="o"/>
+      <w:lvlJc w:val="left"/>
+      <w:pPr>
+        <w:ind w:left="5760" w:hanging="360"/>
+      </w:pPr>
+      <w:rPr>
+        <w:rFonts w:ascii="Courier New" w:hAnsi="Courier New" w:cs="Courier New" w:hint="default"/>
+      </w:rPr>
+    </w:lvl>
+    <w:lvl w:ilvl="8" w:tplc="04100005" w:tentative="1">
+      <w:start w:val="1"/>
+      <w:numFmt w:val="bullet"/>
+      <w:lvlText w:val=""/>
+      <w:lvlJc w:val="left"/>
+      <w:pPr>
+        <w:ind w:left="6480" w:hanging="360"/>
+      </w:pPr>
+      <w:rPr>
+        <w:rFonts w:ascii="Wingdings" w:hAnsi="Wingdings" w:hint="default"/>
+      </w:rPr>
+    </w:lvl>
+  </w:abstractNum>
+  <w:abstractNum w:abstractNumId="5" w15:restartNumberingAfterBreak="0">
     <w:nsid w:val="796F58F5"/>
     <w:multiLevelType w:val="multilevel"/>
     <w:tmpl w:val="E3A4B70C"/>
@@ -2948,7 +4900,7 @@
       </w:rPr>
     </w:lvl>
   </w:abstractNum>
-  <w:abstractNum w:abstractNumId="3" w15:restartNumberingAfterBreak="0">
+  <w:abstractNum w:abstractNumId="6" w15:restartNumberingAfterBreak="0">
     <w:nsid w:val="7E6E228F"/>
     <w:multiLevelType w:val="multilevel"/>
     <w:tmpl w:val="2618AC96"/>
@@ -3098,16 +5050,25 @@
     </w:lvl>
   </w:abstractNum>
   <w:num w:numId="1" w16cid:durableId="2013293850">
-    <w:abstractNumId w:val="1"/>
+    <w:abstractNumId w:val="3"/>
   </w:num>
   <w:num w:numId="2" w16cid:durableId="995885952">
+    <w:abstractNumId w:val="2"/>
+  </w:num>
+  <w:num w:numId="3" w16cid:durableId="1578704320">
+    <w:abstractNumId w:val="5"/>
+  </w:num>
+  <w:num w:numId="4" w16cid:durableId="1027754895">
+    <w:abstractNumId w:val="6"/>
+  </w:num>
+  <w:num w:numId="5" w16cid:durableId="202443659">
     <w:abstractNumId w:val="0"/>
   </w:num>
-  <w:num w:numId="3" w16cid:durableId="1578704320">
-    <w:abstractNumId w:val="2"/>
+  <w:num w:numId="6" w16cid:durableId="2109881890">
+    <w:abstractNumId w:val="4"/>
   </w:num>
-  <w:num w:numId="4" w16cid:durableId="1027754895">
-    <w:abstractNumId w:val="3"/>
+  <w:num w:numId="7" w16cid:durableId="1535848070">
+    <w:abstractNumId w:val="1"/>
   </w:num>
 </w:numbering>
 </file>
@@ -4491,6 +6452,117 @@
       <w:u w:val="single"/>
     </w:rPr>
   </w:style>
+  <w:style w:type="table" w:styleId="Tabellagriglia1chiara-colore6">
+    <w:name w:val="Grid Table 1 Light Accent 6"/>
+    <w:basedOn w:val="Tabellanormale"/>
+    <w:uiPriority w:val="46"/>
+    <w:rsid w:val="00A62550"/>
+    <w:pPr>
+      <w:spacing w:after="0" w:line="240" w:lineRule="auto"/>
+    </w:pPr>
+    <w:tblPr>
+      <w:tblStyleRowBandSize w:val="1"/>
+      <w:tblStyleColBandSize w:val="1"/>
+      <w:tblBorders>
+        <w:top w:val="single" w:sz="4" w:space="0" w:color="B3E5A1" w:themeColor="accent6" w:themeTint="66"/>
+        <w:left w:val="single" w:sz="4" w:space="0" w:color="B3E5A1" w:themeColor="accent6" w:themeTint="66"/>
+        <w:bottom w:val="single" w:sz="4" w:space="0" w:color="B3E5A1" w:themeColor="accent6" w:themeTint="66"/>
+        <w:right w:val="single" w:sz="4" w:space="0" w:color="B3E5A1" w:themeColor="accent6" w:themeTint="66"/>
+        <w:insideH w:val="single" w:sz="4" w:space="0" w:color="B3E5A1" w:themeColor="accent6" w:themeTint="66"/>
+        <w:insideV w:val="single" w:sz="4" w:space="0" w:color="B3E5A1" w:themeColor="accent6" w:themeTint="66"/>
+      </w:tblBorders>
+    </w:tblPr>
+    <w:tblStylePr w:type="firstRow">
+      <w:rPr>
+        <w:b/>
+        <w:bCs/>
+      </w:rPr>
+      <w:tblPr/>
+      <w:tcPr>
+        <w:tcBorders>
+          <w:bottom w:val="single" w:sz="12" w:space="0" w:color="8DD873" w:themeColor="accent6" w:themeTint="99"/>
+        </w:tcBorders>
+      </w:tcPr>
+    </w:tblStylePr>
+    <w:tblStylePr w:type="lastRow">
+      <w:rPr>
+        <w:b/>
+        <w:bCs/>
+      </w:rPr>
+      <w:tblPr/>
+      <w:tcPr>
+        <w:tcBorders>
+          <w:top w:val="double" w:sz="2" w:space="0" w:color="8DD873" w:themeColor="accent6" w:themeTint="99"/>
+        </w:tcBorders>
+      </w:tcPr>
+    </w:tblStylePr>
+    <w:tblStylePr w:type="firstCol">
+      <w:rPr>
+        <w:b/>
+        <w:bCs/>
+      </w:rPr>
+    </w:tblStylePr>
+    <w:tblStylePr w:type="lastCol">
+      <w:rPr>
+        <w:b/>
+        <w:bCs/>
+      </w:rPr>
+    </w:tblStylePr>
+  </w:style>
+  <w:style w:type="table" w:styleId="Tabellaelenco2">
+    <w:name w:val="List Table 2"/>
+    <w:basedOn w:val="Tabellanormale"/>
+    <w:uiPriority w:val="47"/>
+    <w:rsid w:val="00A62550"/>
+    <w:pPr>
+      <w:spacing w:after="0" w:line="240" w:lineRule="auto"/>
+    </w:pPr>
+    <w:tblPr>
+      <w:tblStyleRowBandSize w:val="1"/>
+      <w:tblStyleColBandSize w:val="1"/>
+      <w:tblBorders>
+        <w:top w:val="single" w:sz="4" w:space="0" w:color="666666" w:themeColor="text1" w:themeTint="99"/>
+        <w:bottom w:val="single" w:sz="4" w:space="0" w:color="666666" w:themeColor="text1" w:themeTint="99"/>
+        <w:insideH w:val="single" w:sz="4" w:space="0" w:color="666666" w:themeColor="text1" w:themeTint="99"/>
+      </w:tblBorders>
+    </w:tblPr>
+    <w:tblStylePr w:type="firstRow">
+      <w:rPr>
+        <w:b/>
+        <w:bCs/>
+      </w:rPr>
+    </w:tblStylePr>
+    <w:tblStylePr w:type="lastRow">
+      <w:rPr>
+        <w:b/>
+        <w:bCs/>
+      </w:rPr>
+    </w:tblStylePr>
+    <w:tblStylePr w:type="firstCol">
+      <w:rPr>
+        <w:b/>
+        <w:bCs/>
+      </w:rPr>
+    </w:tblStylePr>
+    <w:tblStylePr w:type="lastCol">
+      <w:rPr>
+        <w:b/>
+        <w:bCs/>
+      </w:rPr>
+    </w:tblStylePr>
+    <w:tblStylePr w:type="band1Vert">
+      <w:tblPr/>
+      <w:tcPr>
+        <w:shd w:val="clear" w:color="auto" w:fill="CCCCCC" w:themeFill="text1" w:themeFillTint="33"/>
+      </w:tcPr>
+    </w:tblStylePr>
+    <w:tblStylePr w:type="band1Horz">
+      <w:tblPr/>
+      <w:tcPr>
+        <w:shd w:val="clear" w:color="auto" w:fill="CCCCCC" w:themeFill="text1" w:themeFillTint="33"/>
+      </w:tcPr>
+    </w:tblStylePr>
+  </w:style>
 </w:styles>
 </file>
 
@@ -4572,19 +6644,12 @@
     <w:pitch w:val="variable"/>
     <w:sig w:usb0="20000287" w:usb1="00000003" w:usb2="00000000" w:usb3="00000000" w:csb0="0000019F" w:csb1="00000000"/>
   </w:font>
-  <w:font w:name="Calibri">
-    <w:panose1 w:val="020F0502020204030204"/>
+  <w:font w:name="Consolas">
+    <w:panose1 w:val="020B0609020204030204"/>
     <w:charset w:val="00"/>
-    <w:family w:val="swiss"/>
-    <w:pitch w:val="variable"/>
-    <w:sig w:usb0="E4002EFF" w:usb1="C200247B" w:usb2="00000009" w:usb3="00000000" w:csb0="000001FF" w:csb1="00000000"/>
-  </w:font>
-  <w:font w:name="Calibri Light">
-    <w:panose1 w:val="020F0302020204030204"/>
-    <w:charset w:val="00"/>
-    <w:family w:val="swiss"/>
-    <w:pitch w:val="variable"/>
-    <w:sig w:usb0="E4002EFF" w:usb1="C200247B" w:usb2="00000009" w:usb3="00000000" w:csb0="000001FF" w:csb1="00000000"/>
+    <w:family w:val="modern"/>
+    <w:pitch w:val="fixed"/>
+    <w:sig w:usb0="E00006FF" w:usb1="0000FCFF" w:usb2="00000001" w:usb3="00000000" w:csb0="0000019F" w:csb1="00000000"/>
   </w:font>
 </w:fonts>
 </file>
@@ -4610,7 +6675,7 @@
     <w:rsid w:val="00115A1D"/>
     <w:rsid w:val="0012642A"/>
     <w:rsid w:val="00141DC3"/>
-    <w:rsid w:val="003A4186"/>
+    <w:rsid w:val="001E45DA"/>
     <w:rsid w:val="00760800"/>
     <w:rsid w:val="00764A03"/>
     <w:rsid w:val="00C946A6"/>

</xml_diff>

<commit_message>
Aggiunte funzioni per gestione cliente e menu principale
</commit_message>
<xml_diff>
--- a/Documentazione/Documentazione.docx
+++ b/Documentazione/Documentazione.docx
@@ -698,7 +698,7 @@
           <w:noProof/>
         </w:rPr>
         <w:drawing>
-          <wp:anchor distT="0" distB="0" distL="114300" distR="114300" simplePos="0" relativeHeight="251658242" behindDoc="1" locked="0" layoutInCell="1" allowOverlap="1" wp14:anchorId="78DA8363" wp14:editId="31BBC20E">
+          <wp:anchor distT="0" distB="0" distL="114300" distR="114300" simplePos="0" relativeHeight="251658242" behindDoc="1" locked="0" layoutInCell="1" allowOverlap="1" wp14:anchorId="78DA8363" wp14:editId="4C4AA496">
             <wp:simplePos x="0" y="0"/>
             <wp:positionH relativeFrom="column">
               <wp:posOffset>-156210</wp:posOffset>
@@ -1047,7 +1047,7 @@
           <w:r>
             <w:fldChar w:fldCharType="separate"/>
           </w:r>
-          <w:hyperlink w:anchor="_Toc159251975" w:history="1">
+          <w:hyperlink w:anchor="_Toc159321658" w:history="1">
             <w:r>
               <w:rPr>
                 <w:rStyle w:val="Collegamentoipertestuale"/>
@@ -1074,7 +1074,7 @@
                 <w:noProof/>
                 <w:webHidden/>
               </w:rPr>
-              <w:instrText xml:space="preserve"> PAGEREF _Toc159251975 \h </w:instrText>
+              <w:instrText xml:space="preserve"> PAGEREF _Toc159321658 \h </w:instrText>
             </w:r>
             <w:r>
               <w:rPr>
@@ -1118,7 +1118,7 @@
               <w14:ligatures w14:val="standardContextual"/>
             </w:rPr>
           </w:pPr>
-          <w:hyperlink w:anchor="_Toc159251976" w:history="1">
+          <w:hyperlink w:anchor="_Toc159321659" w:history="1">
             <w:r>
               <w:rPr>
                 <w:rStyle w:val="Collegamentoipertestuale"/>
@@ -1145,7 +1145,7 @@
                 <w:noProof/>
                 <w:webHidden/>
               </w:rPr>
-              <w:instrText xml:space="preserve"> PAGEREF _Toc159251976 \h </w:instrText>
+              <w:instrText xml:space="preserve"> PAGEREF _Toc159321659 \h </w:instrText>
             </w:r>
             <w:r>
               <w:rPr>
@@ -1189,7 +1189,7 @@
               <w14:ligatures w14:val="standardContextual"/>
             </w:rPr>
           </w:pPr>
-          <w:hyperlink w:anchor="_Toc159251977" w:history="1">
+          <w:hyperlink w:anchor="_Toc159321660" w:history="1">
             <w:r>
               <w:rPr>
                 <w:rStyle w:val="Collegamentoipertestuale"/>
@@ -1216,7 +1216,7 @@
                 <w:noProof/>
                 <w:webHidden/>
               </w:rPr>
-              <w:instrText xml:space="preserve"> PAGEREF _Toc159251977 \h </w:instrText>
+              <w:instrText xml:space="preserve"> PAGEREF _Toc159321660 \h </w:instrText>
             </w:r>
             <w:r>
               <w:rPr>
@@ -1260,7 +1260,7 @@
               <w14:ligatures w14:val="standardContextual"/>
             </w:rPr>
           </w:pPr>
-          <w:hyperlink w:anchor="_Toc159251978" w:history="1">
+          <w:hyperlink w:anchor="_Toc159321661" w:history="1">
             <w:r>
               <w:rPr>
                 <w:rStyle w:val="Collegamentoipertestuale"/>
@@ -1287,7 +1287,7 @@
                 <w:noProof/>
                 <w:webHidden/>
               </w:rPr>
-              <w:instrText xml:space="preserve"> PAGEREF _Toc159251978 \h </w:instrText>
+              <w:instrText xml:space="preserve"> PAGEREF _Toc159321661 \h </w:instrText>
             </w:r>
             <w:r>
               <w:rPr>
@@ -1331,7 +1331,7 @@
               <w14:ligatures w14:val="standardContextual"/>
             </w:rPr>
           </w:pPr>
-          <w:hyperlink w:anchor="_Toc159251979" w:history="1">
+          <w:hyperlink w:anchor="_Toc159321662" w:history="1">
             <w:r>
               <w:rPr>
                 <w:rStyle w:val="Collegamentoipertestuale"/>
@@ -1358,7 +1358,7 @@
                 <w:noProof/>
                 <w:webHidden/>
               </w:rPr>
-              <w:instrText xml:space="preserve"> PAGEREF _Toc159251979 \h </w:instrText>
+              <w:instrText xml:space="preserve"> PAGEREF _Toc159321662 \h </w:instrText>
             </w:r>
             <w:r>
               <w:rPr>
@@ -1402,7 +1402,7 @@
               <w14:ligatures w14:val="standardContextual"/>
             </w:rPr>
           </w:pPr>
-          <w:hyperlink w:anchor="_Toc159251980" w:history="1">
+          <w:hyperlink w:anchor="_Toc159321663" w:history="1">
             <w:r>
               <w:rPr>
                 <w:rStyle w:val="Collegamentoipertestuale"/>
@@ -1429,7 +1429,7 @@
                 <w:noProof/>
                 <w:webHidden/>
               </w:rPr>
-              <w:instrText xml:space="preserve"> PAGEREF _Toc159251980 \h </w:instrText>
+              <w:instrText xml:space="preserve"> PAGEREF _Toc159321663 \h </w:instrText>
             </w:r>
             <w:r>
               <w:rPr>
@@ -1473,7 +1473,7 @@
               <w14:ligatures w14:val="standardContextual"/>
             </w:rPr>
           </w:pPr>
-          <w:hyperlink w:anchor="_Toc159251981" w:history="1">
+          <w:hyperlink w:anchor="_Toc159321664" w:history="1">
             <w:r>
               <w:rPr>
                 <w:rStyle w:val="Collegamentoipertestuale"/>
@@ -1500,7 +1500,7 @@
                 <w:noProof/>
                 <w:webHidden/>
               </w:rPr>
-              <w:instrText xml:space="preserve"> PAGEREF _Toc159251981 \h </w:instrText>
+              <w:instrText xml:space="preserve"> PAGEREF _Toc159321664 \h </w:instrText>
             </w:r>
             <w:r>
               <w:rPr>
@@ -1544,7 +1544,7 @@
               <w14:ligatures w14:val="standardContextual"/>
             </w:rPr>
           </w:pPr>
-          <w:hyperlink w:anchor="_Toc159251982" w:history="1">
+          <w:hyperlink w:anchor="_Toc159321665" w:history="1">
             <w:r>
               <w:rPr>
                 <w:rStyle w:val="Collegamentoipertestuale"/>
@@ -1571,7 +1571,7 @@
                 <w:noProof/>
                 <w:webHidden/>
               </w:rPr>
-              <w:instrText xml:space="preserve"> PAGEREF _Toc159251982 \h </w:instrText>
+              <w:instrText xml:space="preserve"> PAGEREF _Toc159321665 \h </w:instrText>
             </w:r>
             <w:r>
               <w:rPr>
@@ -1615,7 +1615,7 @@
               <w14:ligatures w14:val="standardContextual"/>
             </w:rPr>
           </w:pPr>
-          <w:hyperlink w:anchor="_Toc159251983" w:history="1">
+          <w:hyperlink w:anchor="_Toc159321666" w:history="1">
             <w:r>
               <w:rPr>
                 <w:rStyle w:val="Collegamentoipertestuale"/>
@@ -1642,7 +1642,7 @@
                 <w:noProof/>
                 <w:webHidden/>
               </w:rPr>
-              <w:instrText xml:space="preserve"> PAGEREF _Toc159251983 \h </w:instrText>
+              <w:instrText xml:space="preserve"> PAGEREF _Toc159321666 \h </w:instrText>
             </w:r>
             <w:r>
               <w:rPr>
@@ -1662,7 +1662,7 @@
                 <w:noProof/>
                 <w:webHidden/>
               </w:rPr>
-              <w:t>6</w:t>
+              <w:t>7</w:t>
             </w:r>
             <w:r>
               <w:rPr>
@@ -1686,7 +1686,7 @@
               <w14:ligatures w14:val="standardContextual"/>
             </w:rPr>
           </w:pPr>
-          <w:hyperlink w:anchor="_Toc159251984" w:history="1">
+          <w:hyperlink w:anchor="_Toc159321667" w:history="1">
             <w:r>
               <w:rPr>
                 <w:rStyle w:val="Collegamentoipertestuale"/>
@@ -1713,7 +1713,7 @@
                 <w:noProof/>
                 <w:webHidden/>
               </w:rPr>
-              <w:instrText xml:space="preserve"> PAGEREF _Toc159251984 \h </w:instrText>
+              <w:instrText xml:space="preserve"> PAGEREF _Toc159321667 \h </w:instrText>
             </w:r>
             <w:r>
               <w:rPr>
@@ -1733,7 +1733,7 @@
                 <w:noProof/>
                 <w:webHidden/>
               </w:rPr>
-              <w:t>6</w:t>
+              <w:t>8</w:t>
             </w:r>
             <w:r>
               <w:rPr>
@@ -1757,7 +1757,7 @@
               <w14:ligatures w14:val="standardContextual"/>
             </w:rPr>
           </w:pPr>
-          <w:hyperlink w:anchor="_Toc159251985" w:history="1">
+          <w:hyperlink w:anchor="_Toc159321668" w:history="1">
             <w:r>
               <w:rPr>
                 <w:rStyle w:val="Collegamentoipertestuale"/>
@@ -1784,7 +1784,7 @@
                 <w:noProof/>
                 <w:webHidden/>
               </w:rPr>
-              <w:instrText xml:space="preserve"> PAGEREF _Toc159251985 \h </w:instrText>
+              <w:instrText xml:space="preserve"> PAGEREF _Toc159321668 \h </w:instrText>
             </w:r>
             <w:r>
               <w:rPr>
@@ -1804,7 +1804,7 @@
                 <w:noProof/>
                 <w:webHidden/>
               </w:rPr>
-              <w:t>6</w:t>
+              <w:t>9</w:t>
             </w:r>
             <w:r>
               <w:rPr>
@@ -1828,7 +1828,7 @@
               <w14:ligatures w14:val="standardContextual"/>
             </w:rPr>
           </w:pPr>
-          <w:hyperlink w:anchor="_Toc159251986" w:history="1">
+          <w:hyperlink w:anchor="_Toc159321669" w:history="1">
             <w:r>
               <w:rPr>
                 <w:rStyle w:val="Collegamentoipertestuale"/>
@@ -1855,7 +1855,7 @@
                 <w:noProof/>
                 <w:webHidden/>
               </w:rPr>
-              <w:instrText xml:space="preserve"> PAGEREF _Toc159251986 \h </w:instrText>
+              <w:instrText xml:space="preserve"> PAGEREF _Toc159321669 \h </w:instrText>
             </w:r>
             <w:r>
               <w:rPr>
@@ -1875,7 +1875,7 @@
                 <w:noProof/>
                 <w:webHidden/>
               </w:rPr>
-              <w:t>7</w:t>
+              <w:t>10</w:t>
             </w:r>
             <w:r>
               <w:rPr>
@@ -1919,7 +1919,7 @@
       <w:pPr>
         <w:pStyle w:val="Titolo2"/>
       </w:pPr>
-      <w:bookmarkStart w:id="0" w:name="_Toc159251975"/>
+      <w:bookmarkStart w:id="0" w:name="_Toc159321658"/>
       <w:r>
         <w:lastRenderedPageBreak/>
         <w:t>Analisi e specifica dei requisiti</w:t>
@@ -1930,7 +1930,7 @@
       <w:pPr>
         <w:pStyle w:val="Titolo3"/>
       </w:pPr>
-      <w:bookmarkStart w:id="1" w:name="_Toc159251976"/>
+      <w:bookmarkStart w:id="1" w:name="_Toc159321659"/>
       <w:r>
         <w:t>Il supermercato</w:t>
       </w:r>
@@ -1962,7 +1962,7 @@
           <w:rStyle w:val="Titolo3Carattere"/>
         </w:rPr>
       </w:pPr>
-      <w:bookmarkStart w:id="2" w:name="_Toc159251977"/>
+      <w:bookmarkStart w:id="2" w:name="_Toc159321660"/>
       <w:r>
         <w:rPr>
           <w:rStyle w:val="Titolo3Carattere"/>
@@ -2060,7 +2060,7 @@
       </w:r>
     </w:p>
     <w:p>
-      <w:bookmarkStart w:id="3" w:name="_Toc159251978"/>
+      <w:bookmarkStart w:id="3" w:name="_Toc159321661"/>
       <w:r>
         <w:rPr>
           <w:rStyle w:val="Titolo3Carattere"/>
@@ -2085,7 +2085,7 @@
       <w:pPr>
         <w:pStyle w:val="Titolo3"/>
       </w:pPr>
-      <w:bookmarkStart w:id="4" w:name="_Toc159251979"/>
+      <w:bookmarkStart w:id="4" w:name="_Toc159321662"/>
       <w:r>
         <w:t>Acquisti del client</w:t>
       </w:r>
@@ -2118,12 +2118,16 @@
     <w:p/>
     <w:p/>
     <w:p/>
-    <w:p/>
+    <w:p>
+      <w:r>
+        <w:br w:type="page"/>
+      </w:r>
+    </w:p>
     <w:p>
       <w:pPr>
         <w:pStyle w:val="Titolo2"/>
       </w:pPr>
-      <w:bookmarkStart w:id="5" w:name="_Toc159251980"/>
+      <w:bookmarkStart w:id="5" w:name="_Toc159321663"/>
       <w:r>
         <w:lastRenderedPageBreak/>
         <w:t>Requisiti</w:t>
@@ -2137,7 +2141,8 @@
         <w:tblLook w:val="04A0" w:firstRow="1" w:lastRow="0" w:firstColumn="1" w:lastColumn="0" w:noHBand="0" w:noVBand="1"/>
       </w:tblPr>
       <w:tblGrid>
-        <w:gridCol w:w="2835"/>
+        <w:gridCol w:w="2127"/>
+        <w:gridCol w:w="708"/>
         <w:gridCol w:w="6986"/>
       </w:tblGrid>
       <w:tr>
@@ -2148,19 +2153,20 @@
           <w:tcPr>
             <w:cnfStyle w:val="001000000100" w:firstRow="0" w:lastRow="0" w:firstColumn="1" w:lastColumn="0" w:oddVBand="0" w:evenVBand="0" w:oddHBand="0" w:evenHBand="0" w:firstRowFirstColumn="1" w:firstRowLastColumn="0" w:lastRowFirstColumn="0" w:lastRowLastColumn="0"/>
             <w:tcW w:w="2835" w:type="dxa"/>
+            <w:gridSpan w:val="2"/>
           </w:tcPr>
           <w:p>
             <w:pPr>
               <w:jc w:val="left"/>
               <w:rPr>
-                <w:sz w:val="32"/>
-                <w:szCs w:val="28"/>
+                <w:sz w:val="28"/>
+                <w:szCs w:val="24"/>
               </w:rPr>
             </w:pPr>
             <w:r>
               <w:rPr>
-                <w:sz w:val="32"/>
-                <w:szCs w:val="28"/>
+                <w:sz w:val="28"/>
+                <w:szCs w:val="24"/>
               </w:rPr>
               <w:t>Nome</w:t>
             </w:r>
@@ -2174,14 +2180,14 @@
             <w:pPr>
               <w:cnfStyle w:val="100000000000" w:firstRow="1" w:lastRow="0" w:firstColumn="0" w:lastColumn="0" w:oddVBand="0" w:evenVBand="0" w:oddHBand="0" w:evenHBand="0" w:firstRowFirstColumn="0" w:firstRowLastColumn="0" w:lastRowFirstColumn="0" w:lastRowLastColumn="0"/>
               <w:rPr>
-                <w:sz w:val="32"/>
-                <w:szCs w:val="28"/>
+                <w:sz w:val="28"/>
+                <w:szCs w:val="24"/>
               </w:rPr>
             </w:pPr>
             <w:r>
               <w:rPr>
-                <w:sz w:val="32"/>
-                <w:szCs w:val="28"/>
+                <w:sz w:val="28"/>
+                <w:szCs w:val="24"/>
               </w:rPr>
               <w:t>Descrizione</w:t>
             </w:r>
@@ -2195,43 +2201,33 @@
         <w:tc>
           <w:tcPr>
             <w:cnfStyle w:val="001000000000" w:firstRow="0" w:lastRow="0" w:firstColumn="1" w:lastColumn="0" w:oddVBand="0" w:evenVBand="0" w:oddHBand="0" w:evenHBand="0" w:firstRowFirstColumn="0" w:firstRowLastColumn="0" w:lastRowFirstColumn="0" w:lastRowLastColumn="0"/>
-            <w:tcW w:w="2835" w:type="dxa"/>
+            <w:tcW w:w="2127" w:type="dxa"/>
           </w:tcPr>
           <w:p>
             <w:pPr>
-              <w:jc w:val="left"/>
-              <w:rPr>
-                <w:sz w:val="32"/>
-                <w:szCs w:val="28"/>
+              <w:rPr>
+                <w:sz w:val="22"/>
               </w:rPr>
             </w:pPr>
             <w:r>
               <w:rPr>
-                <w:sz w:val="32"/>
-                <w:szCs w:val="28"/>
-              </w:rPr>
-              <w:t>Inserimento prodotto nel carrello</w:t>
+                <w:sz w:val="22"/>
+              </w:rPr>
+              <w:t>Visualizza catalogo</w:t>
             </w:r>
           </w:p>
         </w:tc>
         <w:tc>
           <w:tcPr>
-            <w:tcW w:w="6986" w:type="dxa"/>
+            <w:tcW w:w="7694" w:type="dxa"/>
+            <w:gridSpan w:val="2"/>
           </w:tcPr>
           <w:p>
             <w:pPr>
               <w:cnfStyle w:val="000000100000" w:firstRow="0" w:lastRow="0" w:firstColumn="0" w:lastColumn="0" w:oddVBand="0" w:evenVBand="0" w:oddHBand="1" w:evenHBand="0" w:firstRowFirstColumn="0" w:firstRowLastColumn="0" w:lastRowFirstColumn="0" w:lastRowLastColumn="0"/>
-              <w:rPr>
-                <w:sz w:val="28"/>
-                <w:szCs w:val="28"/>
-              </w:rPr>
             </w:pPr>
             <w:r>
-              <w:rPr>
-                <w:sz w:val="28"/>
-                <w:szCs w:val="28"/>
-              </w:rPr>
-              <w:t>Un cliente all’interno del supermercato deve poter inserire un prodotto nel proprio carrello.</w:t>
+              <w:t>Un cliente deve poter visualizzare il catalogo dei prodotti disponibili nel negozio.</w:t>
             </w:r>
           </w:p>
         </w:tc>
@@ -2240,50 +2236,33 @@
         <w:tc>
           <w:tcPr>
             <w:cnfStyle w:val="001000000000" w:firstRow="0" w:lastRow="0" w:firstColumn="1" w:lastColumn="0" w:oddVBand="0" w:evenVBand="0" w:oddHBand="0" w:evenHBand="0" w:firstRowFirstColumn="0" w:firstRowLastColumn="0" w:lastRowFirstColumn="0" w:lastRowLastColumn="0"/>
-            <w:tcW w:w="2835" w:type="dxa"/>
+            <w:tcW w:w="2127" w:type="dxa"/>
           </w:tcPr>
           <w:p>
             <w:pPr>
-              <w:jc w:val="left"/>
-              <w:rPr>
-                <w:sz w:val="32"/>
-                <w:szCs w:val="28"/>
+              <w:rPr>
+                <w:sz w:val="22"/>
               </w:rPr>
             </w:pPr>
             <w:r>
               <w:rPr>
-                <w:sz w:val="32"/>
-                <w:szCs w:val="28"/>
-              </w:rPr>
-              <w:t>Togliere un prodotto dal carrello</w:t>
+                <w:sz w:val="22"/>
+              </w:rPr>
+              <w:t>Inserimento prodotto nel carrello</w:t>
             </w:r>
           </w:p>
         </w:tc>
         <w:tc>
           <w:tcPr>
-            <w:tcW w:w="6986" w:type="dxa"/>
+            <w:tcW w:w="7694" w:type="dxa"/>
+            <w:gridSpan w:val="2"/>
           </w:tcPr>
           <w:p>
             <w:pPr>
               <w:cnfStyle w:val="000000000000" w:firstRow="0" w:lastRow="0" w:firstColumn="0" w:lastColumn="0" w:oddVBand="0" w:evenVBand="0" w:oddHBand="0" w:evenHBand="0" w:firstRowFirstColumn="0" w:firstRowLastColumn="0" w:lastRowFirstColumn="0" w:lastRowLastColumn="0"/>
-              <w:rPr>
-                <w:sz w:val="28"/>
-                <w:szCs w:val="28"/>
-              </w:rPr>
             </w:pPr>
             <w:r>
-              <w:rPr>
-                <w:sz w:val="28"/>
-                <w:szCs w:val="28"/>
-              </w:rPr>
-              <w:t xml:space="preserve">Un cliente deve poter </w:t>
-            </w:r>
-            <w:r>
-              <w:rPr>
-                <w:sz w:val="28"/>
-                <w:szCs w:val="28"/>
-              </w:rPr>
-              <w:t>togliere un prodotto non desiderato dal carrello.</w:t>
+              <w:t>Un cliente all’interno del supermercato deve poter inserire un prodotto nel proprio carrello.</w:t>
             </w:r>
           </w:p>
         </w:tc>
@@ -2295,43 +2274,33 @@
         <w:tc>
           <w:tcPr>
             <w:cnfStyle w:val="001000000000" w:firstRow="0" w:lastRow="0" w:firstColumn="1" w:lastColumn="0" w:oddVBand="0" w:evenVBand="0" w:oddHBand="0" w:evenHBand="0" w:firstRowFirstColumn="0" w:firstRowLastColumn="0" w:lastRowFirstColumn="0" w:lastRowLastColumn="0"/>
-            <w:tcW w:w="2835" w:type="dxa"/>
+            <w:tcW w:w="2127" w:type="dxa"/>
           </w:tcPr>
           <w:p>
             <w:pPr>
-              <w:jc w:val="left"/>
-              <w:rPr>
-                <w:sz w:val="32"/>
-                <w:szCs w:val="28"/>
+              <w:rPr>
+                <w:sz w:val="22"/>
               </w:rPr>
             </w:pPr>
             <w:r>
               <w:rPr>
-                <w:sz w:val="32"/>
-                <w:szCs w:val="28"/>
-              </w:rPr>
-              <w:t>Inserimento in coda</w:t>
+                <w:sz w:val="22"/>
+              </w:rPr>
+              <w:t>Visualizza carrello</w:t>
             </w:r>
           </w:p>
         </w:tc>
         <w:tc>
           <w:tcPr>
-            <w:tcW w:w="6986" w:type="dxa"/>
+            <w:tcW w:w="7694" w:type="dxa"/>
+            <w:gridSpan w:val="2"/>
           </w:tcPr>
           <w:p>
             <w:pPr>
               <w:cnfStyle w:val="000000100000" w:firstRow="0" w:lastRow="0" w:firstColumn="0" w:lastColumn="0" w:oddVBand="0" w:evenVBand="0" w:oddHBand="1" w:evenHBand="0" w:firstRowFirstColumn="0" w:firstRowLastColumn="0" w:lastRowFirstColumn="0" w:lastRowLastColumn="0"/>
-              <w:rPr>
-                <w:sz w:val="28"/>
-                <w:szCs w:val="28"/>
-              </w:rPr>
             </w:pPr>
             <w:r>
-              <w:rPr>
-                <w:sz w:val="28"/>
-                <w:szCs w:val="28"/>
-              </w:rPr>
-              <w:t>Un cliente deve poter mettersi in coda una volta scelti i prodotti da acquistare.</w:t>
+              <w:t>Un cliente deve poter visualizzare i prodotti all’interno del proprio carrello.</w:t>
             </w:r>
           </w:p>
         </w:tc>
@@ -2340,43 +2309,36 @@
         <w:tc>
           <w:tcPr>
             <w:cnfStyle w:val="001000000000" w:firstRow="0" w:lastRow="0" w:firstColumn="1" w:lastColumn="0" w:oddVBand="0" w:evenVBand="0" w:oddHBand="0" w:evenHBand="0" w:firstRowFirstColumn="0" w:firstRowLastColumn="0" w:lastRowFirstColumn="0" w:lastRowLastColumn="0"/>
-            <w:tcW w:w="2835" w:type="dxa"/>
+            <w:tcW w:w="2127" w:type="dxa"/>
           </w:tcPr>
           <w:p>
             <w:pPr>
-              <w:jc w:val="left"/>
-              <w:rPr>
-                <w:sz w:val="32"/>
-                <w:szCs w:val="28"/>
+              <w:rPr>
+                <w:sz w:val="22"/>
               </w:rPr>
             </w:pPr>
             <w:r>
               <w:rPr>
-                <w:sz w:val="32"/>
-                <w:szCs w:val="28"/>
-              </w:rPr>
-              <w:t>Pagamento</w:t>
+                <w:sz w:val="22"/>
+              </w:rPr>
+              <w:t>Togliere un prodotto dal carrello</w:t>
             </w:r>
           </w:p>
         </w:tc>
         <w:tc>
           <w:tcPr>
-            <w:tcW w:w="6986" w:type="dxa"/>
+            <w:tcW w:w="7694" w:type="dxa"/>
+            <w:gridSpan w:val="2"/>
           </w:tcPr>
           <w:p>
             <w:pPr>
               <w:cnfStyle w:val="000000000000" w:firstRow="0" w:lastRow="0" w:firstColumn="0" w:lastColumn="0" w:oddVBand="0" w:evenVBand="0" w:oddHBand="0" w:evenHBand="0" w:firstRowFirstColumn="0" w:firstRowLastColumn="0" w:lastRowFirstColumn="0" w:lastRowLastColumn="0"/>
-              <w:rPr>
-                <w:sz w:val="28"/>
-                <w:szCs w:val="28"/>
-              </w:rPr>
             </w:pPr>
             <w:r>
-              <w:rPr>
-                <w:sz w:val="28"/>
-                <w:szCs w:val="28"/>
-              </w:rPr>
-              <w:t>Una volta raggiunto il suo turno un cliente deve poter pagare la merce presente nel suo carrello.</w:t>
+              <w:t xml:space="preserve">Un cliente deve poter </w:t>
+            </w:r>
+            <w:r>
+              <w:t>togliere un prodotto non desiderato dal carrello.</w:t>
             </w:r>
           </w:p>
         </w:tc>
@@ -2388,43 +2350,33 @@
         <w:tc>
           <w:tcPr>
             <w:cnfStyle w:val="001000000000" w:firstRow="0" w:lastRow="0" w:firstColumn="1" w:lastColumn="0" w:oddVBand="0" w:evenVBand="0" w:oddHBand="0" w:evenHBand="0" w:firstRowFirstColumn="0" w:firstRowLastColumn="0" w:lastRowFirstColumn="0" w:lastRowLastColumn="0"/>
-            <w:tcW w:w="2835" w:type="dxa"/>
+            <w:tcW w:w="2127" w:type="dxa"/>
           </w:tcPr>
           <w:p>
             <w:pPr>
-              <w:jc w:val="left"/>
-              <w:rPr>
-                <w:sz w:val="32"/>
-                <w:szCs w:val="28"/>
+              <w:rPr>
+                <w:sz w:val="22"/>
               </w:rPr>
             </w:pPr>
             <w:r>
               <w:rPr>
-                <w:sz w:val="32"/>
-                <w:szCs w:val="28"/>
-              </w:rPr>
-              <w:t>Uscita con prodotti</w:t>
+                <w:sz w:val="22"/>
+              </w:rPr>
+              <w:t>Inserimento in coda</w:t>
             </w:r>
           </w:p>
         </w:tc>
         <w:tc>
           <w:tcPr>
-            <w:tcW w:w="6986" w:type="dxa"/>
+            <w:tcW w:w="7694" w:type="dxa"/>
+            <w:gridSpan w:val="2"/>
           </w:tcPr>
           <w:p>
             <w:pPr>
               <w:cnfStyle w:val="000000100000" w:firstRow="0" w:lastRow="0" w:firstColumn="0" w:lastColumn="0" w:oddVBand="0" w:evenVBand="0" w:oddHBand="1" w:evenHBand="0" w:firstRowFirstColumn="0" w:firstRowLastColumn="0" w:lastRowFirstColumn="0" w:lastRowLastColumn="0"/>
-              <w:rPr>
-                <w:sz w:val="28"/>
-                <w:szCs w:val="28"/>
-              </w:rPr>
             </w:pPr>
             <w:r>
-              <w:rPr>
-                <w:sz w:val="28"/>
-                <w:szCs w:val="28"/>
-              </w:rPr>
-              <w:t>Un cliente dopo aver acquistato i prodotti deve poter lasciare il supermercato.</w:t>
+              <w:t>Un cliente deve poter mettersi in coda una volta scelti i prodotti da acquistare.</w:t>
             </w:r>
           </w:p>
         </w:tc>
@@ -2433,50 +2385,33 @@
         <w:tc>
           <w:tcPr>
             <w:cnfStyle w:val="001000000000" w:firstRow="0" w:lastRow="0" w:firstColumn="1" w:lastColumn="0" w:oddVBand="0" w:evenVBand="0" w:oddHBand="0" w:evenHBand="0" w:firstRowFirstColumn="0" w:firstRowLastColumn="0" w:lastRowFirstColumn="0" w:lastRowLastColumn="0"/>
-            <w:tcW w:w="2835" w:type="dxa"/>
+            <w:tcW w:w="2127" w:type="dxa"/>
           </w:tcPr>
           <w:p>
             <w:pPr>
-              <w:jc w:val="left"/>
-              <w:rPr>
-                <w:sz w:val="32"/>
-                <w:szCs w:val="28"/>
+              <w:rPr>
+                <w:sz w:val="22"/>
               </w:rPr>
             </w:pPr>
             <w:r>
               <w:rPr>
-                <w:sz w:val="32"/>
-                <w:szCs w:val="28"/>
-              </w:rPr>
-              <w:t>Uscita senza prodotti</w:t>
+                <w:sz w:val="22"/>
+              </w:rPr>
+              <w:t>Pagamento</w:t>
             </w:r>
           </w:p>
         </w:tc>
         <w:tc>
           <w:tcPr>
-            <w:tcW w:w="6986" w:type="dxa"/>
+            <w:tcW w:w="7694" w:type="dxa"/>
+            <w:gridSpan w:val="2"/>
           </w:tcPr>
           <w:p>
             <w:pPr>
               <w:cnfStyle w:val="000000000000" w:firstRow="0" w:lastRow="0" w:firstColumn="0" w:lastColumn="0" w:oddVBand="0" w:evenVBand="0" w:oddHBand="0" w:evenHBand="0" w:firstRowFirstColumn="0" w:firstRowLastColumn="0" w:lastRowFirstColumn="0" w:lastRowLastColumn="0"/>
-              <w:rPr>
-                <w:sz w:val="28"/>
-                <w:szCs w:val="28"/>
-              </w:rPr>
             </w:pPr>
             <w:r>
-              <w:rPr>
-                <w:sz w:val="28"/>
-                <w:szCs w:val="28"/>
-              </w:rPr>
-              <w:t xml:space="preserve">Un cliente che non ha acquistato nulla </w:t>
-            </w:r>
-            <w:r>
-              <w:rPr>
-                <w:sz w:val="28"/>
-                <w:szCs w:val="28"/>
-              </w:rPr>
-              <w:t>non deve passare dalle casse ma deve poter uscire direttamente dal supermercato.</w:t>
+              <w:t>Una volta raggiunto il suo turno un cliente deve poter pagare la merce presente nel suo carrello.</w:t>
             </w:r>
           </w:p>
         </w:tc>
@@ -2488,42 +2423,108 @@
         <w:tc>
           <w:tcPr>
             <w:cnfStyle w:val="001000000000" w:firstRow="0" w:lastRow="0" w:firstColumn="1" w:lastColumn="0" w:oddVBand="0" w:evenVBand="0" w:oddHBand="0" w:evenHBand="0" w:firstRowFirstColumn="0" w:firstRowLastColumn="0" w:lastRowFirstColumn="0" w:lastRowLastColumn="0"/>
-            <w:tcW w:w="2835" w:type="dxa"/>
+            <w:tcW w:w="2127" w:type="dxa"/>
           </w:tcPr>
           <w:p>
             <w:pPr>
-              <w:jc w:val="left"/>
-              <w:rPr>
-                <w:sz w:val="32"/>
-                <w:szCs w:val="28"/>
+              <w:rPr>
+                <w:sz w:val="22"/>
               </w:rPr>
             </w:pPr>
             <w:r>
               <w:rPr>
-                <w:sz w:val="32"/>
-                <w:szCs w:val="28"/>
-              </w:rPr>
-              <w:t>Coda</w:t>
+                <w:sz w:val="22"/>
+              </w:rPr>
+              <w:t>Uscita con prodotti</w:t>
             </w:r>
           </w:p>
         </w:tc>
         <w:tc>
           <w:tcPr>
-            <w:tcW w:w="6986" w:type="dxa"/>
+            <w:tcW w:w="7694" w:type="dxa"/>
+            <w:gridSpan w:val="2"/>
           </w:tcPr>
           <w:p>
             <w:pPr>
               <w:cnfStyle w:val="000000100000" w:firstRow="0" w:lastRow="0" w:firstColumn="0" w:lastColumn="0" w:oddVBand="0" w:evenVBand="0" w:oddHBand="1" w:evenHBand="0" w:firstRowFirstColumn="0" w:firstRowLastColumn="0" w:lastRowFirstColumn="0" w:lastRowLastColumn="0"/>
-              <w:rPr>
-                <w:sz w:val="28"/>
-                <w:szCs w:val="28"/>
-              </w:rPr>
             </w:pPr>
             <w:r>
-              <w:rPr>
-                <w:sz w:val="28"/>
-                <w:szCs w:val="28"/>
-              </w:rPr>
+              <w:t>Un cliente dopo aver acquistato i prodotti deve poter lasciare il supermercato.</w:t>
+            </w:r>
+          </w:p>
+        </w:tc>
+      </w:tr>
+      <w:tr>
+        <w:tc>
+          <w:tcPr>
+            <w:cnfStyle w:val="001000000000" w:firstRow="0" w:lastRow="0" w:firstColumn="1" w:lastColumn="0" w:oddVBand="0" w:evenVBand="0" w:oddHBand="0" w:evenHBand="0" w:firstRowFirstColumn="0" w:firstRowLastColumn="0" w:lastRowFirstColumn="0" w:lastRowLastColumn="0"/>
+            <w:tcW w:w="2127" w:type="dxa"/>
+          </w:tcPr>
+          <w:p>
+            <w:pPr>
+              <w:rPr>
+                <w:sz w:val="22"/>
+              </w:rPr>
+            </w:pPr>
+            <w:r>
+              <w:rPr>
+                <w:sz w:val="22"/>
+              </w:rPr>
+              <w:t>Uscita senza prodotti</w:t>
+            </w:r>
+          </w:p>
+        </w:tc>
+        <w:tc>
+          <w:tcPr>
+            <w:tcW w:w="7694" w:type="dxa"/>
+            <w:gridSpan w:val="2"/>
+          </w:tcPr>
+          <w:p>
+            <w:pPr>
+              <w:cnfStyle w:val="000000000000" w:firstRow="0" w:lastRow="0" w:firstColumn="0" w:lastColumn="0" w:oddVBand="0" w:evenVBand="0" w:oddHBand="0" w:evenHBand="0" w:firstRowFirstColumn="0" w:firstRowLastColumn="0" w:lastRowFirstColumn="0" w:lastRowLastColumn="0"/>
+            </w:pPr>
+            <w:r>
+              <w:t xml:space="preserve">Un cliente che non ha acquistato nulla </w:t>
+            </w:r>
+            <w:r>
+              <w:t>non deve passare dalle casse ma deve poter uscire direttamente dal supermercato.</w:t>
+            </w:r>
+          </w:p>
+        </w:tc>
+      </w:tr>
+      <w:tr>
+        <w:trPr>
+          <w:cnfStyle w:val="000000100000" w:firstRow="0" w:lastRow="0" w:firstColumn="0" w:lastColumn="0" w:oddVBand="0" w:evenVBand="0" w:oddHBand="1" w:evenHBand="0" w:firstRowFirstColumn="0" w:firstRowLastColumn="0" w:lastRowFirstColumn="0" w:lastRowLastColumn="0"/>
+        </w:trPr>
+        <w:tc>
+          <w:tcPr>
+            <w:cnfStyle w:val="001000000000" w:firstRow="0" w:lastRow="0" w:firstColumn="1" w:lastColumn="0" w:oddVBand="0" w:evenVBand="0" w:oddHBand="0" w:evenHBand="0" w:firstRowFirstColumn="0" w:firstRowLastColumn="0" w:lastRowFirstColumn="0" w:lastRowLastColumn="0"/>
+            <w:tcW w:w="2127" w:type="dxa"/>
+          </w:tcPr>
+          <w:p>
+            <w:pPr>
+              <w:rPr>
+                <w:sz w:val="22"/>
+              </w:rPr>
+            </w:pPr>
+            <w:r>
+              <w:rPr>
+                <w:sz w:val="22"/>
+              </w:rPr>
+              <w:t>Coda</w:t>
+            </w:r>
+          </w:p>
+        </w:tc>
+        <w:tc>
+          <w:tcPr>
+            <w:tcW w:w="7694" w:type="dxa"/>
+            <w:gridSpan w:val="2"/>
+          </w:tcPr>
+          <w:p>
+            <w:pPr>
+              <w:cnfStyle w:val="000000100000" w:firstRow="0" w:lastRow="0" w:firstColumn="0" w:lastColumn="0" w:oddVBand="0" w:evenVBand="0" w:oddHBand="1" w:evenHBand="0" w:firstRowFirstColumn="0" w:firstRowLastColumn="0" w:lastRowFirstColumn="0" w:lastRowLastColumn="0"/>
+            </w:pPr>
+            <w:r>
               <w:t>Un cassiere deve poter servire i clienti in ordine FIFO.</w:t>
             </w:r>
           </w:p>
@@ -2536,7 +2537,7 @@
       <w:pPr>
         <w:pStyle w:val="Titolo2"/>
       </w:pPr>
-      <w:bookmarkStart w:id="6" w:name="_Toc159251981"/>
+      <w:bookmarkStart w:id="6" w:name="_Toc159321664"/>
       <w:r>
         <w:t>Vincoli</w:t>
       </w:r>
@@ -2549,7 +2550,8 @@
         <w:tblLook w:val="04A0" w:firstRow="1" w:lastRow="0" w:firstColumn="1" w:lastColumn="0" w:noHBand="0" w:noVBand="1"/>
       </w:tblPr>
       <w:tblGrid>
-        <w:gridCol w:w="2835"/>
+        <w:gridCol w:w="2127"/>
+        <w:gridCol w:w="708"/>
         <w:gridCol w:w="6986"/>
       </w:tblGrid>
       <w:tr>
@@ -2560,19 +2562,20 @@
           <w:tcPr>
             <w:cnfStyle w:val="001000000100" w:firstRow="0" w:lastRow="0" w:firstColumn="1" w:lastColumn="0" w:oddVBand="0" w:evenVBand="0" w:oddHBand="0" w:evenHBand="0" w:firstRowFirstColumn="1" w:firstRowLastColumn="0" w:lastRowFirstColumn="0" w:lastRowLastColumn="0"/>
             <w:tcW w:w="2835" w:type="dxa"/>
+            <w:gridSpan w:val="2"/>
           </w:tcPr>
           <w:p>
             <w:pPr>
               <w:jc w:val="left"/>
               <w:rPr>
-                <w:sz w:val="32"/>
-                <w:szCs w:val="28"/>
+                <w:sz w:val="28"/>
+                <w:szCs w:val="24"/>
               </w:rPr>
             </w:pPr>
             <w:r>
               <w:rPr>
-                <w:sz w:val="32"/>
-                <w:szCs w:val="28"/>
+                <w:sz w:val="28"/>
+                <w:szCs w:val="24"/>
               </w:rPr>
               <w:t>Nome</w:t>
             </w:r>
@@ -2586,14 +2589,14 @@
             <w:pPr>
               <w:cnfStyle w:val="100000000000" w:firstRow="1" w:lastRow="0" w:firstColumn="0" w:lastColumn="0" w:oddVBand="0" w:evenVBand="0" w:oddHBand="0" w:evenHBand="0" w:firstRowFirstColumn="0" w:firstRowLastColumn="0" w:lastRowFirstColumn="0" w:lastRowLastColumn="0"/>
               <w:rPr>
-                <w:sz w:val="32"/>
-                <w:szCs w:val="28"/>
+                <w:sz w:val="28"/>
+                <w:szCs w:val="24"/>
               </w:rPr>
             </w:pPr>
             <w:r>
               <w:rPr>
-                <w:sz w:val="32"/>
-                <w:szCs w:val="28"/>
+                <w:sz w:val="28"/>
+                <w:szCs w:val="24"/>
               </w:rPr>
               <w:t>Descrizione</w:t>
             </w:r>
@@ -2607,20 +2610,19 @@
         <w:tc>
           <w:tcPr>
             <w:cnfStyle w:val="001000000000" w:firstRow="0" w:lastRow="0" w:firstColumn="1" w:lastColumn="0" w:oddVBand="0" w:evenVBand="0" w:oddHBand="0" w:evenHBand="0" w:firstRowFirstColumn="0" w:firstRowLastColumn="0" w:lastRowFirstColumn="0" w:lastRowLastColumn="0"/>
-            <w:tcW w:w="2835" w:type="dxa"/>
+            <w:tcW w:w="2127" w:type="dxa"/>
           </w:tcPr>
           <w:p>
             <w:pPr>
-              <w:jc w:val="left"/>
-              <w:rPr>
-                <w:sz w:val="32"/>
-                <w:szCs w:val="28"/>
+              <w:rPr>
+                <w:sz w:val="22"/>
+                <w:szCs w:val="20"/>
               </w:rPr>
             </w:pPr>
             <w:r>
               <w:rPr>
-                <w:sz w:val="32"/>
-                <w:szCs w:val="28"/>
+                <w:sz w:val="22"/>
+                <w:szCs w:val="20"/>
               </w:rPr>
               <w:t>Numero clienti nel supermercato</w:t>
             </w:r>
@@ -2628,20 +2630,19 @@
         </w:tc>
         <w:tc>
           <w:tcPr>
-            <w:tcW w:w="6986" w:type="dxa"/>
+            <w:tcW w:w="7694" w:type="dxa"/>
+            <w:gridSpan w:val="2"/>
           </w:tcPr>
           <w:p>
             <w:pPr>
               <w:cnfStyle w:val="000000100000" w:firstRow="0" w:lastRow="0" w:firstColumn="0" w:lastColumn="0" w:oddVBand="0" w:evenVBand="0" w:oddHBand="1" w:evenHBand="0" w:firstRowFirstColumn="0" w:firstRowLastColumn="0" w:lastRowFirstColumn="0" w:lastRowLastColumn="0"/>
               <w:rPr>
-                <w:sz w:val="28"/>
-                <w:szCs w:val="28"/>
+                <w:szCs w:val="20"/>
               </w:rPr>
             </w:pPr>
             <w:r>
               <w:rPr>
-                <w:sz w:val="28"/>
-                <w:szCs w:val="28"/>
+                <w:szCs w:val="20"/>
               </w:rPr>
               <w:t>Non ci possono essere più di C clienti all’interno del supermercato.</w:t>
             </w:r>
@@ -2652,20 +2653,19 @@
         <w:tc>
           <w:tcPr>
             <w:cnfStyle w:val="001000000000" w:firstRow="0" w:lastRow="0" w:firstColumn="1" w:lastColumn="0" w:oddVBand="0" w:evenVBand="0" w:oddHBand="0" w:evenHBand="0" w:firstRowFirstColumn="0" w:firstRowLastColumn="0" w:lastRowFirstColumn="0" w:lastRowLastColumn="0"/>
-            <w:tcW w:w="2835" w:type="dxa"/>
+            <w:tcW w:w="2127" w:type="dxa"/>
           </w:tcPr>
           <w:p>
             <w:pPr>
-              <w:jc w:val="left"/>
-              <w:rPr>
-                <w:sz w:val="32"/>
-                <w:szCs w:val="28"/>
+              <w:rPr>
+                <w:sz w:val="22"/>
+                <w:szCs w:val="20"/>
               </w:rPr>
             </w:pPr>
             <w:r>
               <w:rPr>
-                <w:sz w:val="32"/>
-                <w:szCs w:val="28"/>
+                <w:sz w:val="22"/>
+                <w:szCs w:val="20"/>
               </w:rPr>
               <w:t>Fuori uscita di un cliente</w:t>
             </w:r>
@@ -2673,62 +2673,55 @@
         </w:tc>
         <w:tc>
           <w:tcPr>
-            <w:tcW w:w="6986" w:type="dxa"/>
+            <w:tcW w:w="7694" w:type="dxa"/>
+            <w:gridSpan w:val="2"/>
           </w:tcPr>
           <w:p>
             <w:pPr>
               <w:cnfStyle w:val="000000000000" w:firstRow="0" w:lastRow="0" w:firstColumn="0" w:lastColumn="0" w:oddVBand="0" w:evenVBand="0" w:oddHBand="0" w:evenHBand="0" w:firstRowFirstColumn="0" w:firstRowLastColumn="0" w:lastRowFirstColumn="0" w:lastRowLastColumn="0"/>
               <w:rPr>
-                <w:sz w:val="28"/>
-                <w:szCs w:val="28"/>
+                <w:szCs w:val="20"/>
               </w:rPr>
             </w:pPr>
             <w:r>
               <w:rPr>
-                <w:sz w:val="28"/>
-                <w:szCs w:val="28"/>
+                <w:szCs w:val="20"/>
               </w:rPr>
               <w:t xml:space="preserve">Un cliente che non interagisce più con il sistema </w:t>
             </w:r>
             <w:r>
               <w:rPr>
-                <w:sz w:val="28"/>
-                <w:szCs w:val="28"/>
+                <w:szCs w:val="20"/>
               </w:rPr>
               <w:t xml:space="preserve">viene automaticamente considerato come </w:t>
             </w:r>
             <w:r>
               <w:rPr>
-                <w:sz w:val="28"/>
-                <w:szCs w:val="28"/>
+                <w:szCs w:val="20"/>
               </w:rPr>
               <w:t>se avesse abbandonato il</w:t>
             </w:r>
             <w:r>
               <w:rPr>
-                <w:sz w:val="28"/>
-                <w:szCs w:val="28"/>
+                <w:szCs w:val="20"/>
               </w:rPr>
               <w:t xml:space="preserve"> supermercato</w:t>
             </w:r>
             <w:r>
               <w:rPr>
-                <w:sz w:val="28"/>
-                <w:szCs w:val="28"/>
+                <w:szCs w:val="20"/>
               </w:rPr>
               <w:t>,</w:t>
             </w:r>
             <w:r>
               <w:rPr>
-                <w:sz w:val="28"/>
-                <w:szCs w:val="28"/>
+                <w:szCs w:val="20"/>
               </w:rPr>
               <w:t xml:space="preserve"> perdendo così il suo carrello</w:t>
             </w:r>
             <w:r>
               <w:rPr>
-                <w:sz w:val="28"/>
-                <w:szCs w:val="28"/>
+                <w:szCs w:val="20"/>
               </w:rPr>
               <w:t>.</w:t>
             </w:r>
@@ -2736,19 +2729,107 @@
         </w:tc>
       </w:tr>
     </w:tbl>
+    <w:p>
+      <w:pPr>
+        <w:pStyle w:val="Titolo2"/>
+      </w:pPr>
+      <w:r>
+        <w:t>Architettura</w:t>
+      </w:r>
+    </w:p>
+    <w:p>
+      <w:r>
+        <w:t>L’architettura utilizzata è di tipo client-server</w:t>
+      </w:r>
+      <w:r>
+        <w:t>.</w:t>
+      </w:r>
+      <w:r>
+        <w:br/>
+        <w:t xml:space="preserve">L’elaborazione del server è diviso nei seguenti </w:t>
+      </w:r>
+      <w:r>
+        <w:t>thread:</w:t>
+      </w:r>
+    </w:p>
+    <w:p>
+      <w:pPr>
+        <w:pStyle w:val="Paragrafoelenco"/>
+        <w:numPr>
+          <w:ilvl w:val="0"/>
+          <w:numId w:val="8"/>
+        </w:numPr>
+      </w:pPr>
+      <w:r>
+        <w:t xml:space="preserve">Il main thread si occupa di </w:t>
+      </w:r>
+      <w:r>
+        <w:t>accettare le richieste e</w:t>
+      </w:r>
+      <w:r>
+        <w:t xml:space="preserve">d elaborarle in un thread </w:t>
+      </w:r>
+      <w:r>
+        <w:t>dedicato</w:t>
+      </w:r>
+      <w:r>
+        <w:t>;</w:t>
+      </w:r>
+    </w:p>
+    <w:p>
+      <w:pPr>
+        <w:pStyle w:val="Paragrafoelenco"/>
+        <w:numPr>
+          <w:ilvl w:val="0"/>
+          <w:numId w:val="8"/>
+        </w:numPr>
+      </w:pPr>
+      <w:r>
+        <w:t>N thread per i cassieri dove N è il numero dei cassieri</w:t>
+      </w:r>
+      <w:r>
+        <w:t xml:space="preserve"> in attesa di servire i clienti in coda</w:t>
+      </w:r>
+      <w:r>
+        <w:t>;</w:t>
+      </w:r>
+    </w:p>
+    <w:p>
+      <w:pPr>
+        <w:pStyle w:val="Paragrafoelenco"/>
+        <w:numPr>
+          <w:ilvl w:val="0"/>
+          <w:numId w:val="8"/>
+        </w:numPr>
+      </w:pPr>
+      <w:r>
+        <w:t xml:space="preserve">1 thread per </w:t>
+      </w:r>
+      <w:r>
+        <w:t>la pulizia dei carrelli</w:t>
+      </w:r>
+      <w:r>
+        <w:t xml:space="preserve"> che </w:t>
+      </w:r>
+      <w:r>
+        <w:t xml:space="preserve">ogni tot secondi </w:t>
+      </w:r>
+      <w:r>
+        <w:t>libera i carrelli che non vengono utilizzati da tempo.</w:t>
+      </w:r>
+    </w:p>
     <w:p/>
     <w:p/>
-    <w:p/>
-    <w:p/>
-    <w:p/>
-    <w:p/>
-    <w:p/>
-    <w:p/>
+    <w:p>
+      <w:r>
+        <w:br w:type="page"/>
+      </w:r>
+    </w:p>
     <w:p>
       <w:pPr>
         <w:pStyle w:val="Titolo2"/>
       </w:pPr>
-      <w:bookmarkStart w:id="7" w:name="_Toc159251982"/>
+      <w:bookmarkStart w:id="7" w:name="_Toc159321665"/>
       <w:r>
         <w:lastRenderedPageBreak/>
         <w:t>Protocollo</w:t>
@@ -3048,7 +3129,6 @@
       <w:r>
         <w:rPr>
           <w:b/>
-          <w:bCs/>
         </w:rPr>
         <w:t>tipo</w:t>
       </w:r>
@@ -3160,7 +3240,21 @@
           <w:i/>
           <w:iCs/>
         </w:rPr>
-        <w:t>In questo caso i campi identificativo, comando e payload sono assenti. La decisione di creare una richiesta separata per il catalogo è stata presa per permettere ad utenti non autenticati di visualizzarlo.</w:t>
+        <w:t xml:space="preserve">In questo caso i campi identificativo, comando e payload sono assenti. La decisione di creare una richiesta separata per il catalogo è stata presa per permettere ad utenti non </w:t>
+      </w:r>
+      <w:r>
+        <w:rPr>
+          <w:i/>
+          <w:iCs/>
+        </w:rPr>
+        <w:t>identificati</w:t>
+      </w:r>
+      <w:r>
+        <w:rPr>
+          <w:i/>
+          <w:iCs/>
+        </w:rPr>
+        <w:t xml:space="preserve"> di visualizzarlo.</w:t>
       </w:r>
     </w:p>
     <w:p>
@@ -3185,7 +3279,6 @@
       <w:r>
         <w:t>: contiene l’id dell’utente (cliente o cassiere) che effettua una richiesta al server.</w:t>
       </w:r>
-      <w:bookmarkStart w:id="8" w:name="_Toc159251983"/>
     </w:p>
     <w:p>
       <w:pPr>
@@ -3266,6 +3359,9 @@
       <w:r>
         <w:t xml:space="preserve"> permette all’utente di entrare nel negozio</w:t>
       </w:r>
+      <w:r>
+        <w:t>;</w:t>
+      </w:r>
     </w:p>
     <w:p>
       <w:pPr>
@@ -3289,6 +3385,9 @@
       <w:r>
         <w:t>permette all’utente di uscire dal negozio</w:t>
       </w:r>
+      <w:r>
+        <w:t>;</w:t>
+      </w:r>
     </w:p>
     <w:p>
       <w:pPr>
@@ -3312,6 +3411,9 @@
       <w:r>
         <w:t>permette all’utente di aggiungere un prodotto al carrello</w:t>
       </w:r>
+      <w:r>
+        <w:t>;</w:t>
+      </w:r>
     </w:p>
     <w:p>
       <w:pPr>
@@ -3335,6 +3437,9 @@
       <w:r>
         <w:t>permette all’utente di rimuovere un prodotto dal carrello</w:t>
       </w:r>
+      <w:r>
+        <w:t>;</w:t>
+      </w:r>
     </w:p>
     <w:p>
       <w:pPr>
@@ -3361,6 +3466,9 @@
       <w:r>
         <w:t>el carrello</w:t>
       </w:r>
+      <w:r>
+        <w:t>;</w:t>
+      </w:r>
     </w:p>
     <w:p>
       <w:pPr>
@@ -3376,6 +3484,66 @@
       </w:pPr>
       <w:r>
         <w:rPr>
+          <w:noProof/>
+        </w:rPr>
+        <w:drawing>
+          <wp:anchor distT="0" distB="0" distL="114300" distR="114300" simplePos="0" relativeHeight="251659266" behindDoc="0" locked="0" layoutInCell="1" allowOverlap="1" wp14:anchorId="11C7F910" wp14:editId="17066D8A">
+            <wp:simplePos x="0" y="0"/>
+            <wp:positionH relativeFrom="column">
+              <wp:posOffset>1809750</wp:posOffset>
+            </wp:positionH>
+            <wp:positionV relativeFrom="paragraph">
+              <wp:posOffset>73025</wp:posOffset>
+            </wp:positionV>
+            <wp:extent cx="4361180" cy="3800277"/>
+            <wp:effectExtent l="0" t="0" r="1270" b="0"/>
+            <wp:wrapNone/>
+            <wp:docPr id="714181432" name="Immagine 2"/>
+            <wp:cNvGraphicFramePr>
+              <a:graphicFrameLocks xmlns:a="http://schemas.openxmlformats.org/drawingml/2006/main" noChangeAspect="1"/>
+            </wp:cNvGraphicFramePr>
+            <a:graphic xmlns:a="http://schemas.openxmlformats.org/drawingml/2006/main">
+              <a:graphicData uri="http://schemas.openxmlformats.org/drawingml/2006/picture">
+                <pic:pic xmlns:pic="http://schemas.openxmlformats.org/drawingml/2006/picture">
+                  <pic:nvPicPr>
+                    <pic:cNvPr id="714181432" name="Immagine 714181432"/>
+                    <pic:cNvPicPr/>
+                  </pic:nvPicPr>
+                  <pic:blipFill>
+                    <a:blip r:embed="rId10">
+                      <a:extLst>
+                        <a:ext uri="{28A0092B-C50C-407E-A947-70E740481C1C}">
+                          <a14:useLocalDpi xmlns:a14="http://schemas.microsoft.com/office/drawing/2010/main" val="0"/>
+                        </a:ext>
+                      </a:extLst>
+                    </a:blip>
+                    <a:stretch>
+                      <a:fillRect/>
+                    </a:stretch>
+                  </pic:blipFill>
+                  <pic:spPr>
+                    <a:xfrm>
+                      <a:off x="0" y="0"/>
+                      <a:ext cx="4361180" cy="3800277"/>
+                    </a:xfrm>
+                    <a:prstGeom prst="rect">
+                      <a:avLst/>
+                    </a:prstGeom>
+                  </pic:spPr>
+                </pic:pic>
+              </a:graphicData>
+            </a:graphic>
+            <wp14:sizeRelH relativeFrom="margin">
+              <wp14:pctWidth>0</wp14:pctWidth>
+            </wp14:sizeRelH>
+            <wp14:sizeRelV relativeFrom="margin">
+              <wp14:pctHeight>0</wp14:pctHeight>
+            </wp14:sizeRelV>
+          </wp:anchor>
+        </w:drawing>
+      </w:r>
+      <w:r>
+        <w:rPr>
           <w:i/>
           <w:iCs/>
         </w:rPr>
@@ -3383,6 +3551,9 @@
       </w:r>
       <w:r>
         <w:t>permette di mettersi in coda alle casse</w:t>
+      </w:r>
+      <w:r>
+        <w:t>;</w:t>
       </w:r>
     </w:p>
     <w:p>
@@ -3407,6 +3578,9 @@
       <w:r>
         <w:t>permette di effettuare il pagamento</w:t>
       </w:r>
+      <w:r>
+        <w:t>.</w:t>
+      </w:r>
     </w:p>
     <w:p>
       <w:pPr>
@@ -3446,6 +3620,13 @@
         </w:rPr>
         <w:t>Riservato per scopi futuri</w:t>
       </w:r>
+      <w:r>
+        <w:rPr>
+          <w:i/>
+          <w:iCs/>
+        </w:rPr>
+        <w:t>.</w:t>
+      </w:r>
     </w:p>
     <w:p>
       <w:pPr>
@@ -3454,60 +3635,131 @@
           <w:ilvl w:val="0"/>
           <w:numId w:val="7"/>
         </w:numPr>
+      </w:pPr>
+      <w:r>
         <w:rPr>
           <w:b/>
           <w:bCs/>
         </w:rPr>
-      </w:pPr>
-      <w:r>
-        <w:rPr>
-          <w:b/>
-          <w:bCs/>
-        </w:rPr>
-        <w:t>p</w:t>
-      </w:r>
-      <w:r>
-        <w:rPr>
-          <w:b/>
-          <w:bCs/>
-        </w:rPr>
-        <w:t>ayload</w:t>
-      </w:r>
-      <w:r>
-        <w:t>: permette di specificare informazioni aggiuntive per il comando.</w:t>
+        <w:t>payload</w:t>
+      </w:r>
+      <w:r>
+        <w:t xml:space="preserve">: permette di </w:t>
+      </w:r>
+    </w:p>
+    <w:p>
+      <w:pPr>
+        <w:pStyle w:val="Paragrafoelenco"/>
+      </w:pPr>
+      <w:r>
+        <w:t xml:space="preserve">specificare informazioni </w:t>
+      </w:r>
+    </w:p>
+    <w:p>
+      <w:pPr>
+        <w:pStyle w:val="Paragrafoelenco"/>
+      </w:pPr>
+      <w:r>
+        <w:t>aggiuntive per il comando</w:t>
+      </w:r>
+      <w:r>
+        <w:t>.</w:t>
+      </w:r>
+    </w:p>
+    <w:p>
+      <w:r>
+        <w:br w:type="page"/>
       </w:r>
     </w:p>
     <w:p>
       <w:pPr>
         <w:pStyle w:val="Titolo2"/>
       </w:pPr>
-      <w:r>
+      <w:bookmarkStart w:id="8" w:name="_Toc159321666"/>
+      <w:r>
+        <w:lastRenderedPageBreak/>
         <w:t>Metodi</w:t>
       </w:r>
       <w:bookmarkEnd w:id="8"/>
     </w:p>
     <w:p/>
+    <w:p>
+      <w:r>
+        <w:br w:type="page"/>
+      </w:r>
+    </w:p>
+    <w:p>
+      <w:pPr>
+        <w:pStyle w:val="Titolo2"/>
+      </w:pPr>
+      <w:bookmarkStart w:id="9" w:name="_Toc159321667"/>
+      <w:r>
+        <w:lastRenderedPageBreak/>
+        <w:t>Flusso di esecuzione</w:t>
+      </w:r>
+      <w:bookmarkEnd w:id="9"/>
+    </w:p>
+    <w:p>
+      <w:r>
+        <w:rPr>
+          <w:noProof/>
+        </w:rPr>
+        <w:drawing>
+          <wp:inline distT="0" distB="0" distL="0" distR="0" wp14:anchorId="5433718D" wp14:editId="10AAC2B7">
+            <wp:extent cx="6012180" cy="7019402"/>
+            <wp:effectExtent l="0" t="0" r="7620" b="0"/>
+            <wp:docPr id="1782151238" name="Immagine 6" descr="Immagine che contiene testo, diagramma, schermata, Parallelo&#10;&#10;Descrizione generata automaticamente"/>
+            <wp:cNvGraphicFramePr>
+              <a:graphicFrameLocks xmlns:a="http://schemas.openxmlformats.org/drawingml/2006/main" noChangeAspect="1"/>
+            </wp:cNvGraphicFramePr>
+            <a:graphic xmlns:a="http://schemas.openxmlformats.org/drawingml/2006/main">
+              <a:graphicData uri="http://schemas.openxmlformats.org/drawingml/2006/picture">
+                <pic:pic xmlns:pic="http://schemas.openxmlformats.org/drawingml/2006/picture">
+                  <pic:nvPicPr>
+                    <pic:cNvPr id="1782151238" name="Immagine 6" descr="Immagine che contiene testo, diagramma, schermata, Parallelo&#10;&#10;Descrizione generata automaticamente"/>
+                    <pic:cNvPicPr/>
+                  </pic:nvPicPr>
+                  <pic:blipFill>
+                    <a:blip r:embed="rId11">
+                      <a:extLst>
+                        <a:ext uri="{28A0092B-C50C-407E-A947-70E740481C1C}">
+                          <a14:useLocalDpi xmlns:a14="http://schemas.microsoft.com/office/drawing/2010/main" val="0"/>
+                        </a:ext>
+                      </a:extLst>
+                    </a:blip>
+                    <a:stretch>
+                      <a:fillRect/>
+                    </a:stretch>
+                  </pic:blipFill>
+                  <pic:spPr>
+                    <a:xfrm>
+                      <a:off x="0" y="0"/>
+                      <a:ext cx="6013996" cy="7021522"/>
+                    </a:xfrm>
+                    <a:prstGeom prst="rect">
+                      <a:avLst/>
+                    </a:prstGeom>
+                  </pic:spPr>
+                </pic:pic>
+              </a:graphicData>
+            </a:graphic>
+          </wp:inline>
+        </w:drawing>
+      </w:r>
+    </w:p>
     <w:p/>
-    <w:p/>
+    <w:p>
+      <w:r>
+        <w:br w:type="page"/>
+      </w:r>
+    </w:p>
     <w:p>
       <w:pPr>
         <w:pStyle w:val="Titolo2"/>
       </w:pPr>
-      <w:bookmarkStart w:id="9" w:name="_Toc159251984"/>
-      <w:r>
-        <w:t>Flusso di esecuzione</w:t>
-      </w:r>
-      <w:bookmarkEnd w:id="9"/>
-    </w:p>
-    <w:p/>
-    <w:p/>
-    <w:p/>
-    <w:p>
-      <w:pPr>
-        <w:pStyle w:val="Titolo2"/>
-      </w:pPr>
-      <w:bookmarkStart w:id="10" w:name="_Toc159251985"/>
-      <w:r>
+      <w:bookmarkStart w:id="10" w:name="_Toc159321668"/>
+      <w:r>
+        <w:lastRenderedPageBreak/>
         <w:t>Interfaccia grafica</w:t>
       </w:r>
       <w:bookmarkEnd w:id="10"/>
@@ -3529,11 +3781,17 @@
     <w:p/>
     <w:p/>
     <w:p>
+      <w:r>
+        <w:br w:type="page"/>
+      </w:r>
+    </w:p>
+    <w:p>
       <w:pPr>
         <w:pStyle w:val="Titolo2"/>
       </w:pPr>
-      <w:bookmarkStart w:id="11" w:name="_Toc159251986"/>
-      <w:r>
+      <w:bookmarkStart w:id="11" w:name="_Toc159321669"/>
+      <w:r>
+        <w:lastRenderedPageBreak/>
         <w:t xml:space="preserve">Cronologia </w:t>
       </w:r>
       <w:r>
@@ -3636,6 +3894,9 @@
             <w:pPr>
               <w:cnfStyle w:val="000000100000" w:firstRow="0" w:lastRow="0" w:firstColumn="0" w:lastColumn="0" w:oddVBand="0" w:evenVBand="0" w:oddHBand="1" w:evenHBand="0" w:firstRowFirstColumn="0" w:firstRowLastColumn="0" w:lastRowFirstColumn="0" w:lastRowLastColumn="0"/>
             </w:pPr>
+            <w:r>
+              <w:t>28 Dicembre 2023</w:t>
+            </w:r>
           </w:p>
         </w:tc>
         <w:tc>
@@ -3646,6 +3907,19 @@
             <w:pPr>
               <w:cnfStyle w:val="000000100000" w:firstRow="0" w:lastRow="0" w:firstColumn="0" w:lastColumn="0" w:oddVBand="0" w:evenVBand="0" w:oddHBand="1" w:evenHBand="0" w:firstRowFirstColumn="0" w:firstRowLastColumn="0" w:lastRowFirstColumn="0" w:lastRowLastColumn="0"/>
             </w:pPr>
+            <w:r>
+              <w:t>Impostazione del protocollo con creazione del parser per le diverse richieste</w:t>
+            </w:r>
+            <w:r>
+              <w:t>.</w:t>
+            </w:r>
+            <w:r>
+              <w:br/>
+            </w:r>
+            <w:r>
+              <w:br/>
+              <w:t>I clienti riescono ad entrare e ad uscire dal negozio.</w:t>
+            </w:r>
           </w:p>
         </w:tc>
         <w:tc>
@@ -3656,14 +3930,421 @@
             <w:pPr>
               <w:cnfStyle w:val="000000100000" w:firstRow="0" w:lastRow="0" w:firstColumn="0" w:lastColumn="0" w:oddVBand="0" w:evenVBand="0" w:oddHBand="1" w:evenHBand="0" w:firstRowFirstColumn="0" w:firstRowLastColumn="0" w:lastRowFirstColumn="0" w:lastRowLastColumn="0"/>
             </w:pPr>
+            <w:r>
+              <w:t>Server</w:t>
+            </w:r>
+          </w:p>
+        </w:tc>
+      </w:tr>
+      <w:tr>
+        <w:tc>
+          <w:tcPr>
+            <w:cnfStyle w:val="001000000000" w:firstRow="0" w:lastRow="0" w:firstColumn="1" w:lastColumn="0" w:oddVBand="0" w:evenVBand="0" w:oddHBand="0" w:evenHBand="0" w:firstRowFirstColumn="0" w:firstRowLastColumn="0" w:lastRowFirstColumn="0" w:lastRowLastColumn="0"/>
+            <w:tcW w:w="2535" w:type="dxa"/>
+          </w:tcPr>
+          <w:p>
+            <w:r>
+              <w:t>Davide Di Pierro</w:t>
+            </w:r>
+            <w:r>
+              <w:br/>
+              <w:t>Emilia Napolano</w:t>
+            </w:r>
+          </w:p>
+        </w:tc>
+        <w:tc>
+          <w:tcPr>
+            <w:tcW w:w="2351" w:type="dxa"/>
+          </w:tcPr>
+          <w:p>
+            <w:pPr>
+              <w:cnfStyle w:val="000000000000" w:firstRow="0" w:lastRow="0" w:firstColumn="0" w:lastColumn="0" w:oddVBand="0" w:evenVBand="0" w:oddHBand="0" w:evenHBand="0" w:firstRowFirstColumn="0" w:firstRowLastColumn="0" w:lastRowFirstColumn="0" w:lastRowLastColumn="0"/>
+            </w:pPr>
+            <w:r>
+              <w:t>29 Dicembre 2023</w:t>
+            </w:r>
+          </w:p>
+        </w:tc>
+        <w:tc>
+          <w:tcPr>
+            <w:tcW w:w="2537" w:type="dxa"/>
+          </w:tcPr>
+          <w:p>
+            <w:pPr>
+              <w:cnfStyle w:val="000000000000" w:firstRow="0" w:lastRow="0" w:firstColumn="0" w:lastColumn="0" w:oddVBand="0" w:evenVBand="0" w:oddHBand="0" w:evenHBand="0" w:firstRowFirstColumn="0" w:firstRowLastColumn="0" w:lastRowFirstColumn="0" w:lastRowLastColumn="0"/>
+            </w:pPr>
+            <w:r>
+              <w:t xml:space="preserve">Inserita la gestione del carrello </w:t>
+            </w:r>
+            <w:r>
+              <w:t>e del catalogo.</w:t>
+            </w:r>
+          </w:p>
+        </w:tc>
+        <w:tc>
+          <w:tcPr>
+            <w:tcW w:w="2205" w:type="dxa"/>
+          </w:tcPr>
+          <w:p>
+            <w:pPr>
+              <w:cnfStyle w:val="000000000000" w:firstRow="0" w:lastRow="0" w:firstColumn="0" w:lastColumn="0" w:oddVBand="0" w:evenVBand="0" w:oddHBand="0" w:evenHBand="0" w:firstRowFirstColumn="0" w:firstRowLastColumn="0" w:lastRowFirstColumn="0" w:lastRowLastColumn="0"/>
+            </w:pPr>
+            <w:r>
+              <w:t>Server</w:t>
+            </w:r>
+          </w:p>
+        </w:tc>
+      </w:tr>
+      <w:tr>
+        <w:trPr>
+          <w:cnfStyle w:val="000000100000" w:firstRow="0" w:lastRow="0" w:firstColumn="0" w:lastColumn="0" w:oddVBand="0" w:evenVBand="0" w:oddHBand="1" w:evenHBand="0" w:firstRowFirstColumn="0" w:firstRowLastColumn="0" w:lastRowFirstColumn="0" w:lastRowLastColumn="0"/>
+        </w:trPr>
+        <w:tc>
+          <w:tcPr>
+            <w:cnfStyle w:val="001000000000" w:firstRow="0" w:lastRow="0" w:firstColumn="1" w:lastColumn="0" w:oddVBand="0" w:evenVBand="0" w:oddHBand="0" w:evenHBand="0" w:firstRowFirstColumn="0" w:firstRowLastColumn="0" w:lastRowFirstColumn="0" w:lastRowLastColumn="0"/>
+            <w:tcW w:w="2535" w:type="dxa"/>
+          </w:tcPr>
+          <w:p>
+            <w:r>
+              <w:t>Davide Di Pierro</w:t>
+            </w:r>
+            <w:r>
+              <w:br/>
+              <w:t>Emilia Napolano</w:t>
+            </w:r>
+          </w:p>
+        </w:tc>
+        <w:tc>
+          <w:tcPr>
+            <w:tcW w:w="2351" w:type="dxa"/>
+          </w:tcPr>
+          <w:p>
+            <w:pPr>
+              <w:cnfStyle w:val="000000100000" w:firstRow="0" w:lastRow="0" w:firstColumn="0" w:lastColumn="0" w:oddVBand="0" w:evenVBand="0" w:oddHBand="1" w:evenHBand="0" w:firstRowFirstColumn="0" w:firstRowLastColumn="0" w:lastRowFirstColumn="0" w:lastRowLastColumn="0"/>
+            </w:pPr>
+            <w:r>
+              <w:t>30 Dicembre 2023</w:t>
+            </w:r>
+          </w:p>
+        </w:tc>
+        <w:tc>
+          <w:tcPr>
+            <w:tcW w:w="2537" w:type="dxa"/>
+          </w:tcPr>
+          <w:p>
+            <w:pPr>
+              <w:cnfStyle w:val="000000100000" w:firstRow="0" w:lastRow="0" w:firstColumn="0" w:lastColumn="0" w:oddVBand="0" w:evenVBand="0" w:oddHBand="1" w:evenHBand="0" w:firstRowFirstColumn="0" w:firstRowLastColumn="0" w:lastRowFirstColumn="0" w:lastRowLastColumn="0"/>
+            </w:pPr>
+            <w:r>
+              <w:t xml:space="preserve">Ci siamo resi conto che non siamo soddisfatti della resa del parsing che abbiamo costruito, </w:t>
+            </w:r>
+            <w:r>
+              <w:t>quindi stiamo pensando ad altre soluzioni.</w:t>
+            </w:r>
+          </w:p>
+        </w:tc>
+        <w:tc>
+          <w:tcPr>
+            <w:tcW w:w="2205" w:type="dxa"/>
+          </w:tcPr>
+          <w:p>
+            <w:pPr>
+              <w:cnfStyle w:val="000000100000" w:firstRow="0" w:lastRow="0" w:firstColumn="0" w:lastColumn="0" w:oddVBand="0" w:evenVBand="0" w:oddHBand="1" w:evenHBand="0" w:firstRowFirstColumn="0" w:firstRowLastColumn="0" w:lastRowFirstColumn="0" w:lastRowLastColumn="0"/>
+            </w:pPr>
+            <w:r>
+              <w:t>Riflessione</w:t>
+            </w:r>
+          </w:p>
+        </w:tc>
+      </w:tr>
+      <w:tr>
+        <w:tc>
+          <w:tcPr>
+            <w:cnfStyle w:val="001000000000" w:firstRow="0" w:lastRow="0" w:firstColumn="1" w:lastColumn="0" w:oddVBand="0" w:evenVBand="0" w:oddHBand="0" w:evenHBand="0" w:firstRowFirstColumn="0" w:firstRowLastColumn="0" w:lastRowFirstColumn="0" w:lastRowLastColumn="0"/>
+            <w:tcW w:w="2535" w:type="dxa"/>
+          </w:tcPr>
+          <w:p>
+            <w:r>
+              <w:t>Davide Di Pierro</w:t>
+            </w:r>
+            <w:r>
+              <w:br/>
+              <w:t>Emilia Napolano</w:t>
+            </w:r>
+          </w:p>
+        </w:tc>
+        <w:tc>
+          <w:tcPr>
+            <w:tcW w:w="2351" w:type="dxa"/>
+          </w:tcPr>
+          <w:p>
+            <w:pPr>
+              <w:cnfStyle w:val="000000000000" w:firstRow="0" w:lastRow="0" w:firstColumn="0" w:lastColumn="0" w:oddVBand="0" w:evenVBand="0" w:oddHBand="0" w:evenHBand="0" w:firstRowFirstColumn="0" w:firstRowLastColumn="0" w:lastRowFirstColumn="0" w:lastRowLastColumn="0"/>
+            </w:pPr>
+            <w:r>
+              <w:t>12 Gennaio 2024</w:t>
+            </w:r>
+          </w:p>
+        </w:tc>
+        <w:tc>
+          <w:tcPr>
+            <w:tcW w:w="2537" w:type="dxa"/>
+          </w:tcPr>
+          <w:p>
+            <w:pPr>
+              <w:cnfStyle w:val="000000000000" w:firstRow="0" w:lastRow="0" w:firstColumn="0" w:lastColumn="0" w:oddVBand="0" w:evenVBand="0" w:oddHBand="0" w:evenHBand="0" w:firstRowFirstColumn="0" w:firstRowLastColumn="0" w:lastRowFirstColumn="0" w:lastRowLastColumn="0"/>
+            </w:pPr>
+            <w:r>
+              <w:t>Inizio stesura documentazione.</w:t>
+            </w:r>
+          </w:p>
+        </w:tc>
+        <w:tc>
+          <w:tcPr>
+            <w:tcW w:w="2205" w:type="dxa"/>
+          </w:tcPr>
+          <w:p>
+            <w:pPr>
+              <w:cnfStyle w:val="000000000000" w:firstRow="0" w:lastRow="0" w:firstColumn="0" w:lastColumn="0" w:oddVBand="0" w:evenVBand="0" w:oddHBand="0" w:evenHBand="0" w:firstRowFirstColumn="0" w:firstRowLastColumn="0" w:lastRowFirstColumn="0" w:lastRowLastColumn="0"/>
+            </w:pPr>
+            <w:r>
+              <w:t>Documentazione</w:t>
+            </w:r>
+          </w:p>
+        </w:tc>
+      </w:tr>
+      <w:tr>
+        <w:trPr>
+          <w:cnfStyle w:val="000000100000" w:firstRow="0" w:lastRow="0" w:firstColumn="0" w:lastColumn="0" w:oddVBand="0" w:evenVBand="0" w:oddHBand="1" w:evenHBand="0" w:firstRowFirstColumn="0" w:firstRowLastColumn="0" w:lastRowFirstColumn="0" w:lastRowLastColumn="0"/>
+        </w:trPr>
+        <w:tc>
+          <w:tcPr>
+            <w:cnfStyle w:val="001000000000" w:firstRow="0" w:lastRow="0" w:firstColumn="1" w:lastColumn="0" w:oddVBand="0" w:evenVBand="0" w:oddHBand="0" w:evenHBand="0" w:firstRowFirstColumn="0" w:firstRowLastColumn="0" w:lastRowFirstColumn="0" w:lastRowLastColumn="0"/>
+            <w:tcW w:w="2535" w:type="dxa"/>
+          </w:tcPr>
+          <w:p>
+            <w:r>
+              <w:t>Davide Di Pierro</w:t>
+            </w:r>
+            <w:r>
+              <w:br/>
+              <w:t>Emilia Napolano</w:t>
+            </w:r>
+          </w:p>
+        </w:tc>
+        <w:tc>
+          <w:tcPr>
+            <w:tcW w:w="2351" w:type="dxa"/>
+          </w:tcPr>
+          <w:p>
+            <w:pPr>
+              <w:cnfStyle w:val="000000100000" w:firstRow="0" w:lastRow="0" w:firstColumn="0" w:lastColumn="0" w:oddVBand="0" w:evenVBand="0" w:oddHBand="1" w:evenHBand="0" w:firstRowFirstColumn="0" w:firstRowLastColumn="0" w:lastRowFirstColumn="0" w:lastRowLastColumn="0"/>
+            </w:pPr>
+            <w:r>
+              <w:t>13 Gennaio 2024</w:t>
+            </w:r>
+          </w:p>
+        </w:tc>
+        <w:tc>
+          <w:tcPr>
+            <w:tcW w:w="2537" w:type="dxa"/>
+          </w:tcPr>
+          <w:p>
+            <w:pPr>
+              <w:cnfStyle w:val="000000100000" w:firstRow="0" w:lastRow="0" w:firstColumn="0" w:lastColumn="0" w:oddVBand="0" w:evenVBand="0" w:oddHBand="1" w:evenHBand="0" w:firstRowFirstColumn="0" w:firstRowLastColumn="0" w:lastRowFirstColumn="0" w:lastRowLastColumn="0"/>
+            </w:pPr>
+            <w:r>
+              <w:t>Impostazione del client su android studio.</w:t>
+            </w:r>
+          </w:p>
+        </w:tc>
+        <w:tc>
+          <w:tcPr>
+            <w:tcW w:w="2205" w:type="dxa"/>
+          </w:tcPr>
+          <w:p>
+            <w:pPr>
+              <w:cnfStyle w:val="000000100000" w:firstRow="0" w:lastRow="0" w:firstColumn="0" w:lastColumn="0" w:oddVBand="0" w:evenVBand="0" w:oddHBand="1" w:evenHBand="0" w:firstRowFirstColumn="0" w:firstRowLastColumn="0" w:lastRowFirstColumn="0" w:lastRowLastColumn="0"/>
+            </w:pPr>
+            <w:r>
+              <w:t>Client</w:t>
+            </w:r>
+          </w:p>
+        </w:tc>
+      </w:tr>
+      <w:tr>
+        <w:tc>
+          <w:tcPr>
+            <w:cnfStyle w:val="001000000000" w:firstRow="0" w:lastRow="0" w:firstColumn="1" w:lastColumn="0" w:oddVBand="0" w:evenVBand="0" w:oddHBand="0" w:evenHBand="0" w:firstRowFirstColumn="0" w:firstRowLastColumn="0" w:lastRowFirstColumn="0" w:lastRowLastColumn="0"/>
+            <w:tcW w:w="2535" w:type="dxa"/>
+          </w:tcPr>
+          <w:p>
+            <w:r>
+              <w:t>Davide Di Pierro</w:t>
+            </w:r>
+            <w:r>
+              <w:br/>
+              <w:t>Emilia Napolano</w:t>
+            </w:r>
+          </w:p>
+        </w:tc>
+        <w:tc>
+          <w:tcPr>
+            <w:tcW w:w="2351" w:type="dxa"/>
+          </w:tcPr>
+          <w:p>
+            <w:pPr>
+              <w:cnfStyle w:val="000000000000" w:firstRow="0" w:lastRow="0" w:firstColumn="0" w:lastColumn="0" w:oddVBand="0" w:evenVBand="0" w:oddHBand="0" w:evenHBand="0" w:firstRowFirstColumn="0" w:firstRowLastColumn="0" w:lastRowFirstColumn="0" w:lastRowLastColumn="0"/>
+            </w:pPr>
+            <w:r>
+              <w:t>15 Febbraio 202</w:t>
+            </w:r>
+            <w:r>
+              <w:t>4</w:t>
+            </w:r>
+          </w:p>
+        </w:tc>
+        <w:tc>
+          <w:tcPr>
+            <w:tcW w:w="2537" w:type="dxa"/>
+          </w:tcPr>
+          <w:p>
+            <w:pPr>
+              <w:cnfStyle w:val="000000000000" w:firstRow="0" w:lastRow="0" w:firstColumn="0" w:lastColumn="0" w:oddVBand="0" w:evenVBand="0" w:oddHBand="0" w:evenHBand="0" w:firstRowFirstColumn="0" w:firstRowLastColumn="0" w:lastRowFirstColumn="0" w:lastRowLastColumn="0"/>
+            </w:pPr>
+            <w:r>
+              <w:t>Implementazione pagamento e coda alla cassa.</w:t>
+            </w:r>
+          </w:p>
+        </w:tc>
+        <w:tc>
+          <w:tcPr>
+            <w:tcW w:w="2205" w:type="dxa"/>
+          </w:tcPr>
+          <w:p>
+            <w:pPr>
+              <w:cnfStyle w:val="000000000000" w:firstRow="0" w:lastRow="0" w:firstColumn="0" w:lastColumn="0" w:oddVBand="0" w:evenVBand="0" w:oddHBand="0" w:evenHBand="0" w:firstRowFirstColumn="0" w:firstRowLastColumn="0" w:lastRowFirstColumn="0" w:lastRowLastColumn="0"/>
+            </w:pPr>
+            <w:r>
+              <w:t>Server</w:t>
+            </w:r>
+          </w:p>
+        </w:tc>
+      </w:tr>
+      <w:tr>
+        <w:trPr>
+          <w:cnfStyle w:val="000000100000" w:firstRow="0" w:lastRow="0" w:firstColumn="0" w:lastColumn="0" w:oddVBand="0" w:evenVBand="0" w:oddHBand="1" w:evenHBand="0" w:firstRowFirstColumn="0" w:firstRowLastColumn="0" w:lastRowFirstColumn="0" w:lastRowLastColumn="0"/>
+        </w:trPr>
+        <w:tc>
+          <w:tcPr>
+            <w:cnfStyle w:val="001000000000" w:firstRow="0" w:lastRow="0" w:firstColumn="1" w:lastColumn="0" w:oddVBand="0" w:evenVBand="0" w:oddHBand="0" w:evenHBand="0" w:firstRowFirstColumn="0" w:firstRowLastColumn="0" w:lastRowFirstColumn="0" w:lastRowLastColumn="0"/>
+            <w:tcW w:w="2535" w:type="dxa"/>
+          </w:tcPr>
+          <w:p>
+            <w:r>
+              <w:t>Davide Di Pierro</w:t>
+            </w:r>
+            <w:r>
+              <w:br/>
+              <w:t>Emilia Napolano</w:t>
+            </w:r>
+          </w:p>
+        </w:tc>
+        <w:tc>
+          <w:tcPr>
+            <w:tcW w:w="2351" w:type="dxa"/>
+          </w:tcPr>
+          <w:p>
+            <w:pPr>
+              <w:cnfStyle w:val="000000100000" w:firstRow="0" w:lastRow="0" w:firstColumn="0" w:lastColumn="0" w:oddVBand="0" w:evenVBand="0" w:oddHBand="1" w:evenHBand="0" w:firstRowFirstColumn="0" w:firstRowLastColumn="0" w:lastRowFirstColumn="0" w:lastRowLastColumn="0"/>
+            </w:pPr>
+            <w:r>
+              <w:t>19 Febbraio 2024</w:t>
+            </w:r>
+          </w:p>
+        </w:tc>
+        <w:tc>
+          <w:tcPr>
+            <w:tcW w:w="2537" w:type="dxa"/>
+          </w:tcPr>
+          <w:p>
+            <w:pPr>
+              <w:cnfStyle w:val="000000100000" w:firstRow="0" w:lastRow="0" w:firstColumn="0" w:lastColumn="0" w:oddVBand="0" w:evenVBand="0" w:oddHBand="1" w:evenHBand="0" w:firstRowFirstColumn="0" w:firstRowLastColumn="0" w:lastRowFirstColumn="0" w:lastRowLastColumn="0"/>
+            </w:pPr>
+            <w:r>
+              <w:t>Implementazione rimozione del cliente dalla coda.</w:t>
+            </w:r>
+          </w:p>
+        </w:tc>
+        <w:tc>
+          <w:tcPr>
+            <w:tcW w:w="2205" w:type="dxa"/>
+          </w:tcPr>
+          <w:p>
+            <w:pPr>
+              <w:cnfStyle w:val="000000100000" w:firstRow="0" w:lastRow="0" w:firstColumn="0" w:lastColumn="0" w:oddVBand="0" w:evenVBand="0" w:oddHBand="1" w:evenHBand="0" w:firstRowFirstColumn="0" w:firstRowLastColumn="0" w:lastRowFirstColumn="0" w:lastRowLastColumn="0"/>
+            </w:pPr>
+            <w:r>
+              <w:t>Server</w:t>
+            </w:r>
+          </w:p>
+        </w:tc>
+      </w:tr>
+      <w:tr>
+        <w:tc>
+          <w:tcPr>
+            <w:cnfStyle w:val="001000000000" w:firstRow="0" w:lastRow="0" w:firstColumn="1" w:lastColumn="0" w:oddVBand="0" w:evenVBand="0" w:oddHBand="0" w:evenHBand="0" w:firstRowFirstColumn="0" w:firstRowLastColumn="0" w:lastRowFirstColumn="0" w:lastRowLastColumn="0"/>
+            <w:tcW w:w="2535" w:type="dxa"/>
+          </w:tcPr>
+          <w:p>
+            <w:r>
+              <w:t>Davide Di Pierro</w:t>
+            </w:r>
+            <w:r>
+              <w:br/>
+              <w:t>Emilia Napolano</w:t>
+            </w:r>
+          </w:p>
+        </w:tc>
+        <w:tc>
+          <w:tcPr>
+            <w:tcW w:w="2351" w:type="dxa"/>
+          </w:tcPr>
+          <w:p>
+            <w:pPr>
+              <w:cnfStyle w:val="000000000000" w:firstRow="0" w:lastRow="0" w:firstColumn="0" w:lastColumn="0" w:oddVBand="0" w:evenVBand="0" w:oddHBand="0" w:evenHBand="0" w:firstRowFirstColumn="0" w:firstRowLastColumn="0" w:lastRowFirstColumn="0" w:lastRowLastColumn="0"/>
+            </w:pPr>
+            <w:r>
+              <w:t>20 Febbraio 2024</w:t>
+            </w:r>
+          </w:p>
+        </w:tc>
+        <w:tc>
+          <w:tcPr>
+            <w:tcW w:w="2537" w:type="dxa"/>
+          </w:tcPr>
+          <w:p>
+            <w:pPr>
+              <w:cnfStyle w:val="000000000000" w:firstRow="0" w:lastRow="0" w:firstColumn="0" w:lastColumn="0" w:oddVBand="0" w:evenVBand="0" w:oddHBand="0" w:evenHBand="0" w:firstRowFirstColumn="0" w:firstRowLastColumn="0" w:lastRowFirstColumn="0" w:lastRowLastColumn="0"/>
+            </w:pPr>
+          </w:p>
+        </w:tc>
+        <w:tc>
+          <w:tcPr>
+            <w:tcW w:w="2205" w:type="dxa"/>
+          </w:tcPr>
+          <w:p>
+            <w:pPr>
+              <w:cnfStyle w:val="000000000000" w:firstRow="0" w:lastRow="0" w:firstColumn="0" w:lastColumn="0" w:oddVBand="0" w:evenVBand="0" w:oddHBand="0" w:evenHBand="0" w:firstRowFirstColumn="0" w:firstRowLastColumn="0" w:lastRowFirstColumn="0" w:lastRowLastColumn="0"/>
+            </w:pPr>
           </w:p>
         </w:tc>
       </w:tr>
     </w:tbl>
     <w:p/>
     <w:sectPr>
-      <w:headerReference w:type="default" r:id="rId10"/>
-      <w:footerReference w:type="default" r:id="rId11"/>
+      <w:headerReference w:type="default" r:id="rId12"/>
+      <w:footerReference w:type="default" r:id="rId13"/>
       <w:pgSz w:w="11906" w:h="16838"/>
       <w:pgMar w:top="1417" w:right="1134" w:bottom="1134" w:left="1134" w:header="708" w:footer="708" w:gutter="0"/>
       <w:cols w:space="708"/>
@@ -3789,7 +4470,6 @@
           <w:dataBinding w:prefixMappings="xmlns:ns0='http://purl.org/dc/elements/1.1/' xmlns:ns1='http://schemas.openxmlformats.org/package/2006/metadata/core-properties' " w:xpath="/ns1:coreProperties[1]/ns0:creator[1]" w:storeItemID="{6C3C8BC8-F283-45AE-878A-BAB7291924A1}"/>
           <w:text/>
         </w:sdtPr>
-        <w:sdtEndPr/>
         <w:sdtContent>
           <w:tc>
             <w:tcPr>
@@ -4015,7 +4695,6 @@
                             <w:dataBinding w:prefixMappings="xmlns:ns0='http://purl.org/dc/elements/1.1/' xmlns:ns1='http://schemas.openxmlformats.org/package/2006/metadata/core-properties' " w:xpath="/ns1:coreProperties[1]/ns0:title[1]" w:storeItemID="{6C3C8BC8-F283-45AE-878A-BAB7291924A1}"/>
                             <w:text/>
                           </w:sdtPr>
-                          <w:sdtEndPr/>
                           <w:sdtContent>
                             <w:p>
                               <w:pPr>
@@ -4074,7 +4753,6 @@
                       <w:dataBinding w:prefixMappings="xmlns:ns0='http://purl.org/dc/elements/1.1/' xmlns:ns1='http://schemas.openxmlformats.org/package/2006/metadata/core-properties' " w:xpath="/ns1:coreProperties[1]/ns0:title[1]" w:storeItemID="{6C3C8BC8-F283-45AE-878A-BAB7291924A1}"/>
                       <w:text/>
                     </w:sdtPr>
-                    <w:sdtEndPr/>
                     <w:sdtContent>
                       <w:p>
                         <w:pPr>
@@ -4639,9 +5317,122 @@
     </w:lvl>
   </w:abstractNum>
   <w:abstractNum w:abstractNumId="4" w15:restartNumberingAfterBreak="0">
+    <w:nsid w:val="47F12732"/>
+    <w:multiLevelType w:val="hybridMultilevel"/>
+    <w:tmpl w:val="C794F5AA"/>
+    <w:lvl w:ilvl="0" w:tplc="04100001">
+      <w:start w:val="1"/>
+      <w:numFmt w:val="bullet"/>
+      <w:lvlText w:val=""/>
+      <w:lvlJc w:val="left"/>
+      <w:pPr>
+        <w:ind w:left="720" w:hanging="360"/>
+      </w:pPr>
+      <w:rPr>
+        <w:rFonts w:ascii="Symbol" w:hAnsi="Symbol" w:hint="default"/>
+      </w:rPr>
+    </w:lvl>
+    <w:lvl w:ilvl="1" w:tplc="04100003" w:tentative="1">
+      <w:start w:val="1"/>
+      <w:numFmt w:val="bullet"/>
+      <w:lvlText w:val="o"/>
+      <w:lvlJc w:val="left"/>
+      <w:pPr>
+        <w:ind w:left="1440" w:hanging="360"/>
+      </w:pPr>
+      <w:rPr>
+        <w:rFonts w:ascii="Courier New" w:hAnsi="Courier New" w:cs="Courier New" w:hint="default"/>
+      </w:rPr>
+    </w:lvl>
+    <w:lvl w:ilvl="2" w:tplc="04100005" w:tentative="1">
+      <w:start w:val="1"/>
+      <w:numFmt w:val="bullet"/>
+      <w:lvlText w:val=""/>
+      <w:lvlJc w:val="left"/>
+      <w:pPr>
+        <w:ind w:left="2160" w:hanging="360"/>
+      </w:pPr>
+      <w:rPr>
+        <w:rFonts w:ascii="Wingdings" w:hAnsi="Wingdings" w:hint="default"/>
+      </w:rPr>
+    </w:lvl>
+    <w:lvl w:ilvl="3" w:tplc="04100001" w:tentative="1">
+      <w:start w:val="1"/>
+      <w:numFmt w:val="bullet"/>
+      <w:lvlText w:val=""/>
+      <w:lvlJc w:val="left"/>
+      <w:pPr>
+        <w:ind w:left="2880" w:hanging="360"/>
+      </w:pPr>
+      <w:rPr>
+        <w:rFonts w:ascii="Symbol" w:hAnsi="Symbol" w:hint="default"/>
+      </w:rPr>
+    </w:lvl>
+    <w:lvl w:ilvl="4" w:tplc="04100003" w:tentative="1">
+      <w:start w:val="1"/>
+      <w:numFmt w:val="bullet"/>
+      <w:lvlText w:val="o"/>
+      <w:lvlJc w:val="left"/>
+      <w:pPr>
+        <w:ind w:left="3600" w:hanging="360"/>
+      </w:pPr>
+      <w:rPr>
+        <w:rFonts w:ascii="Courier New" w:hAnsi="Courier New" w:cs="Courier New" w:hint="default"/>
+      </w:rPr>
+    </w:lvl>
+    <w:lvl w:ilvl="5" w:tplc="04100005" w:tentative="1">
+      <w:start w:val="1"/>
+      <w:numFmt w:val="bullet"/>
+      <w:lvlText w:val=""/>
+      <w:lvlJc w:val="left"/>
+      <w:pPr>
+        <w:ind w:left="4320" w:hanging="360"/>
+      </w:pPr>
+      <w:rPr>
+        <w:rFonts w:ascii="Wingdings" w:hAnsi="Wingdings" w:hint="default"/>
+      </w:rPr>
+    </w:lvl>
+    <w:lvl w:ilvl="6" w:tplc="04100001" w:tentative="1">
+      <w:start w:val="1"/>
+      <w:numFmt w:val="bullet"/>
+      <w:lvlText w:val=""/>
+      <w:lvlJc w:val="left"/>
+      <w:pPr>
+        <w:ind w:left="5040" w:hanging="360"/>
+      </w:pPr>
+      <w:rPr>
+        <w:rFonts w:ascii="Symbol" w:hAnsi="Symbol" w:hint="default"/>
+      </w:rPr>
+    </w:lvl>
+    <w:lvl w:ilvl="7" w:tplc="04100003" w:tentative="1">
+      <w:start w:val="1"/>
+      <w:numFmt w:val="bullet"/>
+      <w:lvlText w:val="o"/>
+      <w:lvlJc w:val="left"/>
+      <w:pPr>
+        <w:ind w:left="5760" w:hanging="360"/>
+      </w:pPr>
+      <w:rPr>
+        <w:rFonts w:ascii="Courier New" w:hAnsi="Courier New" w:cs="Courier New" w:hint="default"/>
+      </w:rPr>
+    </w:lvl>
+    <w:lvl w:ilvl="8" w:tplc="04100005" w:tentative="1">
+      <w:start w:val="1"/>
+      <w:numFmt w:val="bullet"/>
+      <w:lvlText w:val=""/>
+      <w:lvlJc w:val="left"/>
+      <w:pPr>
+        <w:ind w:left="6480" w:hanging="360"/>
+      </w:pPr>
+      <w:rPr>
+        <w:rFonts w:ascii="Wingdings" w:hAnsi="Wingdings" w:hint="default"/>
+      </w:rPr>
+    </w:lvl>
+  </w:abstractNum>
+  <w:abstractNum w:abstractNumId="5" w15:restartNumberingAfterBreak="0">
     <w:nsid w:val="54AB74A9"/>
     <w:multiLevelType w:val="hybridMultilevel"/>
-    <w:tmpl w:val="4552EC06"/>
+    <w:tmpl w:val="E9E0EF78"/>
     <w:lvl w:ilvl="0" w:tplc="04100001">
       <w:start w:val="1"/>
       <w:numFmt w:val="bullet"/>
@@ -4751,7 +5542,7 @@
       </w:rPr>
     </w:lvl>
   </w:abstractNum>
-  <w:abstractNum w:abstractNumId="5" w15:restartNumberingAfterBreak="0">
+  <w:abstractNum w:abstractNumId="6" w15:restartNumberingAfterBreak="0">
     <w:nsid w:val="796F58F5"/>
     <w:multiLevelType w:val="multilevel"/>
     <w:tmpl w:val="E3A4B70C"/>
@@ -4900,7 +5691,7 @@
       </w:rPr>
     </w:lvl>
   </w:abstractNum>
-  <w:abstractNum w:abstractNumId="6" w15:restartNumberingAfterBreak="0">
+  <w:abstractNum w:abstractNumId="7" w15:restartNumberingAfterBreak="0">
     <w:nsid w:val="7E6E228F"/>
     <w:multiLevelType w:val="multilevel"/>
     <w:tmpl w:val="2618AC96"/>
@@ -5056,19 +5847,22 @@
     <w:abstractNumId w:val="2"/>
   </w:num>
   <w:num w:numId="3" w16cid:durableId="1578704320">
-    <w:abstractNumId w:val="5"/>
+    <w:abstractNumId w:val="6"/>
   </w:num>
   <w:num w:numId="4" w16cid:durableId="1027754895">
-    <w:abstractNumId w:val="6"/>
+    <w:abstractNumId w:val="7"/>
   </w:num>
   <w:num w:numId="5" w16cid:durableId="202443659">
     <w:abstractNumId w:val="0"/>
   </w:num>
   <w:num w:numId="6" w16cid:durableId="2109881890">
-    <w:abstractNumId w:val="4"/>
+    <w:abstractNumId w:val="5"/>
   </w:num>
   <w:num w:numId="7" w16cid:durableId="1535848070">
     <w:abstractNumId w:val="1"/>
+  </w:num>
+  <w:num w:numId="8" w16cid:durableId="648903136">
+    <w:abstractNumId w:val="4"/>
   </w:num>
 </w:numbering>
 </file>
@@ -6456,7 +7250,7 @@
     <w:name w:val="Grid Table 1 Light Accent 6"/>
     <w:basedOn w:val="Tabellanormale"/>
     <w:uiPriority w:val="46"/>
-    <w:rsid w:val="00A62550"/>
+    <w:rsid w:val="00D576FC"/>
     <w:pPr>
       <w:spacing w:after="0" w:line="240" w:lineRule="auto"/>
     </w:pPr>
@@ -6513,7 +7307,7 @@
     <w:name w:val="List Table 2"/>
     <w:basedOn w:val="Tabellanormale"/>
     <w:uiPriority w:val="47"/>
-    <w:rsid w:val="00A62550"/>
+    <w:rsid w:val="00D576FC"/>
     <w:pPr>
       <w:spacing w:after="0" w:line="240" w:lineRule="auto"/>
     </w:pPr>
@@ -6638,11 +7432,34 @@
     <w:pitch w:val="variable"/>
     <w:sig w:usb0="20000287" w:usb1="00000003" w:usb2="00000000" w:usb3="00000000" w:csb0="0000019F" w:csb1="00000000"/>
   </w:font>
+  <w:font w:name="Arial">
+    <w:panose1 w:val="020B0604020202020204"/>
+    <w:charset w:val="00"/>
+    <w:family w:val="swiss"/>
+    <w:pitch w:val="variable"/>
+    <w:sig w:usb0="E0002EFF" w:usb1="C000785B" w:usb2="00000009" w:usb3="00000000" w:csb0="000001FF" w:csb1="00000000"/>
+  </w:font>
   <w:font w:name="Aptos Display">
     <w:charset w:val="00"/>
     <w:family w:val="swiss"/>
     <w:pitch w:val="variable"/>
     <w:sig w:usb0="20000287" w:usb1="00000003" w:usb2="00000000" w:usb3="00000000" w:csb0="0000019F" w:csb1="00000000"/>
+  </w:font>
+  <w:font w:name="Yu Gothic Light">
+    <w:altName w:val="游ゴシック Light"/>
+    <w:panose1 w:val="020B0300000000000000"/>
+    <w:charset w:val="80"/>
+    <w:family w:val="swiss"/>
+    <w:pitch w:val="variable"/>
+    <w:sig w:usb0="E00002FF" w:usb1="2AC7FDFF" w:usb2="00000016" w:usb3="00000000" w:csb0="0002009F" w:csb1="00000000"/>
+  </w:font>
+  <w:font w:name="Yu Gothic">
+    <w:altName w:val="游ゴシック"/>
+    <w:panose1 w:val="020B0400000000000000"/>
+    <w:charset w:val="80"/>
+    <w:family w:val="swiss"/>
+    <w:pitch w:val="variable"/>
+    <w:sig w:usb0="E00002FF" w:usb1="2AC7FDFF" w:usb2="00000016" w:usb3="00000000" w:csb0="0002009F" w:csb1="00000000"/>
   </w:font>
   <w:font w:name="Consolas">
     <w:panose1 w:val="020B0609020204030204"/>
@@ -6650,6 +7467,27 @@
     <w:family w:val="modern"/>
     <w:pitch w:val="fixed"/>
     <w:sig w:usb0="E00006FF" w:usb1="0000FCFF" w:usb2="00000001" w:usb3="00000000" w:csb0="0000019F" w:csb1="00000000"/>
+  </w:font>
+  <w:font w:name="Calibri">
+    <w:panose1 w:val="020F0502020204030204"/>
+    <w:charset w:val="00"/>
+    <w:family w:val="swiss"/>
+    <w:pitch w:val="variable"/>
+    <w:sig w:usb0="E4002EFF" w:usb1="C200247B" w:usb2="00000009" w:usb3="00000000" w:csb0="000001FF" w:csb1="00000000"/>
+  </w:font>
+  <w:font w:name="Yu Mincho">
+    <w:altName w:val="游明朝"/>
+    <w:charset w:val="80"/>
+    <w:family w:val="roman"/>
+    <w:pitch w:val="variable"/>
+    <w:sig w:usb0="800002E7" w:usb1="2AC7FCFF" w:usb2="00000012" w:usb3="00000000" w:csb0="0002009F" w:csb1="00000000"/>
+  </w:font>
+  <w:font w:name="Calibri Light">
+    <w:panose1 w:val="020F0302020204030204"/>
+    <w:charset w:val="00"/>
+    <w:family w:val="swiss"/>
+    <w:pitch w:val="variable"/>
+    <w:sig w:usb0="E4002EFF" w:usb1="C200247B" w:usb2="00000009" w:usb3="00000000" w:csb0="000001FF" w:csb1="00000000"/>
   </w:font>
 </w:fonts>
 </file>
@@ -6675,6 +7513,7 @@
     <w:rsid w:val="00115A1D"/>
     <w:rsid w:val="0012642A"/>
     <w:rsid w:val="00141DC3"/>
+    <w:rsid w:val="001B521A"/>
     <w:rsid w:val="001E45DA"/>
     <w:rsid w:val="00760800"/>
     <w:rsid w:val="00764A03"/>
@@ -6694,7 +7533,7 @@
     <m:intLim m:val="subSup"/>
     <m:naryLim m:val="undOvr"/>
   </m:mathPr>
-  <w:themeFontLang w:val="it-IT"/>
+  <w:themeFontLang w:val="it-IT" w:eastAsia="ja-JP" w:bidi="ar-SA"/>
   <w:clrSchemeMapping w:bg1="light1" w:t1="dark1" w:bg2="light2" w:t2="dark2" w:accent1="accent1" w:accent2="accent2" w:accent3="accent3" w:accent4="accent4" w:accent5="accent5" w:accent6="accent6" w:hyperlink="hyperlink" w:followedHyperlink="followedHyperlink"/>
   <w:decimalSymbol w:val=","/>
   <w:listSeparator w:val=";"/>

</xml_diff>

<commit_message>
Aggiornamenti al codice del server
</commit_message>
<xml_diff>
--- a/Documentazione/Documentazione.docx
+++ b/Documentazione/Documentazione.docx
@@ -698,7 +698,7 @@
           <w:noProof/>
         </w:rPr>
         <w:drawing>
-          <wp:anchor distT="0" distB="0" distL="114300" distR="114300" simplePos="0" relativeHeight="251658242" behindDoc="1" locked="0" layoutInCell="1" allowOverlap="1" wp14:anchorId="78DA8363" wp14:editId="4C4AA496">
+          <wp:anchor distT="0" distB="0" distL="114300" distR="114300" simplePos="0" relativeHeight="251658242" behindDoc="1" locked="0" layoutInCell="1" allowOverlap="1" wp14:anchorId="78DA8363" wp14:editId="1488A8E0">
             <wp:simplePos x="0" y="0"/>
             <wp:positionH relativeFrom="column">
               <wp:posOffset>-156210</wp:posOffset>
@@ -2739,8 +2739,13 @@
     </w:p>
     <w:p>
       <w:r>
-        <w:t>L’architettura utilizzata è di tipo client-server</w:t>
-      </w:r>
+        <w:t xml:space="preserve">L’architettura utilizzata è di tipo </w:t>
+      </w:r>
+      <w:proofErr w:type="spellStart"/>
+      <w:r>
+        <w:t>client-server</w:t>
+      </w:r>
+      <w:proofErr w:type="spellEnd"/>
       <w:r>
         <w:t>.</w:t>
       </w:r>
@@ -2748,8 +2753,13 @@
         <w:br/>
         <w:t xml:space="preserve">L’elaborazione del server è diviso nei seguenti </w:t>
       </w:r>
-      <w:r>
-        <w:t>thread:</w:t>
+      <w:proofErr w:type="spellStart"/>
+      <w:r>
+        <w:t>thread</w:t>
+      </w:r>
+      <w:proofErr w:type="spellEnd"/>
+      <w:r>
+        <w:t>:</w:t>
       </w:r>
     </w:p>
     <w:p>
@@ -2761,13 +2771,37 @@
         </w:numPr>
       </w:pPr>
       <w:r>
-        <w:t xml:space="preserve">Il main thread si occupa di </w:t>
+        <w:t xml:space="preserve">Il </w:t>
+      </w:r>
+      <w:proofErr w:type="spellStart"/>
+      <w:r>
+        <w:t>main</w:t>
+      </w:r>
+      <w:proofErr w:type="spellEnd"/>
+      <w:r>
+        <w:t xml:space="preserve"> </w:t>
+      </w:r>
+      <w:proofErr w:type="spellStart"/>
+      <w:r>
+        <w:t>thread</w:t>
+      </w:r>
+      <w:proofErr w:type="spellEnd"/>
+      <w:r>
+        <w:t xml:space="preserve"> si occupa di </w:t>
       </w:r>
       <w:r>
         <w:t>accettare le richieste e</w:t>
       </w:r>
       <w:r>
-        <w:t xml:space="preserve">d elaborarle in un thread </w:t>
+        <w:t xml:space="preserve">d elaborarle in un </w:t>
+      </w:r>
+      <w:proofErr w:type="spellStart"/>
+      <w:r>
+        <w:t>thread</w:t>
+      </w:r>
+      <w:proofErr w:type="spellEnd"/>
+      <w:r>
+        <w:t xml:space="preserve"> </w:t>
       </w:r>
       <w:r>
         <w:t>dedicato</w:t>
@@ -2785,7 +2819,15 @@
         </w:numPr>
       </w:pPr>
       <w:r>
-        <w:t>N thread per i cassieri dove N è il numero dei cassieri</w:t>
+        <w:t xml:space="preserve">N </w:t>
+      </w:r>
+      <w:proofErr w:type="spellStart"/>
+      <w:r>
+        <w:t>thread</w:t>
+      </w:r>
+      <w:proofErr w:type="spellEnd"/>
+      <w:r>
+        <w:t xml:space="preserve"> per i cassieri dove N è il numero dei cassieri</w:t>
       </w:r>
       <w:r>
         <w:t xml:space="preserve"> in attesa di servire i clienti in coda</w:t>
@@ -2803,7 +2845,15 @@
         </w:numPr>
       </w:pPr>
       <w:r>
-        <w:t xml:space="preserve">1 thread per </w:t>
+        <w:t xml:space="preserve">1 </w:t>
+      </w:r>
+      <w:proofErr w:type="spellStart"/>
+      <w:r>
+        <w:t>thread</w:t>
+      </w:r>
+      <w:proofErr w:type="spellEnd"/>
+      <w:r>
+        <w:t xml:space="preserve"> per </w:t>
       </w:r>
       <w:r>
         <w:t>la pulizia dei carrelli</w:t>
@@ -3200,7 +3250,23 @@
           <w:i/>
           <w:iCs/>
         </w:rPr>
-        <w:t>Questa funzionalità non è stata ancora implementata in quanto i requisiti del cassiere sono stati soddisfatti da un thread interno al server.</w:t>
+        <w:t xml:space="preserve">Questa funzionalità non è stata ancora implementata in quanto i requisiti del cassiere sono stati soddisfatti da un </w:t>
+      </w:r>
+      <w:proofErr w:type="spellStart"/>
+      <w:r>
+        <w:rPr>
+          <w:i/>
+          <w:iCs/>
+        </w:rPr>
+        <w:t>thread</w:t>
+      </w:r>
+      <w:proofErr w:type="spellEnd"/>
+      <w:r>
+        <w:rPr>
+          <w:i/>
+          <w:iCs/>
+        </w:rPr>
+        <w:t xml:space="preserve"> interno al server.</w:t>
       </w:r>
     </w:p>
     <w:p>
@@ -3455,48 +3521,19 @@
       </w:pPr>
       <w:r>
         <w:rPr>
-          <w:i/>
-          <w:iCs/>
-        </w:rPr>
-        <w:t xml:space="preserve">stampa </w:t>
-      </w:r>
-      <w:r>
-        <w:t>permette di stampare il contenuto d</w:t>
-      </w:r>
-      <w:r>
-        <w:t>el carrello</w:t>
-      </w:r>
-      <w:r>
-        <w:t>;</w:t>
-      </w:r>
-    </w:p>
-    <w:p>
-      <w:pPr>
-        <w:pStyle w:val="Paragrafoelenco"/>
-        <w:numPr>
-          <w:ilvl w:val="2"/>
-          <w:numId w:val="6"/>
-        </w:numPr>
-        <w:rPr>
-          <w:i/>
-          <w:iCs/>
-        </w:rPr>
-      </w:pPr>
-      <w:r>
-        <w:rPr>
           <w:noProof/>
         </w:rPr>
         <w:drawing>
-          <wp:anchor distT="0" distB="0" distL="114300" distR="114300" simplePos="0" relativeHeight="251659266" behindDoc="0" locked="0" layoutInCell="1" allowOverlap="1" wp14:anchorId="11C7F910" wp14:editId="17066D8A">
+          <wp:anchor distT="0" distB="0" distL="114300" distR="114300" simplePos="0" relativeHeight="251659266" behindDoc="0" locked="0" layoutInCell="1" allowOverlap="1" wp14:anchorId="11C7F910" wp14:editId="2964A131">
             <wp:simplePos x="0" y="0"/>
             <wp:positionH relativeFrom="column">
-              <wp:posOffset>1809750</wp:posOffset>
+              <wp:posOffset>1497330</wp:posOffset>
             </wp:positionH>
             <wp:positionV relativeFrom="paragraph">
-              <wp:posOffset>73025</wp:posOffset>
+              <wp:posOffset>37528</wp:posOffset>
             </wp:positionV>
-            <wp:extent cx="4361180" cy="3800277"/>
-            <wp:effectExtent l="0" t="0" r="1270" b="0"/>
+            <wp:extent cx="5249545" cy="4002892"/>
+            <wp:effectExtent l="0" t="0" r="8255" b="0"/>
             <wp:wrapNone/>
             <wp:docPr id="714181432" name="Immagine 2"/>
             <wp:cNvGraphicFramePr>
@@ -3506,7 +3543,7 @@
               <a:graphicData uri="http://schemas.openxmlformats.org/drawingml/2006/picture">
                 <pic:pic xmlns:pic="http://schemas.openxmlformats.org/drawingml/2006/picture">
                   <pic:nvPicPr>
-                    <pic:cNvPr id="714181432" name="Immagine 714181432"/>
+                    <pic:cNvPr id="714181432" name="Immagine 2"/>
                     <pic:cNvPicPr/>
                   </pic:nvPicPr>
                   <pic:blipFill>
@@ -3524,7 +3561,7 @@
                   <pic:spPr>
                     <a:xfrm>
                       <a:off x="0" y="0"/>
-                      <a:ext cx="4361180" cy="3800277"/>
+                      <a:ext cx="5250240" cy="4003422"/>
                     </a:xfrm>
                     <a:prstGeom prst="rect">
                       <a:avLst/>
@@ -3542,6 +3579,35 @@
           </wp:anchor>
         </w:drawing>
       </w:r>
+      <w:r>
+        <w:rPr>
+          <w:i/>
+          <w:iCs/>
+        </w:rPr>
+        <w:t xml:space="preserve">stampa </w:t>
+      </w:r>
+      <w:r>
+        <w:t>permette di stampare il contenuto d</w:t>
+      </w:r>
+      <w:r>
+        <w:t>el carrello</w:t>
+      </w:r>
+      <w:r>
+        <w:t>;</w:t>
+      </w:r>
+    </w:p>
+    <w:p>
+      <w:pPr>
+        <w:pStyle w:val="Paragrafoelenco"/>
+        <w:numPr>
+          <w:ilvl w:val="2"/>
+          <w:numId w:val="6"/>
+        </w:numPr>
+        <w:rPr>
+          <w:i/>
+          <w:iCs/>
+        </w:rPr>
+      </w:pPr>
       <w:r>
         <w:rPr>
           <w:i/>
@@ -3895,7 +3961,15 @@
               <w:cnfStyle w:val="000000100000" w:firstRow="0" w:lastRow="0" w:firstColumn="0" w:lastColumn="0" w:oddVBand="0" w:evenVBand="0" w:oddHBand="1" w:evenHBand="0" w:firstRowFirstColumn="0" w:firstRowLastColumn="0" w:lastRowFirstColumn="0" w:lastRowLastColumn="0"/>
             </w:pPr>
             <w:r>
-              <w:t>28 Dicembre 2023</w:t>
+              <w:t xml:space="preserve">28 </w:t>
+            </w:r>
+            <w:proofErr w:type="gramStart"/>
+            <w:r>
+              <w:t>Dicembre</w:t>
+            </w:r>
+            <w:proofErr w:type="gramEnd"/>
+            <w:r>
+              <w:t xml:space="preserve"> 2023</w:t>
             </w:r>
           </w:p>
         </w:tc>
@@ -3961,7 +4035,15 @@
               <w:cnfStyle w:val="000000000000" w:firstRow="0" w:lastRow="0" w:firstColumn="0" w:lastColumn="0" w:oddVBand="0" w:evenVBand="0" w:oddHBand="0" w:evenHBand="0" w:firstRowFirstColumn="0" w:firstRowLastColumn="0" w:lastRowFirstColumn="0" w:lastRowLastColumn="0"/>
             </w:pPr>
             <w:r>
-              <w:t>29 Dicembre 2023</w:t>
+              <w:t xml:space="preserve">29 </w:t>
+            </w:r>
+            <w:proofErr w:type="gramStart"/>
+            <w:r>
+              <w:t>Dicembre</w:t>
+            </w:r>
+            <w:proofErr w:type="gramEnd"/>
+            <w:r>
+              <w:t xml:space="preserve"> 2023</w:t>
             </w:r>
           </w:p>
         </w:tc>
@@ -4023,7 +4105,15 @@
               <w:cnfStyle w:val="000000100000" w:firstRow="0" w:lastRow="0" w:firstColumn="0" w:lastColumn="0" w:oddVBand="0" w:evenVBand="0" w:oddHBand="1" w:evenHBand="0" w:firstRowFirstColumn="0" w:firstRowLastColumn="0" w:lastRowFirstColumn="0" w:lastRowLastColumn="0"/>
             </w:pPr>
             <w:r>
-              <w:t>30 Dicembre 2023</w:t>
+              <w:t xml:space="preserve">30 </w:t>
+            </w:r>
+            <w:proofErr w:type="gramStart"/>
+            <w:r>
+              <w:t>Dicembre</w:t>
+            </w:r>
+            <w:proofErr w:type="gramEnd"/>
+            <w:r>
+              <w:t xml:space="preserve"> 2023</w:t>
             </w:r>
           </w:p>
         </w:tc>
@@ -4036,7 +4126,15 @@
               <w:cnfStyle w:val="000000100000" w:firstRow="0" w:lastRow="0" w:firstColumn="0" w:lastColumn="0" w:oddVBand="0" w:evenVBand="0" w:oddHBand="1" w:evenHBand="0" w:firstRowFirstColumn="0" w:firstRowLastColumn="0" w:lastRowFirstColumn="0" w:lastRowLastColumn="0"/>
             </w:pPr>
             <w:r>
-              <w:t xml:space="preserve">Ci siamo resi conto che non siamo soddisfatti della resa del parsing che abbiamo costruito, </w:t>
+              <w:t xml:space="preserve">Ci siamo resi conto che non siamo soddisfatti della resa del </w:t>
+            </w:r>
+            <w:proofErr w:type="spellStart"/>
+            <w:r>
+              <w:t>parsing</w:t>
+            </w:r>
+            <w:proofErr w:type="spellEnd"/>
+            <w:r>
+              <w:t xml:space="preserve"> che abbiamo costruito, </w:t>
             </w:r>
             <w:r>
               <w:t>quindi stiamo pensando ad altre soluzioni.</w:t>
@@ -4082,7 +4180,15 @@
               <w:cnfStyle w:val="000000000000" w:firstRow="0" w:lastRow="0" w:firstColumn="0" w:lastColumn="0" w:oddVBand="0" w:evenVBand="0" w:oddHBand="0" w:evenHBand="0" w:firstRowFirstColumn="0" w:firstRowLastColumn="0" w:lastRowFirstColumn="0" w:lastRowLastColumn="0"/>
             </w:pPr>
             <w:r>
-              <w:t>12 Gennaio 2024</w:t>
+              <w:t xml:space="preserve">12 </w:t>
+            </w:r>
+            <w:proofErr w:type="gramStart"/>
+            <w:r>
+              <w:t>Gennaio</w:t>
+            </w:r>
+            <w:proofErr w:type="gramEnd"/>
+            <w:r>
+              <w:t xml:space="preserve"> 2024</w:t>
             </w:r>
           </w:p>
         </w:tc>
@@ -4141,7 +4247,15 @@
               <w:cnfStyle w:val="000000100000" w:firstRow="0" w:lastRow="0" w:firstColumn="0" w:lastColumn="0" w:oddVBand="0" w:evenVBand="0" w:oddHBand="1" w:evenHBand="0" w:firstRowFirstColumn="0" w:firstRowLastColumn="0" w:lastRowFirstColumn="0" w:lastRowLastColumn="0"/>
             </w:pPr>
             <w:r>
-              <w:t>13 Gennaio 2024</w:t>
+              <w:t xml:space="preserve">13 </w:t>
+            </w:r>
+            <w:proofErr w:type="gramStart"/>
+            <w:r>
+              <w:t>Gennaio</w:t>
+            </w:r>
+            <w:proofErr w:type="gramEnd"/>
+            <w:r>
+              <w:t xml:space="preserve"> 2024</w:t>
             </w:r>
           </w:p>
         </w:tc>
@@ -4154,7 +4268,15 @@
               <w:cnfStyle w:val="000000100000" w:firstRow="0" w:lastRow="0" w:firstColumn="0" w:lastColumn="0" w:oddVBand="0" w:evenVBand="0" w:oddHBand="1" w:evenHBand="0" w:firstRowFirstColumn="0" w:firstRowLastColumn="0" w:lastRowFirstColumn="0" w:lastRowLastColumn="0"/>
             </w:pPr>
             <w:r>
-              <w:t>Impostazione del client su android studio.</w:t>
+              <w:t xml:space="preserve">Impostazione del client su </w:t>
+            </w:r>
+            <w:proofErr w:type="spellStart"/>
+            <w:r>
+              <w:t>android</w:t>
+            </w:r>
+            <w:proofErr w:type="spellEnd"/>
+            <w:r>
+              <w:t xml:space="preserve"> studio.</w:t>
             </w:r>
           </w:p>
         </w:tc>
@@ -4197,7 +4319,15 @@
               <w:cnfStyle w:val="000000000000" w:firstRow="0" w:lastRow="0" w:firstColumn="0" w:lastColumn="0" w:oddVBand="0" w:evenVBand="0" w:oddHBand="0" w:evenHBand="0" w:firstRowFirstColumn="0" w:firstRowLastColumn="0" w:lastRowFirstColumn="0" w:lastRowLastColumn="0"/>
             </w:pPr>
             <w:r>
-              <w:t>15 Febbraio 202</w:t>
+              <w:t xml:space="preserve">15 </w:t>
+            </w:r>
+            <w:proofErr w:type="gramStart"/>
+            <w:r>
+              <w:t>Febbraio</w:t>
+            </w:r>
+            <w:proofErr w:type="gramEnd"/>
+            <w:r>
+              <w:t xml:space="preserve"> 202</w:t>
             </w:r>
             <w:r>
               <w:t>4</w:t>
@@ -4259,7 +4389,15 @@
               <w:cnfStyle w:val="000000100000" w:firstRow="0" w:lastRow="0" w:firstColumn="0" w:lastColumn="0" w:oddVBand="0" w:evenVBand="0" w:oddHBand="1" w:evenHBand="0" w:firstRowFirstColumn="0" w:firstRowLastColumn="0" w:lastRowFirstColumn="0" w:lastRowLastColumn="0"/>
             </w:pPr>
             <w:r>
-              <w:t>19 Febbraio 2024</w:t>
+              <w:t xml:space="preserve">19 </w:t>
+            </w:r>
+            <w:proofErr w:type="gramStart"/>
+            <w:r>
+              <w:t>Febbraio</w:t>
+            </w:r>
+            <w:proofErr w:type="gramEnd"/>
+            <w:r>
+              <w:t xml:space="preserve"> 2024</w:t>
             </w:r>
           </w:p>
         </w:tc>
@@ -4315,7 +4453,15 @@
               <w:cnfStyle w:val="000000000000" w:firstRow="0" w:lastRow="0" w:firstColumn="0" w:lastColumn="0" w:oddVBand="0" w:evenVBand="0" w:oddHBand="0" w:evenHBand="0" w:firstRowFirstColumn="0" w:firstRowLastColumn="0" w:lastRowFirstColumn="0" w:lastRowLastColumn="0"/>
             </w:pPr>
             <w:r>
-              <w:t>20 Febbraio 2024</w:t>
+              <w:t xml:space="preserve">20 </w:t>
+            </w:r>
+            <w:proofErr w:type="gramStart"/>
+            <w:r>
+              <w:t>Febbraio</w:t>
+            </w:r>
+            <w:proofErr w:type="gramEnd"/>
+            <w:r>
+              <w:t xml:space="preserve"> 2024</w:t>
             </w:r>
           </w:p>
         </w:tc>
@@ -7517,6 +7663,7 @@
     <w:rsid w:val="001E45DA"/>
     <w:rsid w:val="00760800"/>
     <w:rsid w:val="00764A03"/>
+    <w:rsid w:val="00A256AF"/>
     <w:rsid w:val="00C946A6"/>
     <w:rsid w:val="00FB2B3D"/>
   </w:rsids>

</xml_diff>

<commit_message>
Aggiornamenti al file main.c e Documentazione.docx
</commit_message>
<xml_diff>
--- a/Documentazione/Documentazione.docx
+++ b/Documentazione/Documentazione.docx
@@ -1,10 +1,10 @@
 
 <file path=word/document.xml><?xml version="1.0" encoding="utf-8"?>
-<w:document xmlns:wpc="http://schemas.microsoft.com/office/word/2010/wordprocessingCanvas" xmlns:cx="http://schemas.microsoft.com/office/drawing/2014/chartex" xmlns:cx1="http://schemas.microsoft.com/office/drawing/2015/9/8/chartex" xmlns:cx2="http://schemas.microsoft.com/office/drawing/2015/10/21/chartex" xmlns:cx3="http://schemas.microsoft.com/office/drawing/2016/5/9/chartex" xmlns:cx4="http://schemas.microsoft.com/office/drawing/2016/5/10/chartex" xmlns:cx5="http://schemas.microsoft.com/office/drawing/2016/5/11/chartex" xmlns:cx6="http://schemas.microsoft.com/office/drawing/2016/5/12/chartex" xmlns:cx7="http://schemas.microsoft.com/office/drawing/2016/5/13/chartex" xmlns:cx8="http://schemas.microsoft.com/office/drawing/2016/5/14/chartex" xmlns:mc="http://schemas.openxmlformats.org/markup-compatibility/2006" xmlns:aink="http://schemas.microsoft.com/office/drawing/2016/ink" xmlns:am3d="http://schemas.microsoft.com/office/drawing/2017/model3d" xmlns:o="urn:schemas-microsoft-com:office:office" xmlns:oel="http://schemas.microsoft.com/office/2019/extlst" xmlns:r="http://schemas.openxmlformats.org/officeDocument/2006/relationships" xmlns:m="http://schemas.openxmlformats.org/officeDocument/2006/math" xmlns:v="urn:schemas-microsoft-com:vml" xmlns:wp14="http://schemas.microsoft.com/office/word/2010/wordprocessingDrawing" xmlns:wp="http://schemas.openxmlformats.org/drawingml/2006/wordprocessingDrawing" xmlns:w10="urn:schemas-microsoft-com:office:word" xmlns:w="http://schemas.openxmlformats.org/wordprocessingml/2006/main" xmlns:w14="http://schemas.microsoft.com/office/word/2010/wordml" xmlns:w15="http://schemas.microsoft.com/office/word/2012/wordml" xmlns:w16cex="http://schemas.microsoft.com/office/word/2018/wordml/cex" xmlns:w16cid="http://schemas.microsoft.com/office/word/2016/wordml/cid" xmlns:w16="http://schemas.microsoft.com/office/word/2018/wordml" xmlns:w16sdtdh="http://schemas.microsoft.com/office/word/2020/wordml/sdtdatahash" xmlns:w16se="http://schemas.microsoft.com/office/word/2015/wordml/symex" xmlns:wpg="http://schemas.microsoft.com/office/word/2010/wordprocessingGroup" xmlns:wpi="http://schemas.microsoft.com/office/word/2010/wordprocessingInk" xmlns:wne="http://schemas.microsoft.com/office/word/2006/wordml" xmlns:wps="http://schemas.microsoft.com/office/word/2010/wordprocessingShape" mc:Ignorable="w14 w15 w16se w16cid w16 w16cex w16sdtdh wp14">
+<w:document xmlns:wpc="http://schemas.microsoft.com/office/word/2010/wordprocessingCanvas" xmlns:cx="http://schemas.microsoft.com/office/drawing/2014/chartex" xmlns:cx1="http://schemas.microsoft.com/office/drawing/2015/9/8/chartex" xmlns:cx2="http://schemas.microsoft.com/office/drawing/2015/10/21/chartex" xmlns:cx3="http://schemas.microsoft.com/office/drawing/2016/5/9/chartex" xmlns:cx4="http://schemas.microsoft.com/office/drawing/2016/5/10/chartex" xmlns:cx5="http://schemas.microsoft.com/office/drawing/2016/5/11/chartex" xmlns:cx6="http://schemas.microsoft.com/office/drawing/2016/5/12/chartex" xmlns:cx7="http://schemas.microsoft.com/office/drawing/2016/5/13/chartex" xmlns:cx8="http://schemas.microsoft.com/office/drawing/2016/5/14/chartex" xmlns:mc="http://schemas.openxmlformats.org/markup-compatibility/2006" xmlns:aink="http://schemas.microsoft.com/office/drawing/2016/ink" xmlns:am3d="http://schemas.microsoft.com/office/drawing/2017/model3d" xmlns:o="urn:schemas-microsoft-com:office:office" xmlns:oel="http://schemas.microsoft.com/office/2019/extlst" xmlns:r="http://schemas.openxmlformats.org/officeDocument/2006/relationships" xmlns:m="http://schemas.openxmlformats.org/officeDocument/2006/math" xmlns:v="urn:schemas-microsoft-com:vml" xmlns:wp14="http://schemas.microsoft.com/office/word/2010/wordprocessingDrawing" xmlns:wp="http://schemas.openxmlformats.org/drawingml/2006/wordprocessingDrawing" xmlns:w10="urn:schemas-microsoft-com:office:word" xmlns:w="http://schemas.openxmlformats.org/wordprocessingml/2006/main" xmlns:w14="http://schemas.microsoft.com/office/word/2010/wordml" xmlns:w15="http://schemas.microsoft.com/office/word/2012/wordml" xmlns:w16cex="http://schemas.microsoft.com/office/word/2018/wordml/cex" xmlns:w16cid="http://schemas.microsoft.com/office/word/2016/wordml/cid" xmlns:w16="http://schemas.microsoft.com/office/word/2018/wordml" xmlns:w16du="http://schemas.microsoft.com/office/word/2023/wordml/word16du" xmlns:w16sdtdh="http://schemas.microsoft.com/office/word/2020/wordml/sdtdatahash" xmlns:w16se="http://schemas.microsoft.com/office/word/2015/wordml/symex" xmlns:wpg="http://schemas.microsoft.com/office/word/2010/wordprocessingGroup" xmlns:wpi="http://schemas.microsoft.com/office/word/2010/wordprocessingInk" xmlns:wne="http://schemas.microsoft.com/office/word/2006/wordml" xmlns:wps="http://schemas.microsoft.com/office/word/2010/wordprocessingShape" mc:Ignorable="w14 w15 w16se w16cid w16 w16cex w16sdtdh w16du wp14">
   <w:body>
     <w:p>
       <w:pPr>
-        <w:pStyle w:val="Titolosommario"/>
+        <w:pStyle w:val="TOCHeading"/>
       </w:pPr>
       <w:r>
         <w:rPr>
@@ -108,7 +108,7 @@
                         <w:txbxContent>
                           <w:p>
                             <w:pPr>
-                              <w:pStyle w:val="Titolosommario"/>
+                              <w:pStyle w:val="TOCHeading"/>
                               <w:jc w:val="center"/>
                               <w:rPr>
                                 <w:color w:val="156082" w:themeColor="accent1"/>
@@ -147,7 +147,7 @@
                           </w:p>
                           <w:p>
                             <w:pPr>
-                              <w:pStyle w:val="Titolosommario"/>
+                              <w:pStyle w:val="TOCHeading"/>
                               <w:jc w:val="center"/>
                               <w:rPr>
                                 <w:color w:val="156082" w:themeColor="accent1"/>
@@ -204,7 +204,7 @@
                           </w:p>
                           <w:p>
                             <w:pPr>
-                              <w:pStyle w:val="Titolosommario"/>
+                              <w:pStyle w:val="TOCHeading"/>
                               <w:jc w:val="center"/>
                               <w:rPr>
                                 <w:color w:val="156082" w:themeColor="accent1"/>
@@ -225,7 +225,7 @@
                           </w:p>
                           <w:p>
                             <w:pPr>
-                              <w:pStyle w:val="Titolosommario"/>
+                              <w:pStyle w:val="TOCHeading"/>
                               <w:jc w:val="center"/>
                               <w:rPr>
                                 <w:color w:val="156082" w:themeColor="accent1"/>
@@ -282,7 +282,7 @@
                           </w:p>
                           <w:p>
                             <w:pPr>
-                              <w:pStyle w:val="Titolosommario"/>
+                              <w:pStyle w:val="TOCHeading"/>
                               <w:jc w:val="center"/>
                               <w:rPr>
                                 <w:color w:val="156082" w:themeColor="accent1"/>
@@ -370,7 +370,7 @@
                   <w:txbxContent>
                     <w:p>
                       <w:pPr>
-                        <w:pStyle w:val="Titolosommario"/>
+                        <w:pStyle w:val="TOCHeading"/>
                         <w:jc w:val="center"/>
                         <w:rPr>
                           <w:color w:val="156082" w:themeColor="accent1"/>
@@ -409,7 +409,7 @@
                     </w:p>
                     <w:p>
                       <w:pPr>
-                        <w:pStyle w:val="Titolosommario"/>
+                        <w:pStyle w:val="TOCHeading"/>
                         <w:jc w:val="center"/>
                         <w:rPr>
                           <w:color w:val="156082" w:themeColor="accent1"/>
@@ -466,7 +466,7 @@
                     </w:p>
                     <w:p>
                       <w:pPr>
-                        <w:pStyle w:val="Titolosommario"/>
+                        <w:pStyle w:val="TOCHeading"/>
                         <w:jc w:val="center"/>
                         <w:rPr>
                           <w:color w:val="156082" w:themeColor="accent1"/>
@@ -487,7 +487,7 @@
                     </w:p>
                     <w:p>
                       <w:pPr>
-                        <w:pStyle w:val="Titolosommario"/>
+                        <w:pStyle w:val="TOCHeading"/>
                         <w:jc w:val="center"/>
                         <w:rPr>
                           <w:color w:val="156082" w:themeColor="accent1"/>
@@ -544,7 +544,7 @@
                     </w:p>
                     <w:p>
                       <w:pPr>
-                        <w:pStyle w:val="Titolosommario"/>
+                        <w:pStyle w:val="TOCHeading"/>
                         <w:jc w:val="center"/>
                         <w:rPr>
                           <w:color w:val="156082" w:themeColor="accent1"/>
@@ -611,87 +611,87 @@
     </w:p>
     <w:p>
       <w:pPr>
-        <w:pStyle w:val="Titolosommario"/>
+        <w:pStyle w:val="TOCHeading"/>
       </w:pPr>
     </w:p>
     <w:p>
       <w:pPr>
-        <w:pStyle w:val="Titolosommario"/>
+        <w:pStyle w:val="TOCHeading"/>
       </w:pPr>
     </w:p>
     <w:p>
       <w:pPr>
-        <w:pStyle w:val="Titolosommario"/>
+        <w:pStyle w:val="TOCHeading"/>
       </w:pPr>
     </w:p>
     <w:p>
       <w:pPr>
-        <w:pStyle w:val="Titolosommario"/>
+        <w:pStyle w:val="TOCHeading"/>
       </w:pPr>
     </w:p>
     <w:p>
       <w:pPr>
-        <w:pStyle w:val="Titolosommario"/>
+        <w:pStyle w:val="TOCHeading"/>
       </w:pPr>
     </w:p>
     <w:p>
       <w:pPr>
-        <w:pStyle w:val="Titolosommario"/>
+        <w:pStyle w:val="TOCHeading"/>
       </w:pPr>
     </w:p>
     <w:p>
       <w:pPr>
-        <w:pStyle w:val="Titolosommario"/>
+        <w:pStyle w:val="TOCHeading"/>
       </w:pPr>
     </w:p>
     <w:p>
       <w:pPr>
-        <w:pStyle w:val="Titolosommario"/>
+        <w:pStyle w:val="TOCHeading"/>
       </w:pPr>
     </w:p>
     <w:p>
       <w:pPr>
-        <w:pStyle w:val="Titolosommario"/>
+        <w:pStyle w:val="TOCHeading"/>
       </w:pPr>
     </w:p>
     <w:p>
       <w:pPr>
-        <w:pStyle w:val="Titolosommario"/>
+        <w:pStyle w:val="TOCHeading"/>
       </w:pPr>
     </w:p>
     <w:p>
       <w:pPr>
-        <w:pStyle w:val="Titolosommario"/>
+        <w:pStyle w:val="TOCHeading"/>
       </w:pPr>
     </w:p>
     <w:p>
       <w:pPr>
-        <w:pStyle w:val="Titolosommario"/>
+        <w:pStyle w:val="TOCHeading"/>
       </w:pPr>
     </w:p>
     <w:p>
       <w:pPr>
-        <w:pStyle w:val="Titolosommario"/>
+        <w:pStyle w:val="TOCHeading"/>
       </w:pPr>
     </w:p>
     <w:p>
       <w:pPr>
-        <w:pStyle w:val="Titolosommario"/>
+        <w:pStyle w:val="TOCHeading"/>
       </w:pPr>
     </w:p>
     <w:p>
       <w:pPr>
-        <w:pStyle w:val="Titolosommario"/>
+        <w:pStyle w:val="TOCHeading"/>
       </w:pPr>
     </w:p>
     <w:p>
       <w:pPr>
-        <w:pStyle w:val="Titolosommario"/>
+        <w:pStyle w:val="TOCHeading"/>
       </w:pPr>
     </w:p>
     <w:p>
       <w:pPr>
-        <w:pStyle w:val="Titolosommario"/>
+        <w:pStyle w:val="TOCHeading"/>
       </w:pPr>
       <w:r>
         <w:rPr>
@@ -756,12 +756,12 @@
     </w:p>
     <w:p>
       <w:pPr>
-        <w:pStyle w:val="Titolosommario"/>
+        <w:pStyle w:val="TOCHeading"/>
       </w:pPr>
     </w:p>
     <w:p>
       <w:pPr>
-        <w:pStyle w:val="Titolosommario"/>
+        <w:pStyle w:val="TOCHeading"/>
       </w:pPr>
     </w:p>
     <w:p>
@@ -773,7 +773,7 @@
     </w:p>
     <w:p>
       <w:pPr>
-        <w:pStyle w:val="Titolosommario"/>
+        <w:pStyle w:val="TOCHeading"/>
       </w:pPr>
     </w:p>
     <w:p>
@@ -1019,7 +1019,7 @@
       <w:sdtContent>
         <w:p>
           <w:pPr>
-            <w:pStyle w:val="Titolosommario"/>
+            <w:pStyle w:val="TOCHeading"/>
           </w:pPr>
           <w:r>
             <w:t>Sommario</w:t>
@@ -1027,7 +1027,7 @@
         </w:p>
         <w:p>
           <w:pPr>
-            <w:pStyle w:val="Sommario2"/>
+            <w:pStyle w:val="TOC2"/>
             <w:tabs>
               <w:tab w:val="right" w:leader="dot" w:pos="9628"/>
             </w:tabs>
@@ -1050,7 +1050,7 @@
           <w:hyperlink w:anchor="_Toc159440166" w:history="1">
             <w:r>
               <w:rPr>
-                <w:rStyle w:val="Collegamentoipertestuale"/>
+                <w:rStyle w:val="Hyperlink"/>
                 <w:noProof/>
               </w:rPr>
               <w:t>Analisi e specifica dei requisiti</w:t>
@@ -1107,7 +1107,7 @@
         </w:p>
         <w:p>
           <w:pPr>
-            <w:pStyle w:val="Sommario3"/>
+            <w:pStyle w:val="TOC3"/>
             <w:tabs>
               <w:tab w:val="right" w:leader="dot" w:pos="9628"/>
             </w:tabs>
@@ -1121,7 +1121,7 @@
           <w:hyperlink w:anchor="_Toc159440167" w:history="1">
             <w:r>
               <w:rPr>
-                <w:rStyle w:val="Collegamentoipertestuale"/>
+                <w:rStyle w:val="Hyperlink"/>
                 <w:noProof/>
               </w:rPr>
               <w:t>Il supermercato</w:t>
@@ -1178,7 +1178,7 @@
         </w:p>
         <w:p>
           <w:pPr>
-            <w:pStyle w:val="Sommario3"/>
+            <w:pStyle w:val="TOC3"/>
             <w:tabs>
               <w:tab w:val="right" w:leader="dot" w:pos="9628"/>
             </w:tabs>
@@ -1192,7 +1192,7 @@
           <w:hyperlink w:anchor="_Toc159440168" w:history="1">
             <w:r>
               <w:rPr>
-                <w:rStyle w:val="Collegamentoipertestuale"/>
+                <w:rStyle w:val="Hyperlink"/>
                 <w:noProof/>
               </w:rPr>
               <w:t>Ingresso e uscita del supermercato</w:t>
@@ -1249,7 +1249,7 @@
         </w:p>
         <w:p>
           <w:pPr>
-            <w:pStyle w:val="Sommario3"/>
+            <w:pStyle w:val="TOC3"/>
             <w:tabs>
               <w:tab w:val="right" w:leader="dot" w:pos="9628"/>
             </w:tabs>
@@ -1263,7 +1263,7 @@
           <w:hyperlink w:anchor="_Toc159440169" w:history="1">
             <w:r>
               <w:rPr>
-                <w:rStyle w:val="Collegamentoipertestuale"/>
+                <w:rStyle w:val="Hyperlink"/>
                 <w:noProof/>
               </w:rPr>
               <w:t>I cassieri</w:t>
@@ -1320,7 +1320,7 @@
         </w:p>
         <w:p>
           <w:pPr>
-            <w:pStyle w:val="Sommario3"/>
+            <w:pStyle w:val="TOC3"/>
             <w:tabs>
               <w:tab w:val="right" w:leader="dot" w:pos="9628"/>
             </w:tabs>
@@ -1334,7 +1334,7 @@
           <w:hyperlink w:anchor="_Toc159440170" w:history="1">
             <w:r>
               <w:rPr>
-                <w:rStyle w:val="Collegamentoipertestuale"/>
+                <w:rStyle w:val="Hyperlink"/>
                 <w:noProof/>
               </w:rPr>
               <w:t>Acquisti del cliente</w:t>
@@ -1391,7 +1391,7 @@
         </w:p>
         <w:p>
           <w:pPr>
-            <w:pStyle w:val="Sommario2"/>
+            <w:pStyle w:val="TOC2"/>
             <w:tabs>
               <w:tab w:val="right" w:leader="dot" w:pos="9628"/>
             </w:tabs>
@@ -1405,7 +1405,7 @@
           <w:hyperlink w:anchor="_Toc159440171" w:history="1">
             <w:r>
               <w:rPr>
-                <w:rStyle w:val="Collegamentoipertestuale"/>
+                <w:rStyle w:val="Hyperlink"/>
                 <w:noProof/>
               </w:rPr>
               <w:t>Requisiti</w:t>
@@ -1462,7 +1462,7 @@
         </w:p>
         <w:p>
           <w:pPr>
-            <w:pStyle w:val="Sommario2"/>
+            <w:pStyle w:val="TOC2"/>
             <w:tabs>
               <w:tab w:val="right" w:leader="dot" w:pos="9628"/>
             </w:tabs>
@@ -1476,7 +1476,7 @@
           <w:hyperlink w:anchor="_Toc159440172" w:history="1">
             <w:r>
               <w:rPr>
-                <w:rStyle w:val="Collegamentoipertestuale"/>
+                <w:rStyle w:val="Hyperlink"/>
                 <w:noProof/>
               </w:rPr>
               <w:t>Vincoli</w:t>
@@ -1533,7 +1533,7 @@
         </w:p>
         <w:p>
           <w:pPr>
-            <w:pStyle w:val="Sommario2"/>
+            <w:pStyle w:val="TOC2"/>
             <w:tabs>
               <w:tab w:val="right" w:leader="dot" w:pos="9628"/>
             </w:tabs>
@@ -1547,7 +1547,7 @@
           <w:hyperlink w:anchor="_Toc159440173" w:history="1">
             <w:r>
               <w:rPr>
-                <w:rStyle w:val="Collegamentoipertestuale"/>
+                <w:rStyle w:val="Hyperlink"/>
                 <w:noProof/>
               </w:rPr>
               <w:t>Architettura</w:t>
@@ -1604,7 +1604,7 @@
         </w:p>
         <w:p>
           <w:pPr>
-            <w:pStyle w:val="Sommario2"/>
+            <w:pStyle w:val="TOC2"/>
             <w:tabs>
               <w:tab w:val="right" w:leader="dot" w:pos="9628"/>
             </w:tabs>
@@ -1618,7 +1618,7 @@
           <w:hyperlink w:anchor="_Toc159440174" w:history="1">
             <w:r>
               <w:rPr>
-                <w:rStyle w:val="Collegamentoipertestuale"/>
+                <w:rStyle w:val="Hyperlink"/>
                 <w:noProof/>
               </w:rPr>
               <w:t>Protocollo di comunicazione client-server</w:t>
@@ -1675,7 +1675,7 @@
         </w:p>
         <w:p>
           <w:pPr>
-            <w:pStyle w:val="Sommario2"/>
+            <w:pStyle w:val="TOC2"/>
             <w:tabs>
               <w:tab w:val="right" w:leader="dot" w:pos="9628"/>
             </w:tabs>
@@ -1689,7 +1689,7 @@
           <w:hyperlink w:anchor="_Toc159440175" w:history="1">
             <w:r>
               <w:rPr>
-                <w:rStyle w:val="Collegamentoipertestuale"/>
+                <w:rStyle w:val="Hyperlink"/>
                 <w:noProof/>
               </w:rPr>
               <w:t>Concorrenza</w:t>
@@ -1746,7 +1746,7 @@
         </w:p>
         <w:p>
           <w:pPr>
-            <w:pStyle w:val="Sommario3"/>
+            <w:pStyle w:val="TOC3"/>
             <w:tabs>
               <w:tab w:val="right" w:leader="dot" w:pos="9628"/>
             </w:tabs>
@@ -1760,7 +1760,7 @@
           <w:hyperlink w:anchor="_Toc159440176" w:history="1">
             <w:r>
               <w:rPr>
-                <w:rStyle w:val="Collegamentoipertestuale"/>
+                <w:rStyle w:val="Hyperlink"/>
                 <w:noProof/>
               </w:rPr>
               <w:t>Numero clienti</w:t>
@@ -1817,7 +1817,7 @@
         </w:p>
         <w:p>
           <w:pPr>
-            <w:pStyle w:val="Sommario3"/>
+            <w:pStyle w:val="TOC3"/>
             <w:tabs>
               <w:tab w:val="right" w:leader="dot" w:pos="9628"/>
             </w:tabs>
@@ -1831,7 +1831,7 @@
           <w:hyperlink w:anchor="_Toc159440177" w:history="1">
             <w:r>
               <w:rPr>
-                <w:rStyle w:val="Collegamentoipertestuale"/>
+                <w:rStyle w:val="Hyperlink"/>
                 <w:noProof/>
               </w:rPr>
               <w:t>Coda casse</w:t>
@@ -1888,7 +1888,7 @@
         </w:p>
         <w:p>
           <w:pPr>
-            <w:pStyle w:val="Sommario3"/>
+            <w:pStyle w:val="TOC3"/>
             <w:tabs>
               <w:tab w:val="right" w:leader="dot" w:pos="9628"/>
             </w:tabs>
@@ -1902,7 +1902,7 @@
           <w:hyperlink w:anchor="_Toc159440178" w:history="1">
             <w:r>
               <w:rPr>
-                <w:rStyle w:val="Collegamentoipertestuale"/>
+                <w:rStyle w:val="Hyperlink"/>
                 <w:noProof/>
               </w:rPr>
               <w:t>Coda ingresso</w:t>
@@ -1959,7 +1959,7 @@
         </w:p>
         <w:p>
           <w:pPr>
-            <w:pStyle w:val="Sommario3"/>
+            <w:pStyle w:val="TOC3"/>
             <w:tabs>
               <w:tab w:val="right" w:leader="dot" w:pos="9628"/>
             </w:tabs>
@@ -1973,7 +1973,7 @@
           <w:hyperlink w:anchor="_Toc159440179" w:history="1">
             <w:r>
               <w:rPr>
-                <w:rStyle w:val="Collegamentoipertestuale"/>
+                <w:rStyle w:val="Hyperlink"/>
                 <w:noProof/>
               </w:rPr>
               <w:t>Carrelli</w:t>
@@ -2030,7 +2030,7 @@
         </w:p>
         <w:p>
           <w:pPr>
-            <w:pStyle w:val="Sommario2"/>
+            <w:pStyle w:val="TOC2"/>
             <w:tabs>
               <w:tab w:val="right" w:leader="dot" w:pos="9628"/>
             </w:tabs>
@@ -2044,7 +2044,7 @@
           <w:hyperlink w:anchor="_Toc159440180" w:history="1">
             <w:r>
               <w:rPr>
-                <w:rStyle w:val="Collegamentoipertestuale"/>
+                <w:rStyle w:val="Hyperlink"/>
                 <w:noProof/>
               </w:rPr>
               <w:t>Metodi</w:t>
@@ -2101,7 +2101,7 @@
         </w:p>
         <w:p>
           <w:pPr>
-            <w:pStyle w:val="Sommario3"/>
+            <w:pStyle w:val="TOC3"/>
             <w:tabs>
               <w:tab w:val="right" w:leader="dot" w:pos="9628"/>
             </w:tabs>
@@ -2115,7 +2115,7 @@
           <w:hyperlink w:anchor="_Toc159440181" w:history="1">
             <w:r>
               <w:rPr>
-                <w:rStyle w:val="Collegamentoipertestuale"/>
+                <w:rStyle w:val="Hyperlink"/>
                 <w:noProof/>
               </w:rPr>
               <w:t>Main</w:t>
@@ -2172,7 +2172,7 @@
         </w:p>
         <w:p>
           <w:pPr>
-            <w:pStyle w:val="Sommario3"/>
+            <w:pStyle w:val="TOC3"/>
             <w:tabs>
               <w:tab w:val="right" w:leader="dot" w:pos="9628"/>
             </w:tabs>
@@ -2186,7 +2186,7 @@
           <w:hyperlink w:anchor="_Toc159440182" w:history="1">
             <w:r>
               <w:rPr>
-                <w:rStyle w:val="Collegamentoipertestuale"/>
+                <w:rStyle w:val="Hyperlink"/>
                 <w:noProof/>
               </w:rPr>
               <w:t>Cliente</w:t>
@@ -2243,7 +2243,7 @@
         </w:p>
         <w:p>
           <w:pPr>
-            <w:pStyle w:val="Sommario3"/>
+            <w:pStyle w:val="TOC3"/>
             <w:tabs>
               <w:tab w:val="right" w:leader="dot" w:pos="9628"/>
             </w:tabs>
@@ -2257,7 +2257,7 @@
           <w:hyperlink w:anchor="_Toc159440183" w:history="1">
             <w:r>
               <w:rPr>
-                <w:rStyle w:val="Collegamentoipertestuale"/>
+                <w:rStyle w:val="Hyperlink"/>
                 <w:noProof/>
               </w:rPr>
               <w:t>Carrello</w:t>
@@ -2314,7 +2314,7 @@
         </w:p>
         <w:p>
           <w:pPr>
-            <w:pStyle w:val="Sommario3"/>
+            <w:pStyle w:val="TOC3"/>
             <w:tabs>
               <w:tab w:val="right" w:leader="dot" w:pos="9628"/>
             </w:tabs>
@@ -2328,7 +2328,7 @@
           <w:hyperlink w:anchor="_Toc159440184" w:history="1">
             <w:r>
               <w:rPr>
-                <w:rStyle w:val="Collegamentoipertestuale"/>
+                <w:rStyle w:val="Hyperlink"/>
                 <w:noProof/>
               </w:rPr>
               <w:t>Cassiere</w:t>
@@ -2385,7 +2385,7 @@
         </w:p>
         <w:p>
           <w:pPr>
-            <w:pStyle w:val="Sommario3"/>
+            <w:pStyle w:val="TOC3"/>
             <w:tabs>
               <w:tab w:val="right" w:leader="dot" w:pos="9628"/>
             </w:tabs>
@@ -2399,7 +2399,7 @@
           <w:hyperlink w:anchor="_Toc159440185" w:history="1">
             <w:r>
               <w:rPr>
-                <w:rStyle w:val="Collegamentoipertestuale"/>
+                <w:rStyle w:val="Hyperlink"/>
                 <w:noProof/>
               </w:rPr>
               <w:t>Coda Ingresso</w:t>
@@ -2456,7 +2456,7 @@
         </w:p>
         <w:p>
           <w:pPr>
-            <w:pStyle w:val="Sommario3"/>
+            <w:pStyle w:val="TOC3"/>
             <w:tabs>
               <w:tab w:val="right" w:leader="dot" w:pos="9628"/>
             </w:tabs>
@@ -2470,7 +2470,7 @@
           <w:hyperlink w:anchor="_Toc159440186" w:history="1">
             <w:r>
               <w:rPr>
-                <w:rStyle w:val="Collegamentoipertestuale"/>
+                <w:rStyle w:val="Hyperlink"/>
                 <w:noProof/>
               </w:rPr>
               <w:t>Coda Cassa</w:t>
@@ -2527,7 +2527,7 @@
         </w:p>
         <w:p>
           <w:pPr>
-            <w:pStyle w:val="Sommario2"/>
+            <w:pStyle w:val="TOC2"/>
             <w:tabs>
               <w:tab w:val="right" w:leader="dot" w:pos="9628"/>
             </w:tabs>
@@ -2541,7 +2541,7 @@
           <w:hyperlink w:anchor="_Toc159440187" w:history="1">
             <w:r>
               <w:rPr>
-                <w:rStyle w:val="Collegamentoipertestuale"/>
+                <w:rStyle w:val="Hyperlink"/>
                 <w:noProof/>
               </w:rPr>
               <w:t>Flusso di esecuzione</w:t>
@@ -2598,7 +2598,7 @@
         </w:p>
         <w:p>
           <w:pPr>
-            <w:pStyle w:val="Sommario2"/>
+            <w:pStyle w:val="TOC2"/>
             <w:tabs>
               <w:tab w:val="right" w:leader="dot" w:pos="9628"/>
             </w:tabs>
@@ -2612,7 +2612,7 @@
           <w:hyperlink w:anchor="_Toc159440188" w:history="1">
             <w:r>
               <w:rPr>
-                <w:rStyle w:val="Collegamentoipertestuale"/>
+                <w:rStyle w:val="Hyperlink"/>
                 <w:noProof/>
               </w:rPr>
               <w:t>Interfaccia grafica</w:t>
@@ -2669,7 +2669,7 @@
         </w:p>
         <w:p>
           <w:pPr>
-            <w:pStyle w:val="Sommario2"/>
+            <w:pStyle w:val="TOC2"/>
             <w:tabs>
               <w:tab w:val="right" w:leader="dot" w:pos="9628"/>
             </w:tabs>
@@ -2683,7 +2683,7 @@
           <w:hyperlink w:anchor="_Toc159440189" w:history="1">
             <w:r>
               <w:rPr>
-                <w:rStyle w:val="Collegamentoipertestuale"/>
+                <w:rStyle w:val="Hyperlink"/>
                 <w:noProof/>
               </w:rPr>
               <w:t>Cronologia lavoro</w:t>
@@ -2759,7 +2759,7 @@
     <w:p/>
     <w:p>
       <w:pPr>
-        <w:pStyle w:val="Titolo2"/>
+        <w:pStyle w:val="Heading2"/>
       </w:pPr>
       <w:bookmarkStart w:id="0" w:name="_Toc159436693"/>
       <w:bookmarkStart w:id="1" w:name="_Toc159440166"/>
@@ -2771,7 +2771,7 @@
     </w:p>
     <w:p>
       <w:pPr>
-        <w:pStyle w:val="Titolo3"/>
+        <w:pStyle w:val="Heading3"/>
       </w:pPr>
       <w:bookmarkStart w:id="2" w:name="_Toc159436694"/>
       <w:bookmarkStart w:id="3" w:name="_Toc159440167"/>
@@ -2804,38 +2804,38 @@
     <w:p>
       <w:pPr>
         <w:rPr>
-          <w:rStyle w:val="Titolo3Carattere"/>
+          <w:rStyle w:val="Heading3Char"/>
         </w:rPr>
       </w:pPr>
       <w:bookmarkStart w:id="4" w:name="_Toc159436695"/>
       <w:bookmarkStart w:id="5" w:name="_Toc159440168"/>
       <w:r>
         <w:rPr>
-          <w:rStyle w:val="Titolo3Carattere"/>
+          <w:rStyle w:val="Heading3Char"/>
         </w:rPr>
         <w:t>Ingresso</w:t>
       </w:r>
       <w:r>
         <w:rPr>
-          <w:rStyle w:val="Titolo3Carattere"/>
+          <w:rStyle w:val="Heading3Char"/>
         </w:rPr>
         <w:t xml:space="preserve"> </w:t>
       </w:r>
       <w:r>
         <w:rPr>
-          <w:rStyle w:val="Titolo3Carattere"/>
+          <w:rStyle w:val="Heading3Char"/>
         </w:rPr>
         <w:t>e</w:t>
       </w:r>
       <w:r>
         <w:rPr>
-          <w:rStyle w:val="Titolo3Carattere"/>
+          <w:rStyle w:val="Heading3Char"/>
         </w:rPr>
         <w:t xml:space="preserve"> uscita del</w:t>
       </w:r>
       <w:r>
         <w:rPr>
-          <w:rStyle w:val="Titolo3Carattere"/>
+          <w:rStyle w:val="Heading3Char"/>
         </w:rPr>
         <w:t xml:space="preserve"> supermercato</w:t>
       </w:r>
@@ -2911,7 +2911,7 @@
       <w:bookmarkStart w:id="7" w:name="_Toc159440169"/>
       <w:r>
         <w:rPr>
-          <w:rStyle w:val="Titolo3Carattere"/>
+          <w:rStyle w:val="Heading3Char"/>
         </w:rPr>
         <w:t>I cassieri</w:t>
       </w:r>
@@ -2932,7 +2932,7 @@
     </w:p>
     <w:p>
       <w:pPr>
-        <w:pStyle w:val="Titolo3"/>
+        <w:pStyle w:val="Heading3"/>
       </w:pPr>
       <w:bookmarkStart w:id="8" w:name="_Toc159436697"/>
       <w:bookmarkStart w:id="9" w:name="_Toc159440170"/>
@@ -2976,7 +2976,7 @@
     </w:p>
     <w:p>
       <w:pPr>
-        <w:pStyle w:val="Titolo2"/>
+        <w:pStyle w:val="Heading2"/>
       </w:pPr>
       <w:bookmarkStart w:id="10" w:name="_Toc159436698"/>
       <w:bookmarkStart w:id="11" w:name="_Toc159440171"/>
@@ -2988,7 +2988,7 @@
     </w:p>
     <w:tbl>
       <w:tblPr>
-        <w:tblStyle w:val="Tabellasemplice5"/>
+        <w:tblStyle w:val="PlainTable5"/>
         <w:tblW w:w="9821" w:type="dxa"/>
         <w:tblLook w:val="04A0" w:firstRow="1" w:lastRow="0" w:firstColumn="1" w:lastColumn="0" w:noHBand="0" w:noVBand="1"/>
       </w:tblPr>
@@ -3387,7 +3387,7 @@
     <w:p/>
     <w:p>
       <w:pPr>
-        <w:pStyle w:val="Titolo2"/>
+        <w:pStyle w:val="Heading2"/>
       </w:pPr>
       <w:bookmarkStart w:id="12" w:name="_Vincoli"/>
       <w:bookmarkStart w:id="13" w:name="_Toc159436699"/>
@@ -3401,7 +3401,7 @@
     </w:p>
     <w:tbl>
       <w:tblPr>
-        <w:tblStyle w:val="Tabellasemplice5"/>
+        <w:tblStyle w:val="PlainTable5"/>
         <w:tblW w:w="9821" w:type="dxa"/>
         <w:tblLook w:val="04A0" w:firstRow="1" w:lastRow="0" w:firstColumn="1" w:lastColumn="0" w:noHBand="0" w:noVBand="1"/>
       </w:tblPr>
@@ -3632,7 +3632,7 @@
     </w:tbl>
     <w:p>
       <w:pPr>
-        <w:pStyle w:val="Titolo2"/>
+        <w:pStyle w:val="Heading2"/>
       </w:pPr>
       <w:bookmarkStart w:id="15" w:name="_Toc159436700"/>
       <w:bookmarkStart w:id="16" w:name="_Toc159440173"/>
@@ -3675,7 +3675,7 @@
     </w:p>
     <w:p>
       <w:pPr>
-        <w:pStyle w:val="Paragrafoelenco"/>
+        <w:pStyle w:val="ListParagraph"/>
         <w:numPr>
           <w:ilvl w:val="0"/>
           <w:numId w:val="11"/>
@@ -3719,7 +3719,7 @@
     </w:p>
     <w:p>
       <w:pPr>
-        <w:pStyle w:val="Paragrafoelenco"/>
+        <w:pStyle w:val="ListParagraph"/>
         <w:numPr>
           <w:ilvl w:val="0"/>
           <w:numId w:val="11"/>
@@ -3739,7 +3739,7 @@
     </w:p>
     <w:p>
       <w:pPr>
-        <w:pStyle w:val="Paragrafoelenco"/>
+        <w:pStyle w:val="ListParagraph"/>
         <w:numPr>
           <w:ilvl w:val="0"/>
           <w:numId w:val="11"/>
@@ -3759,7 +3759,7 @@
     </w:p>
     <w:p>
       <w:pPr>
-        <w:pStyle w:val="Paragrafoelenco"/>
+        <w:pStyle w:val="ListParagraph"/>
         <w:numPr>
           <w:ilvl w:val="0"/>
           <w:numId w:val="11"/>
@@ -3776,7 +3776,7 @@
     </w:p>
     <w:p>
       <w:pPr>
-        <w:pStyle w:val="Titolo2"/>
+        <w:pStyle w:val="Heading2"/>
       </w:pPr>
       <w:bookmarkStart w:id="17" w:name="_Protocollo"/>
       <w:bookmarkStart w:id="18" w:name="_Toc159436701"/>
@@ -3841,7 +3841,7 @@
     </w:p>
     <w:tbl>
       <w:tblPr>
-        <w:tblStyle w:val="Tabellaelenco2"/>
+        <w:tblStyle w:val="ListTable2"/>
         <w:tblW w:w="0" w:type="auto"/>
         <w:jc w:val="center"/>
         <w:tblLook w:val="04A0" w:firstRow="1" w:lastRow="0" w:firstColumn="1" w:lastColumn="0" w:noHBand="0" w:noVBand="1"/>
@@ -4080,7 +4080,7 @@
     <w:p/>
     <w:p>
       <w:pPr>
-        <w:pStyle w:val="Paragrafoelenco"/>
+        <w:pStyle w:val="ListParagraph"/>
         <w:numPr>
           <w:ilvl w:val="0"/>
           <w:numId w:val="6"/>
@@ -4107,7 +4107,7 @@
     </w:p>
     <w:p>
       <w:pPr>
-        <w:pStyle w:val="Paragrafoelenco"/>
+        <w:pStyle w:val="ListParagraph"/>
         <w:numPr>
           <w:ilvl w:val="1"/>
           <w:numId w:val="6"/>
@@ -4126,7 +4126,7 @@
     </w:p>
     <w:p>
       <w:pPr>
-        <w:pStyle w:val="Paragrafoelenco"/>
+        <w:pStyle w:val="ListParagraph"/>
         <w:numPr>
           <w:ilvl w:val="1"/>
           <w:numId w:val="6"/>
@@ -4148,7 +4148,7 @@
     </w:p>
     <w:p>
       <w:pPr>
-        <w:pStyle w:val="Paragrafoelenco"/>
+        <w:pStyle w:val="ListParagraph"/>
         <w:ind w:left="2124"/>
         <w:rPr>
           <w:i/>
@@ -4181,7 +4181,7 @@
     </w:p>
     <w:p>
       <w:pPr>
-        <w:pStyle w:val="Paragrafoelenco"/>
+        <w:pStyle w:val="ListParagraph"/>
         <w:numPr>
           <w:ilvl w:val="1"/>
           <w:numId w:val="6"/>
@@ -4204,7 +4204,7 @@
     </w:p>
     <w:p>
       <w:pPr>
-        <w:pStyle w:val="Paragrafoelenco"/>
+        <w:pStyle w:val="ListParagraph"/>
         <w:ind w:left="2124"/>
         <w:rPr>
           <w:i/>
@@ -4235,7 +4235,7 @@
     </w:p>
     <w:p>
       <w:pPr>
-        <w:pStyle w:val="Paragrafoelenco"/>
+        <w:pStyle w:val="ListParagraph"/>
         <w:numPr>
           <w:ilvl w:val="0"/>
           <w:numId w:val="6"/>
@@ -4258,7 +4258,7 @@
     </w:p>
     <w:p>
       <w:pPr>
-        <w:pStyle w:val="Paragrafoelenco"/>
+        <w:pStyle w:val="ListParagraph"/>
         <w:numPr>
           <w:ilvl w:val="0"/>
           <w:numId w:val="6"/>
@@ -4295,7 +4295,7 @@
     </w:p>
     <w:p>
       <w:pPr>
-        <w:pStyle w:val="Paragrafoelenco"/>
+        <w:pStyle w:val="ListParagraph"/>
         <w:numPr>
           <w:ilvl w:val="1"/>
           <w:numId w:val="6"/>
@@ -4315,7 +4315,7 @@
     </w:p>
     <w:p>
       <w:pPr>
-        <w:pStyle w:val="Paragrafoelenco"/>
+        <w:pStyle w:val="ListParagraph"/>
         <w:numPr>
           <w:ilvl w:val="2"/>
           <w:numId w:val="6"/>
@@ -4352,7 +4352,7 @@
     </w:p>
     <w:p>
       <w:pPr>
-        <w:pStyle w:val="Paragrafoelenco"/>
+        <w:pStyle w:val="ListParagraph"/>
         <w:numPr>
           <w:ilvl w:val="2"/>
           <w:numId w:val="6"/>
@@ -4378,7 +4378,7 @@
     </w:p>
     <w:p>
       <w:pPr>
-        <w:pStyle w:val="Paragrafoelenco"/>
+        <w:pStyle w:val="ListParagraph"/>
         <w:numPr>
           <w:ilvl w:val="2"/>
           <w:numId w:val="6"/>
@@ -4404,7 +4404,7 @@
     </w:p>
     <w:p>
       <w:pPr>
-        <w:pStyle w:val="Paragrafoelenco"/>
+        <w:pStyle w:val="ListParagraph"/>
         <w:numPr>
           <w:ilvl w:val="2"/>
           <w:numId w:val="6"/>
@@ -4430,7 +4430,7 @@
     </w:p>
     <w:p>
       <w:pPr>
-        <w:pStyle w:val="Paragrafoelenco"/>
+        <w:pStyle w:val="ListParagraph"/>
         <w:numPr>
           <w:ilvl w:val="2"/>
           <w:numId w:val="6"/>
@@ -4456,7 +4456,7 @@
     </w:p>
     <w:p>
       <w:pPr>
-        <w:pStyle w:val="Paragrafoelenco"/>
+        <w:pStyle w:val="ListParagraph"/>
         <w:numPr>
           <w:ilvl w:val="2"/>
           <w:numId w:val="6"/>
@@ -4545,7 +4545,7 @@
     </w:p>
     <w:p>
       <w:pPr>
-        <w:pStyle w:val="Paragrafoelenco"/>
+        <w:pStyle w:val="ListParagraph"/>
         <w:numPr>
           <w:ilvl w:val="2"/>
           <w:numId w:val="6"/>
@@ -4571,7 +4571,7 @@
     </w:p>
     <w:p>
       <w:pPr>
-        <w:pStyle w:val="Paragrafoelenco"/>
+        <w:pStyle w:val="ListParagraph"/>
         <w:numPr>
           <w:ilvl w:val="2"/>
           <w:numId w:val="6"/>
@@ -4597,7 +4597,7 @@
     </w:p>
     <w:p>
       <w:pPr>
-        <w:pStyle w:val="Paragrafoelenco"/>
+        <w:pStyle w:val="ListParagraph"/>
         <w:numPr>
           <w:ilvl w:val="1"/>
           <w:numId w:val="6"/>
@@ -4619,7 +4619,7 @@
     </w:p>
     <w:p>
       <w:pPr>
-        <w:pStyle w:val="Paragrafoelenco"/>
+        <w:pStyle w:val="ListParagraph"/>
         <w:ind w:left="2124"/>
         <w:rPr>
           <w:i/>
@@ -4643,7 +4643,7 @@
     </w:p>
     <w:p>
       <w:pPr>
-        <w:pStyle w:val="Paragrafoelenco"/>
+        <w:pStyle w:val="ListParagraph"/>
         <w:numPr>
           <w:ilvl w:val="0"/>
           <w:numId w:val="7"/>
@@ -4662,7 +4662,7 @@
     </w:p>
     <w:p>
       <w:pPr>
-        <w:pStyle w:val="Paragrafoelenco"/>
+        <w:pStyle w:val="ListParagraph"/>
       </w:pPr>
       <w:r>
         <w:t xml:space="preserve">specificare informazioni </w:t>
@@ -4670,7 +4670,7 @@
     </w:p>
     <w:p>
       <w:pPr>
-        <w:pStyle w:val="Paragrafoelenco"/>
+        <w:pStyle w:val="ListParagraph"/>
       </w:pPr>
       <w:r>
         <w:t>aggiuntive per il comando</w:t>
@@ -4686,7 +4686,7 @@
     </w:p>
     <w:p>
       <w:pPr>
-        <w:pStyle w:val="Titolo2"/>
+        <w:pStyle w:val="Heading2"/>
       </w:pPr>
       <w:bookmarkStart w:id="20" w:name="_Toc159436702"/>
       <w:bookmarkStart w:id="21" w:name="_Toc159440175"/>
@@ -4697,7 +4697,7 @@
     </w:p>
     <w:p>
       <w:pPr>
-        <w:pStyle w:val="Titolo3"/>
+        <w:pStyle w:val="Heading3"/>
       </w:pPr>
       <w:bookmarkStart w:id="22" w:name="_Toc159440176"/>
       <w:r>
@@ -4745,13 +4745,13 @@
     </w:p>
     <w:p>
       <w:pPr>
-        <w:pStyle w:val="Paragrafoelenco"/>
+        <w:pStyle w:val="ListParagraph"/>
         <w:numPr>
           <w:ilvl w:val="0"/>
           <w:numId w:val="14"/>
         </w:numPr>
         <w:rPr>
-          <w:rStyle w:val="Collegamentoipertestuale"/>
+          <w:rStyle w:val="Hyperlink"/>
           <w:rFonts w:ascii="Consolas" w:hAnsi="Consolas"/>
           <w:sz w:val="20"/>
           <w:szCs w:val="20"/>
@@ -4791,7 +4791,7 @@
       <w:proofErr w:type="spellStart"/>
       <w:r>
         <w:rPr>
-          <w:rStyle w:val="Collegamentoipertestuale"/>
+          <w:rStyle w:val="Hyperlink"/>
           <w:rFonts w:ascii="Consolas" w:hAnsi="Consolas"/>
           <w:sz w:val="20"/>
           <w:szCs w:val="20"/>
@@ -4802,13 +4802,13 @@
     </w:p>
     <w:p>
       <w:pPr>
-        <w:pStyle w:val="Paragrafoelenco"/>
+        <w:pStyle w:val="ListParagraph"/>
         <w:numPr>
           <w:ilvl w:val="0"/>
           <w:numId w:val="14"/>
         </w:numPr>
         <w:rPr>
-          <w:rStyle w:val="Collegamentoipertestuale"/>
+          <w:rStyle w:val="Hyperlink"/>
           <w:rFonts w:ascii="Consolas" w:hAnsi="Consolas"/>
           <w:sz w:val="20"/>
           <w:szCs w:val="20"/>
@@ -4817,7 +4817,7 @@
       <w:proofErr w:type="spellStart"/>
       <w:r>
         <w:rPr>
-          <w:rStyle w:val="Collegamentoipertestuale"/>
+          <w:rStyle w:val="Hyperlink"/>
           <w:rFonts w:ascii="Consolas" w:hAnsi="Consolas"/>
           <w:sz w:val="20"/>
           <w:szCs w:val="20"/>
@@ -4828,7 +4828,7 @@
     </w:p>
     <w:p>
       <w:pPr>
-        <w:pStyle w:val="Paragrafoelenco"/>
+        <w:pStyle w:val="ListParagraph"/>
         <w:numPr>
           <w:ilvl w:val="0"/>
           <w:numId w:val="14"/>
@@ -4842,7 +4842,7 @@
       <w:proofErr w:type="spellStart"/>
       <w:r>
         <w:rPr>
-          <w:rStyle w:val="Collegamentoipertestuale"/>
+          <w:rStyle w:val="Hyperlink"/>
           <w:rFonts w:ascii="Consolas" w:hAnsi="Consolas"/>
           <w:sz w:val="20"/>
           <w:szCs w:val="20"/>
@@ -4861,7 +4861,7 @@
     </w:p>
     <w:p>
       <w:pPr>
-        <w:pStyle w:val="Titolo3"/>
+        <w:pStyle w:val="Heading3"/>
       </w:pPr>
       <w:bookmarkStart w:id="23" w:name="_Toc159440177"/>
       <w:r>
@@ -4913,7 +4913,7 @@
     </w:p>
     <w:p>
       <w:pPr>
-        <w:pStyle w:val="Titolo3"/>
+        <w:pStyle w:val="Heading3"/>
       </w:pPr>
       <w:bookmarkStart w:id="24" w:name="_Toc159440178"/>
       <w:r>
@@ -4934,7 +4934,7 @@
     </w:p>
     <w:p>
       <w:pPr>
-        <w:pStyle w:val="Titolo3"/>
+        <w:pStyle w:val="Heading3"/>
       </w:pPr>
       <w:bookmarkStart w:id="25" w:name="_Toc159440179"/>
       <w:r>
@@ -5150,7 +5150,7 @@
     </w:p>
     <w:p>
       <w:pPr>
-        <w:pStyle w:val="Titolo2"/>
+        <w:pStyle w:val="Heading2"/>
       </w:pPr>
       <w:bookmarkStart w:id="26" w:name="_Toc159440180"/>
       <w:r>
@@ -5161,7 +5161,7 @@
     </w:p>
     <w:p>
       <w:pPr>
-        <w:pStyle w:val="Titolo3"/>
+        <w:pStyle w:val="Heading3"/>
       </w:pPr>
       <w:bookmarkStart w:id="27" w:name="_Toc159436703"/>
       <w:bookmarkStart w:id="28" w:name="_Toc159440181"/>
@@ -5242,7 +5242,7 @@
     </w:p>
     <w:tbl>
       <w:tblPr>
-        <w:tblStyle w:val="Tabellagriglia4-colore1"/>
+        <w:tblStyle w:val="GridTable4-Accent1"/>
         <w:tblW w:w="9634" w:type="dxa"/>
         <w:tblLook w:val="04A0" w:firstRow="1" w:lastRow="0" w:firstColumn="1" w:lastColumn="0" w:noHBand="0" w:noVBand="1"/>
       </w:tblPr>
@@ -5827,7 +5827,7 @@
     <w:p/>
     <w:p>
       <w:pPr>
-        <w:pStyle w:val="Titolo3"/>
+        <w:pStyle w:val="Heading3"/>
       </w:pPr>
       <w:bookmarkStart w:id="29" w:name="_Toc159436704"/>
       <w:bookmarkStart w:id="30" w:name="_Cliente"/>
@@ -5899,16 +5899,16 @@
     </w:p>
     <w:tbl>
       <w:tblPr>
-        <w:tblStyle w:val="Tabellagriglia4-colore1"/>
+        <w:tblStyle w:val="GridTable4-Accent1"/>
         <w:tblW w:w="9634" w:type="dxa"/>
         <w:tblLook w:val="04A0" w:firstRow="1" w:lastRow="0" w:firstColumn="1" w:lastColumn="0" w:noHBand="0" w:noVBand="1"/>
       </w:tblPr>
       <w:tblGrid>
         <w:gridCol w:w="9"/>
-        <w:gridCol w:w="3402"/>
-        <w:gridCol w:w="2226"/>
-        <w:gridCol w:w="642"/>
-        <w:gridCol w:w="3355"/>
+        <w:gridCol w:w="3397"/>
+        <w:gridCol w:w="2231"/>
+        <w:gridCol w:w="616"/>
+        <w:gridCol w:w="3381"/>
       </w:tblGrid>
       <w:tr>
         <w:trPr>
@@ -6270,19 +6270,19 @@
             <w:hyperlink w:anchor="_Protocollo" w:history="1">
               <w:r>
                 <w:rPr>
-                  <w:rStyle w:val="Collegamentoipertestuale"/>
+                  <w:rStyle w:val="Hyperlink"/>
                 </w:rPr>
                 <w:t>sezione</w:t>
               </w:r>
               <w:r>
                 <w:rPr>
-                  <w:rStyle w:val="Collegamentoipertestuale"/>
+                  <w:rStyle w:val="Hyperlink"/>
                 </w:rPr>
                 <w:t xml:space="preserve"> dedicata al protocollo</w:t>
               </w:r>
               <w:r>
                 <w:rPr>
-                  <w:rStyle w:val="Collegamentoipertestuale"/>
+                  <w:rStyle w:val="Hyperlink"/>
                 </w:rPr>
                 <w:t>.</w:t>
               </w:r>
@@ -6471,7 +6471,7 @@
             <w:hyperlink w:anchor="_Vincoli" w:history="1">
               <w:r>
                 <w:rPr>
-                  <w:rStyle w:val="Collegamentoipertestuale"/>
+                  <w:rStyle w:val="Hyperlink"/>
                 </w:rPr>
                 <w:t>qui.</w:t>
               </w:r>
@@ -7105,7 +7105,7 @@
     </w:tbl>
     <w:p>
       <w:pPr>
-        <w:pStyle w:val="Titolo3"/>
+        <w:pStyle w:val="Heading3"/>
       </w:pPr>
       <w:r>
         <w:br w:type="page"/>
@@ -7185,7 +7185,7 @@
     </w:p>
     <w:tbl>
       <w:tblPr>
-        <w:tblStyle w:val="Tabellagriglia4-colore1"/>
+        <w:tblStyle w:val="GridTable4-Accent1"/>
         <w:tblW w:w="9776" w:type="dxa"/>
         <w:tblLook w:val="04A0" w:firstRow="1" w:lastRow="0" w:firstColumn="1" w:lastColumn="0" w:noHBand="0" w:noVBand="1"/>
       </w:tblPr>
@@ -7797,7 +7797,7 @@
     <w:p/>
     <w:p>
       <w:pPr>
-        <w:pStyle w:val="Titolo3"/>
+        <w:pStyle w:val="Heading3"/>
       </w:pPr>
       <w:bookmarkStart w:id="34" w:name="_Toc159440184"/>
       <w:r>
@@ -7826,7 +7826,7 @@
     </w:p>
     <w:tbl>
       <w:tblPr>
-        <w:tblStyle w:val="Tabellagriglia4-colore1"/>
+        <w:tblStyle w:val="GridTable4-Accent1"/>
         <w:tblW w:w="9776" w:type="dxa"/>
         <w:tblLayout w:type="fixed"/>
         <w:tblLook w:val="04A0" w:firstRow="1" w:lastRow="0" w:firstColumn="1" w:lastColumn="0" w:noHBand="0" w:noVBand="1"/>
@@ -8240,7 +8240,7 @@
     </w:p>
     <w:p>
       <w:pPr>
-        <w:pStyle w:val="Titolo3"/>
+        <w:pStyle w:val="Heading3"/>
       </w:pPr>
       <w:bookmarkStart w:id="35" w:name="_Toc159440185"/>
       <w:r>
@@ -8293,7 +8293,7 @@
     </w:p>
     <w:tbl>
       <w:tblPr>
-        <w:tblStyle w:val="Tabellagriglia4-colore1"/>
+        <w:tblStyle w:val="GridTable4-Accent1"/>
         <w:tblW w:w="9776" w:type="dxa"/>
         <w:tblLook w:val="04A0" w:firstRow="1" w:lastRow="0" w:firstColumn="1" w:lastColumn="0" w:noHBand="0" w:noVBand="1"/>
       </w:tblPr>
@@ -8891,7 +8891,7 @@
     <w:p/>
     <w:p>
       <w:pPr>
-        <w:pStyle w:val="Titolo3"/>
+        <w:pStyle w:val="Heading3"/>
       </w:pPr>
       <w:bookmarkStart w:id="36" w:name="_Toc159440186"/>
       <w:r>
@@ -8914,7 +8914,7 @@
     </w:p>
     <w:tbl>
       <w:tblPr>
-        <w:tblStyle w:val="Tabellagriglia4-colore1"/>
+        <w:tblStyle w:val="GridTable4-Accent1"/>
         <w:tblW w:w="9776" w:type="dxa"/>
         <w:tblLook w:val="04A0" w:firstRow="1" w:lastRow="0" w:firstColumn="1" w:lastColumn="0" w:noHBand="0" w:noVBand="1"/>
       </w:tblPr>
@@ -9564,7 +9564,7 @@
     </w:p>
     <w:p>
       <w:pPr>
-        <w:pStyle w:val="Titolo2"/>
+        <w:pStyle w:val="Heading2"/>
       </w:pPr>
       <w:bookmarkStart w:id="37" w:name="_Toc159436706"/>
       <w:bookmarkStart w:id="38" w:name="_Toc159440187"/>
@@ -9627,7 +9627,7 @@
     </w:p>
     <w:p>
       <w:pPr>
-        <w:pStyle w:val="Titolo2"/>
+        <w:pStyle w:val="Heading2"/>
       </w:pPr>
       <w:bookmarkStart w:id="39" w:name="_Toc159436707"/>
       <w:bookmarkStart w:id="40" w:name="_Toc159440188"/>
@@ -9660,7 +9660,7 @@
     </w:p>
     <w:p>
       <w:pPr>
-        <w:pStyle w:val="Titolo2"/>
+        <w:pStyle w:val="Heading2"/>
       </w:pPr>
       <w:bookmarkStart w:id="41" w:name="_Toc159436708"/>
       <w:bookmarkStart w:id="42" w:name="_Toc159440189"/>
@@ -9675,7 +9675,7 @@
     </w:p>
     <w:tbl>
       <w:tblPr>
-        <w:tblStyle w:val="Tabellagriglia3-colore4"/>
+        <w:tblStyle w:val="GridTable3-Accent4"/>
         <w:tblW w:w="0" w:type="auto"/>
         <w:tblInd w:w="5" w:type="dxa"/>
         <w:tblLook w:val="04A0" w:firstRow="1" w:lastRow="0" w:firstColumn="1" w:lastColumn="0" w:noHBand="0" w:noVBand="1"/>
@@ -10456,7 +10456,7 @@
 </file>
 
 <file path=word/endnotes.xml><?xml version="1.0" encoding="utf-8"?>
-<w:endnotes xmlns:wpc="http://schemas.microsoft.com/office/word/2010/wordprocessingCanvas" xmlns:cx="http://schemas.microsoft.com/office/drawing/2014/chartex" xmlns:cx1="http://schemas.microsoft.com/office/drawing/2015/9/8/chartex" xmlns:cx2="http://schemas.microsoft.com/office/drawing/2015/10/21/chartex" xmlns:cx3="http://schemas.microsoft.com/office/drawing/2016/5/9/chartex" xmlns:cx4="http://schemas.microsoft.com/office/drawing/2016/5/10/chartex" xmlns:cx5="http://schemas.microsoft.com/office/drawing/2016/5/11/chartex" xmlns:cx6="http://schemas.microsoft.com/office/drawing/2016/5/12/chartex" xmlns:cx7="http://schemas.microsoft.com/office/drawing/2016/5/13/chartex" xmlns:cx8="http://schemas.microsoft.com/office/drawing/2016/5/14/chartex" xmlns:mc="http://schemas.openxmlformats.org/markup-compatibility/2006" xmlns:aink="http://schemas.microsoft.com/office/drawing/2016/ink" xmlns:am3d="http://schemas.microsoft.com/office/drawing/2017/model3d" xmlns:o="urn:schemas-microsoft-com:office:office" xmlns:oel="http://schemas.microsoft.com/office/2019/extlst" xmlns:r="http://schemas.openxmlformats.org/officeDocument/2006/relationships" xmlns:m="http://schemas.openxmlformats.org/officeDocument/2006/math" xmlns:v="urn:schemas-microsoft-com:vml" xmlns:wp14="http://schemas.microsoft.com/office/word/2010/wordprocessingDrawing" xmlns:wp="http://schemas.openxmlformats.org/drawingml/2006/wordprocessingDrawing" xmlns:w10="urn:schemas-microsoft-com:office:word" xmlns:w="http://schemas.openxmlformats.org/wordprocessingml/2006/main" xmlns:w14="http://schemas.microsoft.com/office/word/2010/wordml" xmlns:w15="http://schemas.microsoft.com/office/word/2012/wordml" xmlns:w16cex="http://schemas.microsoft.com/office/word/2018/wordml/cex" xmlns:w16cid="http://schemas.microsoft.com/office/word/2016/wordml/cid" xmlns:w16="http://schemas.microsoft.com/office/word/2018/wordml" xmlns:w16sdtdh="http://schemas.microsoft.com/office/word/2020/wordml/sdtdatahash" xmlns:w16se="http://schemas.microsoft.com/office/word/2015/wordml/symex" xmlns:wpg="http://schemas.microsoft.com/office/word/2010/wordprocessingGroup" xmlns:wpi="http://schemas.microsoft.com/office/word/2010/wordprocessingInk" xmlns:wne="http://schemas.microsoft.com/office/word/2006/wordml" xmlns:wps="http://schemas.microsoft.com/office/word/2010/wordprocessingShape" mc:Ignorable="w14 w15 w16se w16cid w16 w16cex w16sdtdh wp14">
+<w:endnotes xmlns:wpc="http://schemas.microsoft.com/office/word/2010/wordprocessingCanvas" xmlns:cx="http://schemas.microsoft.com/office/drawing/2014/chartex" xmlns:cx1="http://schemas.microsoft.com/office/drawing/2015/9/8/chartex" xmlns:cx2="http://schemas.microsoft.com/office/drawing/2015/10/21/chartex" xmlns:cx3="http://schemas.microsoft.com/office/drawing/2016/5/9/chartex" xmlns:cx4="http://schemas.microsoft.com/office/drawing/2016/5/10/chartex" xmlns:cx5="http://schemas.microsoft.com/office/drawing/2016/5/11/chartex" xmlns:cx6="http://schemas.microsoft.com/office/drawing/2016/5/12/chartex" xmlns:cx7="http://schemas.microsoft.com/office/drawing/2016/5/13/chartex" xmlns:cx8="http://schemas.microsoft.com/office/drawing/2016/5/14/chartex" xmlns:mc="http://schemas.openxmlformats.org/markup-compatibility/2006" xmlns:aink="http://schemas.microsoft.com/office/drawing/2016/ink" xmlns:am3d="http://schemas.microsoft.com/office/drawing/2017/model3d" xmlns:o="urn:schemas-microsoft-com:office:office" xmlns:oel="http://schemas.microsoft.com/office/2019/extlst" xmlns:r="http://schemas.openxmlformats.org/officeDocument/2006/relationships" xmlns:m="http://schemas.openxmlformats.org/officeDocument/2006/math" xmlns:v="urn:schemas-microsoft-com:vml" xmlns:wp14="http://schemas.microsoft.com/office/word/2010/wordprocessingDrawing" xmlns:wp="http://schemas.openxmlformats.org/drawingml/2006/wordprocessingDrawing" xmlns:w10="urn:schemas-microsoft-com:office:word" xmlns:w="http://schemas.openxmlformats.org/wordprocessingml/2006/main" xmlns:w14="http://schemas.microsoft.com/office/word/2010/wordml" xmlns:w15="http://schemas.microsoft.com/office/word/2012/wordml" xmlns:w16cex="http://schemas.microsoft.com/office/word/2018/wordml/cex" xmlns:w16cid="http://schemas.microsoft.com/office/word/2016/wordml/cid" xmlns:w16="http://schemas.microsoft.com/office/word/2018/wordml" xmlns:w16du="http://schemas.microsoft.com/office/word/2023/wordml/word16du" xmlns:w16sdtdh="http://schemas.microsoft.com/office/word/2020/wordml/sdtdatahash" xmlns:w16se="http://schemas.microsoft.com/office/word/2015/wordml/symex" xmlns:wpg="http://schemas.microsoft.com/office/word/2010/wordprocessingGroup" xmlns:wpi="http://schemas.microsoft.com/office/word/2010/wordprocessingInk" xmlns:wne="http://schemas.microsoft.com/office/word/2006/wordml" xmlns:wps="http://schemas.microsoft.com/office/word/2010/wordprocessingShape" mc:Ignorable="w14 w15 w16se w16cid w16 w16cex w16sdtdh w16du wp14">
   <w:endnote w:type="separator" w:id="-1">
     <w:p>
       <w:pPr>
@@ -10488,7 +10488,7 @@
 </file>
 
 <file path=word/footer1.xml><?xml version="1.0" encoding="utf-8"?>
-<w:ftr xmlns:wpc="http://schemas.microsoft.com/office/word/2010/wordprocessingCanvas" xmlns:cx="http://schemas.microsoft.com/office/drawing/2014/chartex" xmlns:cx1="http://schemas.microsoft.com/office/drawing/2015/9/8/chartex" xmlns:cx2="http://schemas.microsoft.com/office/drawing/2015/10/21/chartex" xmlns:cx3="http://schemas.microsoft.com/office/drawing/2016/5/9/chartex" xmlns:cx4="http://schemas.microsoft.com/office/drawing/2016/5/10/chartex" xmlns:cx5="http://schemas.microsoft.com/office/drawing/2016/5/11/chartex" xmlns:cx6="http://schemas.microsoft.com/office/drawing/2016/5/12/chartex" xmlns:cx7="http://schemas.microsoft.com/office/drawing/2016/5/13/chartex" xmlns:cx8="http://schemas.microsoft.com/office/drawing/2016/5/14/chartex" xmlns:mc="http://schemas.openxmlformats.org/markup-compatibility/2006" xmlns:aink="http://schemas.microsoft.com/office/drawing/2016/ink" xmlns:am3d="http://schemas.microsoft.com/office/drawing/2017/model3d" xmlns:o="urn:schemas-microsoft-com:office:office" xmlns:oel="http://schemas.microsoft.com/office/2019/extlst" xmlns:r="http://schemas.openxmlformats.org/officeDocument/2006/relationships" xmlns:m="http://schemas.openxmlformats.org/officeDocument/2006/math" xmlns:v="urn:schemas-microsoft-com:vml" xmlns:wp14="http://schemas.microsoft.com/office/word/2010/wordprocessingDrawing" xmlns:wp="http://schemas.openxmlformats.org/drawingml/2006/wordprocessingDrawing" xmlns:w10="urn:schemas-microsoft-com:office:word" xmlns:w="http://schemas.openxmlformats.org/wordprocessingml/2006/main" xmlns:w14="http://schemas.microsoft.com/office/word/2010/wordml" xmlns:w15="http://schemas.microsoft.com/office/word/2012/wordml" xmlns:w16cex="http://schemas.microsoft.com/office/word/2018/wordml/cex" xmlns:w16cid="http://schemas.microsoft.com/office/word/2016/wordml/cid" xmlns:w16="http://schemas.microsoft.com/office/word/2018/wordml" xmlns:w16sdtdh="http://schemas.microsoft.com/office/word/2020/wordml/sdtdatahash" xmlns:w16se="http://schemas.microsoft.com/office/word/2015/wordml/symex" xmlns:wpg="http://schemas.microsoft.com/office/word/2010/wordprocessingGroup" xmlns:wpi="http://schemas.microsoft.com/office/word/2010/wordprocessingInk" xmlns:wne="http://schemas.microsoft.com/office/word/2006/wordml" xmlns:wps="http://schemas.microsoft.com/office/word/2010/wordprocessingShape" mc:Ignorable="w14 w15 w16se w16cid w16 w16cex w16sdtdh wp14">
+<w:ftr xmlns:wpc="http://schemas.microsoft.com/office/word/2010/wordprocessingCanvas" xmlns:cx="http://schemas.microsoft.com/office/drawing/2014/chartex" xmlns:cx1="http://schemas.microsoft.com/office/drawing/2015/9/8/chartex" xmlns:cx2="http://schemas.microsoft.com/office/drawing/2015/10/21/chartex" xmlns:cx3="http://schemas.microsoft.com/office/drawing/2016/5/9/chartex" xmlns:cx4="http://schemas.microsoft.com/office/drawing/2016/5/10/chartex" xmlns:cx5="http://schemas.microsoft.com/office/drawing/2016/5/11/chartex" xmlns:cx6="http://schemas.microsoft.com/office/drawing/2016/5/12/chartex" xmlns:cx7="http://schemas.microsoft.com/office/drawing/2016/5/13/chartex" xmlns:cx8="http://schemas.microsoft.com/office/drawing/2016/5/14/chartex" xmlns:mc="http://schemas.openxmlformats.org/markup-compatibility/2006" xmlns:aink="http://schemas.microsoft.com/office/drawing/2016/ink" xmlns:am3d="http://schemas.microsoft.com/office/drawing/2017/model3d" xmlns:o="urn:schemas-microsoft-com:office:office" xmlns:oel="http://schemas.microsoft.com/office/2019/extlst" xmlns:r="http://schemas.openxmlformats.org/officeDocument/2006/relationships" xmlns:m="http://schemas.openxmlformats.org/officeDocument/2006/math" xmlns:v="urn:schemas-microsoft-com:vml" xmlns:wp14="http://schemas.microsoft.com/office/word/2010/wordprocessingDrawing" xmlns:wp="http://schemas.openxmlformats.org/drawingml/2006/wordprocessingDrawing" xmlns:w10="urn:schemas-microsoft-com:office:word" xmlns:w="http://schemas.openxmlformats.org/wordprocessingml/2006/main" xmlns:w14="http://schemas.microsoft.com/office/word/2010/wordml" xmlns:w15="http://schemas.microsoft.com/office/word/2012/wordml" xmlns:w16cex="http://schemas.microsoft.com/office/word/2018/wordml/cex" xmlns:w16cid="http://schemas.microsoft.com/office/word/2016/wordml/cid" xmlns:w16="http://schemas.microsoft.com/office/word/2018/wordml" xmlns:w16du="http://schemas.microsoft.com/office/word/2023/wordml/word16du" xmlns:w16sdtdh="http://schemas.microsoft.com/office/word/2020/wordml/sdtdatahash" xmlns:w16se="http://schemas.microsoft.com/office/word/2015/wordml/symex" xmlns:wpg="http://schemas.microsoft.com/office/word/2010/wordprocessingGroup" xmlns:wpi="http://schemas.microsoft.com/office/word/2010/wordprocessingInk" xmlns:wne="http://schemas.microsoft.com/office/word/2006/wordml" xmlns:wps="http://schemas.microsoft.com/office/word/2010/wordprocessingShape" mc:Ignorable="w14 w15 w16se w16cid w16 w16cex w16sdtdh w16du wp14">
   <w:tbl>
     <w:tblPr>
       <w:tblW w:w="5000" w:type="pct"/>
@@ -10521,7 +10521,7 @@
         </w:tcPr>
         <w:p>
           <w:pPr>
-            <w:pStyle w:val="Intestazione"/>
+            <w:pStyle w:val="Header"/>
             <w:rPr>
               <w:caps/>
               <w:sz w:val="18"/>
@@ -10540,7 +10540,7 @@
         </w:tcPr>
         <w:p>
           <w:pPr>
-            <w:pStyle w:val="Intestazione"/>
+            <w:pStyle w:val="Header"/>
             <w:jc w:val="right"/>
             <w:rPr>
               <w:caps/>
@@ -10580,7 +10580,7 @@
             </w:tcPr>
             <w:p>
               <w:pPr>
-                <w:pStyle w:val="Pidipagina"/>
+                <w:pStyle w:val="Footer"/>
                 <w:rPr>
                   <w:caps/>
                   <w:color w:val="808080" w:themeColor="background1" w:themeShade="80"/>
@@ -10618,7 +10618,7 @@
         </w:tcPr>
         <w:p>
           <w:pPr>
-            <w:pStyle w:val="Pidipagina"/>
+            <w:pStyle w:val="Footer"/>
             <w:jc w:val="right"/>
             <w:rPr>
               <w:caps/>
@@ -10678,14 +10678,14 @@
   </w:tbl>
   <w:p>
     <w:pPr>
-      <w:pStyle w:val="Pidipagina"/>
+      <w:pStyle w:val="Footer"/>
     </w:pPr>
   </w:p>
 </w:ftr>
 </file>
 
 <file path=word/footnotes.xml><?xml version="1.0" encoding="utf-8"?>
-<w:footnotes xmlns:wpc="http://schemas.microsoft.com/office/word/2010/wordprocessingCanvas" xmlns:cx="http://schemas.microsoft.com/office/drawing/2014/chartex" xmlns:cx1="http://schemas.microsoft.com/office/drawing/2015/9/8/chartex" xmlns:cx2="http://schemas.microsoft.com/office/drawing/2015/10/21/chartex" xmlns:cx3="http://schemas.microsoft.com/office/drawing/2016/5/9/chartex" xmlns:cx4="http://schemas.microsoft.com/office/drawing/2016/5/10/chartex" xmlns:cx5="http://schemas.microsoft.com/office/drawing/2016/5/11/chartex" xmlns:cx6="http://schemas.microsoft.com/office/drawing/2016/5/12/chartex" xmlns:cx7="http://schemas.microsoft.com/office/drawing/2016/5/13/chartex" xmlns:cx8="http://schemas.microsoft.com/office/drawing/2016/5/14/chartex" xmlns:mc="http://schemas.openxmlformats.org/markup-compatibility/2006" xmlns:aink="http://schemas.microsoft.com/office/drawing/2016/ink" xmlns:am3d="http://schemas.microsoft.com/office/drawing/2017/model3d" xmlns:o="urn:schemas-microsoft-com:office:office" xmlns:oel="http://schemas.microsoft.com/office/2019/extlst" xmlns:r="http://schemas.openxmlformats.org/officeDocument/2006/relationships" xmlns:m="http://schemas.openxmlformats.org/officeDocument/2006/math" xmlns:v="urn:schemas-microsoft-com:vml" xmlns:wp14="http://schemas.microsoft.com/office/word/2010/wordprocessingDrawing" xmlns:wp="http://schemas.openxmlformats.org/drawingml/2006/wordprocessingDrawing" xmlns:w10="urn:schemas-microsoft-com:office:word" xmlns:w="http://schemas.openxmlformats.org/wordprocessingml/2006/main" xmlns:w14="http://schemas.microsoft.com/office/word/2010/wordml" xmlns:w15="http://schemas.microsoft.com/office/word/2012/wordml" xmlns:w16cex="http://schemas.microsoft.com/office/word/2018/wordml/cex" xmlns:w16cid="http://schemas.microsoft.com/office/word/2016/wordml/cid" xmlns:w16="http://schemas.microsoft.com/office/word/2018/wordml" xmlns:w16sdtdh="http://schemas.microsoft.com/office/word/2020/wordml/sdtdatahash" xmlns:w16se="http://schemas.microsoft.com/office/word/2015/wordml/symex" xmlns:wpg="http://schemas.microsoft.com/office/word/2010/wordprocessingGroup" xmlns:wpi="http://schemas.microsoft.com/office/word/2010/wordprocessingInk" xmlns:wne="http://schemas.microsoft.com/office/word/2006/wordml" xmlns:wps="http://schemas.microsoft.com/office/word/2010/wordprocessingShape" mc:Ignorable="w14 w15 w16se w16cid w16 w16cex w16sdtdh wp14">
+<w:footnotes xmlns:wpc="http://schemas.microsoft.com/office/word/2010/wordprocessingCanvas" xmlns:cx="http://schemas.microsoft.com/office/drawing/2014/chartex" xmlns:cx1="http://schemas.microsoft.com/office/drawing/2015/9/8/chartex" xmlns:cx2="http://schemas.microsoft.com/office/drawing/2015/10/21/chartex" xmlns:cx3="http://schemas.microsoft.com/office/drawing/2016/5/9/chartex" xmlns:cx4="http://schemas.microsoft.com/office/drawing/2016/5/10/chartex" xmlns:cx5="http://schemas.microsoft.com/office/drawing/2016/5/11/chartex" xmlns:cx6="http://schemas.microsoft.com/office/drawing/2016/5/12/chartex" xmlns:cx7="http://schemas.microsoft.com/office/drawing/2016/5/13/chartex" xmlns:cx8="http://schemas.microsoft.com/office/drawing/2016/5/14/chartex" xmlns:mc="http://schemas.openxmlformats.org/markup-compatibility/2006" xmlns:aink="http://schemas.microsoft.com/office/drawing/2016/ink" xmlns:am3d="http://schemas.microsoft.com/office/drawing/2017/model3d" xmlns:o="urn:schemas-microsoft-com:office:office" xmlns:oel="http://schemas.microsoft.com/office/2019/extlst" xmlns:r="http://schemas.openxmlformats.org/officeDocument/2006/relationships" xmlns:m="http://schemas.openxmlformats.org/officeDocument/2006/math" xmlns:v="urn:schemas-microsoft-com:vml" xmlns:wp14="http://schemas.microsoft.com/office/word/2010/wordprocessingDrawing" xmlns:wp="http://schemas.openxmlformats.org/drawingml/2006/wordprocessingDrawing" xmlns:w10="urn:schemas-microsoft-com:office:word" xmlns:w="http://schemas.openxmlformats.org/wordprocessingml/2006/main" xmlns:w14="http://schemas.microsoft.com/office/word/2010/wordml" xmlns:w15="http://schemas.microsoft.com/office/word/2012/wordml" xmlns:w16cex="http://schemas.microsoft.com/office/word/2018/wordml/cex" xmlns:w16cid="http://schemas.microsoft.com/office/word/2016/wordml/cid" xmlns:w16="http://schemas.microsoft.com/office/word/2018/wordml" xmlns:w16du="http://schemas.microsoft.com/office/word/2023/wordml/word16du" xmlns:w16sdtdh="http://schemas.microsoft.com/office/word/2020/wordml/sdtdatahash" xmlns:w16se="http://schemas.microsoft.com/office/word/2015/wordml/symex" xmlns:wpg="http://schemas.microsoft.com/office/word/2010/wordprocessingGroup" xmlns:wpi="http://schemas.microsoft.com/office/word/2010/wordprocessingInk" xmlns:wne="http://schemas.microsoft.com/office/word/2006/wordml" xmlns:wps="http://schemas.microsoft.com/office/word/2010/wordprocessingShape" mc:Ignorable="w14 w15 w16se w16cid w16 w16cex w16sdtdh w16du wp14">
   <w:footnote w:type="separator" w:id="-1">
     <w:p>
       <w:pPr>
@@ -10717,10 +10717,10 @@
 </file>
 
 <file path=word/header1.xml><?xml version="1.0" encoding="utf-8"?>
-<w:hdr xmlns:wpc="http://schemas.microsoft.com/office/word/2010/wordprocessingCanvas" xmlns:cx="http://schemas.microsoft.com/office/drawing/2014/chartex" xmlns:cx1="http://schemas.microsoft.com/office/drawing/2015/9/8/chartex" xmlns:cx2="http://schemas.microsoft.com/office/drawing/2015/10/21/chartex" xmlns:cx3="http://schemas.microsoft.com/office/drawing/2016/5/9/chartex" xmlns:cx4="http://schemas.microsoft.com/office/drawing/2016/5/10/chartex" xmlns:cx5="http://schemas.microsoft.com/office/drawing/2016/5/11/chartex" xmlns:cx6="http://schemas.microsoft.com/office/drawing/2016/5/12/chartex" xmlns:cx7="http://schemas.microsoft.com/office/drawing/2016/5/13/chartex" xmlns:cx8="http://schemas.microsoft.com/office/drawing/2016/5/14/chartex" xmlns:mc="http://schemas.openxmlformats.org/markup-compatibility/2006" xmlns:aink="http://schemas.microsoft.com/office/drawing/2016/ink" xmlns:am3d="http://schemas.microsoft.com/office/drawing/2017/model3d" xmlns:o="urn:schemas-microsoft-com:office:office" xmlns:oel="http://schemas.microsoft.com/office/2019/extlst" xmlns:r="http://schemas.openxmlformats.org/officeDocument/2006/relationships" xmlns:m="http://schemas.openxmlformats.org/officeDocument/2006/math" xmlns:v="urn:schemas-microsoft-com:vml" xmlns:wp14="http://schemas.microsoft.com/office/word/2010/wordprocessingDrawing" xmlns:wp="http://schemas.openxmlformats.org/drawingml/2006/wordprocessingDrawing" xmlns:w10="urn:schemas-microsoft-com:office:word" xmlns:w="http://schemas.openxmlformats.org/wordprocessingml/2006/main" xmlns:w14="http://schemas.microsoft.com/office/word/2010/wordml" xmlns:w15="http://schemas.microsoft.com/office/word/2012/wordml" xmlns:w16cex="http://schemas.microsoft.com/office/word/2018/wordml/cex" xmlns:w16cid="http://schemas.microsoft.com/office/word/2016/wordml/cid" xmlns:w16="http://schemas.microsoft.com/office/word/2018/wordml" xmlns:w16sdtdh="http://schemas.microsoft.com/office/word/2020/wordml/sdtdatahash" xmlns:w16se="http://schemas.microsoft.com/office/word/2015/wordml/symex" xmlns:wpg="http://schemas.microsoft.com/office/word/2010/wordprocessingGroup" xmlns:wpi="http://schemas.microsoft.com/office/word/2010/wordprocessingInk" xmlns:wne="http://schemas.microsoft.com/office/word/2006/wordml" xmlns:wps="http://schemas.microsoft.com/office/word/2010/wordprocessingShape" mc:Ignorable="w14 w15 w16se w16cid w16 w16cex w16sdtdh wp14">
+<w:hdr xmlns:wpc="http://schemas.microsoft.com/office/word/2010/wordprocessingCanvas" xmlns:cx="http://schemas.microsoft.com/office/drawing/2014/chartex" xmlns:cx1="http://schemas.microsoft.com/office/drawing/2015/9/8/chartex" xmlns:cx2="http://schemas.microsoft.com/office/drawing/2015/10/21/chartex" xmlns:cx3="http://schemas.microsoft.com/office/drawing/2016/5/9/chartex" xmlns:cx4="http://schemas.microsoft.com/office/drawing/2016/5/10/chartex" xmlns:cx5="http://schemas.microsoft.com/office/drawing/2016/5/11/chartex" xmlns:cx6="http://schemas.microsoft.com/office/drawing/2016/5/12/chartex" xmlns:cx7="http://schemas.microsoft.com/office/drawing/2016/5/13/chartex" xmlns:cx8="http://schemas.microsoft.com/office/drawing/2016/5/14/chartex" xmlns:mc="http://schemas.openxmlformats.org/markup-compatibility/2006" xmlns:aink="http://schemas.microsoft.com/office/drawing/2016/ink" xmlns:am3d="http://schemas.microsoft.com/office/drawing/2017/model3d" xmlns:o="urn:schemas-microsoft-com:office:office" xmlns:oel="http://schemas.microsoft.com/office/2019/extlst" xmlns:r="http://schemas.openxmlformats.org/officeDocument/2006/relationships" xmlns:m="http://schemas.openxmlformats.org/officeDocument/2006/math" xmlns:v="urn:schemas-microsoft-com:vml" xmlns:wp14="http://schemas.microsoft.com/office/word/2010/wordprocessingDrawing" xmlns:wp="http://schemas.openxmlformats.org/drawingml/2006/wordprocessingDrawing" xmlns:w10="urn:schemas-microsoft-com:office:word" xmlns:w="http://schemas.openxmlformats.org/wordprocessingml/2006/main" xmlns:w14="http://schemas.microsoft.com/office/word/2010/wordml" xmlns:w15="http://schemas.microsoft.com/office/word/2012/wordml" xmlns:w16cex="http://schemas.microsoft.com/office/word/2018/wordml/cex" xmlns:w16cid="http://schemas.microsoft.com/office/word/2016/wordml/cid" xmlns:w16="http://schemas.microsoft.com/office/word/2018/wordml" xmlns:w16du="http://schemas.microsoft.com/office/word/2023/wordml/word16du" xmlns:w16sdtdh="http://schemas.microsoft.com/office/word/2020/wordml/sdtdatahash" xmlns:w16se="http://schemas.microsoft.com/office/word/2015/wordml/symex" xmlns:wpg="http://schemas.microsoft.com/office/word/2010/wordprocessingGroup" xmlns:wpi="http://schemas.microsoft.com/office/word/2010/wordprocessingInk" xmlns:wne="http://schemas.microsoft.com/office/word/2006/wordml" xmlns:wps="http://schemas.microsoft.com/office/word/2010/wordprocessingShape" mc:Ignorable="w14 w15 w16se w16cid w16 w16cex w16sdtdh w16du wp14">
   <w:p>
     <w:pPr>
-      <w:pStyle w:val="Intestazione"/>
+      <w:pStyle w:val="Header"/>
     </w:pPr>
     <w:r>
       <w:rPr>
@@ -10799,7 +10799,7 @@
                           <w:sdtContent>
                             <w:p>
                               <w:pPr>
-                                <w:pStyle w:val="Intestazione"/>
+                                <w:pStyle w:val="Header"/>
                                 <w:jc w:val="center"/>
                                 <w:rPr>
                                   <w:caps/>
@@ -10857,7 +10857,7 @@
                     <w:sdtContent>
                       <w:p>
                         <w:pPr>
-                          <w:pStyle w:val="Intestazione"/>
+                          <w:pStyle w:val="Header"/>
                           <w:jc w:val="center"/>
                           <w:rPr>
                             <w:caps/>
@@ -10892,7 +10892,7 @@
 </file>
 
 <file path=word/numbering.xml><?xml version="1.0" encoding="utf-8"?>
-<w:numbering xmlns:wpc="http://schemas.microsoft.com/office/word/2010/wordprocessingCanvas" xmlns:cx="http://schemas.microsoft.com/office/drawing/2014/chartex" xmlns:cx1="http://schemas.microsoft.com/office/drawing/2015/9/8/chartex" xmlns:cx2="http://schemas.microsoft.com/office/drawing/2015/10/21/chartex" xmlns:cx3="http://schemas.microsoft.com/office/drawing/2016/5/9/chartex" xmlns:cx4="http://schemas.microsoft.com/office/drawing/2016/5/10/chartex" xmlns:cx5="http://schemas.microsoft.com/office/drawing/2016/5/11/chartex" xmlns:cx6="http://schemas.microsoft.com/office/drawing/2016/5/12/chartex" xmlns:cx7="http://schemas.microsoft.com/office/drawing/2016/5/13/chartex" xmlns:cx8="http://schemas.microsoft.com/office/drawing/2016/5/14/chartex" xmlns:mc="http://schemas.openxmlformats.org/markup-compatibility/2006" xmlns:aink="http://schemas.microsoft.com/office/drawing/2016/ink" xmlns:am3d="http://schemas.microsoft.com/office/drawing/2017/model3d" xmlns:o="urn:schemas-microsoft-com:office:office" xmlns:oel="http://schemas.microsoft.com/office/2019/extlst" xmlns:r="http://schemas.openxmlformats.org/officeDocument/2006/relationships" xmlns:m="http://schemas.openxmlformats.org/officeDocument/2006/math" xmlns:v="urn:schemas-microsoft-com:vml" xmlns:wp14="http://schemas.microsoft.com/office/word/2010/wordprocessingDrawing" xmlns:wp="http://schemas.openxmlformats.org/drawingml/2006/wordprocessingDrawing" xmlns:w10="urn:schemas-microsoft-com:office:word" xmlns:w="http://schemas.openxmlformats.org/wordprocessingml/2006/main" xmlns:w14="http://schemas.microsoft.com/office/word/2010/wordml" xmlns:w15="http://schemas.microsoft.com/office/word/2012/wordml" xmlns:w16cex="http://schemas.microsoft.com/office/word/2018/wordml/cex" xmlns:w16cid="http://schemas.microsoft.com/office/word/2016/wordml/cid" xmlns:w16="http://schemas.microsoft.com/office/word/2018/wordml" xmlns:w16sdtdh="http://schemas.microsoft.com/office/word/2020/wordml/sdtdatahash" xmlns:w16se="http://schemas.microsoft.com/office/word/2015/wordml/symex" xmlns:wpg="http://schemas.microsoft.com/office/word/2010/wordprocessingGroup" xmlns:wpi="http://schemas.microsoft.com/office/word/2010/wordprocessingInk" xmlns:wne="http://schemas.microsoft.com/office/word/2006/wordml" xmlns:wps="http://schemas.microsoft.com/office/word/2010/wordprocessingShape" mc:Ignorable="w14 w15 w16se w16cid w16 w16cex w16sdtdh wp14">
+<w:numbering xmlns:wpc="http://schemas.microsoft.com/office/word/2010/wordprocessingCanvas" xmlns:cx="http://schemas.microsoft.com/office/drawing/2014/chartex" xmlns:cx1="http://schemas.microsoft.com/office/drawing/2015/9/8/chartex" xmlns:cx2="http://schemas.microsoft.com/office/drawing/2015/10/21/chartex" xmlns:cx3="http://schemas.microsoft.com/office/drawing/2016/5/9/chartex" xmlns:cx4="http://schemas.microsoft.com/office/drawing/2016/5/10/chartex" xmlns:cx5="http://schemas.microsoft.com/office/drawing/2016/5/11/chartex" xmlns:cx6="http://schemas.microsoft.com/office/drawing/2016/5/12/chartex" xmlns:cx7="http://schemas.microsoft.com/office/drawing/2016/5/13/chartex" xmlns:cx8="http://schemas.microsoft.com/office/drawing/2016/5/14/chartex" xmlns:mc="http://schemas.openxmlformats.org/markup-compatibility/2006" xmlns:aink="http://schemas.microsoft.com/office/drawing/2016/ink" xmlns:am3d="http://schemas.microsoft.com/office/drawing/2017/model3d" xmlns:o="urn:schemas-microsoft-com:office:office" xmlns:oel="http://schemas.microsoft.com/office/2019/extlst" xmlns:r="http://schemas.openxmlformats.org/officeDocument/2006/relationships" xmlns:m="http://schemas.openxmlformats.org/officeDocument/2006/math" xmlns:v="urn:schemas-microsoft-com:vml" xmlns:wp14="http://schemas.microsoft.com/office/word/2010/wordprocessingDrawing" xmlns:wp="http://schemas.openxmlformats.org/drawingml/2006/wordprocessingDrawing" xmlns:w10="urn:schemas-microsoft-com:office:word" xmlns:w="http://schemas.openxmlformats.org/wordprocessingml/2006/main" xmlns:w14="http://schemas.microsoft.com/office/word/2010/wordml" xmlns:w15="http://schemas.microsoft.com/office/word/2012/wordml" xmlns:w16cex="http://schemas.microsoft.com/office/word/2018/wordml/cex" xmlns:w16cid="http://schemas.microsoft.com/office/word/2016/wordml/cid" xmlns:w16="http://schemas.microsoft.com/office/word/2018/wordml" xmlns:w16du="http://schemas.microsoft.com/office/word/2023/wordml/word16du" xmlns:w16sdtdh="http://schemas.microsoft.com/office/word/2020/wordml/sdtdatahash" xmlns:w16se="http://schemas.microsoft.com/office/word/2015/wordml/symex" xmlns:wpg="http://schemas.microsoft.com/office/word/2010/wordprocessingGroup" xmlns:wpi="http://schemas.microsoft.com/office/word/2010/wordprocessingInk" xmlns:wne="http://schemas.microsoft.com/office/word/2006/wordml" xmlns:wps="http://schemas.microsoft.com/office/word/2010/wordprocessingShape" mc:Ignorable="w14 w15 w16se w16cid w16 w16cex w16sdtdh w16du wp14">
   <w:abstractNum w:abstractNumId="0" w15:restartNumberingAfterBreak="0">
     <w:nsid w:val="00283388"/>
     <w:multiLevelType w:val="hybridMultilevel"/>
@@ -12664,7 +12664,7 @@
 </file>
 
 <file path=word/styles.xml><?xml version="1.0" encoding="utf-8"?>
-<w:styles xmlns:mc="http://schemas.openxmlformats.org/markup-compatibility/2006" xmlns:r="http://schemas.openxmlformats.org/officeDocument/2006/relationships" xmlns:w="http://schemas.openxmlformats.org/wordprocessingml/2006/main" xmlns:w14="http://schemas.microsoft.com/office/word/2010/wordml" xmlns:w15="http://schemas.microsoft.com/office/word/2012/wordml" xmlns:w16cex="http://schemas.microsoft.com/office/word/2018/wordml/cex" xmlns:w16cid="http://schemas.microsoft.com/office/word/2016/wordml/cid" xmlns:w16="http://schemas.microsoft.com/office/word/2018/wordml" xmlns:w16sdtdh="http://schemas.microsoft.com/office/word/2020/wordml/sdtdatahash" xmlns:w16se="http://schemas.microsoft.com/office/word/2015/wordml/symex" mc:Ignorable="w14 w15 w16se w16cid w16 w16cex w16sdtdh">
+<w:styles xmlns:mc="http://schemas.openxmlformats.org/markup-compatibility/2006" xmlns:r="http://schemas.openxmlformats.org/officeDocument/2006/relationships" xmlns:w="http://schemas.openxmlformats.org/wordprocessingml/2006/main" xmlns:w14="http://schemas.microsoft.com/office/word/2010/wordml" xmlns:w15="http://schemas.microsoft.com/office/word/2012/wordml" xmlns:w16cex="http://schemas.microsoft.com/office/word/2018/wordml/cex" xmlns:w16cid="http://schemas.microsoft.com/office/word/2016/wordml/cid" xmlns:w16="http://schemas.microsoft.com/office/word/2018/wordml" xmlns:w16du="http://schemas.microsoft.com/office/word/2023/wordml/word16du" xmlns:w16sdtdh="http://schemas.microsoft.com/office/word/2020/wordml/sdtdatahash" xmlns:w16se="http://schemas.microsoft.com/office/word/2015/wordml/symex" mc:Ignorable="w14 w15 w16se w16cid w16 w16cex w16sdtdh w16du">
   <w:docDefaults>
     <w:rPrDefault>
       <w:rPr>
@@ -13060,15 +13060,15 @@
     <w:lsdException w:name="Unresolved Mention" w:semiHidden="1" w:unhideWhenUsed="1"/>
     <w:lsdException w:name="Smart Link" w:semiHidden="1" w:unhideWhenUsed="1"/>
   </w:latentStyles>
-  <w:style w:type="paragraph" w:default="1" w:styleId="Normale">
+  <w:style w:type="paragraph" w:default="1" w:styleId="Normal">
     <w:name w:val="Normal"/>
     <w:qFormat/>
   </w:style>
-  <w:style w:type="paragraph" w:styleId="Titolo1">
+  <w:style w:type="paragraph" w:styleId="Heading1">
     <w:name w:val="heading 1"/>
-    <w:basedOn w:val="Normale"/>
-    <w:next w:val="Normale"/>
-    <w:link w:val="Titolo1Carattere"/>
+    <w:basedOn w:val="Normal"/>
+    <w:next w:val="Normal"/>
+    <w:link w:val="Heading1Char"/>
     <w:uiPriority w:val="9"/>
     <w:qFormat/>
     <w:rsid w:val="007010EF"/>
@@ -13085,11 +13085,11 @@
       <w:szCs w:val="40"/>
     </w:rPr>
   </w:style>
-  <w:style w:type="paragraph" w:styleId="Titolo2">
+  <w:style w:type="paragraph" w:styleId="Heading2">
     <w:name w:val="heading 2"/>
-    <w:basedOn w:val="Normale"/>
-    <w:next w:val="Normale"/>
-    <w:link w:val="Titolo2Carattere"/>
+    <w:basedOn w:val="Normal"/>
+    <w:next w:val="Normal"/>
+    <w:link w:val="Heading2Char"/>
     <w:uiPriority w:val="9"/>
     <w:unhideWhenUsed/>
     <w:qFormat/>
@@ -13107,11 +13107,11 @@
       <w:szCs w:val="32"/>
     </w:rPr>
   </w:style>
-  <w:style w:type="paragraph" w:styleId="Titolo3">
+  <w:style w:type="paragraph" w:styleId="Heading3">
     <w:name w:val="heading 3"/>
-    <w:basedOn w:val="Normale"/>
-    <w:next w:val="Normale"/>
-    <w:link w:val="Titolo3Carattere"/>
+    <w:basedOn w:val="Normal"/>
+    <w:next w:val="Normal"/>
+    <w:link w:val="Heading3Char"/>
     <w:uiPriority w:val="9"/>
     <w:unhideWhenUsed/>
     <w:qFormat/>
@@ -13129,11 +13129,11 @@
       <w:szCs w:val="28"/>
     </w:rPr>
   </w:style>
-  <w:style w:type="paragraph" w:styleId="Titolo4">
+  <w:style w:type="paragraph" w:styleId="Heading4">
     <w:name w:val="heading 4"/>
-    <w:basedOn w:val="Normale"/>
-    <w:next w:val="Normale"/>
-    <w:link w:val="Titolo4Carattere"/>
+    <w:basedOn w:val="Normal"/>
+    <w:next w:val="Normal"/>
+    <w:link w:val="Heading4Char"/>
     <w:uiPriority w:val="9"/>
     <w:unhideWhenUsed/>
     <w:qFormat/>
@@ -13151,11 +13151,11 @@
       <w:color w:val="0F4761" w:themeColor="accent1" w:themeShade="BF"/>
     </w:rPr>
   </w:style>
-  <w:style w:type="paragraph" w:styleId="Titolo5">
+  <w:style w:type="paragraph" w:styleId="Heading5">
     <w:name w:val="heading 5"/>
-    <w:basedOn w:val="Normale"/>
-    <w:next w:val="Normale"/>
-    <w:link w:val="Titolo5Carattere"/>
+    <w:basedOn w:val="Normal"/>
+    <w:next w:val="Normal"/>
+    <w:link w:val="Heading5Char"/>
     <w:uiPriority w:val="9"/>
     <w:semiHidden/>
     <w:unhideWhenUsed/>
@@ -13172,11 +13172,11 @@
       <w:color w:val="0F4761" w:themeColor="accent1" w:themeShade="BF"/>
     </w:rPr>
   </w:style>
-  <w:style w:type="paragraph" w:styleId="Titolo6">
+  <w:style w:type="paragraph" w:styleId="Heading6">
     <w:name w:val="heading 6"/>
-    <w:basedOn w:val="Normale"/>
-    <w:next w:val="Normale"/>
-    <w:link w:val="Titolo6Carattere"/>
+    <w:basedOn w:val="Normal"/>
+    <w:next w:val="Normal"/>
+    <w:link w:val="Heading6Char"/>
     <w:uiPriority w:val="9"/>
     <w:semiHidden/>
     <w:unhideWhenUsed/>
@@ -13195,11 +13195,11 @@
       <w:color w:val="595959" w:themeColor="text1" w:themeTint="A6"/>
     </w:rPr>
   </w:style>
-  <w:style w:type="paragraph" w:styleId="Titolo7">
+  <w:style w:type="paragraph" w:styleId="Heading7">
     <w:name w:val="heading 7"/>
-    <w:basedOn w:val="Normale"/>
-    <w:next w:val="Normale"/>
-    <w:link w:val="Titolo7Carattere"/>
+    <w:basedOn w:val="Normal"/>
+    <w:next w:val="Normal"/>
+    <w:link w:val="Heading7Char"/>
     <w:uiPriority w:val="9"/>
     <w:semiHidden/>
     <w:unhideWhenUsed/>
@@ -13216,11 +13216,11 @@
       <w:color w:val="595959" w:themeColor="text1" w:themeTint="A6"/>
     </w:rPr>
   </w:style>
-  <w:style w:type="paragraph" w:styleId="Titolo8">
+  <w:style w:type="paragraph" w:styleId="Heading8">
     <w:name w:val="heading 8"/>
-    <w:basedOn w:val="Normale"/>
-    <w:next w:val="Normale"/>
-    <w:link w:val="Titolo8Carattere"/>
+    <w:basedOn w:val="Normal"/>
+    <w:next w:val="Normal"/>
+    <w:link w:val="Heading8Char"/>
     <w:uiPriority w:val="9"/>
     <w:semiHidden/>
     <w:unhideWhenUsed/>
@@ -13239,11 +13239,11 @@
       <w:color w:val="272727" w:themeColor="text1" w:themeTint="D8"/>
     </w:rPr>
   </w:style>
-  <w:style w:type="paragraph" w:styleId="Titolo9">
+  <w:style w:type="paragraph" w:styleId="Heading9">
     <w:name w:val="heading 9"/>
-    <w:basedOn w:val="Normale"/>
-    <w:next w:val="Normale"/>
-    <w:link w:val="Titolo9Carattere"/>
+    <w:basedOn w:val="Normal"/>
+    <w:next w:val="Normal"/>
+    <w:link w:val="Heading9Char"/>
     <w:uiPriority w:val="9"/>
     <w:semiHidden/>
     <w:unhideWhenUsed/>
@@ -13260,13 +13260,13 @@
       <w:color w:val="272727" w:themeColor="text1" w:themeTint="D8"/>
     </w:rPr>
   </w:style>
-  <w:style w:type="character" w:default="1" w:styleId="Carpredefinitoparagrafo">
+  <w:style w:type="character" w:default="1" w:styleId="DefaultParagraphFont">
     <w:name w:val="Default Paragraph Font"/>
     <w:uiPriority w:val="1"/>
     <w:semiHidden/>
     <w:unhideWhenUsed/>
   </w:style>
-  <w:style w:type="table" w:default="1" w:styleId="Tabellanormale">
+  <w:style w:type="table" w:default="1" w:styleId="TableNormal">
     <w:name w:val="Normal Table"/>
     <w:uiPriority w:val="99"/>
     <w:semiHidden/>
@@ -13281,16 +13281,16 @@
       </w:tblCellMar>
     </w:tblPr>
   </w:style>
-  <w:style w:type="numbering" w:default="1" w:styleId="Nessunelenco">
+  <w:style w:type="numbering" w:default="1" w:styleId="NoList">
     <w:name w:val="No List"/>
     <w:uiPriority w:val="99"/>
     <w:semiHidden/>
     <w:unhideWhenUsed/>
   </w:style>
-  <w:style w:type="character" w:customStyle="1" w:styleId="Titolo1Carattere">
-    <w:name w:val="Titolo 1 Carattere"/>
-    <w:basedOn w:val="Carpredefinitoparagrafo"/>
-    <w:link w:val="Titolo1"/>
+  <w:style w:type="character" w:customStyle="1" w:styleId="Heading1Char">
+    <w:name w:val="Heading 1 Char"/>
+    <w:basedOn w:val="DefaultParagraphFont"/>
+    <w:link w:val="Heading1"/>
     <w:uiPriority w:val="9"/>
     <w:rsid w:val="007010EF"/>
     <w:rPr>
@@ -13300,10 +13300,10 @@
       <w:szCs w:val="40"/>
     </w:rPr>
   </w:style>
-  <w:style w:type="character" w:customStyle="1" w:styleId="Titolo2Carattere">
-    <w:name w:val="Titolo 2 Carattere"/>
-    <w:basedOn w:val="Carpredefinitoparagrafo"/>
-    <w:link w:val="Titolo2"/>
+  <w:style w:type="character" w:customStyle="1" w:styleId="Heading2Char">
+    <w:name w:val="Heading 2 Char"/>
+    <w:basedOn w:val="DefaultParagraphFont"/>
+    <w:link w:val="Heading2"/>
     <w:uiPriority w:val="9"/>
     <w:rsid w:val="007010EF"/>
     <w:rPr>
@@ -13313,10 +13313,10 @@
       <w:szCs w:val="32"/>
     </w:rPr>
   </w:style>
-  <w:style w:type="character" w:customStyle="1" w:styleId="Titolo3Carattere">
-    <w:name w:val="Titolo 3 Carattere"/>
-    <w:basedOn w:val="Carpredefinitoparagrafo"/>
-    <w:link w:val="Titolo3"/>
+  <w:style w:type="character" w:customStyle="1" w:styleId="Heading3Char">
+    <w:name w:val="Heading 3 Char"/>
+    <w:basedOn w:val="DefaultParagraphFont"/>
+    <w:link w:val="Heading3"/>
     <w:uiPriority w:val="9"/>
     <w:rsid w:val="007010EF"/>
     <w:rPr>
@@ -13326,10 +13326,10 @@
       <w:szCs w:val="28"/>
     </w:rPr>
   </w:style>
-  <w:style w:type="character" w:customStyle="1" w:styleId="Titolo4Carattere">
-    <w:name w:val="Titolo 4 Carattere"/>
-    <w:basedOn w:val="Carpredefinitoparagrafo"/>
-    <w:link w:val="Titolo4"/>
+  <w:style w:type="character" w:customStyle="1" w:styleId="Heading4Char">
+    <w:name w:val="Heading 4 Char"/>
+    <w:basedOn w:val="DefaultParagraphFont"/>
+    <w:link w:val="Heading4"/>
     <w:uiPriority w:val="9"/>
     <w:rsid w:val="007010EF"/>
     <w:rPr>
@@ -13339,10 +13339,10 @@
       <w:color w:val="0F4761" w:themeColor="accent1" w:themeShade="BF"/>
     </w:rPr>
   </w:style>
-  <w:style w:type="character" w:customStyle="1" w:styleId="Titolo5Carattere">
-    <w:name w:val="Titolo 5 Carattere"/>
-    <w:basedOn w:val="Carpredefinitoparagrafo"/>
-    <w:link w:val="Titolo5"/>
+  <w:style w:type="character" w:customStyle="1" w:styleId="Heading5Char">
+    <w:name w:val="Heading 5 Char"/>
+    <w:basedOn w:val="DefaultParagraphFont"/>
+    <w:link w:val="Heading5"/>
     <w:uiPriority w:val="9"/>
     <w:semiHidden/>
     <w:rsid w:val="007010EF"/>
@@ -13351,10 +13351,10 @@
       <w:color w:val="0F4761" w:themeColor="accent1" w:themeShade="BF"/>
     </w:rPr>
   </w:style>
-  <w:style w:type="character" w:customStyle="1" w:styleId="Titolo6Carattere">
-    <w:name w:val="Titolo 6 Carattere"/>
-    <w:basedOn w:val="Carpredefinitoparagrafo"/>
-    <w:link w:val="Titolo6"/>
+  <w:style w:type="character" w:customStyle="1" w:styleId="Heading6Char">
+    <w:name w:val="Heading 6 Char"/>
+    <w:basedOn w:val="DefaultParagraphFont"/>
+    <w:link w:val="Heading6"/>
     <w:uiPriority w:val="9"/>
     <w:semiHidden/>
     <w:rsid w:val="007010EF"/>
@@ -13365,10 +13365,10 @@
       <w:color w:val="595959" w:themeColor="text1" w:themeTint="A6"/>
     </w:rPr>
   </w:style>
-  <w:style w:type="character" w:customStyle="1" w:styleId="Titolo7Carattere">
-    <w:name w:val="Titolo 7 Carattere"/>
-    <w:basedOn w:val="Carpredefinitoparagrafo"/>
-    <w:link w:val="Titolo7"/>
+  <w:style w:type="character" w:customStyle="1" w:styleId="Heading7Char">
+    <w:name w:val="Heading 7 Char"/>
+    <w:basedOn w:val="DefaultParagraphFont"/>
+    <w:link w:val="Heading7"/>
     <w:uiPriority w:val="9"/>
     <w:semiHidden/>
     <w:rsid w:val="007010EF"/>
@@ -13377,10 +13377,10 @@
       <w:color w:val="595959" w:themeColor="text1" w:themeTint="A6"/>
     </w:rPr>
   </w:style>
-  <w:style w:type="character" w:customStyle="1" w:styleId="Titolo8Carattere">
-    <w:name w:val="Titolo 8 Carattere"/>
-    <w:basedOn w:val="Carpredefinitoparagrafo"/>
-    <w:link w:val="Titolo8"/>
+  <w:style w:type="character" w:customStyle="1" w:styleId="Heading8Char">
+    <w:name w:val="Heading 8 Char"/>
+    <w:basedOn w:val="DefaultParagraphFont"/>
+    <w:link w:val="Heading8"/>
     <w:uiPriority w:val="9"/>
     <w:semiHidden/>
     <w:rsid w:val="007010EF"/>
@@ -13391,10 +13391,10 @@
       <w:color w:val="272727" w:themeColor="text1" w:themeTint="D8"/>
     </w:rPr>
   </w:style>
-  <w:style w:type="character" w:customStyle="1" w:styleId="Titolo9Carattere">
-    <w:name w:val="Titolo 9 Carattere"/>
-    <w:basedOn w:val="Carpredefinitoparagrafo"/>
-    <w:link w:val="Titolo9"/>
+  <w:style w:type="character" w:customStyle="1" w:styleId="Heading9Char">
+    <w:name w:val="Heading 9 Char"/>
+    <w:basedOn w:val="DefaultParagraphFont"/>
+    <w:link w:val="Heading9"/>
     <w:uiPriority w:val="9"/>
     <w:semiHidden/>
     <w:rsid w:val="007010EF"/>
@@ -13403,11 +13403,11 @@
       <w:color w:val="272727" w:themeColor="text1" w:themeTint="D8"/>
     </w:rPr>
   </w:style>
-  <w:style w:type="paragraph" w:styleId="Titolo">
+  <w:style w:type="paragraph" w:styleId="Title">
     <w:name w:val="Title"/>
-    <w:basedOn w:val="Normale"/>
-    <w:next w:val="Normale"/>
-    <w:link w:val="TitoloCarattere"/>
+    <w:basedOn w:val="Normal"/>
+    <w:next w:val="Normal"/>
+    <w:link w:val="TitleChar"/>
     <w:uiPriority w:val="10"/>
     <w:qFormat/>
     <w:rsid w:val="007010EF"/>
@@ -13423,10 +13423,10 @@
       <w:szCs w:val="56"/>
     </w:rPr>
   </w:style>
-  <w:style w:type="character" w:customStyle="1" w:styleId="TitoloCarattere">
-    <w:name w:val="Titolo Carattere"/>
-    <w:basedOn w:val="Carpredefinitoparagrafo"/>
-    <w:link w:val="Titolo"/>
+  <w:style w:type="character" w:customStyle="1" w:styleId="TitleChar">
+    <w:name w:val="Title Char"/>
+    <w:basedOn w:val="DefaultParagraphFont"/>
+    <w:link w:val="Title"/>
     <w:uiPriority w:val="10"/>
     <w:rsid w:val="007010EF"/>
     <w:rPr>
@@ -13437,11 +13437,11 @@
       <w:szCs w:val="56"/>
     </w:rPr>
   </w:style>
-  <w:style w:type="paragraph" w:styleId="Sottotitolo">
+  <w:style w:type="paragraph" w:styleId="Subtitle">
     <w:name w:val="Subtitle"/>
-    <w:basedOn w:val="Normale"/>
-    <w:next w:val="Normale"/>
-    <w:link w:val="SottotitoloCarattere"/>
+    <w:basedOn w:val="Normal"/>
+    <w:next w:val="Normal"/>
+    <w:link w:val="SubtitleChar"/>
     <w:uiPriority w:val="11"/>
     <w:qFormat/>
     <w:rsid w:val="007010EF"/>
@@ -13458,10 +13458,10 @@
       <w:szCs w:val="28"/>
     </w:rPr>
   </w:style>
-  <w:style w:type="character" w:customStyle="1" w:styleId="SottotitoloCarattere">
-    <w:name w:val="Sottotitolo Carattere"/>
-    <w:basedOn w:val="Carpredefinitoparagrafo"/>
-    <w:link w:val="Sottotitolo"/>
+  <w:style w:type="character" w:customStyle="1" w:styleId="SubtitleChar">
+    <w:name w:val="Subtitle Char"/>
+    <w:basedOn w:val="DefaultParagraphFont"/>
+    <w:link w:val="Subtitle"/>
     <w:uiPriority w:val="11"/>
     <w:rsid w:val="007010EF"/>
     <w:rPr>
@@ -13472,11 +13472,11 @@
       <w:szCs w:val="28"/>
     </w:rPr>
   </w:style>
-  <w:style w:type="paragraph" w:styleId="Citazione">
+  <w:style w:type="paragraph" w:styleId="Quote">
     <w:name w:val="Quote"/>
-    <w:basedOn w:val="Normale"/>
-    <w:next w:val="Normale"/>
-    <w:link w:val="CitazioneCarattere"/>
+    <w:basedOn w:val="Normal"/>
+    <w:next w:val="Normal"/>
+    <w:link w:val="QuoteChar"/>
     <w:uiPriority w:val="29"/>
     <w:qFormat/>
     <w:rsid w:val="007010EF"/>
@@ -13490,10 +13490,10 @@
       <w:color w:val="404040" w:themeColor="text1" w:themeTint="BF"/>
     </w:rPr>
   </w:style>
-  <w:style w:type="character" w:customStyle="1" w:styleId="CitazioneCarattere">
-    <w:name w:val="Citazione Carattere"/>
-    <w:basedOn w:val="Carpredefinitoparagrafo"/>
-    <w:link w:val="Citazione"/>
+  <w:style w:type="character" w:customStyle="1" w:styleId="QuoteChar">
+    <w:name w:val="Quote Char"/>
+    <w:basedOn w:val="DefaultParagraphFont"/>
+    <w:link w:val="Quote"/>
     <w:uiPriority w:val="29"/>
     <w:rsid w:val="007010EF"/>
     <w:rPr>
@@ -13502,9 +13502,9 @@
       <w:color w:val="404040" w:themeColor="text1" w:themeTint="BF"/>
     </w:rPr>
   </w:style>
-  <w:style w:type="paragraph" w:styleId="Paragrafoelenco">
+  <w:style w:type="paragraph" w:styleId="ListParagraph">
     <w:name w:val="List Paragraph"/>
-    <w:basedOn w:val="Normale"/>
+    <w:basedOn w:val="Normal"/>
     <w:uiPriority w:val="34"/>
     <w:qFormat/>
     <w:rsid w:val="007010EF"/>
@@ -13513,9 +13513,9 @@
       <w:contextualSpacing/>
     </w:pPr>
   </w:style>
-  <w:style w:type="character" w:styleId="Enfasiintensa">
+  <w:style w:type="character" w:styleId="IntenseEmphasis">
     <w:name w:val="Intense Emphasis"/>
-    <w:basedOn w:val="Carpredefinitoparagrafo"/>
+    <w:basedOn w:val="DefaultParagraphFont"/>
     <w:uiPriority w:val="21"/>
     <w:qFormat/>
     <w:rsid w:val="007010EF"/>
@@ -13525,11 +13525,11 @@
       <w:color w:val="0F4761" w:themeColor="accent1" w:themeShade="BF"/>
     </w:rPr>
   </w:style>
-  <w:style w:type="paragraph" w:styleId="Citazioneintensa">
+  <w:style w:type="paragraph" w:styleId="IntenseQuote">
     <w:name w:val="Intense Quote"/>
-    <w:basedOn w:val="Normale"/>
-    <w:next w:val="Normale"/>
-    <w:link w:val="CitazioneintensaCarattere"/>
+    <w:basedOn w:val="Normal"/>
+    <w:next w:val="Normal"/>
+    <w:link w:val="IntenseQuoteChar"/>
     <w:uiPriority w:val="30"/>
     <w:qFormat/>
     <w:rsid w:val="007010EF"/>
@@ -13548,10 +13548,10 @@
       <w:color w:val="0F4761" w:themeColor="accent1" w:themeShade="BF"/>
     </w:rPr>
   </w:style>
-  <w:style w:type="character" w:customStyle="1" w:styleId="CitazioneintensaCarattere">
-    <w:name w:val="Citazione intensa Carattere"/>
-    <w:basedOn w:val="Carpredefinitoparagrafo"/>
-    <w:link w:val="Citazioneintensa"/>
+  <w:style w:type="character" w:customStyle="1" w:styleId="IntenseQuoteChar">
+    <w:name w:val="Intense Quote Char"/>
+    <w:basedOn w:val="DefaultParagraphFont"/>
+    <w:link w:val="IntenseQuote"/>
     <w:uiPriority w:val="30"/>
     <w:rsid w:val="007010EF"/>
     <w:rPr>
@@ -13560,9 +13560,9 @@
       <w:color w:val="0F4761" w:themeColor="accent1" w:themeShade="BF"/>
     </w:rPr>
   </w:style>
-  <w:style w:type="character" w:styleId="Riferimentointenso">
+  <w:style w:type="character" w:styleId="IntenseReference">
     <w:name w:val="Intense Reference"/>
-    <w:basedOn w:val="Carpredefinitoparagrafo"/>
+    <w:basedOn w:val="DefaultParagraphFont"/>
     <w:uiPriority w:val="32"/>
     <w:qFormat/>
     <w:rsid w:val="007010EF"/>
@@ -13574,10 +13574,10 @@
       <w:spacing w:val="5"/>
     </w:rPr>
   </w:style>
-  <w:style w:type="paragraph" w:styleId="Titolosommario">
+  <w:style w:type="paragraph" w:styleId="TOCHeading">
     <w:name w:val="TOC Heading"/>
-    <w:basedOn w:val="Titolo1"/>
-    <w:next w:val="Normale"/>
+    <w:basedOn w:val="Heading1"/>
+    <w:next w:val="Normal"/>
     <w:uiPriority w:val="39"/>
     <w:unhideWhenUsed/>
     <w:qFormat/>
@@ -13594,10 +13594,10 @@
       <w14:ligatures w14:val="none"/>
     </w:rPr>
   </w:style>
-  <w:style w:type="paragraph" w:styleId="Sommario2">
+  <w:style w:type="paragraph" w:styleId="TOC2">
     <w:name w:val="toc 2"/>
-    <w:basedOn w:val="Normale"/>
-    <w:next w:val="Normale"/>
+    <w:basedOn w:val="Normal"/>
+    <w:next w:val="Normal"/>
     <w:autoRedefine/>
     <w:uiPriority w:val="39"/>
     <w:unhideWhenUsed/>
@@ -13613,10 +13613,10 @@
       <w14:ligatures w14:val="none"/>
     </w:rPr>
   </w:style>
-  <w:style w:type="paragraph" w:styleId="Sommario1">
+  <w:style w:type="paragraph" w:styleId="TOC1">
     <w:name w:val="toc 1"/>
-    <w:basedOn w:val="Normale"/>
-    <w:next w:val="Normale"/>
+    <w:basedOn w:val="Normal"/>
+    <w:next w:val="Normal"/>
     <w:autoRedefine/>
     <w:uiPriority w:val="39"/>
     <w:unhideWhenUsed/>
@@ -13631,10 +13631,10 @@
       <w14:ligatures w14:val="none"/>
     </w:rPr>
   </w:style>
-  <w:style w:type="paragraph" w:styleId="Sommario3">
+  <w:style w:type="paragraph" w:styleId="TOC3">
     <w:name w:val="toc 3"/>
-    <w:basedOn w:val="Normale"/>
-    <w:next w:val="Normale"/>
+    <w:basedOn w:val="Normal"/>
+    <w:next w:val="Normal"/>
     <w:autoRedefine/>
     <w:uiPriority w:val="39"/>
     <w:unhideWhenUsed/>
@@ -13650,10 +13650,10 @@
       <w14:ligatures w14:val="none"/>
     </w:rPr>
   </w:style>
-  <w:style w:type="paragraph" w:styleId="Intestazione">
+  <w:style w:type="paragraph" w:styleId="Header">
     <w:name w:val="header"/>
-    <w:basedOn w:val="Normale"/>
-    <w:link w:val="IntestazioneCarattere"/>
+    <w:basedOn w:val="Normal"/>
+    <w:link w:val="HeaderChar"/>
     <w:uiPriority w:val="99"/>
     <w:unhideWhenUsed/>
     <w:rsid w:val="00615C35"/>
@@ -13665,17 +13665,17 @@
       <w:spacing w:after="0" w:line="240" w:lineRule="auto"/>
     </w:pPr>
   </w:style>
-  <w:style w:type="character" w:customStyle="1" w:styleId="IntestazioneCarattere">
-    <w:name w:val="Intestazione Carattere"/>
-    <w:basedOn w:val="Carpredefinitoparagrafo"/>
-    <w:link w:val="Intestazione"/>
+  <w:style w:type="character" w:customStyle="1" w:styleId="HeaderChar">
+    <w:name w:val="Header Char"/>
+    <w:basedOn w:val="DefaultParagraphFont"/>
+    <w:link w:val="Header"/>
     <w:uiPriority w:val="99"/>
     <w:rsid w:val="00615C35"/>
   </w:style>
-  <w:style w:type="paragraph" w:styleId="Pidipagina">
+  <w:style w:type="paragraph" w:styleId="Footer">
     <w:name w:val="footer"/>
-    <w:basedOn w:val="Normale"/>
-    <w:link w:val="PidipaginaCarattere"/>
+    <w:basedOn w:val="Normal"/>
+    <w:link w:val="FooterChar"/>
     <w:uiPriority w:val="99"/>
     <w:unhideWhenUsed/>
     <w:rsid w:val="00615C35"/>
@@ -13687,16 +13687,16 @@
       <w:spacing w:after="0" w:line="240" w:lineRule="auto"/>
     </w:pPr>
   </w:style>
-  <w:style w:type="character" w:customStyle="1" w:styleId="PidipaginaCarattere">
-    <w:name w:val="Piè di pagina Carattere"/>
-    <w:basedOn w:val="Carpredefinitoparagrafo"/>
-    <w:link w:val="Pidipagina"/>
+  <w:style w:type="character" w:customStyle="1" w:styleId="FooterChar">
+    <w:name w:val="Footer Char"/>
+    <w:basedOn w:val="DefaultParagraphFont"/>
+    <w:link w:val="Footer"/>
     <w:uiPriority w:val="99"/>
     <w:rsid w:val="00615C35"/>
   </w:style>
-  <w:style w:type="character" w:styleId="Collegamentoipertestuale">
+  <w:style w:type="character" w:styleId="Hyperlink">
     <w:name w:val="Hyperlink"/>
-    <w:basedOn w:val="Carpredefinitoparagrafo"/>
+    <w:basedOn w:val="DefaultParagraphFont"/>
     <w:uiPriority w:val="99"/>
     <w:unhideWhenUsed/>
     <w:rsid w:val="007C4E12"/>
@@ -13705,9 +13705,9 @@
       <w:u w:val="single"/>
     </w:rPr>
   </w:style>
-  <w:style w:type="character" w:styleId="Rimandocommento">
+  <w:style w:type="character" w:styleId="CommentReference">
     <w:name w:val="annotation reference"/>
-    <w:basedOn w:val="Carpredefinitoparagrafo"/>
+    <w:basedOn w:val="DefaultParagraphFont"/>
     <w:uiPriority w:val="99"/>
     <w:semiHidden/>
     <w:unhideWhenUsed/>
@@ -13717,10 +13717,10 @@
       <w:szCs w:val="16"/>
     </w:rPr>
   </w:style>
-  <w:style w:type="paragraph" w:styleId="Testocommento">
+  <w:style w:type="paragraph" w:styleId="CommentText">
     <w:name w:val="annotation text"/>
-    <w:basedOn w:val="Normale"/>
-    <w:link w:val="TestocommentoCarattere"/>
+    <w:basedOn w:val="Normal"/>
+    <w:link w:val="CommentTextChar"/>
     <w:uiPriority w:val="99"/>
     <w:unhideWhenUsed/>
     <w:rsid w:val="00A056D1"/>
@@ -13732,10 +13732,10 @@
       <w:szCs w:val="20"/>
     </w:rPr>
   </w:style>
-  <w:style w:type="character" w:customStyle="1" w:styleId="TestocommentoCarattere">
-    <w:name w:val="Testo commento Carattere"/>
-    <w:basedOn w:val="Carpredefinitoparagrafo"/>
-    <w:link w:val="Testocommento"/>
+  <w:style w:type="character" w:customStyle="1" w:styleId="CommentTextChar">
+    <w:name w:val="Comment Text Char"/>
+    <w:basedOn w:val="DefaultParagraphFont"/>
+    <w:link w:val="CommentText"/>
     <w:uiPriority w:val="99"/>
     <w:rsid w:val="00A056D1"/>
     <w:rPr>
@@ -13743,9 +13743,9 @@
       <w:szCs w:val="20"/>
     </w:rPr>
   </w:style>
-  <w:style w:type="table" w:styleId="Tabellasemplice5">
+  <w:style w:type="table" w:styleId="PlainTable5">
     <w:name w:val="Plain Table 5"/>
-    <w:basedOn w:val="Tabellanormale"/>
+    <w:basedOn w:val="TableNormal"/>
     <w:uiPriority w:val="45"/>
     <w:rsid w:val="00B50831"/>
     <w:pPr>
@@ -13863,9 +13863,9 @@
       </w:tcPr>
     </w:tblStylePr>
   </w:style>
-  <w:style w:type="table" w:styleId="Grigliatabella">
+  <w:style w:type="table" w:styleId="TableGrid">
     <w:name w:val="Table Grid"/>
-    <w:basedOn w:val="Tabellanormale"/>
+    <w:basedOn w:val="TableNormal"/>
     <w:uiPriority w:val="39"/>
     <w:rsid w:val="004D634D"/>
     <w:pPr>
@@ -13882,9 +13882,9 @@
       </w:tblBorders>
     </w:tblPr>
   </w:style>
-  <w:style w:type="table" w:styleId="Tabellagriglia3-colore4">
+  <w:style w:type="table" w:styleId="GridTable3-Accent4">
     <w:name w:val="Grid Table 3 Accent 4"/>
-    <w:basedOn w:val="Tabellanormale"/>
+    <w:basedOn w:val="TableNormal"/>
     <w:uiPriority w:val="48"/>
     <w:rsid w:val="004D634D"/>
     <w:pPr>
@@ -14018,9 +14018,9 @@
       </w:tcPr>
     </w:tblStylePr>
   </w:style>
-  <w:style w:type="character" w:styleId="Menzionenonrisolta">
+  <w:style w:type="character" w:styleId="UnresolvedMention">
     <w:name w:val="Unresolved Mention"/>
-    <w:basedOn w:val="Carpredefinitoparagrafo"/>
+    <w:basedOn w:val="DefaultParagraphFont"/>
     <w:uiPriority w:val="99"/>
     <w:semiHidden/>
     <w:unhideWhenUsed/>
@@ -14030,9 +14030,9 @@
       <w:shd w:val="clear" w:color="auto" w:fill="E1DFDD"/>
     </w:rPr>
   </w:style>
-  <w:style w:type="character" w:styleId="Collegamentovisitato">
+  <w:style w:type="character" w:styleId="FollowedHyperlink">
     <w:name w:val="FollowedHyperlink"/>
-    <w:basedOn w:val="Carpredefinitoparagrafo"/>
+    <w:basedOn w:val="DefaultParagraphFont"/>
     <w:uiPriority w:val="99"/>
     <w:semiHidden/>
     <w:unhideWhenUsed/>
@@ -14042,9 +14042,9 @@
       <w:u w:val="single"/>
     </w:rPr>
   </w:style>
-  <w:style w:type="table" w:styleId="Tabellagriglia1chiara-colore6">
+  <w:style w:type="table" w:styleId="GridTable1Light-Accent6">
     <w:name w:val="Grid Table 1 Light Accent 6"/>
-    <w:basedOn w:val="Tabellanormale"/>
+    <w:basedOn w:val="TableNormal"/>
     <w:uiPriority w:val="46"/>
     <w:rsid w:val="00D576FC"/>
     <w:pPr>
@@ -14099,9 +14099,9 @@
       </w:rPr>
     </w:tblStylePr>
   </w:style>
-  <w:style w:type="table" w:styleId="Tabellaelenco2">
+  <w:style w:type="table" w:styleId="ListTable2">
     <w:name w:val="List Table 2"/>
-    <w:basedOn w:val="Tabellanormale"/>
+    <w:basedOn w:val="TableNormal"/>
     <w:uiPriority w:val="47"/>
     <w:rsid w:val="00D576FC"/>
     <w:pPr>
@@ -14153,9 +14153,9 @@
       </w:tcPr>
     </w:tblStylePr>
   </w:style>
-  <w:style w:type="table" w:styleId="Tabellagriglia4-colore1">
+  <w:style w:type="table" w:styleId="GridTable4-Accent1">
     <w:name w:val="Grid Table 4 Accent 1"/>
-    <w:basedOn w:val="Tabellanormale"/>
+    <w:basedOn w:val="TableNormal"/>
     <w:uiPriority w:val="49"/>
     <w:rsid w:val="00AB0C84"/>
     <w:pPr>
@@ -14229,7 +14229,7 @@
       </w:tcPr>
     </w:tblStylePr>
   </w:style>
-  <w:style w:type="paragraph" w:styleId="Nessunaspaziatura">
+  <w:style w:type="paragraph" w:styleId="NoSpacing">
     <w:name w:val="No Spacing"/>
     <w:uiPriority w:val="1"/>
     <w:qFormat/>
@@ -14242,7 +14242,7 @@
 </file>
 
 <file path=word/glossary/document.xml><?xml version="1.0" encoding="utf-8"?>
-<w:glossaryDocument xmlns:wpc="http://schemas.microsoft.com/office/word/2010/wordprocessingCanvas" xmlns:cx="http://schemas.microsoft.com/office/drawing/2014/chartex" xmlns:cx1="http://schemas.microsoft.com/office/drawing/2015/9/8/chartex" xmlns:cx2="http://schemas.microsoft.com/office/drawing/2015/10/21/chartex" xmlns:cx3="http://schemas.microsoft.com/office/drawing/2016/5/9/chartex" xmlns:cx4="http://schemas.microsoft.com/office/drawing/2016/5/10/chartex" xmlns:cx5="http://schemas.microsoft.com/office/drawing/2016/5/11/chartex" xmlns:cx6="http://schemas.microsoft.com/office/drawing/2016/5/12/chartex" xmlns:cx7="http://schemas.microsoft.com/office/drawing/2016/5/13/chartex" xmlns:cx8="http://schemas.microsoft.com/office/drawing/2016/5/14/chartex" xmlns:mc="http://schemas.openxmlformats.org/markup-compatibility/2006" xmlns:aink="http://schemas.microsoft.com/office/drawing/2016/ink" xmlns:am3d="http://schemas.microsoft.com/office/drawing/2017/model3d" xmlns:o="urn:schemas-microsoft-com:office:office" xmlns:oel="http://schemas.microsoft.com/office/2019/extlst" xmlns:r="http://schemas.openxmlformats.org/officeDocument/2006/relationships" xmlns:m="http://schemas.openxmlformats.org/officeDocument/2006/math" xmlns:v="urn:schemas-microsoft-com:vml" xmlns:wp14="http://schemas.microsoft.com/office/word/2010/wordprocessingDrawing" xmlns:wp="http://schemas.openxmlformats.org/drawingml/2006/wordprocessingDrawing" xmlns:w10="urn:schemas-microsoft-com:office:word" xmlns:w="http://schemas.openxmlformats.org/wordprocessingml/2006/main" xmlns:w14="http://schemas.microsoft.com/office/word/2010/wordml" xmlns:w15="http://schemas.microsoft.com/office/word/2012/wordml" xmlns:w16cex="http://schemas.microsoft.com/office/word/2018/wordml/cex" xmlns:w16cid="http://schemas.microsoft.com/office/word/2016/wordml/cid" xmlns:w16="http://schemas.microsoft.com/office/word/2018/wordml" xmlns:w16sdtdh="http://schemas.microsoft.com/office/word/2020/wordml/sdtdatahash" xmlns:w16se="http://schemas.microsoft.com/office/word/2015/wordml/symex" xmlns:wpg="http://schemas.microsoft.com/office/word/2010/wordprocessingGroup" xmlns:wpi="http://schemas.microsoft.com/office/word/2010/wordprocessingInk" xmlns:wne="http://schemas.microsoft.com/office/word/2006/wordml" xmlns:wps="http://schemas.microsoft.com/office/word/2010/wordprocessingShape" mc:Ignorable="w14 w15 w16se w16cid w16 w16cex w16sdtdh wp14">
+<w:glossaryDocument xmlns:wpc="http://schemas.microsoft.com/office/word/2010/wordprocessingCanvas" xmlns:cx="http://schemas.microsoft.com/office/drawing/2014/chartex" xmlns:cx1="http://schemas.microsoft.com/office/drawing/2015/9/8/chartex" xmlns:cx2="http://schemas.microsoft.com/office/drawing/2015/10/21/chartex" xmlns:cx3="http://schemas.microsoft.com/office/drawing/2016/5/9/chartex" xmlns:cx4="http://schemas.microsoft.com/office/drawing/2016/5/10/chartex" xmlns:cx5="http://schemas.microsoft.com/office/drawing/2016/5/11/chartex" xmlns:cx6="http://schemas.microsoft.com/office/drawing/2016/5/12/chartex" xmlns:cx7="http://schemas.microsoft.com/office/drawing/2016/5/13/chartex" xmlns:cx8="http://schemas.microsoft.com/office/drawing/2016/5/14/chartex" xmlns:mc="http://schemas.openxmlformats.org/markup-compatibility/2006" xmlns:aink="http://schemas.microsoft.com/office/drawing/2016/ink" xmlns:am3d="http://schemas.microsoft.com/office/drawing/2017/model3d" xmlns:o="urn:schemas-microsoft-com:office:office" xmlns:oel="http://schemas.microsoft.com/office/2019/extlst" xmlns:r="http://schemas.openxmlformats.org/officeDocument/2006/relationships" xmlns:m="http://schemas.openxmlformats.org/officeDocument/2006/math" xmlns:v="urn:schemas-microsoft-com:vml" xmlns:wp14="http://schemas.microsoft.com/office/word/2010/wordprocessingDrawing" xmlns:wp="http://schemas.openxmlformats.org/drawingml/2006/wordprocessingDrawing" xmlns:w10="urn:schemas-microsoft-com:office:word" xmlns:w="http://schemas.openxmlformats.org/wordprocessingml/2006/main" xmlns:w14="http://schemas.microsoft.com/office/word/2010/wordml" xmlns:w15="http://schemas.microsoft.com/office/word/2012/wordml" xmlns:w16cex="http://schemas.microsoft.com/office/word/2018/wordml/cex" xmlns:w16cid="http://schemas.microsoft.com/office/word/2016/wordml/cid" xmlns:w16="http://schemas.microsoft.com/office/word/2018/wordml" xmlns:w16du="http://schemas.microsoft.com/office/word/2023/wordml/word16du" xmlns:w16sdtdh="http://schemas.microsoft.com/office/word/2020/wordml/sdtdatahash" xmlns:w16se="http://schemas.microsoft.com/office/word/2015/wordml/symex" xmlns:wpg="http://schemas.microsoft.com/office/word/2010/wordprocessingGroup" xmlns:wpi="http://schemas.microsoft.com/office/word/2010/wordprocessingInk" xmlns:wne="http://schemas.microsoft.com/office/word/2006/wordml" xmlns:wps="http://schemas.microsoft.com/office/word/2010/wordprocessingShape" mc:Ignorable="w14 w15 w16se w16cid w16 w16cex w16sdtdh w16du wp14">
   <w:docParts>
     <w:docPart>
       <w:docPartPr>
@@ -14266,7 +14266,7 @@
           </w:pPr>
           <w:r>
             <w:rPr>
-              <w:rStyle w:val="Testosegnaposto"/>
+              <w:rStyle w:val="PlaceholderText"/>
             </w:rPr>
             <w:t>[Autore]</w:t>
           </w:r>
@@ -14278,7 +14278,7 @@
 </file>
 
 <file path=word/glossary/fontTable.xml><?xml version="1.0" encoding="utf-8"?>
-<w:fonts xmlns:mc="http://schemas.openxmlformats.org/markup-compatibility/2006" xmlns:r="http://schemas.openxmlformats.org/officeDocument/2006/relationships" xmlns:w="http://schemas.openxmlformats.org/wordprocessingml/2006/main" xmlns:w14="http://schemas.microsoft.com/office/word/2010/wordml" xmlns:w15="http://schemas.microsoft.com/office/word/2012/wordml" xmlns:w16cex="http://schemas.microsoft.com/office/word/2018/wordml/cex" xmlns:w16cid="http://schemas.microsoft.com/office/word/2016/wordml/cid" xmlns:w16="http://schemas.microsoft.com/office/word/2018/wordml" xmlns:w16sdtdh="http://schemas.microsoft.com/office/word/2020/wordml/sdtdatahash" xmlns:w16se="http://schemas.microsoft.com/office/word/2015/wordml/symex" mc:Ignorable="w14 w15 w16se w16cid w16 w16cex w16sdtdh">
+<w:fonts xmlns:mc="http://schemas.openxmlformats.org/markup-compatibility/2006" xmlns:r="http://schemas.openxmlformats.org/officeDocument/2006/relationships" xmlns:w="http://schemas.openxmlformats.org/wordprocessingml/2006/main" xmlns:w14="http://schemas.microsoft.com/office/word/2010/wordml" xmlns:w15="http://schemas.microsoft.com/office/word/2012/wordml" xmlns:w16cex="http://schemas.microsoft.com/office/word/2018/wordml/cex" xmlns:w16cid="http://schemas.microsoft.com/office/word/2016/wordml/cid" xmlns:w16="http://schemas.microsoft.com/office/word/2018/wordml" xmlns:w16du="http://schemas.microsoft.com/office/word/2023/wordml/word16du" xmlns:w16sdtdh="http://schemas.microsoft.com/office/word/2020/wordml/sdtdatahash" xmlns:w16se="http://schemas.microsoft.com/office/word/2015/wordml/symex" mc:Ignorable="w14 w15 w16se w16cid w16 w16cex w16sdtdh w16du">
   <w:font w:name="Symbol">
     <w:panose1 w:val="05050102010706020507"/>
     <w:charset w:val="02"/>
@@ -14308,10 +14308,12 @@
     <w:sig w:usb0="00000000" w:usb1="10000000" w:usb2="00000000" w:usb3="00000000" w:csb0="80000000" w:csb1="00000000"/>
   </w:font>
   <w:font w:name="Aptos">
+    <w:altName w:val="Calibri"/>
+    <w:panose1 w:val="00000000000000000000"/>
     <w:charset w:val="00"/>
-    <w:family w:val="swiss"/>
-    <w:pitch w:val="variable"/>
-    <w:sig w:usb0="20000287" w:usb1="00000003" w:usb2="00000000" w:usb3="00000000" w:csb0="0000019F" w:csb1="00000000"/>
+    <w:family w:val="roman"/>
+    <w:notTrueType/>
+    <w:pitch w:val="default"/>
   </w:font>
   <w:font w:name="Arial">
     <w:panose1 w:val="020B0604020202020204"/>
@@ -14321,10 +14323,12 @@
     <w:sig w:usb0="E0002EFF" w:usb1="C000785B" w:usb2="00000009" w:usb3="00000000" w:csb0="000001FF" w:csb1="00000000"/>
   </w:font>
   <w:font w:name="Aptos Display">
+    <w:altName w:val="Calibri"/>
+    <w:panose1 w:val="00000000000000000000"/>
     <w:charset w:val="00"/>
-    <w:family w:val="swiss"/>
-    <w:pitch w:val="variable"/>
-    <w:sig w:usb0="20000287" w:usb1="00000003" w:usb2="00000000" w:usb3="00000000" w:csb0="0000019F" w:csb1="00000000"/>
+    <w:family w:val="roman"/>
+    <w:notTrueType/>
+    <w:pitch w:val="default"/>
   </w:font>
   <w:font w:name="Yu Gothic Light">
     <w:altName w:val="游ゴシック Light"/>
@@ -14354,27 +14358,28 @@
     <w:charset w:val="00"/>
     <w:family w:val="swiss"/>
     <w:pitch w:val="variable"/>
-    <w:sig w:usb0="E4002EFF" w:usb1="C200247B" w:usb2="00000009" w:usb3="00000000" w:csb0="000001FF" w:csb1="00000000"/>
+    <w:sig w:usb0="E4002EFF" w:usb1="C000247B" w:usb2="00000009" w:usb3="00000000" w:csb0="000001FF" w:csb1="00000000"/>
   </w:font>
   <w:font w:name="Yu Mincho">
     <w:altName w:val="游明朝"/>
+    <w:panose1 w:val="00000000000000000000"/>
     <w:charset w:val="80"/>
     <w:family w:val="roman"/>
-    <w:pitch w:val="variable"/>
-    <w:sig w:usb0="800002E7" w:usb1="2AC7FCFF" w:usb2="00000012" w:usb3="00000000" w:csb0="0002009F" w:csb1="00000000"/>
+    <w:notTrueType/>
+    <w:pitch w:val="default"/>
   </w:font>
   <w:font w:name="Calibri Light">
     <w:panose1 w:val="020F0302020204030204"/>
     <w:charset w:val="00"/>
     <w:family w:val="swiss"/>
     <w:pitch w:val="variable"/>
-    <w:sig w:usb0="E4002EFF" w:usb1="C200247B" w:usb2="00000009" w:usb3="00000000" w:csb0="000001FF" w:csb1="00000000"/>
+    <w:sig w:usb0="E4002EFF" w:usb1="C000247B" w:usb2="00000009" w:usb3="00000000" w:csb0="000001FF" w:csb1="00000000"/>
   </w:font>
 </w:fonts>
 </file>
 
 <file path=word/glossary/settings.xml><?xml version="1.0" encoding="utf-8"?>
-<w:settings xmlns:mc="http://schemas.openxmlformats.org/markup-compatibility/2006" xmlns:o="urn:schemas-microsoft-com:office:office" xmlns:r="http://schemas.openxmlformats.org/officeDocument/2006/relationships" xmlns:m="http://schemas.openxmlformats.org/officeDocument/2006/math" xmlns:v="urn:schemas-microsoft-com:vml" xmlns:w10="urn:schemas-microsoft-com:office:word" xmlns:w="http://schemas.openxmlformats.org/wordprocessingml/2006/main" xmlns:w14="http://schemas.microsoft.com/office/word/2010/wordml" xmlns:w15="http://schemas.microsoft.com/office/word/2012/wordml" xmlns:w16cex="http://schemas.microsoft.com/office/word/2018/wordml/cex" xmlns:w16cid="http://schemas.microsoft.com/office/word/2016/wordml/cid" xmlns:w16="http://schemas.microsoft.com/office/word/2018/wordml" xmlns:w16sdtdh="http://schemas.microsoft.com/office/word/2020/wordml/sdtdatahash" xmlns:w16se="http://schemas.microsoft.com/office/word/2015/wordml/symex" xmlns:sl="http://schemas.openxmlformats.org/schemaLibrary/2006/main" mc:Ignorable="w14 w15 w16se w16cid w16 w16cex w16sdtdh">
+<w:settings xmlns:mc="http://schemas.openxmlformats.org/markup-compatibility/2006" xmlns:o="urn:schemas-microsoft-com:office:office" xmlns:r="http://schemas.openxmlformats.org/officeDocument/2006/relationships" xmlns:m="http://schemas.openxmlformats.org/officeDocument/2006/math" xmlns:v="urn:schemas-microsoft-com:vml" xmlns:w10="urn:schemas-microsoft-com:office:word" xmlns:w="http://schemas.openxmlformats.org/wordprocessingml/2006/main" xmlns:w14="http://schemas.microsoft.com/office/word/2010/wordml" xmlns:w15="http://schemas.microsoft.com/office/word/2012/wordml" xmlns:w16cex="http://schemas.microsoft.com/office/word/2018/wordml/cex" xmlns:w16cid="http://schemas.microsoft.com/office/word/2016/wordml/cid" xmlns:w16="http://schemas.microsoft.com/office/word/2018/wordml" xmlns:w16du="http://schemas.microsoft.com/office/word/2023/wordml/word16du" xmlns:w16sdtdh="http://schemas.microsoft.com/office/word/2020/wordml/sdtdatahash" xmlns:w16se="http://schemas.microsoft.com/office/word/2015/wordml/symex" xmlns:sl="http://schemas.openxmlformats.org/schemaLibrary/2006/main" mc:Ignorable="w14 w15 w16se w16cid w16 w16cex w16sdtdh w16du">
   <w:view w:val="normal"/>
   <w:defaultTabStop w:val="708"/>
   <w:hyphenationZone w:val="283"/>
@@ -14418,14 +14423,14 @@
   </m:mathPr>
   <w:themeFontLang w:val="it-IT" w:eastAsia="ja-JP" w:bidi="ar-SA"/>
   <w:clrSchemeMapping w:bg1="light1" w:t1="dark1" w:bg2="light2" w:t2="dark2" w:accent1="accent1" w:accent2="accent2" w:accent3="accent3" w:accent4="accent4" w:accent5="accent5" w:accent6="accent6" w:hyperlink="hyperlink" w:followedHyperlink="followedHyperlink"/>
-  <w:decimalSymbol w:val=","/>
-  <w:listSeparator w:val=";"/>
+  <w:decimalSymbol w:val="."/>
+  <w:listSeparator w:val=","/>
   <w15:chartTrackingRefBased/>
 </w:settings>
 </file>
 
 <file path=word/glossary/styles.xml><?xml version="1.0" encoding="utf-8"?>
-<w:styles xmlns:mc="http://schemas.openxmlformats.org/markup-compatibility/2006" xmlns:r="http://schemas.openxmlformats.org/officeDocument/2006/relationships" xmlns:w="http://schemas.openxmlformats.org/wordprocessingml/2006/main" xmlns:w14="http://schemas.microsoft.com/office/word/2010/wordml" xmlns:w15="http://schemas.microsoft.com/office/word/2012/wordml" xmlns:w16cex="http://schemas.microsoft.com/office/word/2018/wordml/cex" xmlns:w16cid="http://schemas.microsoft.com/office/word/2016/wordml/cid" xmlns:w16="http://schemas.microsoft.com/office/word/2018/wordml" xmlns:w16sdtdh="http://schemas.microsoft.com/office/word/2020/wordml/sdtdatahash" xmlns:w16se="http://schemas.microsoft.com/office/word/2015/wordml/symex" mc:Ignorable="w14 w15 w16se w16cid w16 w16cex w16sdtdh">
+<w:styles xmlns:mc="http://schemas.openxmlformats.org/markup-compatibility/2006" xmlns:r="http://schemas.openxmlformats.org/officeDocument/2006/relationships" xmlns:w="http://schemas.openxmlformats.org/wordprocessingml/2006/main" xmlns:w14="http://schemas.microsoft.com/office/word/2010/wordml" xmlns:w15="http://schemas.microsoft.com/office/word/2012/wordml" xmlns:w16cex="http://schemas.microsoft.com/office/word/2018/wordml/cex" xmlns:w16cid="http://schemas.microsoft.com/office/word/2016/wordml/cid" xmlns:w16="http://schemas.microsoft.com/office/word/2018/wordml" xmlns:w16du="http://schemas.microsoft.com/office/word/2023/wordml/word16du" xmlns:w16sdtdh="http://schemas.microsoft.com/office/word/2020/wordml/sdtdatahash" xmlns:w16se="http://schemas.microsoft.com/office/word/2015/wordml/symex" mc:Ignorable="w14 w15 w16se w16cid w16 w16cex w16sdtdh w16du">
   <w:docDefaults>
     <w:rPrDefault>
       <w:rPr>
@@ -14821,17 +14826,17 @@
     <w:lsdException w:name="Unresolved Mention" w:semiHidden="1" w:unhideWhenUsed="1"/>
     <w:lsdException w:name="Smart Link" w:semiHidden="1" w:unhideWhenUsed="1"/>
   </w:latentStyles>
-  <w:style w:type="paragraph" w:default="1" w:styleId="Normale">
+  <w:style w:type="paragraph" w:default="1" w:styleId="Normal">
     <w:name w:val="Normal"/>
     <w:qFormat/>
   </w:style>
-  <w:style w:type="character" w:default="1" w:styleId="Carpredefinitoparagrafo">
+  <w:style w:type="character" w:default="1" w:styleId="DefaultParagraphFont">
     <w:name w:val="Default Paragraph Font"/>
     <w:uiPriority w:val="1"/>
     <w:semiHidden/>
     <w:unhideWhenUsed/>
   </w:style>
-  <w:style w:type="table" w:default="1" w:styleId="Tabellanormale">
+  <w:style w:type="table" w:default="1" w:styleId="TableNormal">
     <w:name w:val="Normal Table"/>
     <w:uiPriority w:val="99"/>
     <w:semiHidden/>
@@ -14846,15 +14851,15 @@
       </w:tblCellMar>
     </w:tblPr>
   </w:style>
-  <w:style w:type="numbering" w:default="1" w:styleId="Nessunelenco">
+  <w:style w:type="numbering" w:default="1" w:styleId="NoList">
     <w:name w:val="No List"/>
     <w:uiPriority w:val="99"/>
     <w:semiHidden/>
     <w:unhideWhenUsed/>
   </w:style>
-  <w:style w:type="character" w:styleId="Testosegnaposto">
+  <w:style w:type="character" w:styleId="PlaceholderText">
     <w:name w:val="Placeholder Text"/>
-    <w:basedOn w:val="Carpredefinitoparagrafo"/>
+    <w:basedOn w:val="DefaultParagraphFont"/>
     <w:uiPriority w:val="99"/>
     <w:semiHidden/>
     <w:rsid w:val="00023889"/>
@@ -14870,7 +14875,7 @@
 </file>
 
 <file path=word/glossary/webSettings.xml><?xml version="1.0" encoding="utf-8"?>
-<w:webSettings xmlns:mc="http://schemas.openxmlformats.org/markup-compatibility/2006" xmlns:r="http://schemas.openxmlformats.org/officeDocument/2006/relationships" xmlns:w="http://schemas.openxmlformats.org/wordprocessingml/2006/main" xmlns:w14="http://schemas.microsoft.com/office/word/2010/wordml" xmlns:w15="http://schemas.microsoft.com/office/word/2012/wordml" xmlns:w16cex="http://schemas.microsoft.com/office/word/2018/wordml/cex" xmlns:w16cid="http://schemas.microsoft.com/office/word/2016/wordml/cid" xmlns:w16="http://schemas.microsoft.com/office/word/2018/wordml" xmlns:w16sdtdh="http://schemas.microsoft.com/office/word/2020/wordml/sdtdatahash" xmlns:w16se="http://schemas.microsoft.com/office/word/2015/wordml/symex" mc:Ignorable="w14 w15 w16se w16cid w16 w16cex w16sdtdh">
+<w:webSettings xmlns:mc="http://schemas.openxmlformats.org/markup-compatibility/2006" xmlns:r="http://schemas.openxmlformats.org/officeDocument/2006/relationships" xmlns:w="http://schemas.openxmlformats.org/wordprocessingml/2006/main" xmlns:w14="http://schemas.microsoft.com/office/word/2010/wordml" xmlns:w15="http://schemas.microsoft.com/office/word/2012/wordml" xmlns:w16cex="http://schemas.microsoft.com/office/word/2018/wordml/cex" xmlns:w16cid="http://schemas.microsoft.com/office/word/2016/wordml/cid" xmlns:w16="http://schemas.microsoft.com/office/word/2018/wordml" xmlns:w16du="http://schemas.microsoft.com/office/word/2023/wordml/word16du" xmlns:w16sdtdh="http://schemas.microsoft.com/office/word/2020/wordml/sdtdatahash" xmlns:w16se="http://schemas.microsoft.com/office/word/2015/wordml/symex" mc:Ignorable="w14 w15 w16se w16cid w16 w16cex w16sdtdh w16du">
   <w:optimizeForBrowser/>
   <w:allowPNG/>
 </w:webSettings>

</xml_diff>

<commit_message>
Aggiornamento dei file binari e delle configurazioni
</commit_message>
<xml_diff>
--- a/Documentazione/Documentazione.docx
+++ b/Documentazione/Documentazione.docx
@@ -698,7 +698,7 @@
           <w:noProof/>
         </w:rPr>
         <w:drawing>
-          <wp:anchor distT="0" distB="0" distL="114300" distR="114300" simplePos="0" relativeHeight="251658242" behindDoc="1" locked="0" layoutInCell="1" allowOverlap="1" wp14:anchorId="78DA8363" wp14:editId="5BE0A5F9">
+          <wp:anchor distT="0" distB="0" distL="114300" distR="114300" simplePos="0" relativeHeight="251658242" behindDoc="1" locked="0" layoutInCell="1" allowOverlap="1" wp14:anchorId="78DA8363" wp14:editId="6EAA04FE">
             <wp:simplePos x="0" y="0"/>
             <wp:positionH relativeFrom="column">
               <wp:posOffset>-156210</wp:posOffset>
@@ -1047,7 +1047,7 @@
           <w:r>
             <w:fldChar w:fldCharType="separate"/>
           </w:r>
-          <w:hyperlink w:anchor="_Toc159596337" w:history="1">
+          <w:hyperlink w:anchor="_Toc159784205" w:history="1">
             <w:r>
               <w:rPr>
                 <w:rStyle w:val="Collegamentoipertestuale"/>
@@ -1074,7 +1074,7 @@
                 <w:noProof/>
                 <w:webHidden/>
               </w:rPr>
-              <w:instrText xml:space="preserve"> PAGEREF _Toc159596337 \h </w:instrText>
+              <w:instrText xml:space="preserve"> PAGEREF _Toc159784205 \h </w:instrText>
             </w:r>
             <w:r>
               <w:rPr>
@@ -1118,7 +1118,7 @@
               <w14:ligatures w14:val="standardContextual"/>
             </w:rPr>
           </w:pPr>
-          <w:hyperlink w:anchor="_Toc159596338" w:history="1">
+          <w:hyperlink w:anchor="_Toc159784206" w:history="1">
             <w:r>
               <w:rPr>
                 <w:rStyle w:val="Collegamentoipertestuale"/>
@@ -1145,7 +1145,7 @@
                 <w:noProof/>
                 <w:webHidden/>
               </w:rPr>
-              <w:instrText xml:space="preserve"> PAGEREF _Toc159596338 \h </w:instrText>
+              <w:instrText xml:space="preserve"> PAGEREF _Toc159784206 \h </w:instrText>
             </w:r>
             <w:r>
               <w:rPr>
@@ -1189,7 +1189,7 @@
               <w14:ligatures w14:val="standardContextual"/>
             </w:rPr>
           </w:pPr>
-          <w:hyperlink w:anchor="_Toc159596339" w:history="1">
+          <w:hyperlink w:anchor="_Toc159784207" w:history="1">
             <w:r>
               <w:rPr>
                 <w:rStyle w:val="Collegamentoipertestuale"/>
@@ -1216,7 +1216,7 @@
                 <w:noProof/>
                 <w:webHidden/>
               </w:rPr>
-              <w:instrText xml:space="preserve"> PAGEREF _Toc159596339 \h </w:instrText>
+              <w:instrText xml:space="preserve"> PAGEREF _Toc159784207 \h </w:instrText>
             </w:r>
             <w:r>
               <w:rPr>
@@ -1260,7 +1260,7 @@
               <w14:ligatures w14:val="standardContextual"/>
             </w:rPr>
           </w:pPr>
-          <w:hyperlink w:anchor="_Toc159596340" w:history="1">
+          <w:hyperlink w:anchor="_Toc159784208" w:history="1">
             <w:r>
               <w:rPr>
                 <w:rStyle w:val="Collegamentoipertestuale"/>
@@ -1287,7 +1287,7 @@
                 <w:noProof/>
                 <w:webHidden/>
               </w:rPr>
-              <w:instrText xml:space="preserve"> PAGEREF _Toc159596340 \h </w:instrText>
+              <w:instrText xml:space="preserve"> PAGEREF _Toc159784208 \h </w:instrText>
             </w:r>
             <w:r>
               <w:rPr>
@@ -1331,7 +1331,7 @@
               <w14:ligatures w14:val="standardContextual"/>
             </w:rPr>
           </w:pPr>
-          <w:hyperlink w:anchor="_Toc159596341" w:history="1">
+          <w:hyperlink w:anchor="_Toc159784209" w:history="1">
             <w:r>
               <w:rPr>
                 <w:rStyle w:val="Collegamentoipertestuale"/>
@@ -1358,7 +1358,7 @@
                 <w:noProof/>
                 <w:webHidden/>
               </w:rPr>
-              <w:instrText xml:space="preserve"> PAGEREF _Toc159596341 \h </w:instrText>
+              <w:instrText xml:space="preserve"> PAGEREF _Toc159784209 \h </w:instrText>
             </w:r>
             <w:r>
               <w:rPr>
@@ -1402,7 +1402,7 @@
               <w14:ligatures w14:val="standardContextual"/>
             </w:rPr>
           </w:pPr>
-          <w:hyperlink w:anchor="_Toc159596342" w:history="1">
+          <w:hyperlink w:anchor="_Toc159784210" w:history="1">
             <w:r>
               <w:rPr>
                 <w:rStyle w:val="Collegamentoipertestuale"/>
@@ -1429,7 +1429,7 @@
                 <w:noProof/>
                 <w:webHidden/>
               </w:rPr>
-              <w:instrText xml:space="preserve"> PAGEREF _Toc159596342 \h </w:instrText>
+              <w:instrText xml:space="preserve"> PAGEREF _Toc159784210 \h </w:instrText>
             </w:r>
             <w:r>
               <w:rPr>
@@ -1473,7 +1473,7 @@
               <w14:ligatures w14:val="standardContextual"/>
             </w:rPr>
           </w:pPr>
-          <w:hyperlink w:anchor="_Toc159596343" w:history="1">
+          <w:hyperlink w:anchor="_Toc159784211" w:history="1">
             <w:r>
               <w:rPr>
                 <w:rStyle w:val="Collegamentoipertestuale"/>
@@ -1500,7 +1500,7 @@
                 <w:noProof/>
                 <w:webHidden/>
               </w:rPr>
-              <w:instrText xml:space="preserve"> PAGEREF _Toc159596343 \h </w:instrText>
+              <w:instrText xml:space="preserve"> PAGEREF _Toc159784211 \h </w:instrText>
             </w:r>
             <w:r>
               <w:rPr>
@@ -1544,7 +1544,7 @@
               <w14:ligatures w14:val="standardContextual"/>
             </w:rPr>
           </w:pPr>
-          <w:hyperlink w:anchor="_Toc159596344" w:history="1">
+          <w:hyperlink w:anchor="_Toc159784212" w:history="1">
             <w:r>
               <w:rPr>
                 <w:rStyle w:val="Collegamentoipertestuale"/>
@@ -1571,7 +1571,7 @@
                 <w:noProof/>
                 <w:webHidden/>
               </w:rPr>
-              <w:instrText xml:space="preserve"> PAGEREF _Toc159596344 \h </w:instrText>
+              <w:instrText xml:space="preserve"> PAGEREF _Toc159784212 \h </w:instrText>
             </w:r>
             <w:r>
               <w:rPr>
@@ -1615,7 +1615,7 @@
               <w14:ligatures w14:val="standardContextual"/>
             </w:rPr>
           </w:pPr>
-          <w:hyperlink w:anchor="_Toc159596345" w:history="1">
+          <w:hyperlink w:anchor="_Toc159784213" w:history="1">
             <w:r>
               <w:rPr>
                 <w:rStyle w:val="Collegamentoipertestuale"/>
@@ -1642,7 +1642,7 @@
                 <w:noProof/>
                 <w:webHidden/>
               </w:rPr>
-              <w:instrText xml:space="preserve"> PAGEREF _Toc159596345 \h </w:instrText>
+              <w:instrText xml:space="preserve"> PAGEREF _Toc159784213 \h </w:instrText>
             </w:r>
             <w:r>
               <w:rPr>
@@ -1686,7 +1686,7 @@
               <w14:ligatures w14:val="standardContextual"/>
             </w:rPr>
           </w:pPr>
-          <w:hyperlink w:anchor="_Toc159596346" w:history="1">
+          <w:hyperlink w:anchor="_Toc159784214" w:history="1">
             <w:r>
               <w:rPr>
                 <w:rStyle w:val="Collegamentoipertestuale"/>
@@ -1713,7 +1713,7 @@
                 <w:noProof/>
                 <w:webHidden/>
               </w:rPr>
-              <w:instrText xml:space="preserve"> PAGEREF _Toc159596346 \h </w:instrText>
+              <w:instrText xml:space="preserve"> PAGEREF _Toc159784214 \h </w:instrText>
             </w:r>
             <w:r>
               <w:rPr>
@@ -1757,7 +1757,7 @@
               <w14:ligatures w14:val="standardContextual"/>
             </w:rPr>
           </w:pPr>
-          <w:hyperlink w:anchor="_Toc159596347" w:history="1">
+          <w:hyperlink w:anchor="_Toc159784215" w:history="1">
             <w:r>
               <w:rPr>
                 <w:rStyle w:val="Collegamentoipertestuale"/>
@@ -1784,7 +1784,7 @@
                 <w:noProof/>
                 <w:webHidden/>
               </w:rPr>
-              <w:instrText xml:space="preserve"> PAGEREF _Toc159596347 \h </w:instrText>
+              <w:instrText xml:space="preserve"> PAGEREF _Toc159784215 \h </w:instrText>
             </w:r>
             <w:r>
               <w:rPr>
@@ -1828,7 +1828,7 @@
               <w14:ligatures w14:val="standardContextual"/>
             </w:rPr>
           </w:pPr>
-          <w:hyperlink w:anchor="_Toc159596348" w:history="1">
+          <w:hyperlink w:anchor="_Toc159784216" w:history="1">
             <w:r>
               <w:rPr>
                 <w:rStyle w:val="Collegamentoipertestuale"/>
@@ -1855,7 +1855,7 @@
                 <w:noProof/>
                 <w:webHidden/>
               </w:rPr>
-              <w:instrText xml:space="preserve"> PAGEREF _Toc159596348 \h </w:instrText>
+              <w:instrText xml:space="preserve"> PAGEREF _Toc159784216 \h </w:instrText>
             </w:r>
             <w:r>
               <w:rPr>
@@ -1899,7 +1899,7 @@
               <w14:ligatures w14:val="standardContextual"/>
             </w:rPr>
           </w:pPr>
-          <w:hyperlink w:anchor="_Toc159596349" w:history="1">
+          <w:hyperlink w:anchor="_Toc159784217" w:history="1">
             <w:r>
               <w:rPr>
                 <w:rStyle w:val="Collegamentoipertestuale"/>
@@ -1926,7 +1926,7 @@
                 <w:noProof/>
                 <w:webHidden/>
               </w:rPr>
-              <w:instrText xml:space="preserve"> PAGEREF _Toc159596349 \h </w:instrText>
+              <w:instrText xml:space="preserve"> PAGEREF _Toc159784217 \h </w:instrText>
             </w:r>
             <w:r>
               <w:rPr>
@@ -1970,7 +1970,7 @@
               <w14:ligatures w14:val="standardContextual"/>
             </w:rPr>
           </w:pPr>
-          <w:hyperlink w:anchor="_Toc159596350" w:history="1">
+          <w:hyperlink w:anchor="_Toc159784218" w:history="1">
             <w:r>
               <w:rPr>
                 <w:rStyle w:val="Collegamentoipertestuale"/>
@@ -1997,7 +1997,7 @@
                 <w:noProof/>
                 <w:webHidden/>
               </w:rPr>
-              <w:instrText xml:space="preserve"> PAGEREF _Toc159596350 \h </w:instrText>
+              <w:instrText xml:space="preserve"> PAGEREF _Toc159784218 \h </w:instrText>
             </w:r>
             <w:r>
               <w:rPr>
@@ -2041,7 +2041,7 @@
               <w14:ligatures w14:val="standardContextual"/>
             </w:rPr>
           </w:pPr>
-          <w:hyperlink w:anchor="_Toc159596351" w:history="1">
+          <w:hyperlink w:anchor="_Toc159784219" w:history="1">
             <w:r>
               <w:rPr>
                 <w:rStyle w:val="Collegamentoipertestuale"/>
@@ -2068,7 +2068,7 @@
                 <w:noProof/>
                 <w:webHidden/>
               </w:rPr>
-              <w:instrText xml:space="preserve"> PAGEREF _Toc159596351 \h </w:instrText>
+              <w:instrText xml:space="preserve"> PAGEREF _Toc159784219 \h </w:instrText>
             </w:r>
             <w:r>
               <w:rPr>
@@ -2112,7 +2112,7 @@
               <w14:ligatures w14:val="standardContextual"/>
             </w:rPr>
           </w:pPr>
-          <w:hyperlink w:anchor="_Toc159596352" w:history="1">
+          <w:hyperlink w:anchor="_Toc159784220" w:history="1">
             <w:r>
               <w:rPr>
                 <w:rStyle w:val="Collegamentoipertestuale"/>
@@ -2139,7 +2139,7 @@
                 <w:noProof/>
                 <w:webHidden/>
               </w:rPr>
-              <w:instrText xml:space="preserve"> PAGEREF _Toc159596352 \h </w:instrText>
+              <w:instrText xml:space="preserve"> PAGEREF _Toc159784220 \h </w:instrText>
             </w:r>
             <w:r>
               <w:rPr>
@@ -2183,7 +2183,7 @@
               <w14:ligatures w14:val="standardContextual"/>
             </w:rPr>
           </w:pPr>
-          <w:hyperlink w:anchor="_Toc159596353" w:history="1">
+          <w:hyperlink w:anchor="_Toc159784221" w:history="1">
             <w:r>
               <w:rPr>
                 <w:rStyle w:val="Collegamentoipertestuale"/>
@@ -2210,7 +2210,7 @@
                 <w:noProof/>
                 <w:webHidden/>
               </w:rPr>
-              <w:instrText xml:space="preserve"> PAGEREF _Toc159596353 \h </w:instrText>
+              <w:instrText xml:space="preserve"> PAGEREF _Toc159784221 \h </w:instrText>
             </w:r>
             <w:r>
               <w:rPr>
@@ -2254,7 +2254,7 @@
               <w14:ligatures w14:val="standardContextual"/>
             </w:rPr>
           </w:pPr>
-          <w:hyperlink w:anchor="_Toc159596354" w:history="1">
+          <w:hyperlink w:anchor="_Toc159784222" w:history="1">
             <w:r>
               <w:rPr>
                 <w:rStyle w:val="Collegamentoipertestuale"/>
@@ -2281,7 +2281,7 @@
                 <w:noProof/>
                 <w:webHidden/>
               </w:rPr>
-              <w:instrText xml:space="preserve"> PAGEREF _Toc159596354 \h </w:instrText>
+              <w:instrText xml:space="preserve"> PAGEREF _Toc159784222 \h </w:instrText>
             </w:r>
             <w:r>
               <w:rPr>
@@ -2325,7 +2325,7 @@
               <w14:ligatures w14:val="standardContextual"/>
             </w:rPr>
           </w:pPr>
-          <w:hyperlink w:anchor="_Toc159596355" w:history="1">
+          <w:hyperlink w:anchor="_Toc159784223" w:history="1">
             <w:r>
               <w:rPr>
                 <w:rStyle w:val="Collegamentoipertestuale"/>
@@ -2352,7 +2352,7 @@
                 <w:noProof/>
                 <w:webHidden/>
               </w:rPr>
-              <w:instrText xml:space="preserve"> PAGEREF _Toc159596355 \h </w:instrText>
+              <w:instrText xml:space="preserve"> PAGEREF _Toc159784223 \h </w:instrText>
             </w:r>
             <w:r>
               <w:rPr>
@@ -2396,7 +2396,7 @@
               <w14:ligatures w14:val="standardContextual"/>
             </w:rPr>
           </w:pPr>
-          <w:hyperlink w:anchor="_Toc159596356" w:history="1">
+          <w:hyperlink w:anchor="_Toc159784224" w:history="1">
             <w:r>
               <w:rPr>
                 <w:rStyle w:val="Collegamentoipertestuale"/>
@@ -2423,7 +2423,7 @@
                 <w:noProof/>
                 <w:webHidden/>
               </w:rPr>
-              <w:instrText xml:space="preserve"> PAGEREF _Toc159596356 \h </w:instrText>
+              <w:instrText xml:space="preserve"> PAGEREF _Toc159784224 \h </w:instrText>
             </w:r>
             <w:r>
               <w:rPr>
@@ -2467,7 +2467,7 @@
               <w14:ligatures w14:val="standardContextual"/>
             </w:rPr>
           </w:pPr>
-          <w:hyperlink w:anchor="_Toc159596357" w:history="1">
+          <w:hyperlink w:anchor="_Toc159784225" w:history="1">
             <w:r>
               <w:rPr>
                 <w:rStyle w:val="Collegamentoipertestuale"/>
@@ -2494,7 +2494,7 @@
                 <w:noProof/>
                 <w:webHidden/>
               </w:rPr>
-              <w:instrText xml:space="preserve"> PAGEREF _Toc159596357 \h </w:instrText>
+              <w:instrText xml:space="preserve"> PAGEREF _Toc159784225 \h </w:instrText>
             </w:r>
             <w:r>
               <w:rPr>
@@ -2538,7 +2538,7 @@
               <w14:ligatures w14:val="standardContextual"/>
             </w:rPr>
           </w:pPr>
-          <w:hyperlink w:anchor="_Toc159596358" w:history="1">
+          <w:hyperlink w:anchor="_Toc159784226" w:history="1">
             <w:r>
               <w:rPr>
                 <w:rStyle w:val="Collegamentoipertestuale"/>
@@ -2565,7 +2565,7 @@
                 <w:noProof/>
                 <w:webHidden/>
               </w:rPr>
-              <w:instrText xml:space="preserve"> PAGEREF _Toc159596358 \h </w:instrText>
+              <w:instrText xml:space="preserve"> PAGEREF _Toc159784226 \h </w:instrText>
             </w:r>
             <w:r>
               <w:rPr>
@@ -2609,7 +2609,7 @@
               <w14:ligatures w14:val="standardContextual"/>
             </w:rPr>
           </w:pPr>
-          <w:hyperlink w:anchor="_Toc159596359" w:history="1">
+          <w:hyperlink w:anchor="_Toc159784227" w:history="1">
             <w:r>
               <w:rPr>
                 <w:rStyle w:val="Collegamentoipertestuale"/>
@@ -2636,7 +2636,7 @@
                 <w:noProof/>
                 <w:webHidden/>
               </w:rPr>
-              <w:instrText xml:space="preserve"> PAGEREF _Toc159596359 \h </w:instrText>
+              <w:instrText xml:space="preserve"> PAGEREF _Toc159784227 \h </w:instrText>
             </w:r>
             <w:r>
               <w:rPr>
@@ -2680,7 +2680,7 @@
               <w14:ligatures w14:val="standardContextual"/>
             </w:rPr>
           </w:pPr>
-          <w:hyperlink w:anchor="_Toc159596360" w:history="1">
+          <w:hyperlink w:anchor="_Toc159784228" w:history="1">
             <w:r>
               <w:rPr>
                 <w:rStyle w:val="Collegamentoipertestuale"/>
@@ -2707,7 +2707,7 @@
                 <w:noProof/>
                 <w:webHidden/>
               </w:rPr>
-              <w:instrText xml:space="preserve"> PAGEREF _Toc159596360 \h </w:instrText>
+              <w:instrText xml:space="preserve"> PAGEREF _Toc159784228 \h </w:instrText>
             </w:r>
             <w:r>
               <w:rPr>
@@ -2751,7 +2751,7 @@
               <w14:ligatures w14:val="standardContextual"/>
             </w:rPr>
           </w:pPr>
-          <w:hyperlink w:anchor="_Toc159596361" w:history="1">
+          <w:hyperlink w:anchor="_Toc159784229" w:history="1">
             <w:r>
               <w:rPr>
                 <w:rStyle w:val="Collegamentoipertestuale"/>
@@ -2778,7 +2778,7 @@
                 <w:noProof/>
                 <w:webHidden/>
               </w:rPr>
-              <w:instrText xml:space="preserve"> PAGEREF _Toc159596361 \h </w:instrText>
+              <w:instrText xml:space="preserve"> PAGEREF _Toc159784229 \h </w:instrText>
             </w:r>
             <w:r>
               <w:rPr>
@@ -2822,7 +2822,7 @@
               <w14:ligatures w14:val="standardContextual"/>
             </w:rPr>
           </w:pPr>
-          <w:hyperlink w:anchor="_Toc159596362" w:history="1">
+          <w:hyperlink w:anchor="_Toc159784230" w:history="1">
             <w:r>
               <w:rPr>
                 <w:rStyle w:val="Collegamentoipertestuale"/>
@@ -2849,7 +2849,7 @@
                 <w:noProof/>
                 <w:webHidden/>
               </w:rPr>
-              <w:instrText xml:space="preserve"> PAGEREF _Toc159596362 \h </w:instrText>
+              <w:instrText xml:space="preserve"> PAGEREF _Toc159784230 \h </w:instrText>
             </w:r>
             <w:r>
               <w:rPr>
@@ -2870,6 +2870,148 @@
                 <w:webHidden/>
               </w:rPr>
               <w:t>14</w:t>
+            </w:r>
+            <w:r>
+              <w:rPr>
+                <w:noProof/>
+                <w:webHidden/>
+              </w:rPr>
+              <w:fldChar w:fldCharType="end"/>
+            </w:r>
+          </w:hyperlink>
+        </w:p>
+        <w:p>
+          <w:pPr>
+            <w:pStyle w:val="Sommario3"/>
+            <w:tabs>
+              <w:tab w:val="right" w:leader="dot" w:pos="9628"/>
+            </w:tabs>
+            <w:rPr>
+              <w:rFonts w:cstheme="minorBidi"/>
+              <w:noProof/>
+              <w:kern w:val="2"/>
+              <w14:ligatures w14:val="standardContextual"/>
+            </w:rPr>
+          </w:pPr>
+          <w:hyperlink w:anchor="_Toc159784231" w:history="1">
+            <w:r>
+              <w:rPr>
+                <w:rStyle w:val="Collegamentoipertestuale"/>
+                <w:noProof/>
+              </w:rPr>
+              <w:t>Grafica Client Android</w:t>
+            </w:r>
+            <w:r>
+              <w:rPr>
+                <w:noProof/>
+                <w:webHidden/>
+              </w:rPr>
+              <w:tab/>
+            </w:r>
+            <w:r>
+              <w:rPr>
+                <w:noProof/>
+                <w:webHidden/>
+              </w:rPr>
+              <w:fldChar w:fldCharType="begin"/>
+            </w:r>
+            <w:r>
+              <w:rPr>
+                <w:noProof/>
+                <w:webHidden/>
+              </w:rPr>
+              <w:instrText xml:space="preserve"> PAGEREF _Toc159784231 \h </w:instrText>
+            </w:r>
+            <w:r>
+              <w:rPr>
+                <w:noProof/>
+                <w:webHidden/>
+              </w:rPr>
+            </w:r>
+            <w:r>
+              <w:rPr>
+                <w:noProof/>
+                <w:webHidden/>
+              </w:rPr>
+              <w:fldChar w:fldCharType="separate"/>
+            </w:r>
+            <w:r>
+              <w:rPr>
+                <w:noProof/>
+                <w:webHidden/>
+              </w:rPr>
+              <w:t>14</w:t>
+            </w:r>
+            <w:r>
+              <w:rPr>
+                <w:noProof/>
+                <w:webHidden/>
+              </w:rPr>
+              <w:fldChar w:fldCharType="end"/>
+            </w:r>
+          </w:hyperlink>
+        </w:p>
+        <w:p>
+          <w:pPr>
+            <w:pStyle w:val="Sommario3"/>
+            <w:tabs>
+              <w:tab w:val="right" w:leader="dot" w:pos="9628"/>
+            </w:tabs>
+            <w:rPr>
+              <w:rFonts w:cstheme="minorBidi"/>
+              <w:noProof/>
+              <w:kern w:val="2"/>
+              <w14:ligatures w14:val="standardContextual"/>
+            </w:rPr>
+          </w:pPr>
+          <w:hyperlink w:anchor="_Toc159784232" w:history="1">
+            <w:r>
+              <w:rPr>
+                <w:rStyle w:val="Collegamentoipertestuale"/>
+                <w:noProof/>
+              </w:rPr>
+              <w:t>Grafica Server da terminale</w:t>
+            </w:r>
+            <w:r>
+              <w:rPr>
+                <w:noProof/>
+                <w:webHidden/>
+              </w:rPr>
+              <w:tab/>
+            </w:r>
+            <w:r>
+              <w:rPr>
+                <w:noProof/>
+                <w:webHidden/>
+              </w:rPr>
+              <w:fldChar w:fldCharType="begin"/>
+            </w:r>
+            <w:r>
+              <w:rPr>
+                <w:noProof/>
+                <w:webHidden/>
+              </w:rPr>
+              <w:instrText xml:space="preserve"> PAGEREF _Toc159784232 \h </w:instrText>
+            </w:r>
+            <w:r>
+              <w:rPr>
+                <w:noProof/>
+                <w:webHidden/>
+              </w:rPr>
+            </w:r>
+            <w:r>
+              <w:rPr>
+                <w:noProof/>
+                <w:webHidden/>
+              </w:rPr>
+              <w:fldChar w:fldCharType="separate"/>
+            </w:r>
+            <w:r>
+              <w:rPr>
+                <w:noProof/>
+                <w:webHidden/>
+              </w:rPr>
+              <w:t>16</w:t>
             </w:r>
             <w:r>
               <w:rPr>
@@ -2893,7 +3035,7 @@
               <w14:ligatures w14:val="standardContextual"/>
             </w:rPr>
           </w:pPr>
-          <w:hyperlink w:anchor="_Toc159596363" w:history="1">
+          <w:hyperlink w:anchor="_Toc159784233" w:history="1">
             <w:r>
               <w:rPr>
                 <w:rStyle w:val="Collegamentoipertestuale"/>
@@ -2920,7 +3062,7 @@
                 <w:noProof/>
                 <w:webHidden/>
               </w:rPr>
-              <w:instrText xml:space="preserve"> PAGEREF _Toc159596363 \h </w:instrText>
+              <w:instrText xml:space="preserve"> PAGEREF _Toc159784233 \h </w:instrText>
             </w:r>
             <w:r>
               <w:rPr>
@@ -2940,7 +3082,78 @@
                 <w:noProof/>
                 <w:webHidden/>
               </w:rPr>
-              <w:t>15</w:t>
+              <w:t>16</w:t>
+            </w:r>
+            <w:r>
+              <w:rPr>
+                <w:noProof/>
+                <w:webHidden/>
+              </w:rPr>
+              <w:fldChar w:fldCharType="end"/>
+            </w:r>
+          </w:hyperlink>
+        </w:p>
+        <w:p>
+          <w:pPr>
+            <w:pStyle w:val="Sommario2"/>
+            <w:tabs>
+              <w:tab w:val="right" w:leader="dot" w:pos="9628"/>
+            </w:tabs>
+            <w:rPr>
+              <w:rFonts w:cstheme="minorBidi"/>
+              <w:noProof/>
+              <w:kern w:val="2"/>
+              <w14:ligatures w14:val="standardContextual"/>
+            </w:rPr>
+          </w:pPr>
+          <w:hyperlink w:anchor="_Toc159784234" w:history="1">
+            <w:r>
+              <w:rPr>
+                <w:rStyle w:val="Collegamentoipertestuale"/>
+                <w:noProof/>
+              </w:rPr>
+              <w:t>Info utili:</w:t>
+            </w:r>
+            <w:r>
+              <w:rPr>
+                <w:noProof/>
+                <w:webHidden/>
+              </w:rPr>
+              <w:tab/>
+            </w:r>
+            <w:r>
+              <w:rPr>
+                <w:noProof/>
+                <w:webHidden/>
+              </w:rPr>
+              <w:fldChar w:fldCharType="begin"/>
+            </w:r>
+            <w:r>
+              <w:rPr>
+                <w:noProof/>
+                <w:webHidden/>
+              </w:rPr>
+              <w:instrText xml:space="preserve"> PAGEREF _Toc159784234 \h </w:instrText>
+            </w:r>
+            <w:r>
+              <w:rPr>
+                <w:noProof/>
+                <w:webHidden/>
+              </w:rPr>
+            </w:r>
+            <w:r>
+              <w:rPr>
+                <w:noProof/>
+                <w:webHidden/>
+              </w:rPr>
+              <w:fldChar w:fldCharType="separate"/>
+            </w:r>
+            <w:r>
+              <w:rPr>
+                <w:noProof/>
+                <w:webHidden/>
+              </w:rPr>
+              <w:t>17</w:t>
             </w:r>
             <w:r>
               <w:rPr>
@@ -2965,14 +3178,12 @@
     <w:p/>
     <w:p/>
     <w:p/>
-    <w:p/>
-    <w:p/>
     <w:p>
       <w:pPr>
         <w:pStyle w:val="Titolo2"/>
       </w:pPr>
       <w:bookmarkStart w:id="0" w:name="_Toc159436693"/>
-      <w:bookmarkStart w:id="1" w:name="_Toc159596337"/>
+      <w:bookmarkStart w:id="1" w:name="_Toc159784205"/>
       <w:r>
         <w:lastRenderedPageBreak/>
         <w:t>Analisi e specifica dei requisiti</w:t>
@@ -2985,7 +3196,7 @@
         <w:pStyle w:val="Titolo3"/>
       </w:pPr>
       <w:bookmarkStart w:id="2" w:name="_Toc159436694"/>
-      <w:bookmarkStart w:id="3" w:name="_Toc159596338"/>
+      <w:bookmarkStart w:id="3" w:name="_Toc159784206"/>
       <w:r>
         <w:t>Il supermercato</w:t>
       </w:r>
@@ -3019,7 +3230,7 @@
         </w:rPr>
       </w:pPr>
       <w:bookmarkStart w:id="4" w:name="_Toc159436695"/>
-      <w:bookmarkStart w:id="5" w:name="_Toc159596339"/>
+      <w:bookmarkStart w:id="5" w:name="_Toc159784207"/>
       <w:r>
         <w:rPr>
           <w:rStyle w:val="Titolo3Carattere"/>
@@ -3119,7 +3330,7 @@
     </w:p>
     <w:p>
       <w:bookmarkStart w:id="6" w:name="_Toc159436696"/>
-      <w:bookmarkStart w:id="7" w:name="_Toc159596340"/>
+      <w:bookmarkStart w:id="7" w:name="_Toc159784208"/>
       <w:r>
         <w:rPr>
           <w:rStyle w:val="Titolo3Carattere"/>
@@ -3146,7 +3357,7 @@
         <w:pStyle w:val="Titolo3"/>
       </w:pPr>
       <w:bookmarkStart w:id="8" w:name="_Toc159436697"/>
-      <w:bookmarkStart w:id="9" w:name="_Toc159596341"/>
+      <w:bookmarkStart w:id="9" w:name="_Toc159784209"/>
       <w:r>
         <w:t>Acquisti del client</w:t>
       </w:r>
@@ -3189,7 +3400,7 @@
         <w:pStyle w:val="Titolo2"/>
       </w:pPr>
       <w:bookmarkStart w:id="10" w:name="_Toc159436698"/>
-      <w:bookmarkStart w:id="11" w:name="_Toc159596342"/>
+      <w:bookmarkStart w:id="11" w:name="_Toc159784210"/>
       <w:r>
         <w:lastRenderedPageBreak/>
         <w:t>Requisiti</w:t>
@@ -3602,7 +3813,7 @@
       </w:pPr>
       <w:bookmarkStart w:id="12" w:name="_Vincoli"/>
       <w:bookmarkStart w:id="13" w:name="_Toc159436699"/>
-      <w:bookmarkStart w:id="14" w:name="_Toc159596343"/>
+      <w:bookmarkStart w:id="14" w:name="_Toc159784211"/>
       <w:bookmarkEnd w:id="12"/>
       <w:r>
         <w:t>Vincoli</w:t>
@@ -3864,7 +4075,7 @@
       <w:pPr>
         <w:pStyle w:val="Titolo2"/>
       </w:pPr>
-      <w:bookmarkStart w:id="16" w:name="_Toc159596344"/>
+      <w:bookmarkStart w:id="16" w:name="_Toc159784212"/>
       <w:r>
         <w:lastRenderedPageBreak/>
         <w:t>Architettura</w:t>
@@ -4042,7 +4253,7 @@
       <w:pPr>
         <w:pStyle w:val="Titolo2"/>
       </w:pPr>
-      <w:bookmarkStart w:id="17" w:name="_Toc159596345"/>
+      <w:bookmarkStart w:id="17" w:name="_Toc159784213"/>
       <w:r>
         <w:t>Disconnessione</w:t>
       </w:r>
@@ -4113,7 +4324,7 @@
           <w:noProof/>
         </w:rPr>
         <w:drawing>
-          <wp:inline distT="0" distB="0" distL="0" distR="0" wp14:anchorId="1594F12D" wp14:editId="693E19C1">
+          <wp:inline distT="0" distB="0" distL="0" distR="0" wp14:anchorId="1594F12D" wp14:editId="5EB55C7D">
             <wp:extent cx="2773867" cy="2773867"/>
             <wp:effectExtent l="0" t="0" r="7620" b="7620"/>
             <wp:docPr id="955428298" name="Immagine 1"/>
@@ -4164,7 +4375,7 @@
       </w:pPr>
       <w:bookmarkStart w:id="18" w:name="_Protocollo"/>
       <w:bookmarkStart w:id="19" w:name="_Toc159436701"/>
-      <w:bookmarkStart w:id="20" w:name="_Toc159596346"/>
+      <w:bookmarkStart w:id="20" w:name="_Toc159784214"/>
       <w:bookmarkEnd w:id="18"/>
       <w:r>
         <w:lastRenderedPageBreak/>
@@ -5074,7 +5285,7 @@
         <w:pStyle w:val="Titolo2"/>
       </w:pPr>
       <w:bookmarkStart w:id="21" w:name="_Toc159436702"/>
-      <w:bookmarkStart w:id="22" w:name="_Toc159596347"/>
+      <w:bookmarkStart w:id="22" w:name="_Toc159784215"/>
       <w:r>
         <w:lastRenderedPageBreak/>
         <w:t>Concorrenza</w:t>
@@ -5085,7 +5296,7 @@
       <w:pPr>
         <w:pStyle w:val="Titolo3"/>
       </w:pPr>
-      <w:bookmarkStart w:id="23" w:name="_Toc159596348"/>
+      <w:bookmarkStart w:id="23" w:name="_Toc159784216"/>
       <w:r>
         <w:t>N</w:t>
       </w:r>
@@ -5249,7 +5460,7 @@
       <w:pPr>
         <w:pStyle w:val="Titolo3"/>
       </w:pPr>
-      <w:bookmarkStart w:id="24" w:name="_Toc159596349"/>
+      <w:bookmarkStart w:id="24" w:name="_Toc159784217"/>
       <w:r>
         <w:t xml:space="preserve">Coda </w:t>
       </w:r>
@@ -5301,7 +5512,7 @@
       <w:pPr>
         <w:pStyle w:val="Titolo3"/>
       </w:pPr>
-      <w:bookmarkStart w:id="25" w:name="_Toc159596350"/>
+      <w:bookmarkStart w:id="25" w:name="_Toc159784218"/>
       <w:r>
         <w:t>Coda ingresso</w:t>
       </w:r>
@@ -5322,7 +5533,7 @@
       <w:pPr>
         <w:pStyle w:val="Titolo3"/>
       </w:pPr>
-      <w:bookmarkStart w:id="26" w:name="_Toc159596351"/>
+      <w:bookmarkStart w:id="26" w:name="_Toc159784219"/>
       <w:r>
         <w:t>Chiocciola</w:t>
       </w:r>
@@ -5348,7 +5559,7 @@
       <w:pPr>
         <w:pStyle w:val="Titolo3"/>
       </w:pPr>
-      <w:bookmarkStart w:id="27" w:name="_Toc159596352"/>
+      <w:bookmarkStart w:id="27" w:name="_Toc159784220"/>
       <w:r>
         <w:t>Cassieri</w:t>
       </w:r>
@@ -5383,7 +5594,7 @@
       <w:pPr>
         <w:pStyle w:val="Titolo3"/>
       </w:pPr>
-      <w:bookmarkStart w:id="28" w:name="_Toc159596353"/>
+      <w:bookmarkStart w:id="28" w:name="_Toc159784221"/>
       <w:r>
         <w:t>Carrell</w:t>
       </w:r>
@@ -5613,7 +5824,7 @@
       <w:pPr>
         <w:pStyle w:val="Titolo2"/>
       </w:pPr>
-      <w:bookmarkStart w:id="29" w:name="_Toc159596354"/>
+      <w:bookmarkStart w:id="29" w:name="_Toc159784222"/>
       <w:r>
         <w:lastRenderedPageBreak/>
         <w:t>Metodi</w:t>
@@ -5626,7 +5837,7 @@
         <w:pStyle w:val="Titolo3"/>
       </w:pPr>
       <w:bookmarkStart w:id="30" w:name="_Toc159436703"/>
-      <w:bookmarkStart w:id="31" w:name="_Toc159596355"/>
+      <w:bookmarkStart w:id="31" w:name="_Toc159784223"/>
       <w:proofErr w:type="spellStart"/>
       <w:r>
         <w:t>Main</w:t>
@@ -6349,7 +6560,7 @@
       </w:pPr>
       <w:bookmarkStart w:id="32" w:name="_Cliente"/>
       <w:bookmarkStart w:id="33" w:name="_Toc159436704"/>
-      <w:bookmarkStart w:id="34" w:name="_Toc159596356"/>
+      <w:bookmarkStart w:id="34" w:name="_Toc159784224"/>
       <w:bookmarkEnd w:id="32"/>
       <w:r>
         <w:t>Cliente</w:t>
@@ -7647,7 +7858,7 @@
         <w:br w:type="page"/>
       </w:r>
       <w:bookmarkStart w:id="35" w:name="_Toc159436705"/>
-      <w:bookmarkStart w:id="36" w:name="_Toc159596357"/>
+      <w:bookmarkStart w:id="36" w:name="_Toc159784225"/>
       <w:r>
         <w:lastRenderedPageBreak/>
         <w:t>Carrello</w:t>
@@ -8347,7 +8558,7 @@
       <w:pPr>
         <w:pStyle w:val="Titolo3"/>
       </w:pPr>
-      <w:bookmarkStart w:id="37" w:name="_Toc159596358"/>
+      <w:bookmarkStart w:id="37" w:name="_Toc159784226"/>
       <w:r>
         <w:t>Cassiere</w:t>
       </w:r>
@@ -8790,7 +9001,7 @@
       <w:pPr>
         <w:pStyle w:val="Titolo3"/>
       </w:pPr>
-      <w:bookmarkStart w:id="38" w:name="_Toc159596359"/>
+      <w:bookmarkStart w:id="38" w:name="_Toc159784227"/>
       <w:r>
         <w:lastRenderedPageBreak/>
         <w:t>Coda</w:t>
@@ -9442,7 +9653,7 @@
       <w:pPr>
         <w:pStyle w:val="Titolo3"/>
       </w:pPr>
-      <w:bookmarkStart w:id="39" w:name="_Toc159596360"/>
+      <w:bookmarkStart w:id="39" w:name="_Toc159784228"/>
       <w:r>
         <w:t>Coda Cassa</w:t>
       </w:r>
@@ -10116,7 +10327,7 @@
         <w:pStyle w:val="Titolo2"/>
       </w:pPr>
       <w:bookmarkStart w:id="40" w:name="_Toc159436706"/>
-      <w:bookmarkStart w:id="41" w:name="_Toc159596361"/>
+      <w:bookmarkStart w:id="41" w:name="_Toc159784229"/>
       <w:r>
         <w:lastRenderedPageBreak/>
         <w:t>Flusso di esecuzione</w:t>
@@ -10180,50 +10391,1248 @@
         <w:pStyle w:val="Titolo2"/>
       </w:pPr>
       <w:bookmarkStart w:id="42" w:name="_Toc159436707"/>
-      <w:bookmarkStart w:id="43" w:name="_Toc159596362"/>
+      <w:bookmarkStart w:id="43" w:name="_Toc159784230"/>
       <w:r>
         <w:lastRenderedPageBreak/>
         <w:t>Interfaccia grafica</w:t>
       </w:r>
       <w:bookmarkEnd w:id="42"/>
       <w:bookmarkEnd w:id="43"/>
+    </w:p>
+    <w:p>
+      <w:pPr>
+        <w:pStyle w:val="Titolo3"/>
+      </w:pPr>
+      <w:bookmarkStart w:id="44" w:name="_Toc159784231"/>
+      <w:r>
+        <w:t>Grafica Client Android</w:t>
+      </w:r>
+      <w:bookmarkEnd w:id="44"/>
+    </w:p>
+    <w:tbl>
+      <w:tblPr>
+        <w:tblStyle w:val="Grigliatabella"/>
+        <w:tblW w:w="0" w:type="auto"/>
+        <w:tblBorders>
+          <w:top w:val="none" w:sz="0" w:space="0" w:color="auto"/>
+          <w:left w:val="none" w:sz="0" w:space="0" w:color="auto"/>
+          <w:bottom w:val="none" w:sz="0" w:space="0" w:color="auto"/>
+          <w:right w:val="none" w:sz="0" w:space="0" w:color="auto"/>
+          <w:insideH w:val="none" w:sz="0" w:space="0" w:color="auto"/>
+          <w:insideV w:val="none" w:sz="0" w:space="0" w:color="auto"/>
+        </w:tblBorders>
+        <w:tblLook w:val="04A0" w:firstRow="1" w:lastRow="0" w:firstColumn="1" w:lastColumn="0" w:noHBand="0" w:noVBand="1"/>
+      </w:tblPr>
+      <w:tblGrid>
+        <w:gridCol w:w="2983"/>
+        <w:gridCol w:w="1815"/>
+        <w:gridCol w:w="2983"/>
+        <w:gridCol w:w="1857"/>
+      </w:tblGrid>
+      <w:tr>
+        <w:tc>
+          <w:tcPr>
+            <w:tcW w:w="2983" w:type="dxa"/>
+          </w:tcPr>
+          <w:p>
+            <w:r>
+              <w:rPr>
+                <w:noProof/>
+              </w:rPr>
+              <mc:AlternateContent>
+                <mc:Choice Requires="wps">
+                  <w:drawing>
+                    <wp:anchor distT="0" distB="0" distL="114300" distR="114300" simplePos="0" relativeHeight="251665411" behindDoc="0" locked="0" layoutInCell="1" allowOverlap="1" wp14:anchorId="3835D503" wp14:editId="22A59354">
+                      <wp:simplePos x="0" y="0"/>
+                      <wp:positionH relativeFrom="column">
+                        <wp:posOffset>1331018</wp:posOffset>
+                      </wp:positionH>
+                      <wp:positionV relativeFrom="paragraph">
+                        <wp:posOffset>1983740</wp:posOffset>
+                      </wp:positionV>
+                      <wp:extent cx="1738630" cy="0"/>
+                      <wp:effectExtent l="0" t="171450" r="0" b="190500"/>
+                      <wp:wrapNone/>
+                      <wp:docPr id="719589846" name="Connettore 2 2"/>
+                      <wp:cNvGraphicFramePr/>
+                      <a:graphic xmlns:a="http://schemas.openxmlformats.org/drawingml/2006/main">
+                        <a:graphicData uri="http://schemas.microsoft.com/office/word/2010/wordprocessingShape">
+                          <wps:wsp>
+                            <wps:cNvCnPr/>
+                            <wps:spPr>
+                              <a:xfrm>
+                                <a:off x="0" y="0"/>
+                                <a:ext cx="1738630" cy="0"/>
+                              </a:xfrm>
+                              <a:prstGeom prst="straightConnector1">
+                                <a:avLst/>
+                              </a:prstGeom>
+                              <a:ln w="76200">
+                                <a:tailEnd type="triangle"/>
+                              </a:ln>
+                              <a:effectLst>
+                                <a:outerShdw blurRad="50800" dist="38100" dir="10800000" algn="r" rotWithShape="0">
+                                  <a:prstClr val="black">
+                                    <a:alpha val="40000"/>
+                                  </a:prstClr>
+                                </a:outerShdw>
+                              </a:effectLst>
+                            </wps:spPr>
+                            <wps:style>
+                              <a:lnRef idx="3">
+                                <a:schemeClr val="accent4"/>
+                              </a:lnRef>
+                              <a:fillRef idx="0">
+                                <a:schemeClr val="accent4"/>
+                              </a:fillRef>
+                              <a:effectRef idx="2">
+                                <a:schemeClr val="accent4"/>
+                              </a:effectRef>
+                              <a:fontRef idx="minor">
+                                <a:schemeClr val="tx1"/>
+                              </a:fontRef>
+                            </wps:style>
+                            <wps:bodyPr/>
+                          </wps:wsp>
+                        </a:graphicData>
+                      </a:graphic>
+                      <wp14:sizeRelH relativeFrom="margin">
+                        <wp14:pctWidth>0</wp14:pctWidth>
+                      </wp14:sizeRelH>
+                      <wp14:sizeRelV relativeFrom="margin">
+                        <wp14:pctHeight>0</wp14:pctHeight>
+                      </wp14:sizeRelV>
+                    </wp:anchor>
+                  </w:drawing>
+                </mc:Choice>
+                <mc:Fallback>
+                  <w:pict>
+                    <v:shapetype w14:anchorId="053865EA" id="_x0000_t32" coordsize="21600,21600" o:spt="32" o:oned="t" path="m,l21600,21600e" filled="f">
+                      <v:path arrowok="t" fillok="f" o:connecttype="none"/>
+                      <o:lock v:ext="edit" shapetype="t"/>
+                    </v:shapetype>
+                    <v:shape id="Connettore 2 2" o:spid="_x0000_s1026" type="#_x0000_t32" style="position:absolute;margin-left:104.8pt;margin-top:156.2pt;width:136.9pt;height:0;z-index:251665411;visibility:visible;mso-wrap-style:square;mso-width-percent:0;mso-height-percent:0;mso-wrap-distance-left:9pt;mso-wrap-distance-top:0;mso-wrap-distance-right:9pt;mso-wrap-distance-bottom:0;mso-position-horizontal:absolute;mso-position-horizontal-relative:text;mso-position-vertical:absolute;mso-position-vertical-relative:text;mso-width-percent:0;mso-height-percent:0;mso-width-relative:margin;mso-height-relative:margin" o:gfxdata="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" strokecolor="#0f9ed5 [3207]" strokeweight="6pt">
+                      <v:stroke endarrow="block" joinstyle="miter"/>
+                      <v:shadow on="t" color="black" opacity="26214f" origin=".5" offset="-3pt,0"/>
+                    </v:shape>
+                  </w:pict>
+                </mc:Fallback>
+              </mc:AlternateContent>
+            </w:r>
+            <w:r>
+              <w:rPr>
+                <w:noProof/>
+              </w:rPr>
+              <w:drawing>
+                <wp:anchor distT="0" distB="0" distL="114300" distR="114300" simplePos="0" relativeHeight="251664387" behindDoc="1" locked="0" layoutInCell="1" allowOverlap="1" wp14:anchorId="68B14ADD" wp14:editId="536BFD82">
+                  <wp:simplePos x="0" y="0"/>
+                  <wp:positionH relativeFrom="column">
+                    <wp:posOffset>-2540</wp:posOffset>
+                  </wp:positionH>
+                  <wp:positionV relativeFrom="paragraph">
+                    <wp:posOffset>0</wp:posOffset>
+                  </wp:positionV>
+                  <wp:extent cx="1751965" cy="3705860"/>
+                  <wp:effectExtent l="0" t="0" r="635" b="8890"/>
+                  <wp:wrapSquare wrapText="bothSides"/>
+                  <wp:docPr id="629876923" name="Immagine 1" descr="Immagine che contiene schermata, testo, multimediale, gadget&#10;&#10;Descrizione generata automaticamente"/>
+                  <wp:cNvGraphicFramePr>
+                    <a:graphicFrameLocks xmlns:a="http://schemas.openxmlformats.org/drawingml/2006/main" noChangeAspect="1"/>
+                  </wp:cNvGraphicFramePr>
+                  <a:graphic xmlns:a="http://schemas.openxmlformats.org/drawingml/2006/main">
+                    <a:graphicData uri="http://schemas.openxmlformats.org/drawingml/2006/picture">
+                      <pic:pic xmlns:pic="http://schemas.openxmlformats.org/drawingml/2006/picture">
+                        <pic:nvPicPr>
+                          <pic:cNvPr id="629876923" name="Immagine 1" descr="Immagine che contiene schermata, testo, multimediale, gadget&#10;&#10;Descrizione generata automaticamente"/>
+                          <pic:cNvPicPr/>
+                        </pic:nvPicPr>
+                        <pic:blipFill>
+                          <a:blip r:embed="rId14" cstate="print">
+                            <a:extLst>
+                              <a:ext uri="{28A0092B-C50C-407E-A947-70E740481C1C}">
+                                <a14:useLocalDpi xmlns:a14="http://schemas.microsoft.com/office/drawing/2010/main" val="0"/>
+                              </a:ext>
+                            </a:extLst>
+                          </a:blip>
+                          <a:stretch>
+                            <a:fillRect/>
+                          </a:stretch>
+                        </pic:blipFill>
+                        <pic:spPr>
+                          <a:xfrm>
+                            <a:off x="0" y="0"/>
+                            <a:ext cx="1751965" cy="3705860"/>
+                          </a:xfrm>
+                          <a:prstGeom prst="rect">
+                            <a:avLst/>
+                          </a:prstGeom>
+                        </pic:spPr>
+                      </pic:pic>
+                    </a:graphicData>
+                  </a:graphic>
+                </wp:anchor>
+              </w:drawing>
+            </w:r>
+          </w:p>
+        </w:tc>
+        <w:tc>
+          <w:tcPr>
+            <w:tcW w:w="1832" w:type="dxa"/>
+          </w:tcPr>
+          <w:p>
+            <w:pPr>
+              <w:rPr>
+                <w:noProof/>
+              </w:rPr>
+            </w:pPr>
+            <w:r>
+              <w:rPr>
+                <w:noProof/>
+              </w:rPr>
+              <w:t>Nel momento in cui il cliente apre l’app e decide di entrare nel supermercato clicca sul bottone “Entra nel supermercato”.</w:t>
+            </w:r>
+          </w:p>
+        </w:tc>
+        <w:tc>
+          <w:tcPr>
+            <w:tcW w:w="2922" w:type="dxa"/>
+          </w:tcPr>
+          <w:p>
+            <w:r>
+              <w:rPr>
+                <w:noProof/>
+              </w:rPr>
+              <w:drawing>
+                <wp:inline distT="0" distB="0" distL="0" distR="0" wp14:anchorId="6AED99CA" wp14:editId="4A1542DA">
+                  <wp:extent cx="1757246" cy="3716685"/>
+                  <wp:effectExtent l="0" t="0" r="0" b="0"/>
+                  <wp:docPr id="736164636" name="Immagine 1"/>
+                  <wp:cNvGraphicFramePr>
+                    <a:graphicFrameLocks xmlns:a="http://schemas.openxmlformats.org/drawingml/2006/main" noChangeAspect="1"/>
+                  </wp:cNvGraphicFramePr>
+                  <a:graphic xmlns:a="http://schemas.openxmlformats.org/drawingml/2006/main">
+                    <a:graphicData uri="http://schemas.openxmlformats.org/drawingml/2006/picture">
+                      <pic:pic xmlns:pic="http://schemas.openxmlformats.org/drawingml/2006/picture">
+                        <pic:nvPicPr>
+                          <pic:cNvPr id="736164636" name="Immagine 1"/>
+                          <pic:cNvPicPr/>
+                        </pic:nvPicPr>
+                        <pic:blipFill>
+                          <a:blip r:embed="rId15" cstate="print">
+                            <a:extLst>
+                              <a:ext uri="{28A0092B-C50C-407E-A947-70E740481C1C}">
+                                <a14:useLocalDpi xmlns:a14="http://schemas.microsoft.com/office/drawing/2010/main" val="0"/>
+                              </a:ext>
+                            </a:extLst>
+                          </a:blip>
+                          <a:stretch>
+                            <a:fillRect/>
+                          </a:stretch>
+                        </pic:blipFill>
+                        <pic:spPr>
+                          <a:xfrm>
+                            <a:off x="0" y="0"/>
+                            <a:ext cx="1757246" cy="3716685"/>
+                          </a:xfrm>
+                          <a:prstGeom prst="rect">
+                            <a:avLst/>
+                          </a:prstGeom>
+                        </pic:spPr>
+                      </pic:pic>
+                    </a:graphicData>
+                  </a:graphic>
+                </wp:inline>
+              </w:drawing>
+            </w:r>
+          </w:p>
+        </w:tc>
+        <w:tc>
+          <w:tcPr>
+            <w:tcW w:w="1891" w:type="dxa"/>
+          </w:tcPr>
+          <w:p>
+            <w:pPr>
+              <w:rPr>
+                <w:noProof/>
+              </w:rPr>
+            </w:pPr>
+            <w:r>
+              <w:rPr>
+                <w:noProof/>
+              </w:rPr>
+              <w:t>Il cliente va alla coda di ingresso e quindi aspetta il suo turno per entrare nel supermercato.</w:t>
+            </w:r>
+          </w:p>
+        </w:tc>
+      </w:tr>
+      <w:tr>
+        <w:tc>
+          <w:tcPr>
+            <w:tcW w:w="2983" w:type="dxa"/>
+          </w:tcPr>
+          <w:p>
+            <w:pPr>
+              <w:rPr>
+                <w:noProof/>
+              </w:rPr>
+            </w:pPr>
+          </w:p>
+        </w:tc>
+        <w:tc>
+          <w:tcPr>
+            <w:tcW w:w="1832" w:type="dxa"/>
+          </w:tcPr>
+          <w:p>
+            <w:pPr>
+              <w:rPr>
+                <w:noProof/>
+              </w:rPr>
+            </w:pPr>
+          </w:p>
+        </w:tc>
+        <w:tc>
+          <w:tcPr>
+            <w:tcW w:w="2922" w:type="dxa"/>
+          </w:tcPr>
+          <w:p>
+            <w:pPr>
+              <w:rPr>
+                <w:noProof/>
+              </w:rPr>
+            </w:pPr>
+          </w:p>
+        </w:tc>
+        <w:tc>
+          <w:tcPr>
+            <w:tcW w:w="1891" w:type="dxa"/>
+          </w:tcPr>
+          <w:p>
+            <w:pPr>
+              <w:rPr>
+                <w:noProof/>
+              </w:rPr>
+            </w:pPr>
+          </w:p>
+        </w:tc>
+      </w:tr>
+      <w:tr>
+        <w:tc>
+          <w:tcPr>
+            <w:tcW w:w="2983" w:type="dxa"/>
+          </w:tcPr>
+          <w:p>
+            <w:r>
+              <w:rPr>
+                <w:noProof/>
+              </w:rPr>
+              <w:drawing>
+                <wp:inline distT="0" distB="0" distL="0" distR="0" wp14:anchorId="35B5E227" wp14:editId="2A0C8C18">
+                  <wp:extent cx="1757246" cy="3716685"/>
+                  <wp:effectExtent l="0" t="0" r="0" b="0"/>
+                  <wp:docPr id="1872951785" name="Immagine 1"/>
+                  <wp:cNvGraphicFramePr>
+                    <a:graphicFrameLocks xmlns:a="http://schemas.openxmlformats.org/drawingml/2006/main" noChangeAspect="1"/>
+                  </wp:cNvGraphicFramePr>
+                  <a:graphic xmlns:a="http://schemas.openxmlformats.org/drawingml/2006/main">
+                    <a:graphicData uri="http://schemas.openxmlformats.org/drawingml/2006/picture">
+                      <pic:pic xmlns:pic="http://schemas.openxmlformats.org/drawingml/2006/picture">
+                        <pic:nvPicPr>
+                          <pic:cNvPr id="1872951785" name="Immagine 1"/>
+                          <pic:cNvPicPr/>
+                        </pic:nvPicPr>
+                        <pic:blipFill>
+                          <a:blip r:embed="rId16" cstate="print">
+                            <a:extLst>
+                              <a:ext uri="{28A0092B-C50C-407E-A947-70E740481C1C}">
+                                <a14:useLocalDpi xmlns:a14="http://schemas.microsoft.com/office/drawing/2010/main" val="0"/>
+                              </a:ext>
+                            </a:extLst>
+                          </a:blip>
+                          <a:stretch>
+                            <a:fillRect/>
+                          </a:stretch>
+                        </pic:blipFill>
+                        <pic:spPr>
+                          <a:xfrm>
+                            <a:off x="0" y="0"/>
+                            <a:ext cx="1757246" cy="3716685"/>
+                          </a:xfrm>
+                          <a:prstGeom prst="rect">
+                            <a:avLst/>
+                          </a:prstGeom>
+                        </pic:spPr>
+                      </pic:pic>
+                    </a:graphicData>
+                  </a:graphic>
+                </wp:inline>
+              </w:drawing>
+            </w:r>
+          </w:p>
+        </w:tc>
+        <w:tc>
+          <w:tcPr>
+            <w:tcW w:w="1832" w:type="dxa"/>
+          </w:tcPr>
+          <w:p>
+            <w:pPr>
+              <w:rPr>
+                <w:noProof/>
+              </w:rPr>
+            </w:pPr>
+            <w:r>
+              <w:rPr>
+                <w:noProof/>
+              </w:rPr>
+              <mc:AlternateContent>
+                <mc:Choice Requires="wps">
+                  <w:drawing>
+                    <wp:anchor distT="0" distB="0" distL="114300" distR="114300" simplePos="0" relativeHeight="251657215" behindDoc="0" locked="0" layoutInCell="1" allowOverlap="1" wp14:anchorId="408B7082" wp14:editId="6D71805A">
+                      <wp:simplePos x="0" y="0"/>
+                      <wp:positionH relativeFrom="column">
+                        <wp:posOffset>241299</wp:posOffset>
+                      </wp:positionH>
+                      <wp:positionV relativeFrom="paragraph">
+                        <wp:posOffset>1451610</wp:posOffset>
+                      </wp:positionV>
+                      <wp:extent cx="1207771" cy="2240280"/>
+                      <wp:effectExtent l="112395" t="59055" r="47625" b="66675"/>
+                      <wp:wrapNone/>
+                      <wp:docPr id="160033341" name="Connettore 2 2"/>
+                      <wp:cNvGraphicFramePr/>
+                      <a:graphic xmlns:a="http://schemas.openxmlformats.org/drawingml/2006/main">
+                        <a:graphicData uri="http://schemas.microsoft.com/office/word/2010/wordprocessingShape">
+                          <wps:wsp>
+                            <wps:cNvCnPr/>
+                            <wps:spPr>
+                              <a:xfrm rot="16200000" flipH="1">
+                                <a:off x="0" y="0"/>
+                                <a:ext cx="1207771" cy="2240280"/>
+                              </a:xfrm>
+                              <a:prstGeom prst="curvedConnector3">
+                                <a:avLst>
+                                  <a:gd name="adj1" fmla="val 69174"/>
+                                </a:avLst>
+                              </a:prstGeom>
+                              <a:noFill/>
+                              <a:ln w="76200" cap="flat" cmpd="sng" algn="ctr">
+                                <a:solidFill>
+                                  <a:srgbClr val="0F9ED5"/>
+                                </a:solidFill>
+                                <a:prstDash val="solid"/>
+                                <a:miter lim="800000"/>
+                                <a:tailEnd type="triangle"/>
+                              </a:ln>
+                              <a:effectLst>
+                                <a:outerShdw blurRad="50800" dist="38100" dir="10800000" algn="r" rotWithShape="0">
+                                  <a:prstClr val="black">
+                                    <a:alpha val="40000"/>
+                                  </a:prstClr>
+                                </a:outerShdw>
+                              </a:effectLst>
+                            </wps:spPr>
+                            <wps:bodyPr/>
+                          </wps:wsp>
+                        </a:graphicData>
+                      </a:graphic>
+                      <wp14:sizeRelH relativeFrom="margin">
+                        <wp14:pctWidth>0</wp14:pctWidth>
+                      </wp14:sizeRelH>
+                      <wp14:sizeRelV relativeFrom="margin">
+                        <wp14:pctHeight>0</wp14:pctHeight>
+                      </wp14:sizeRelV>
+                    </wp:anchor>
+                  </w:drawing>
+                </mc:Choice>
+                <mc:Fallback>
+                  <w:pict>
+                    <v:shapetype w14:anchorId="4FF598F4" id="_x0000_t38" coordsize="21600,21600" o:spt="38" o:oned="t" path="m,c@0,0@1,5400@1,10800@1,16200@2,21600,21600,21600e" filled="f">
+                      <v:formulas>
+                        <v:f eqn="mid #0 0"/>
+                        <v:f eqn="val #0"/>
+                        <v:f eqn="mid #0 21600"/>
+                      </v:formulas>
+                      <v:path arrowok="t" fillok="f" o:connecttype="none"/>
+                      <v:handles>
+                        <v:h position="#0,center"/>
+                      </v:handles>
+                      <o:lock v:ext="edit" shapetype="t"/>
+                    </v:shapetype>
+                    <v:shape id="Connettore 2 2" o:spid="_x0000_s1026" type="#_x0000_t38" style="position:absolute;margin-left:19pt;margin-top:114.3pt;width:95.1pt;height:176.4pt;rotation:90;flip:x;z-index:251657215;visibility:visible;mso-wrap-style:square;mso-width-percent:0;mso-height-percent:0;mso-wrap-distance-left:9pt;mso-wrap-distance-top:0;mso-wrap-distance-right:9pt;mso-wrap-distance-bottom:0;mso-position-horizontal:absolute;mso-position-horizontal-relative:text;mso-position-vertical:absolute;mso-position-vertical-relative:text;mso-width-percent:0;mso-height-percent:0;mso-width-relative:margin;mso-height-relative:margin" o:gfxdata="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" adj="14942" strokecolor="#0f9ed5" strokeweight="6pt">
+                      <v:stroke endarrow="block" joinstyle="miter"/>
+                      <v:shadow on="t" color="black" opacity="26214f" origin=".5" offset="-3pt,0"/>
+                    </v:shape>
+                  </w:pict>
+                </mc:Fallback>
+              </mc:AlternateContent>
+            </w:r>
+            <w:r>
+              <w:rPr>
+                <w:noProof/>
+              </w:rPr>
+              <w:t>Una volta all’interno del supermercato il cliente ha a disposizione l’elenco dei prodotti disponibili</w:t>
+            </w:r>
+            <w:r>
+              <w:rPr>
+                <w:noProof/>
+              </w:rPr>
+              <w:t>.</w:t>
+            </w:r>
+          </w:p>
+        </w:tc>
+        <w:tc>
+          <w:tcPr>
+            <w:tcW w:w="2922" w:type="dxa"/>
+          </w:tcPr>
+          <w:p>
+            <w:r>
+              <w:rPr>
+                <w:noProof/>
+              </w:rPr>
+              <w:drawing>
+                <wp:inline distT="0" distB="0" distL="0" distR="0" wp14:anchorId="088C89D1" wp14:editId="5D0BD58E">
+                  <wp:extent cx="1757246" cy="3716685"/>
+                  <wp:effectExtent l="0" t="0" r="0" b="0"/>
+                  <wp:docPr id="1364311715" name="Immagine 1"/>
+                  <wp:cNvGraphicFramePr>
+                    <a:graphicFrameLocks xmlns:a="http://schemas.openxmlformats.org/drawingml/2006/main" noChangeAspect="1"/>
+                  </wp:cNvGraphicFramePr>
+                  <a:graphic xmlns:a="http://schemas.openxmlformats.org/drawingml/2006/main">
+                    <a:graphicData uri="http://schemas.openxmlformats.org/drawingml/2006/picture">
+                      <pic:pic xmlns:pic="http://schemas.openxmlformats.org/drawingml/2006/picture">
+                        <pic:nvPicPr>
+                          <pic:cNvPr id="1364311715" name="Immagine 1"/>
+                          <pic:cNvPicPr/>
+                        </pic:nvPicPr>
+                        <pic:blipFill>
+                          <a:blip r:embed="rId17" cstate="print">
+                            <a:extLst>
+                              <a:ext uri="{28A0092B-C50C-407E-A947-70E740481C1C}">
+                                <a14:useLocalDpi xmlns:a14="http://schemas.microsoft.com/office/drawing/2010/main" val="0"/>
+                              </a:ext>
+                            </a:extLst>
+                          </a:blip>
+                          <a:stretch>
+                            <a:fillRect/>
+                          </a:stretch>
+                        </pic:blipFill>
+                        <pic:spPr>
+                          <a:xfrm>
+                            <a:off x="0" y="0"/>
+                            <a:ext cx="1757246" cy="3716685"/>
+                          </a:xfrm>
+                          <a:prstGeom prst="rect">
+                            <a:avLst/>
+                          </a:prstGeom>
+                        </pic:spPr>
+                      </pic:pic>
+                    </a:graphicData>
+                  </a:graphic>
+                </wp:inline>
+              </w:drawing>
+            </w:r>
+          </w:p>
+        </w:tc>
+        <w:tc>
+          <w:tcPr>
+            <w:tcW w:w="1891" w:type="dxa"/>
+          </w:tcPr>
+          <w:p>
+            <w:pPr>
+              <w:rPr>
+                <w:noProof/>
+              </w:rPr>
+            </w:pPr>
+            <w:r>
+              <w:rPr>
+                <w:noProof/>
+              </w:rPr>
+              <w:t>In questo esempio il cliente aggiunge un pacco di pasta e una bottiglia di latte.</w:t>
+            </w:r>
+          </w:p>
+        </w:tc>
+      </w:tr>
+    </w:tbl>
+    <w:p/>
+    <w:tbl>
+      <w:tblPr>
+        <w:tblStyle w:val="Grigliatabella"/>
+        <w:tblW w:w="0" w:type="auto"/>
+        <w:tblBorders>
+          <w:top w:val="none" w:sz="0" w:space="0" w:color="auto"/>
+          <w:left w:val="none" w:sz="0" w:space="0" w:color="auto"/>
+          <w:bottom w:val="none" w:sz="0" w:space="0" w:color="auto"/>
+          <w:right w:val="none" w:sz="0" w:space="0" w:color="auto"/>
+          <w:insideH w:val="none" w:sz="0" w:space="0" w:color="auto"/>
+          <w:insideV w:val="none" w:sz="0" w:space="0" w:color="auto"/>
+        </w:tblBorders>
+        <w:tblLook w:val="04A0" w:firstRow="1" w:lastRow="0" w:firstColumn="1" w:lastColumn="0" w:noHBand="0" w:noVBand="1"/>
+      </w:tblPr>
+      <w:tblGrid>
+        <w:gridCol w:w="2983"/>
+        <w:gridCol w:w="1818"/>
+        <w:gridCol w:w="2983"/>
+        <w:gridCol w:w="1854"/>
+      </w:tblGrid>
+      <w:tr>
+        <w:tc>
+          <w:tcPr>
+            <w:tcW w:w="2983" w:type="dxa"/>
+          </w:tcPr>
+          <w:p>
+            <w:r>
+              <w:rPr>
+                <w:noProof/>
+              </w:rPr>
+              <w:lastRenderedPageBreak/>
+              <w:drawing>
+                <wp:anchor distT="0" distB="0" distL="114300" distR="114300" simplePos="0" relativeHeight="251668483" behindDoc="1" locked="0" layoutInCell="1" allowOverlap="1" wp14:anchorId="36736788" wp14:editId="24865880">
+                  <wp:simplePos x="0" y="0"/>
+                  <wp:positionH relativeFrom="column">
+                    <wp:posOffset>-3810</wp:posOffset>
+                  </wp:positionH>
+                  <wp:positionV relativeFrom="paragraph">
+                    <wp:posOffset>3175</wp:posOffset>
+                  </wp:positionV>
+                  <wp:extent cx="1751965" cy="3705225"/>
+                  <wp:effectExtent l="0" t="0" r="635" b="9525"/>
+                  <wp:wrapSquare wrapText="bothSides"/>
+                  <wp:docPr id="85485925" name="Immagine 1"/>
+                  <wp:cNvGraphicFramePr>
+                    <a:graphicFrameLocks xmlns:a="http://schemas.openxmlformats.org/drawingml/2006/main" noChangeAspect="1"/>
+                  </wp:cNvGraphicFramePr>
+                  <a:graphic xmlns:a="http://schemas.openxmlformats.org/drawingml/2006/main">
+                    <a:graphicData uri="http://schemas.openxmlformats.org/drawingml/2006/picture">
+                      <pic:pic xmlns:pic="http://schemas.openxmlformats.org/drawingml/2006/picture">
+                        <pic:nvPicPr>
+                          <pic:cNvPr id="85485925" name="Immagine 1"/>
+                          <pic:cNvPicPr/>
+                        </pic:nvPicPr>
+                        <pic:blipFill>
+                          <a:blip r:embed="rId18" cstate="print">
+                            <a:extLst>
+                              <a:ext uri="{28A0092B-C50C-407E-A947-70E740481C1C}">
+                                <a14:useLocalDpi xmlns:a14="http://schemas.microsoft.com/office/drawing/2010/main" val="0"/>
+                              </a:ext>
+                            </a:extLst>
+                          </a:blip>
+                          <a:stretch>
+                            <a:fillRect/>
+                          </a:stretch>
+                        </pic:blipFill>
+                        <pic:spPr>
+                          <a:xfrm>
+                            <a:off x="0" y="0"/>
+                            <a:ext cx="1751965" cy="3705225"/>
+                          </a:xfrm>
+                          <a:prstGeom prst="rect">
+                            <a:avLst/>
+                          </a:prstGeom>
+                        </pic:spPr>
+                      </pic:pic>
+                    </a:graphicData>
+                  </a:graphic>
+                </wp:anchor>
+              </w:drawing>
+            </w:r>
+            <w:r>
+              <w:rPr>
+                <w:noProof/>
+              </w:rPr>
+              <mc:AlternateContent>
+                <mc:Choice Requires="wps">
+                  <w:drawing>
+                    <wp:anchor distT="0" distB="0" distL="114300" distR="114300" simplePos="0" relativeHeight="251669507" behindDoc="0" locked="0" layoutInCell="1" allowOverlap="1" wp14:anchorId="34B7877B" wp14:editId="45F6EA46">
+                      <wp:simplePos x="0" y="0"/>
+                      <wp:positionH relativeFrom="column">
+                        <wp:posOffset>1331018</wp:posOffset>
+                      </wp:positionH>
+                      <wp:positionV relativeFrom="paragraph">
+                        <wp:posOffset>1983740</wp:posOffset>
+                      </wp:positionV>
+                      <wp:extent cx="1738630" cy="0"/>
+                      <wp:effectExtent l="0" t="171450" r="0" b="190500"/>
+                      <wp:wrapNone/>
+                      <wp:docPr id="951116576" name="Connettore 2 2"/>
+                      <wp:cNvGraphicFramePr/>
+                      <a:graphic xmlns:a="http://schemas.openxmlformats.org/drawingml/2006/main">
+                        <a:graphicData uri="http://schemas.microsoft.com/office/word/2010/wordprocessingShape">
+                          <wps:wsp>
+                            <wps:cNvCnPr/>
+                            <wps:spPr>
+                              <a:xfrm>
+                                <a:off x="0" y="0"/>
+                                <a:ext cx="1738630" cy="0"/>
+                              </a:xfrm>
+                              <a:prstGeom prst="straightConnector1">
+                                <a:avLst/>
+                              </a:prstGeom>
+                              <a:ln w="76200">
+                                <a:tailEnd type="triangle"/>
+                              </a:ln>
+                              <a:effectLst>
+                                <a:outerShdw blurRad="50800" dist="38100" dir="10800000" algn="r" rotWithShape="0">
+                                  <a:prstClr val="black">
+                                    <a:alpha val="40000"/>
+                                  </a:prstClr>
+                                </a:outerShdw>
+                              </a:effectLst>
+                            </wps:spPr>
+                            <wps:style>
+                              <a:lnRef idx="3">
+                                <a:schemeClr val="accent4"/>
+                              </a:lnRef>
+                              <a:fillRef idx="0">
+                                <a:schemeClr val="accent4"/>
+                              </a:fillRef>
+                              <a:effectRef idx="2">
+                                <a:schemeClr val="accent4"/>
+                              </a:effectRef>
+                              <a:fontRef idx="minor">
+                                <a:schemeClr val="tx1"/>
+                              </a:fontRef>
+                            </wps:style>
+                            <wps:bodyPr/>
+                          </wps:wsp>
+                        </a:graphicData>
+                      </a:graphic>
+                      <wp14:sizeRelH relativeFrom="margin">
+                        <wp14:pctWidth>0</wp14:pctWidth>
+                      </wp14:sizeRelH>
+                      <wp14:sizeRelV relativeFrom="margin">
+                        <wp14:pctHeight>0</wp14:pctHeight>
+                      </wp14:sizeRelV>
+                    </wp:anchor>
+                  </w:drawing>
+                </mc:Choice>
+                <mc:Fallback>
+                  <w:pict>
+                    <v:shape w14:anchorId="551659FD" id="Connettore 2 2" o:spid="_x0000_s1026" type="#_x0000_t32" style="position:absolute;margin-left:104.8pt;margin-top:156.2pt;width:136.9pt;height:0;z-index:251669507;visibility:visible;mso-wrap-style:square;mso-width-percent:0;mso-height-percent:0;mso-wrap-distance-left:9pt;mso-wrap-distance-top:0;mso-wrap-distance-right:9pt;mso-wrap-distance-bottom:0;mso-position-horizontal:absolute;mso-position-horizontal-relative:text;mso-position-vertical:absolute;mso-position-vertical-relative:text;mso-width-percent:0;mso-height-percent:0;mso-width-relative:margin;mso-height-relative:margin" o:gfxdata="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" strokecolor="#0f9ed5 [3207]" strokeweight="6pt">
+                      <v:stroke endarrow="block" joinstyle="miter"/>
+                      <v:shadow on="t" color="black" opacity="26214f" origin=".5" offset="-3pt,0"/>
+                    </v:shape>
+                  </w:pict>
+                </mc:Fallback>
+              </mc:AlternateContent>
+            </w:r>
+          </w:p>
+        </w:tc>
+        <w:tc>
+          <w:tcPr>
+            <w:tcW w:w="1832" w:type="dxa"/>
+          </w:tcPr>
+          <w:p>
+            <w:pPr>
+              <w:rPr>
+                <w:noProof/>
+              </w:rPr>
+            </w:pPr>
+            <w:r>
+              <w:rPr>
+                <w:noProof/>
+              </w:rPr>
+              <w:t xml:space="preserve">Quanto il cliente decide di procedere alle casse </w:t>
+            </w:r>
+            <w:r>
+              <w:rPr>
+                <w:noProof/>
+              </w:rPr>
+              <w:t>si mette in coda e attende il suo turno.</w:t>
+            </w:r>
+          </w:p>
+        </w:tc>
+        <w:tc>
+          <w:tcPr>
+            <w:tcW w:w="2922" w:type="dxa"/>
+          </w:tcPr>
+          <w:p>
+            <w:r>
+              <w:rPr>
+                <w:noProof/>
+              </w:rPr>
+              <w:drawing>
+                <wp:inline distT="0" distB="0" distL="0" distR="0" wp14:anchorId="32778637" wp14:editId="143A8829">
+                  <wp:extent cx="1757246" cy="3716683"/>
+                  <wp:effectExtent l="0" t="0" r="0" b="0"/>
+                  <wp:docPr id="2119010065" name="Immagine 1"/>
+                  <wp:cNvGraphicFramePr>
+                    <a:graphicFrameLocks xmlns:a="http://schemas.openxmlformats.org/drawingml/2006/main" noChangeAspect="1"/>
+                  </wp:cNvGraphicFramePr>
+                  <a:graphic xmlns:a="http://schemas.openxmlformats.org/drawingml/2006/main">
+                    <a:graphicData uri="http://schemas.openxmlformats.org/drawingml/2006/picture">
+                      <pic:pic xmlns:pic="http://schemas.openxmlformats.org/drawingml/2006/picture">
+                        <pic:nvPicPr>
+                          <pic:cNvPr id="2119010065" name="Immagine 1"/>
+                          <pic:cNvPicPr/>
+                        </pic:nvPicPr>
+                        <pic:blipFill>
+                          <a:blip r:embed="rId19" cstate="print">
+                            <a:extLst>
+                              <a:ext uri="{28A0092B-C50C-407E-A947-70E740481C1C}">
+                                <a14:useLocalDpi xmlns:a14="http://schemas.microsoft.com/office/drawing/2010/main" val="0"/>
+                              </a:ext>
+                            </a:extLst>
+                          </a:blip>
+                          <a:stretch>
+                            <a:fillRect/>
+                          </a:stretch>
+                        </pic:blipFill>
+                        <pic:spPr>
+                          <a:xfrm>
+                            <a:off x="0" y="0"/>
+                            <a:ext cx="1757246" cy="3716683"/>
+                          </a:xfrm>
+                          <a:prstGeom prst="rect">
+                            <a:avLst/>
+                          </a:prstGeom>
+                        </pic:spPr>
+                      </pic:pic>
+                    </a:graphicData>
+                  </a:graphic>
+                </wp:inline>
+              </w:drawing>
+            </w:r>
+          </w:p>
+        </w:tc>
+        <w:tc>
+          <w:tcPr>
+            <w:tcW w:w="1891" w:type="dxa"/>
+          </w:tcPr>
+          <w:p>
+            <w:pPr>
+              <w:rPr>
+                <w:noProof/>
+              </w:rPr>
+            </w:pPr>
+            <w:r>
+              <w:rPr>
+                <w:noProof/>
+              </w:rPr>
+              <w:t>Il cliente viene notificato quando è arrivato il suo turno e il cassiere sta elaborando il carrello.</w:t>
+            </w:r>
+          </w:p>
+        </w:tc>
+      </w:tr>
+      <w:tr>
+        <w:tc>
+          <w:tcPr>
+            <w:tcW w:w="2983" w:type="dxa"/>
+          </w:tcPr>
+          <w:p>
+            <w:pPr>
+              <w:rPr>
+                <w:noProof/>
+              </w:rPr>
+            </w:pPr>
+          </w:p>
+        </w:tc>
+        <w:tc>
+          <w:tcPr>
+            <w:tcW w:w="1832" w:type="dxa"/>
+          </w:tcPr>
+          <w:p>
+            <w:pPr>
+              <w:rPr>
+                <w:noProof/>
+              </w:rPr>
+            </w:pPr>
+          </w:p>
+        </w:tc>
+        <w:tc>
+          <w:tcPr>
+            <w:tcW w:w="2922" w:type="dxa"/>
+          </w:tcPr>
+          <w:p>
+            <w:pPr>
+              <w:rPr>
+                <w:noProof/>
+              </w:rPr>
+            </w:pPr>
+          </w:p>
+        </w:tc>
+        <w:tc>
+          <w:tcPr>
+            <w:tcW w:w="1891" w:type="dxa"/>
+          </w:tcPr>
+          <w:p>
+            <w:pPr>
+              <w:rPr>
+                <w:noProof/>
+              </w:rPr>
+            </w:pPr>
+          </w:p>
+        </w:tc>
+      </w:tr>
+      <w:tr>
+        <w:tc>
+          <w:tcPr>
+            <w:tcW w:w="2983" w:type="dxa"/>
+          </w:tcPr>
+          <w:p>
+            <w:r>
+              <w:rPr>
+                <w:noProof/>
+              </w:rPr>
+              <w:drawing>
+                <wp:inline distT="0" distB="0" distL="0" distR="0" wp14:anchorId="678AC30D" wp14:editId="70D771ED">
+                  <wp:extent cx="1757246" cy="3716683"/>
+                  <wp:effectExtent l="0" t="0" r="0" b="0"/>
+                  <wp:docPr id="1130012205" name="Immagine 1"/>
+                  <wp:cNvGraphicFramePr>
+                    <a:graphicFrameLocks xmlns:a="http://schemas.openxmlformats.org/drawingml/2006/main" noChangeAspect="1"/>
+                  </wp:cNvGraphicFramePr>
+                  <a:graphic xmlns:a="http://schemas.openxmlformats.org/drawingml/2006/main">
+                    <a:graphicData uri="http://schemas.openxmlformats.org/drawingml/2006/picture">
+                      <pic:pic xmlns:pic="http://schemas.openxmlformats.org/drawingml/2006/picture">
+                        <pic:nvPicPr>
+                          <pic:cNvPr id="1130012205" name="Immagine 1"/>
+                          <pic:cNvPicPr/>
+                        </pic:nvPicPr>
+                        <pic:blipFill>
+                          <a:blip r:embed="rId20" cstate="print">
+                            <a:extLst>
+                              <a:ext uri="{28A0092B-C50C-407E-A947-70E740481C1C}">
+                                <a14:useLocalDpi xmlns:a14="http://schemas.microsoft.com/office/drawing/2010/main" val="0"/>
+                              </a:ext>
+                            </a:extLst>
+                          </a:blip>
+                          <a:stretch>
+                            <a:fillRect/>
+                          </a:stretch>
+                        </pic:blipFill>
+                        <pic:spPr>
+                          <a:xfrm>
+                            <a:off x="0" y="0"/>
+                            <a:ext cx="1757246" cy="3716683"/>
+                          </a:xfrm>
+                          <a:prstGeom prst="rect">
+                            <a:avLst/>
+                          </a:prstGeom>
+                        </pic:spPr>
+                      </pic:pic>
+                    </a:graphicData>
+                  </a:graphic>
+                </wp:inline>
+              </w:drawing>
+            </w:r>
+          </w:p>
+        </w:tc>
+        <w:tc>
+          <w:tcPr>
+            <w:tcW w:w="1832" w:type="dxa"/>
+          </w:tcPr>
+          <w:p>
+            <w:pPr>
+              <w:rPr>
+                <w:noProof/>
+              </w:rPr>
+            </w:pPr>
+            <w:r>
+              <w:rPr>
+                <w:noProof/>
+              </w:rPr>
+              <mc:AlternateContent>
+                <mc:Choice Requires="wps">
+                  <w:drawing>
+                    <wp:anchor distT="0" distB="0" distL="114300" distR="114300" simplePos="0" relativeHeight="251673603" behindDoc="0" locked="0" layoutInCell="1" allowOverlap="1" wp14:anchorId="758B17C4" wp14:editId="370A314D">
+                      <wp:simplePos x="0" y="0"/>
+                      <wp:positionH relativeFrom="column">
+                        <wp:posOffset>-140971</wp:posOffset>
+                      </wp:positionH>
+                      <wp:positionV relativeFrom="paragraph">
+                        <wp:posOffset>1983105</wp:posOffset>
+                      </wp:positionV>
+                      <wp:extent cx="1298575" cy="1417320"/>
+                      <wp:effectExtent l="95250" t="133350" r="0" b="106680"/>
+                      <wp:wrapNone/>
+                      <wp:docPr id="1393697784" name="Connettore 2 2"/>
+                      <wp:cNvGraphicFramePr/>
+                      <a:graphic xmlns:a="http://schemas.openxmlformats.org/drawingml/2006/main">
+                        <a:graphicData uri="http://schemas.microsoft.com/office/word/2010/wordprocessingShape">
+                          <wps:wsp>
+                            <wps:cNvCnPr/>
+                            <wps:spPr>
+                              <a:xfrm flipV="1">
+                                <a:off x="0" y="0"/>
+                                <a:ext cx="1298575" cy="1417320"/>
+                              </a:xfrm>
+                              <a:prstGeom prst="curvedConnector3">
+                                <a:avLst>
+                                  <a:gd name="adj1" fmla="val 50000"/>
+                                </a:avLst>
+                              </a:prstGeom>
+                              <a:noFill/>
+                              <a:ln w="76200" cap="flat" cmpd="sng" algn="ctr">
+                                <a:solidFill>
+                                  <a:srgbClr val="0F9ED5"/>
+                                </a:solidFill>
+                                <a:prstDash val="solid"/>
+                                <a:miter lim="800000"/>
+                                <a:tailEnd type="triangle"/>
+                              </a:ln>
+                              <a:effectLst>
+                                <a:outerShdw blurRad="50800" dist="38100" dir="10800000" algn="r" rotWithShape="0">
+                                  <a:prstClr val="black">
+                                    <a:alpha val="40000"/>
+                                  </a:prstClr>
+                                </a:outerShdw>
+                              </a:effectLst>
+                            </wps:spPr>
+                            <wps:bodyPr/>
+                          </wps:wsp>
+                        </a:graphicData>
+                      </a:graphic>
+                      <wp14:sizeRelH relativeFrom="margin">
+                        <wp14:pctWidth>0</wp14:pctWidth>
+                      </wp14:sizeRelH>
+                      <wp14:sizeRelV relativeFrom="margin">
+                        <wp14:pctHeight>0</wp14:pctHeight>
+                      </wp14:sizeRelV>
+                    </wp:anchor>
+                  </w:drawing>
+                </mc:Choice>
+                <mc:Fallback>
+                  <w:pict>
+                    <v:shape w14:anchorId="3930FE43" id="Connettore 2 2" o:spid="_x0000_s1026" type="#_x0000_t38" style="position:absolute;margin-left:-11.1pt;margin-top:156.15pt;width:102.25pt;height:111.6pt;flip:y;z-index:251673603;visibility:visible;mso-wrap-style:square;mso-width-percent:0;mso-height-percent:0;mso-wrap-distance-left:9pt;mso-wrap-distance-top:0;mso-wrap-distance-right:9pt;mso-wrap-distance-bottom:0;mso-position-horizontal:absolute;mso-position-horizontal-relative:text;mso-position-vertical:absolute;mso-position-vertical-relative:text;mso-width-percent:0;mso-height-percent:0;mso-width-relative:margin;mso-height-relative:margin" o:gfxdata="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" adj="10800" strokecolor="#0f9ed5" strokeweight="6pt">
+                      <v:stroke endarrow="block" joinstyle="miter"/>
+                      <v:shadow on="t" color="black" opacity="26214f" origin=".5" offset="-3pt,0"/>
+                    </v:shape>
+                  </w:pict>
+                </mc:Fallback>
+              </mc:AlternateContent>
+            </w:r>
+            <w:r>
+              <w:rPr>
+                <w:noProof/>
+              </w:rPr>
+              <w:t>Una volta che il cassiere ha terminato di elaborare il carrello, il cliente visualizza lo scontrino ed esce dal supermercato.</w:t>
+            </w:r>
+          </w:p>
+        </w:tc>
+        <w:tc>
+          <w:tcPr>
+            <w:tcW w:w="2922" w:type="dxa"/>
+          </w:tcPr>
+          <w:p>
+            <w:r>
+              <w:rPr>
+                <w:noProof/>
+              </w:rPr>
+              <w:drawing>
+                <wp:anchor distT="0" distB="0" distL="114300" distR="114300" simplePos="0" relativeHeight="251671555" behindDoc="1" locked="0" layoutInCell="1" allowOverlap="1" wp14:anchorId="6E2FB192" wp14:editId="460D3852">
+                  <wp:simplePos x="0" y="0"/>
+                  <wp:positionH relativeFrom="column">
+                    <wp:posOffset>0</wp:posOffset>
+                  </wp:positionH>
+                  <wp:positionV relativeFrom="paragraph">
+                    <wp:posOffset>0</wp:posOffset>
+                  </wp:positionV>
+                  <wp:extent cx="1751965" cy="3705860"/>
+                  <wp:effectExtent l="0" t="0" r="635" b="8890"/>
+                  <wp:wrapSquare wrapText="bothSides"/>
+                  <wp:docPr id="73904974" name="Immagine 1" descr="Immagine che contiene schermata, testo, multimediale, gadget&#10;&#10;Descrizione generata automaticamente"/>
+                  <wp:cNvGraphicFramePr>
+                    <a:graphicFrameLocks xmlns:a="http://schemas.openxmlformats.org/drawingml/2006/main" noChangeAspect="1"/>
+                  </wp:cNvGraphicFramePr>
+                  <a:graphic xmlns:a="http://schemas.openxmlformats.org/drawingml/2006/main">
+                    <a:graphicData uri="http://schemas.openxmlformats.org/drawingml/2006/picture">
+                      <pic:pic xmlns:pic="http://schemas.openxmlformats.org/drawingml/2006/picture">
+                        <pic:nvPicPr>
+                          <pic:cNvPr id="629876923" name="Immagine 1" descr="Immagine che contiene schermata, testo, multimediale, gadget&#10;&#10;Descrizione generata automaticamente"/>
+                          <pic:cNvPicPr/>
+                        </pic:nvPicPr>
+                        <pic:blipFill>
+                          <a:blip r:embed="rId14" cstate="print">
+                            <a:extLst>
+                              <a:ext uri="{28A0092B-C50C-407E-A947-70E740481C1C}">
+                                <a14:useLocalDpi xmlns:a14="http://schemas.microsoft.com/office/drawing/2010/main" val="0"/>
+                              </a:ext>
+                            </a:extLst>
+                          </a:blip>
+                          <a:stretch>
+                            <a:fillRect/>
+                          </a:stretch>
+                        </pic:blipFill>
+                        <pic:spPr>
+                          <a:xfrm>
+                            <a:off x="0" y="0"/>
+                            <a:ext cx="1751965" cy="3705860"/>
+                          </a:xfrm>
+                          <a:prstGeom prst="rect">
+                            <a:avLst/>
+                          </a:prstGeom>
+                        </pic:spPr>
+                      </pic:pic>
+                    </a:graphicData>
+                  </a:graphic>
+                </wp:anchor>
+              </w:drawing>
+            </w:r>
+          </w:p>
+        </w:tc>
+        <w:tc>
+          <w:tcPr>
+            <w:tcW w:w="1891" w:type="dxa"/>
+          </w:tcPr>
+          <w:p>
+            <w:pPr>
+              <w:rPr>
+                <w:noProof/>
+              </w:rPr>
+            </w:pPr>
+            <w:r>
+              <w:rPr>
+                <w:noProof/>
+              </w:rPr>
+              <w:t>Il cliente viene riportato alla schermata iniziale.</w:t>
+            </w:r>
+          </w:p>
+        </w:tc>
+      </w:tr>
+    </w:tbl>
+    <w:p>
+      <w:r>
+        <w:br w:type="page"/>
+      </w:r>
+    </w:p>
+    <w:p>
+      <w:pPr>
+        <w:pStyle w:val="Titolo3"/>
+      </w:pPr>
+      <w:bookmarkStart w:id="45" w:name="_Toc159784232"/>
+      <w:r>
+        <w:lastRenderedPageBreak/>
+        <w:t>Grafica Server da terminale</w:t>
+      </w:r>
+      <w:bookmarkEnd w:id="45"/>
+    </w:p>
+    <w:p>
+      <w:r>
+        <w:t>Sul terminale del server è possibile visionare graficamente la situazione all’interno del supermercato, diviso così in quattro sezioni:</w:t>
+      </w:r>
+    </w:p>
+    <w:p>
+      <w:pPr>
+        <w:pStyle w:val="Paragrafoelenco"/>
+        <w:numPr>
+          <w:ilvl w:val="0"/>
+          <w:numId w:val="17"/>
+        </w:numPr>
+      </w:pPr>
+      <w:r>
+        <w:t>Fuori: permette di visualizzare quante persone si trovano attualmente all’esterno del supermercato in coda per poter entrare;</w:t>
+      </w:r>
+    </w:p>
+    <w:p>
+      <w:pPr>
+        <w:pStyle w:val="Paragrafoelenco"/>
+        <w:numPr>
+          <w:ilvl w:val="0"/>
+          <w:numId w:val="17"/>
+        </w:numPr>
+      </w:pPr>
+      <w:r>
+        <w:t>In negozio: permette di visualizzare quante persone si trovano attualmente all’interno del negozio intente ad acquistare prodotti;</w:t>
+      </w:r>
+    </w:p>
+    <w:p>
+      <w:pPr>
+        <w:pStyle w:val="Paragrafoelenco"/>
+        <w:numPr>
+          <w:ilvl w:val="0"/>
+          <w:numId w:val="17"/>
+        </w:numPr>
+      </w:pPr>
+      <w:r>
+        <w:t>In coda: permette di visualizzare quante persone si trovano attualmente in coda per le casse;</w:t>
+      </w:r>
+    </w:p>
+    <w:p>
+      <w:pPr>
+        <w:pStyle w:val="Paragrafoelenco"/>
+        <w:numPr>
+          <w:ilvl w:val="0"/>
+          <w:numId w:val="17"/>
+        </w:numPr>
+      </w:pPr>
+      <w:r>
+        <w:t xml:space="preserve">In cassa: permette di visualizzare quante persone si trovano alle casse </w:t>
+      </w:r>
+      <w:r>
+        <w:t>mentre sono serviti dai cassieri disponibili.</w:t>
+      </w:r>
+    </w:p>
+    <w:p>
+      <w:r>
+        <w:rPr>
+          <w:noProof/>
+        </w:rPr>
+        <w:drawing>
+          <wp:inline distT="0" distB="0" distL="0" distR="0" wp14:anchorId="46667FA4" wp14:editId="414E1657">
+            <wp:extent cx="6118860" cy="3101340"/>
+            <wp:effectExtent l="0" t="0" r="0" b="3810"/>
+            <wp:docPr id="1042895049" name="Immagine 3"/>
+            <wp:cNvGraphicFramePr>
+              <a:graphicFrameLocks xmlns:a="http://schemas.openxmlformats.org/drawingml/2006/main" noChangeAspect="1"/>
+            </wp:cNvGraphicFramePr>
+            <a:graphic xmlns:a="http://schemas.openxmlformats.org/drawingml/2006/main">
+              <a:graphicData uri="http://schemas.openxmlformats.org/drawingml/2006/picture">
+                <pic:pic xmlns:pic="http://schemas.openxmlformats.org/drawingml/2006/picture">
+                  <pic:nvPicPr>
+                    <pic:cNvPr id="0" name="Picture 1"/>
+                    <pic:cNvPicPr>
+                      <a:picLocks noChangeAspect="1" noChangeArrowheads="1"/>
+                    </pic:cNvPicPr>
+                  </pic:nvPicPr>
+                  <pic:blipFill>
+                    <a:blip r:embed="rId21">
+                      <a:extLst>
+                        <a:ext uri="{28A0092B-C50C-407E-A947-70E740481C1C}">
+                          <a14:useLocalDpi xmlns:a14="http://schemas.microsoft.com/office/drawing/2010/main" val="0"/>
+                        </a:ext>
+                      </a:extLst>
+                    </a:blip>
+                    <a:srcRect/>
+                    <a:stretch>
+                      <a:fillRect/>
+                    </a:stretch>
+                  </pic:blipFill>
+                  <pic:spPr bwMode="auto">
+                    <a:xfrm>
+                      <a:off x="0" y="0"/>
+                      <a:ext cx="6118860" cy="3101340"/>
+                    </a:xfrm>
+                    <a:prstGeom prst="rect">
+                      <a:avLst/>
+                    </a:prstGeom>
+                    <a:noFill/>
+                    <a:ln>
+                      <a:noFill/>
+                    </a:ln>
+                  </pic:spPr>
+                </pic:pic>
+              </a:graphicData>
+            </a:graphic>
+          </wp:inline>
+        </w:drawing>
+      </w:r>
     </w:p>
     <w:p/>
     <w:p/>
     <w:p/>
-    <w:p/>
-    <w:p/>
-    <w:p/>
-    <w:p/>
-    <w:p/>
-    <w:p/>
-    <w:p/>
-    <w:p/>
-    <w:p/>
-    <w:p/>
-    <w:p/>
-    <w:p/>
-    <w:p/>
     <w:p>
-      <w:r>
-        <w:br w:type="page"/>
-      </w:r>
-    </w:p>
-    <w:p>
       <w:pPr>
         <w:pStyle w:val="Titolo2"/>
       </w:pPr>
-      <w:bookmarkStart w:id="44" w:name="_Toc159436708"/>
-      <w:bookmarkStart w:id="45" w:name="_Toc159596363"/>
-      <w:r>
-        <w:lastRenderedPageBreak/>
+      <w:bookmarkStart w:id="46" w:name="_Toc159436708"/>
+      <w:bookmarkStart w:id="47" w:name="_Toc159784233"/>
+      <w:r>
         <w:t xml:space="preserve">Cronologia </w:t>
       </w:r>
       <w:r>
         <w:t>lavoro</w:t>
       </w:r>
-      <w:bookmarkEnd w:id="44"/>
-      <w:bookmarkEnd w:id="45"/>
+      <w:bookmarkEnd w:id="46"/>
+      <w:bookmarkEnd w:id="47"/>
     </w:p>
     <w:tbl>
       <w:tblPr>
@@ -10448,6 +11857,7 @@
           </w:tcPr>
           <w:p>
             <w:r>
+              <w:lastRenderedPageBreak/>
               <w:t>Davide Di Pierro</w:t>
             </w:r>
             <w:r>
@@ -11082,11 +12492,207 @@
           </w:p>
         </w:tc>
       </w:tr>
+      <w:tr>
+        <w:tc>
+          <w:tcPr>
+            <w:cnfStyle w:val="001000000000" w:firstRow="0" w:lastRow="0" w:firstColumn="1" w:lastColumn="0" w:oddVBand="0" w:evenVBand="0" w:oddHBand="0" w:evenHBand="0" w:firstRowFirstColumn="0" w:firstRowLastColumn="0" w:lastRowFirstColumn="0" w:lastRowLastColumn="0"/>
+            <w:tcW w:w="2535" w:type="dxa"/>
+          </w:tcPr>
+          <w:p>
+            <w:r>
+              <w:t>Davide Di Pierro</w:t>
+            </w:r>
+            <w:r>
+              <w:br/>
+              <w:t>Emilia Napolano</w:t>
+            </w:r>
+          </w:p>
+        </w:tc>
+        <w:tc>
+          <w:tcPr>
+            <w:tcW w:w="2351" w:type="dxa"/>
+          </w:tcPr>
+          <w:p>
+            <w:pPr>
+              <w:cnfStyle w:val="000000000000" w:firstRow="0" w:lastRow="0" w:firstColumn="0" w:lastColumn="0" w:oddVBand="0" w:evenVBand="0" w:oddHBand="0" w:evenHBand="0" w:firstRowFirstColumn="0" w:firstRowLastColumn="0" w:lastRowFirstColumn="0" w:lastRowLastColumn="0"/>
+            </w:pPr>
+            <w:r>
+              <w:t xml:space="preserve">25 </w:t>
+            </w:r>
+            <w:proofErr w:type="gramStart"/>
+            <w:r>
+              <w:t>Febbraio</w:t>
+            </w:r>
+            <w:proofErr w:type="gramEnd"/>
+            <w:r>
+              <w:t xml:space="preserve"> 2024</w:t>
+            </w:r>
+          </w:p>
+        </w:tc>
+        <w:tc>
+          <w:tcPr>
+            <w:tcW w:w="2537" w:type="dxa"/>
+          </w:tcPr>
+          <w:p>
+            <w:pPr>
+              <w:cnfStyle w:val="000000000000" w:firstRow="0" w:lastRow="0" w:firstColumn="0" w:lastColumn="0" w:oddVBand="0" w:evenVBand="0" w:oddHBand="0" w:evenHBand="0" w:firstRowFirstColumn="0" w:firstRowLastColumn="0" w:lastRowFirstColumn="0" w:lastRowLastColumn="0"/>
+            </w:pPr>
+            <w:r>
+              <w:t>Ultimazione interfaccia grafica Android per il client e terminazione interfaccia grafica da terminale per il server.</w:t>
+            </w:r>
+          </w:p>
+        </w:tc>
+        <w:tc>
+          <w:tcPr>
+            <w:tcW w:w="2205" w:type="dxa"/>
+          </w:tcPr>
+          <w:p>
+            <w:pPr>
+              <w:cnfStyle w:val="000000000000" w:firstRow="0" w:lastRow="0" w:firstColumn="0" w:lastColumn="0" w:oddVBand="0" w:evenVBand="0" w:oddHBand="0" w:evenHBand="0" w:firstRowFirstColumn="0" w:firstRowLastColumn="0" w:lastRowFirstColumn="0" w:lastRowLastColumn="0"/>
+            </w:pPr>
+            <w:r>
+              <w:t>Client e Server</w:t>
+            </w:r>
+          </w:p>
+        </w:tc>
+      </w:tr>
     </w:tbl>
-    <w:p/>
+    <w:p>
+      <w:pPr>
+        <w:pStyle w:val="Titolo2"/>
+      </w:pPr>
+      <w:bookmarkStart w:id="48" w:name="_Toc159784234"/>
+      <w:r>
+        <w:t>Info</w:t>
+      </w:r>
+      <w:r>
+        <w:t xml:space="preserve"> utili:</w:t>
+      </w:r>
+      <w:bookmarkEnd w:id="48"/>
+    </w:p>
+    <w:p>
+      <w:pPr>
+        <w:pStyle w:val="Paragrafoelenco"/>
+        <w:numPr>
+          <w:ilvl w:val="0"/>
+          <w:numId w:val="18"/>
+        </w:numPr>
+      </w:pPr>
+      <w:hyperlink r:id="rId22" w:history="1">
+        <w:proofErr w:type="spellStart"/>
+        <w:r>
+          <w:rPr>
+            <w:rStyle w:val="Collegamentoipertestuale"/>
+          </w:rPr>
+          <w:t>Github</w:t>
+        </w:r>
+        <w:proofErr w:type="spellEnd"/>
+      </w:hyperlink>
+      <w:r>
+        <w:t>;</w:t>
+      </w:r>
+    </w:p>
+    <w:p>
+      <w:pPr>
+        <w:pStyle w:val="Paragrafoelenco"/>
+        <w:numPr>
+          <w:ilvl w:val="0"/>
+          <w:numId w:val="18"/>
+        </w:numPr>
+      </w:pPr>
+      <w:r>
+        <w:t xml:space="preserve">Download </w:t>
+      </w:r>
+      <w:proofErr w:type="spellStart"/>
+      <w:r>
+        <w:t>apk</w:t>
+      </w:r>
+      <w:proofErr w:type="spellEnd"/>
+      <w:r>
+        <w:t>;</w:t>
+      </w:r>
+    </w:p>
+    <w:p>
+      <w:pPr>
+        <w:pStyle w:val="Paragrafoelenco"/>
+        <w:numPr>
+          <w:ilvl w:val="0"/>
+          <w:numId w:val="18"/>
+        </w:numPr>
+      </w:pPr>
+      <w:r>
+        <w:t>Customer service</w:t>
+      </w:r>
+      <w:r>
+        <w:t xml:space="preserve"> </w:t>
+      </w:r>
+      <w:proofErr w:type="gramStart"/>
+      <w:r>
+        <w:rPr>
+          <mc:AlternateContent>
+            <mc:Choice Requires="w16se"/>
+            <mc:Fallback>
+              <w:rFonts w:ascii="Segoe UI Emoji" w:eastAsia="Segoe UI Emoji" w:hAnsi="Segoe UI Emoji" w:cs="Segoe UI Emoji"/>
+            </mc:Fallback>
+          </mc:AlternateContent>
+        </w:rPr>
+        <mc:AlternateContent>
+          <mc:Choice Requires="w16se">
+            <w16se:symEx w16se:font="Segoe UI Emoji" w16se:char="1F60A"/>
+          </mc:Choice>
+          <mc:Fallback>
+            <w:t>😊</w:t>
+          </mc:Fallback>
+        </mc:AlternateContent>
+      </w:r>
+      <w:r>
+        <w:t xml:space="preserve"> </w:t>
+      </w:r>
+      <w:r>
+        <w:t>:</w:t>
+      </w:r>
+      <w:proofErr w:type="gramEnd"/>
+      <w:r>
+        <w:t xml:space="preserve"> </w:t>
+      </w:r>
+    </w:p>
+    <w:p>
+      <w:pPr>
+        <w:pStyle w:val="Paragrafoelenco"/>
+        <w:numPr>
+          <w:ilvl w:val="1"/>
+          <w:numId w:val="18"/>
+        </w:numPr>
+      </w:pPr>
+      <w:hyperlink r:id="rId23" w:history="1">
+        <w:r>
+          <w:rPr>
+            <w:rStyle w:val="Collegamentoipertestuale"/>
+          </w:rPr>
+          <w:t>d.dipierro@studenti.unina.it</w:t>
+        </w:r>
+      </w:hyperlink>
+    </w:p>
+    <w:p>
+      <w:pPr>
+        <w:pStyle w:val="Paragrafoelenco"/>
+        <w:numPr>
+          <w:ilvl w:val="1"/>
+          <w:numId w:val="18"/>
+        </w:numPr>
+      </w:pPr>
+      <w:hyperlink r:id="rId24" w:history="1">
+        <w:r>
+          <w:rPr>
+            <w:rStyle w:val="Collegamentoipertestuale"/>
+          </w:rPr>
+          <w:t>emi.napolano@studenti.unina.it</w:t>
+        </w:r>
+      </w:hyperlink>
+    </w:p>
     <w:sectPr>
-      <w:headerReference w:type="default" r:id="rId14"/>
-      <w:footerReference w:type="default" r:id="rId15"/>
+      <w:headerReference w:type="default" r:id="rId25"/>
+      <w:footerReference w:type="default" r:id="rId26"/>
       <w:pgSz w:w="11906" w:h="16838"/>
       <w:pgMar w:top="1417" w:right="1134" w:bottom="1134" w:left="1134" w:header="708" w:footer="708" w:gutter="0"/>
       <w:cols w:space="708"/>
@@ -11212,7 +12818,6 @@
           <w:dataBinding w:prefixMappings="xmlns:ns0='http://purl.org/dc/elements/1.1/' xmlns:ns1='http://schemas.openxmlformats.org/package/2006/metadata/core-properties' " w:xpath="/ns1:coreProperties[1]/ns0:creator[1]" w:storeItemID="{6C3C8BC8-F283-45AE-878A-BAB7291924A1}"/>
           <w:text/>
         </w:sdtPr>
-        <w:sdtEndPr/>
         <w:sdtContent>
           <w:tc>
             <w:tcPr>
@@ -11438,7 +13043,6 @@
                             <w:dataBinding w:prefixMappings="xmlns:ns0='http://purl.org/dc/elements/1.1/' xmlns:ns1='http://schemas.openxmlformats.org/package/2006/metadata/core-properties' " w:xpath="/ns1:coreProperties[1]/ns0:title[1]" w:storeItemID="{6C3C8BC8-F283-45AE-878A-BAB7291924A1}"/>
                             <w:text/>
                           </w:sdtPr>
-                          <w:sdtEndPr/>
                           <w:sdtContent>
                             <w:p>
                               <w:pPr>
@@ -11497,7 +13101,6 @@
                       <w:dataBinding w:prefixMappings="xmlns:ns0='http://purl.org/dc/elements/1.1/' xmlns:ns1='http://schemas.openxmlformats.org/package/2006/metadata/core-properties' " w:xpath="/ns1:coreProperties[1]/ns0:title[1]" w:storeItemID="{6C3C8BC8-F283-45AE-878A-BAB7291924A1}"/>
                       <w:text/>
                     </w:sdtPr>
-                    <w:sdtEndPr/>
                     <w:sdtContent>
                       <w:p>
                         <w:pPr>
@@ -13078,6 +14681,119 @@
     </w:lvl>
   </w:abstractNum>
   <w:abstractNum w:abstractNumId="13" w15:restartNumberingAfterBreak="0">
+    <w:nsid w:val="6D202D2A"/>
+    <w:multiLevelType w:val="hybridMultilevel"/>
+    <w:tmpl w:val="9B0EE1F0"/>
+    <w:lvl w:ilvl="0" w:tplc="04100001">
+      <w:start w:val="1"/>
+      <w:numFmt w:val="bullet"/>
+      <w:lvlText w:val=""/>
+      <w:lvlJc w:val="left"/>
+      <w:pPr>
+        <w:ind w:left="720" w:hanging="360"/>
+      </w:pPr>
+      <w:rPr>
+        <w:rFonts w:ascii="Symbol" w:hAnsi="Symbol" w:hint="default"/>
+      </w:rPr>
+    </w:lvl>
+    <w:lvl w:ilvl="1" w:tplc="04100003">
+      <w:start w:val="1"/>
+      <w:numFmt w:val="bullet"/>
+      <w:lvlText w:val="o"/>
+      <w:lvlJc w:val="left"/>
+      <w:pPr>
+        <w:ind w:left="1440" w:hanging="360"/>
+      </w:pPr>
+      <w:rPr>
+        <w:rFonts w:ascii="Courier New" w:hAnsi="Courier New" w:cs="Courier New" w:hint="default"/>
+      </w:rPr>
+    </w:lvl>
+    <w:lvl w:ilvl="2" w:tplc="04100005" w:tentative="1">
+      <w:start w:val="1"/>
+      <w:numFmt w:val="bullet"/>
+      <w:lvlText w:val=""/>
+      <w:lvlJc w:val="left"/>
+      <w:pPr>
+        <w:ind w:left="2160" w:hanging="360"/>
+      </w:pPr>
+      <w:rPr>
+        <w:rFonts w:ascii="Wingdings" w:hAnsi="Wingdings" w:hint="default"/>
+      </w:rPr>
+    </w:lvl>
+    <w:lvl w:ilvl="3" w:tplc="04100001" w:tentative="1">
+      <w:start w:val="1"/>
+      <w:numFmt w:val="bullet"/>
+      <w:lvlText w:val=""/>
+      <w:lvlJc w:val="left"/>
+      <w:pPr>
+        <w:ind w:left="2880" w:hanging="360"/>
+      </w:pPr>
+      <w:rPr>
+        <w:rFonts w:ascii="Symbol" w:hAnsi="Symbol" w:hint="default"/>
+      </w:rPr>
+    </w:lvl>
+    <w:lvl w:ilvl="4" w:tplc="04100003" w:tentative="1">
+      <w:start w:val="1"/>
+      <w:numFmt w:val="bullet"/>
+      <w:lvlText w:val="o"/>
+      <w:lvlJc w:val="left"/>
+      <w:pPr>
+        <w:ind w:left="3600" w:hanging="360"/>
+      </w:pPr>
+      <w:rPr>
+        <w:rFonts w:ascii="Courier New" w:hAnsi="Courier New" w:cs="Courier New" w:hint="default"/>
+      </w:rPr>
+    </w:lvl>
+    <w:lvl w:ilvl="5" w:tplc="04100005" w:tentative="1">
+      <w:start w:val="1"/>
+      <w:numFmt w:val="bullet"/>
+      <w:lvlText w:val=""/>
+      <w:lvlJc w:val="left"/>
+      <w:pPr>
+        <w:ind w:left="4320" w:hanging="360"/>
+      </w:pPr>
+      <w:rPr>
+        <w:rFonts w:ascii="Wingdings" w:hAnsi="Wingdings" w:hint="default"/>
+      </w:rPr>
+    </w:lvl>
+    <w:lvl w:ilvl="6" w:tplc="04100001" w:tentative="1">
+      <w:start w:val="1"/>
+      <w:numFmt w:val="bullet"/>
+      <w:lvlText w:val=""/>
+      <w:lvlJc w:val="left"/>
+      <w:pPr>
+        <w:ind w:left="5040" w:hanging="360"/>
+      </w:pPr>
+      <w:rPr>
+        <w:rFonts w:ascii="Symbol" w:hAnsi="Symbol" w:hint="default"/>
+      </w:rPr>
+    </w:lvl>
+    <w:lvl w:ilvl="7" w:tplc="04100003" w:tentative="1">
+      <w:start w:val="1"/>
+      <w:numFmt w:val="bullet"/>
+      <w:lvlText w:val="o"/>
+      <w:lvlJc w:val="left"/>
+      <w:pPr>
+        <w:ind w:left="5760" w:hanging="360"/>
+      </w:pPr>
+      <w:rPr>
+        <w:rFonts w:ascii="Courier New" w:hAnsi="Courier New" w:cs="Courier New" w:hint="default"/>
+      </w:rPr>
+    </w:lvl>
+    <w:lvl w:ilvl="8" w:tplc="04100005" w:tentative="1">
+      <w:start w:val="1"/>
+      <w:numFmt w:val="bullet"/>
+      <w:lvlText w:val=""/>
+      <w:lvlJc w:val="left"/>
+      <w:pPr>
+        <w:ind w:left="6480" w:hanging="360"/>
+      </w:pPr>
+      <w:rPr>
+        <w:rFonts w:ascii="Wingdings" w:hAnsi="Wingdings" w:hint="default"/>
+      </w:rPr>
+    </w:lvl>
+  </w:abstractNum>
+  <w:abstractNum w:abstractNumId="14" w15:restartNumberingAfterBreak="0">
     <w:nsid w:val="796F58F5"/>
     <w:multiLevelType w:val="multilevel"/>
     <w:tmpl w:val="E3A4B70C"/>
@@ -13226,7 +14942,7 @@
       </w:rPr>
     </w:lvl>
   </w:abstractNum>
-  <w:abstractNum w:abstractNumId="14" w15:restartNumberingAfterBreak="0">
+  <w:abstractNum w:abstractNumId="15" w15:restartNumberingAfterBreak="0">
     <w:nsid w:val="7B3611DC"/>
     <w:multiLevelType w:val="hybridMultilevel"/>
     <w:tmpl w:val="BC4E8ABE"/>
@@ -13339,7 +15055,7 @@
       </w:rPr>
     </w:lvl>
   </w:abstractNum>
-  <w:abstractNum w:abstractNumId="15" w15:restartNumberingAfterBreak="0">
+  <w:abstractNum w:abstractNumId="16" w15:restartNumberingAfterBreak="0">
     <w:nsid w:val="7E6E228F"/>
     <w:multiLevelType w:val="multilevel"/>
     <w:tmpl w:val="2618AC96"/>
@@ -13485,6 +15201,119 @@
       <w:rPr>
         <w:rFonts w:ascii="Wingdings" w:hAnsi="Wingdings" w:hint="default"/>
         <w:sz w:val="20"/>
+      </w:rPr>
+    </w:lvl>
+  </w:abstractNum>
+  <w:abstractNum w:abstractNumId="17" w15:restartNumberingAfterBreak="0">
+    <w:nsid w:val="7EA13EF0"/>
+    <w:multiLevelType w:val="hybridMultilevel"/>
+    <w:tmpl w:val="66D807EA"/>
+    <w:lvl w:ilvl="0" w:tplc="04100001">
+      <w:start w:val="1"/>
+      <w:numFmt w:val="bullet"/>
+      <w:lvlText w:val=""/>
+      <w:lvlJc w:val="left"/>
+      <w:pPr>
+        <w:ind w:left="720" w:hanging="360"/>
+      </w:pPr>
+      <w:rPr>
+        <w:rFonts w:ascii="Symbol" w:hAnsi="Symbol" w:hint="default"/>
+      </w:rPr>
+    </w:lvl>
+    <w:lvl w:ilvl="1" w:tplc="04100003" w:tentative="1">
+      <w:start w:val="1"/>
+      <w:numFmt w:val="bullet"/>
+      <w:lvlText w:val="o"/>
+      <w:lvlJc w:val="left"/>
+      <w:pPr>
+        <w:ind w:left="1440" w:hanging="360"/>
+      </w:pPr>
+      <w:rPr>
+        <w:rFonts w:ascii="Courier New" w:hAnsi="Courier New" w:cs="Courier New" w:hint="default"/>
+      </w:rPr>
+    </w:lvl>
+    <w:lvl w:ilvl="2" w:tplc="04100005" w:tentative="1">
+      <w:start w:val="1"/>
+      <w:numFmt w:val="bullet"/>
+      <w:lvlText w:val=""/>
+      <w:lvlJc w:val="left"/>
+      <w:pPr>
+        <w:ind w:left="2160" w:hanging="360"/>
+      </w:pPr>
+      <w:rPr>
+        <w:rFonts w:ascii="Wingdings" w:hAnsi="Wingdings" w:hint="default"/>
+      </w:rPr>
+    </w:lvl>
+    <w:lvl w:ilvl="3" w:tplc="04100001" w:tentative="1">
+      <w:start w:val="1"/>
+      <w:numFmt w:val="bullet"/>
+      <w:lvlText w:val=""/>
+      <w:lvlJc w:val="left"/>
+      <w:pPr>
+        <w:ind w:left="2880" w:hanging="360"/>
+      </w:pPr>
+      <w:rPr>
+        <w:rFonts w:ascii="Symbol" w:hAnsi="Symbol" w:hint="default"/>
+      </w:rPr>
+    </w:lvl>
+    <w:lvl w:ilvl="4" w:tplc="04100003" w:tentative="1">
+      <w:start w:val="1"/>
+      <w:numFmt w:val="bullet"/>
+      <w:lvlText w:val="o"/>
+      <w:lvlJc w:val="left"/>
+      <w:pPr>
+        <w:ind w:left="3600" w:hanging="360"/>
+      </w:pPr>
+      <w:rPr>
+        <w:rFonts w:ascii="Courier New" w:hAnsi="Courier New" w:cs="Courier New" w:hint="default"/>
+      </w:rPr>
+    </w:lvl>
+    <w:lvl w:ilvl="5" w:tplc="04100005" w:tentative="1">
+      <w:start w:val="1"/>
+      <w:numFmt w:val="bullet"/>
+      <w:lvlText w:val=""/>
+      <w:lvlJc w:val="left"/>
+      <w:pPr>
+        <w:ind w:left="4320" w:hanging="360"/>
+      </w:pPr>
+      <w:rPr>
+        <w:rFonts w:ascii="Wingdings" w:hAnsi="Wingdings" w:hint="default"/>
+      </w:rPr>
+    </w:lvl>
+    <w:lvl w:ilvl="6" w:tplc="04100001" w:tentative="1">
+      <w:start w:val="1"/>
+      <w:numFmt w:val="bullet"/>
+      <w:lvlText w:val=""/>
+      <w:lvlJc w:val="left"/>
+      <w:pPr>
+        <w:ind w:left="5040" w:hanging="360"/>
+      </w:pPr>
+      <w:rPr>
+        <w:rFonts w:ascii="Symbol" w:hAnsi="Symbol" w:hint="default"/>
+      </w:rPr>
+    </w:lvl>
+    <w:lvl w:ilvl="7" w:tplc="04100003" w:tentative="1">
+      <w:start w:val="1"/>
+      <w:numFmt w:val="bullet"/>
+      <w:lvlText w:val="o"/>
+      <w:lvlJc w:val="left"/>
+      <w:pPr>
+        <w:ind w:left="5760" w:hanging="360"/>
+      </w:pPr>
+      <w:rPr>
+        <w:rFonts w:ascii="Courier New" w:hAnsi="Courier New" w:cs="Courier New" w:hint="default"/>
+      </w:rPr>
+    </w:lvl>
+    <w:lvl w:ilvl="8" w:tplc="04100005" w:tentative="1">
+      <w:start w:val="1"/>
+      <w:numFmt w:val="bullet"/>
+      <w:lvlText w:val=""/>
+      <w:lvlJc w:val="left"/>
+      <w:pPr>
+        <w:ind w:left="6480" w:hanging="360"/>
+      </w:pPr>
+      <w:rPr>
+        <w:rFonts w:ascii="Wingdings" w:hAnsi="Wingdings" w:hint="default"/>
       </w:rPr>
     </w:lvl>
   </w:abstractNum>
@@ -13495,10 +15324,10 @@
     <w:abstractNumId w:val="4"/>
   </w:num>
   <w:num w:numId="3" w16cid:durableId="1578704320">
-    <w:abstractNumId w:val="13"/>
+    <w:abstractNumId w:val="14"/>
   </w:num>
   <w:num w:numId="4" w16cid:durableId="1027754895">
-    <w:abstractNumId w:val="15"/>
+    <w:abstractNumId w:val="16"/>
   </w:num>
   <w:num w:numId="5" w16cid:durableId="202443659">
     <w:abstractNumId w:val="0"/>
@@ -13513,7 +15342,7 @@
     <w:abstractNumId w:val="6"/>
   </w:num>
   <w:num w:numId="9" w16cid:durableId="75980125">
-    <w:abstractNumId w:val="14"/>
+    <w:abstractNumId w:val="15"/>
   </w:num>
   <w:num w:numId="10" w16cid:durableId="42873515">
     <w:abstractNumId w:val="12"/>
@@ -13535,6 +15364,12 @@
   </w:num>
   <w:num w:numId="16" w16cid:durableId="1828473615">
     <w:abstractNumId w:val="8"/>
+  </w:num>
+  <w:num w:numId="17" w16cid:durableId="2114399130">
+    <w:abstractNumId w:val="17"/>
+  </w:num>
+  <w:num w:numId="18" w16cid:durableId="1934434571">
+    <w:abstractNumId w:val="13"/>
   </w:num>
 </w:numbering>
 </file>
@@ -15227,6 +17062,13 @@
     <w:pitch w:val="fixed"/>
     <w:sig w:usb0="E00006FF" w:usb1="0000FCFF" w:usb2="00000001" w:usb3="00000000" w:csb0="0000019F" w:csb1="00000000"/>
   </w:font>
+  <w:font w:name="Segoe UI Emoji">
+    <w:panose1 w:val="020B0502040204020203"/>
+    <w:charset w:val="00"/>
+    <w:family w:val="swiss"/>
+    <w:pitch w:val="variable"/>
+    <w:sig w:usb0="00000003" w:usb1="02000000" w:usb2="00000000" w:usb3="00000000" w:csb0="00000001" w:csb1="00000000"/>
+  </w:font>
   <w:font w:name="Calibri">
     <w:panose1 w:val="020F0502020204030204"/>
     <w:charset w:val="00"/>
@@ -15268,6 +17110,7 @@
   </w:compat>
   <w:rsids>
     <w:rsidRoot w:val="00023889"/>
+    <w:rsid w:val="000232BD"/>
     <w:rsid w:val="00023889"/>
     <w:rsid w:val="00115A1D"/>
     <w:rsid w:val="0012642A"/>
@@ -15279,6 +17122,7 @@
     <w:rsid w:val="00764A03"/>
     <w:rsid w:val="00926C9B"/>
     <w:rsid w:val="00A256AF"/>
+    <w:rsid w:val="00A45B36"/>
     <w:rsid w:val="00C946A6"/>
     <w:rsid w:val="00D757AC"/>
     <w:rsid w:val="00FB2B3D"/>

</xml_diff>